<commit_message>
Actualizados test de aceptacion
</commit_message>
<xml_diff>
--- a/Item 6/Acceptance test.docx
+++ b/Item 6/Acceptance test.docx
@@ -2556,16 +2556,7 @@
         <w:pStyle w:val="Notes"/>
       </w:pPr>
       <w:r>
-        <w:t xml:space="preserve">Login the application and select </w:t>
-      </w:r>
-      <w:r>
-        <w:t>my profile</w:t>
-      </w:r>
-      <w:r>
-        <w:t xml:space="preserve"> in the menu bar</w:t>
-      </w:r>
-      <w:r>
-        <w:t xml:space="preserve"> and at the bottom page select edit profile</w:t>
+        <w:t>Login the application and select my profile in the menu bar and at the bottom page select edit profile</w:t>
       </w:r>
       <w:r>
         <w:t>.</w:t>
@@ -3318,10 +3309,7 @@
               <w:cnfStyle w:val="000000100000" w:firstRow="0" w:lastRow="0" w:firstColumn="0" w:lastColumn="0" w:oddVBand="0" w:evenVBand="0" w:oddHBand="1" w:evenHBand="0" w:firstRowFirstColumn="0" w:firstRowLastColumn="0" w:lastRowFirstColumn="0" w:lastRowLastColumn="0"/>
             </w:pPr>
             <w:r>
-              <w:t>Modify another user profile matching with your search template and search again without modify your search template</w:t>
-            </w:r>
-            <w:r>
-              <w:t>.</w:t>
+              <w:t>Modify another user profile matching with your search template and search again without modify your search template.</w:t>
             </w:r>
           </w:p>
         </w:tc>
@@ -4246,10 +4234,7 @@
               <w:cnfStyle w:val="000000100000" w:firstRow="0" w:lastRow="0" w:firstColumn="0" w:lastColumn="0" w:oddVBand="0" w:evenVBand="0" w:oddHBand="1" w:evenHBand="0" w:firstRowFirstColumn="0" w:firstRowLastColumn="0" w:lastRowFirstColumn="0" w:lastRowLastColumn="0"/>
             </w:pPr>
             <w:r>
-              <w:t xml:space="preserve">Login as administrator, </w:t>
-            </w:r>
-            <w:r>
-              <w:t xml:space="preserve">unban last </w:t>
+              <w:t xml:space="preserve">Login as administrator, unban last </w:t>
             </w:r>
             <w:proofErr w:type="spellStart"/>
             <w:r>
@@ -4257,10 +4242,7 @@
             </w:r>
             <w:proofErr w:type="spellEnd"/>
             <w:r>
-              <w:t xml:space="preserve"> and login again</w:t>
-            </w:r>
-            <w:r>
-              <w:t>.</w:t>
+              <w:t xml:space="preserve"> and login again.</w:t>
             </w:r>
           </w:p>
         </w:tc>
@@ -4304,10 +4286,7 @@
               <w:cnfStyle w:val="000000000000" w:firstRow="0" w:lastRow="0" w:firstColumn="0" w:lastColumn="0" w:oddVBand="0" w:evenVBand="0" w:oddHBand="0" w:evenHBand="0" w:firstRowFirstColumn="0" w:firstRowLastColumn="0" w:lastRowFirstColumn="0" w:lastRowLastColumn="0"/>
             </w:pPr>
             <w:r>
-              <w:t>Now y</w:t>
-            </w:r>
-            <w:r>
-              <w:t xml:space="preserve">ou can login with that </w:t>
+              <w:t xml:space="preserve">Now you can login with that </w:t>
             </w:r>
             <w:proofErr w:type="spellStart"/>
             <w:r>
@@ -4637,13 +4616,7 @@
               <w:cnfStyle w:val="000000100000" w:firstRow="0" w:lastRow="0" w:firstColumn="0" w:lastColumn="0" w:oddVBand="0" w:evenVBand="0" w:oddHBand="1" w:evenHBand="0" w:firstRowFirstColumn="0" w:firstRowLastColumn="0" w:lastRowFirstColumn="0" w:lastRowLastColumn="0"/>
             </w:pPr>
             <w:r>
-              <w:t xml:space="preserve">Modify </w:t>
-            </w:r>
-            <w:r>
-              <w:t>configuration</w:t>
-            </w:r>
-            <w:r>
-              <w:t xml:space="preserve"> values</w:t>
+              <w:t>Modify configuration values</w:t>
             </w:r>
             <w:r>
               <w:t>.</w:t>
@@ -4690,13 +4663,7 @@
               <w:cnfStyle w:val="000000000000" w:firstRow="0" w:lastRow="0" w:firstColumn="0" w:lastColumn="0" w:oddVBand="0" w:evenVBand="0" w:oddHBand="0" w:evenHBand="0" w:firstRowFirstColumn="0" w:firstRowLastColumn="0" w:lastRowFirstColumn="0" w:lastRowLastColumn="0"/>
             </w:pPr>
             <w:r>
-              <w:t>Banners in welcome page</w:t>
-            </w:r>
-            <w:r>
-              <w:t xml:space="preserve">, cache time </w:t>
-            </w:r>
-            <w:r>
-              <w:t>and fee must change to all actors in the system.</w:t>
+              <w:t>Banners in welcome page, cache time and fee must change to all actors in the system.</w:t>
             </w:r>
           </w:p>
         </w:tc>
@@ -5282,10 +5249,7 @@
               <w:cnfStyle w:val="000000100000" w:firstRow="0" w:lastRow="0" w:firstColumn="0" w:lastColumn="0" w:oddVBand="0" w:evenVBand="0" w:oddHBand="1" w:evenHBand="0" w:firstRowFirstColumn="0" w:firstRowLastColumn="0" w:lastRowFirstColumn="0" w:lastRowLastColumn="0"/>
             </w:pPr>
             <w:r>
-              <w:t>Delete</w:t>
-            </w:r>
-            <w:r>
-              <w:t xml:space="preserve"> a like to another </w:t>
+              <w:t xml:space="preserve">Delete a like to another </w:t>
             </w:r>
             <w:proofErr w:type="spellStart"/>
             <w:r>
@@ -5293,10 +5257,7 @@
             </w:r>
             <w:proofErr w:type="spellEnd"/>
             <w:r>
-              <w:t xml:space="preserve"> from your like list</w:t>
-            </w:r>
-            <w:r>
-              <w:t>.</w:t>
+              <w:t xml:space="preserve"> from your like list.</w:t>
             </w:r>
           </w:p>
         </w:tc>
@@ -5728,13 +5689,7 @@
               <w:cnfStyle w:val="000000100000" w:firstRow="0" w:lastRow="0" w:firstColumn="0" w:lastColumn="0" w:oddVBand="0" w:evenVBand="0" w:oddHBand="1" w:evenHBand="0" w:firstRowFirstColumn="0" w:firstRowLastColumn="0" w:lastRowFirstColumn="0" w:lastRowLastColumn="0"/>
             </w:pPr>
             <w:r>
-              <w:t xml:space="preserve">Display </w:t>
-            </w:r>
-            <w:r>
-              <w:t xml:space="preserve">both </w:t>
-            </w:r>
-            <w:r>
-              <w:t>chirp lists received and sent</w:t>
+              <w:t>Display both chirp lists received and sent</w:t>
             </w:r>
             <w:r>
               <w:t>.</w:t>
@@ -6224,10 +6179,7 @@
               <w:cnfStyle w:val="000000100000" w:firstRow="0" w:lastRow="0" w:firstColumn="0" w:lastColumn="0" w:oddVBand="0" w:evenVBand="0" w:oddHBand="1" w:evenHBand="0" w:firstRowFirstColumn="0" w:firstRowLastColumn="0" w:lastRowFirstColumn="0" w:lastRowLastColumn="0"/>
             </w:pPr>
             <w:r>
-              <w:t>Re-sent</w:t>
-            </w:r>
-            <w:r>
-              <w:t xml:space="preserve"> a chirp.</w:t>
+              <w:t>Re-sent a chirp.</w:t>
             </w:r>
           </w:p>
         </w:tc>
@@ -6271,10 +6223,7 @@
               <w:cnfStyle w:val="000000000000" w:firstRow="0" w:lastRow="0" w:firstColumn="0" w:lastColumn="0" w:oddVBand="0" w:evenVBand="0" w:oddHBand="0" w:evenHBand="0" w:firstRowFirstColumn="0" w:firstRowLastColumn="0" w:lastRowFirstColumn="0" w:lastRowLastColumn="0"/>
             </w:pPr>
             <w:r>
-              <w:t>New chirp has been sent correctly</w:t>
-            </w:r>
-            <w:r>
-              <w:t xml:space="preserve"> and the other </w:t>
+              <w:t xml:space="preserve">New chirp has been sent correctly and the other </w:t>
             </w:r>
             <w:proofErr w:type="spellStart"/>
             <w:r>
@@ -6282,15 +6231,10 @@
             </w:r>
             <w:proofErr w:type="spellEnd"/>
             <w:r>
-              <w:t xml:space="preserve"> received it</w:t>
-            </w:r>
-            <w:r>
-              <w:t>.</w:t>
-            </w:r>
-          </w:p>
-        </w:tc>
-        <w:bookmarkStart w:id="2" w:name="_GoBack"/>
-        <w:bookmarkEnd w:id="2"/>
+              <w:t xml:space="preserve"> received it.</w:t>
+            </w:r>
+          </w:p>
+        </w:tc>
       </w:tr>
       <w:tr>
         <w:trPr>
@@ -6525,10 +6469,2120 @@
               <w:cnfStyle w:val="000000000000" w:firstRow="0" w:lastRow="0" w:firstColumn="0" w:lastColumn="0" w:oddVBand="0" w:evenVBand="0" w:oddHBand="0" w:evenHBand="0" w:firstRowFirstColumn="0" w:firstRowLastColumn="0" w:lastRowFirstColumn="0" w:lastRowLastColumn="0"/>
             </w:pPr>
             <w:r>
-              <w:t>Chirp has been deleted from your list</w:t>
-            </w:r>
-            <w:r>
-              <w:t>.</w:t>
+              <w:t>Chirp has been deleted from your list.</w:t>
+            </w:r>
+          </w:p>
+        </w:tc>
+      </w:tr>
+      <w:tr>
+        <w:trPr>
+          <w:cnfStyle w:val="000000100000" w:firstRow="0" w:lastRow="0" w:firstColumn="0" w:lastColumn="0" w:oddVBand="0" w:evenVBand="0" w:oddHBand="1" w:evenHBand="0" w:firstRowFirstColumn="0" w:firstRowLastColumn="0" w:lastRowFirstColumn="0" w:lastRowLastColumn="0"/>
+        </w:trPr>
+        <w:tc>
+          <w:tcPr>
+            <w:cnfStyle w:val="001000000000" w:firstRow="0" w:lastRow="0" w:firstColumn="1" w:lastColumn="0" w:oddVBand="0" w:evenVBand="0" w:oddHBand="0" w:evenHBand="0" w:firstRowFirstColumn="0" w:firstRowLastColumn="0" w:lastRowFirstColumn="0" w:lastRowLastColumn="0"/>
+            <w:tcW w:w="1526" w:type="dxa"/>
+            <w:tcBorders>
+              <w:top w:val="single" w:sz="4" w:space="0" w:color="FFFFFF" w:themeColor="background1"/>
+              <w:bottom w:val="single" w:sz="4" w:space="0" w:color="FFFFFF" w:themeColor="background1"/>
+            </w:tcBorders>
+            <w:shd w:val="clear" w:color="auto" w:fill="1F497D" w:themeFill="text2"/>
+          </w:tcPr>
+          <w:p>
+            <w:pPr>
+              <w:rPr>
+                <w:rStyle w:val="Textoennegrita"/>
+              </w:rPr>
+            </w:pPr>
+            <w:r>
+              <w:rPr>
+                <w:rStyle w:val="Textoennegrita"/>
+              </w:rPr>
+              <w:t>Outcome</w:t>
+            </w:r>
+          </w:p>
+        </w:tc>
+        <w:tc>
+          <w:tcPr>
+            <w:tcW w:w="7716" w:type="dxa"/>
+            <w:tcBorders>
+              <w:top w:val="single" w:sz="4" w:space="0" w:color="FFFFFF" w:themeColor="background1"/>
+              <w:bottom w:val="single" w:sz="4" w:space="0" w:color="FFFFFF" w:themeColor="background1"/>
+            </w:tcBorders>
+            <w:shd w:val="clear" w:color="auto" w:fill="DBE5F1" w:themeFill="accent1" w:themeFillTint="33"/>
+          </w:tcPr>
+          <w:p>
+            <w:pPr>
+              <w:pStyle w:val="Notes"/>
+              <w:cnfStyle w:val="000000100000" w:firstRow="0" w:lastRow="0" w:firstColumn="0" w:lastColumn="0" w:oddVBand="0" w:evenVBand="0" w:oddHBand="1" w:evenHBand="0" w:firstRowFirstColumn="0" w:firstRowLastColumn="0" w:lastRowFirstColumn="0" w:lastRowLastColumn="0"/>
+            </w:pPr>
+          </w:p>
+        </w:tc>
+      </w:tr>
+      <w:tr>
+        <w:tc>
+          <w:tcPr>
+            <w:cnfStyle w:val="001000000000" w:firstRow="0" w:lastRow="0" w:firstColumn="1" w:lastColumn="0" w:oddVBand="0" w:evenVBand="0" w:oddHBand="0" w:evenHBand="0" w:firstRowFirstColumn="0" w:firstRowLastColumn="0" w:lastRowFirstColumn="0" w:lastRowLastColumn="0"/>
+            <w:tcW w:w="1526" w:type="dxa"/>
+            <w:tcBorders>
+              <w:top w:val="single" w:sz="4" w:space="0" w:color="FFFFFF" w:themeColor="background1"/>
+              <w:bottom w:val="nil"/>
+            </w:tcBorders>
+            <w:shd w:val="clear" w:color="auto" w:fill="1F497D" w:themeFill="text2"/>
+          </w:tcPr>
+          <w:p>
+            <w:pPr>
+              <w:rPr>
+                <w:rStyle w:val="Textoennegrita"/>
+              </w:rPr>
+            </w:pPr>
+            <w:r>
+              <w:rPr>
+                <w:rStyle w:val="Textoennegrita"/>
+              </w:rPr>
+              <w:t>Notes</w:t>
+            </w:r>
+          </w:p>
+        </w:tc>
+        <w:tc>
+          <w:tcPr>
+            <w:tcW w:w="7716" w:type="dxa"/>
+            <w:tcBorders>
+              <w:top w:val="single" w:sz="4" w:space="0" w:color="FFFFFF" w:themeColor="background1"/>
+              <w:bottom w:val="nil"/>
+            </w:tcBorders>
+          </w:tcPr>
+          <w:p>
+            <w:pPr>
+              <w:pStyle w:val="Notes"/>
+              <w:cnfStyle w:val="000000000000" w:firstRow="0" w:lastRow="0" w:firstColumn="0" w:lastColumn="0" w:oddVBand="0" w:evenVBand="0" w:oddHBand="0" w:evenHBand="0" w:firstRowFirstColumn="0" w:firstRowLastColumn="0" w:lastRowFirstColumn="0" w:lastRowLastColumn="0"/>
+            </w:pPr>
+          </w:p>
+        </w:tc>
+      </w:tr>
+    </w:tbl>
+    <w:p>
+      <w:pPr>
+        <w:pStyle w:val="Ttulo1"/>
+      </w:pPr>
+      <w:r>
+        <w:lastRenderedPageBreak/>
+        <w:t xml:space="preserve">Use case </w:t>
+      </w:r>
+      <w:r>
+        <w:t>&lt;CODE&gt;</w:t>
+      </w:r>
+      <w:r>
+        <w:t xml:space="preserve"> </w:t>
+      </w:r>
+      <w:r>
+        <w:t>Events in less than 1 month</w:t>
+      </w:r>
+    </w:p>
+    <w:p>
+      <w:pPr>
+        <w:pStyle w:val="Subttulo"/>
+      </w:pPr>
+      <w:r>
+        <w:t>Description</w:t>
+      </w:r>
+    </w:p>
+    <w:p>
+      <w:pPr>
+        <w:pStyle w:val="Subttulo"/>
+        <w:rPr>
+          <w:rFonts w:ascii="Comic Sans MS" w:eastAsiaTheme="minorHAnsi" w:hAnsi="Comic Sans MS" w:cstheme="minorBidi"/>
+          <w:iCs w:val="0"/>
+          <w:color w:val="4A442A" w:themeColor="background2" w:themeShade="40"/>
+          <w:spacing w:val="0"/>
+          <w:sz w:val="20"/>
+          <w:szCs w:val="22"/>
+        </w:rPr>
+      </w:pPr>
+      <w:r>
+        <w:rPr>
+          <w:rFonts w:ascii="Comic Sans MS" w:eastAsiaTheme="minorHAnsi" w:hAnsi="Comic Sans MS" w:cstheme="minorBidi"/>
+          <w:iCs w:val="0"/>
+          <w:color w:val="4A442A" w:themeColor="background2" w:themeShade="40"/>
+          <w:spacing w:val="0"/>
+          <w:sz w:val="20"/>
+          <w:szCs w:val="22"/>
+        </w:rPr>
+        <w:t>Browse the listing of events that are going to be organised in less than one month and have seats available.</w:t>
+      </w:r>
+    </w:p>
+    <w:p>
+      <w:pPr>
+        <w:pStyle w:val="Subttulo"/>
+      </w:pPr>
+      <w:r>
+        <w:t>Access</w:t>
+      </w:r>
+    </w:p>
+    <w:p>
+      <w:pPr>
+        <w:pStyle w:val="Notes"/>
+      </w:pPr>
+      <w:r>
+        <w:t>Select next to close option in events menu bar</w:t>
+      </w:r>
+      <w:r>
+        <w:t>.</w:t>
+      </w:r>
+    </w:p>
+    <w:p>
+      <w:pPr>
+        <w:pStyle w:val="Subttulo"/>
+      </w:pPr>
+      <w:r>
+        <w:t>Tests</w:t>
+      </w:r>
+    </w:p>
+    <w:tbl>
+      <w:tblPr>
+        <w:tblStyle w:val="Cuadrculavistosa-nfasis1"/>
+        <w:tblW w:w="0" w:type="auto"/>
+        <w:tblLook w:val="04A0" w:firstRow="1" w:lastRow="0" w:firstColumn="1" w:lastColumn="0" w:noHBand="0" w:noVBand="1"/>
+      </w:tblPr>
+      <w:tblGrid>
+        <w:gridCol w:w="1526"/>
+        <w:gridCol w:w="7716"/>
+      </w:tblGrid>
+      <w:tr>
+        <w:trPr>
+          <w:cnfStyle w:val="100000000000" w:firstRow="1" w:lastRow="0" w:firstColumn="0" w:lastColumn="0" w:oddVBand="0" w:evenVBand="0" w:oddHBand="0" w:evenHBand="0" w:firstRowFirstColumn="0" w:firstRowLastColumn="0" w:lastRowFirstColumn="0" w:lastRowLastColumn="0"/>
+        </w:trPr>
+        <w:tc>
+          <w:tcPr>
+            <w:cnfStyle w:val="001000000000" w:firstRow="0" w:lastRow="0" w:firstColumn="1" w:lastColumn="0" w:oddVBand="0" w:evenVBand="0" w:oddHBand="0" w:evenHBand="0" w:firstRowFirstColumn="0" w:firstRowLastColumn="0" w:lastRowFirstColumn="0" w:lastRowLastColumn="0"/>
+            <w:tcW w:w="9242" w:type="dxa"/>
+            <w:gridSpan w:val="2"/>
+            <w:tcBorders>
+              <w:top w:val="nil"/>
+              <w:bottom w:val="single" w:sz="4" w:space="0" w:color="FFFFFF" w:themeColor="background1"/>
+            </w:tcBorders>
+            <w:shd w:val="clear" w:color="auto" w:fill="1F497D" w:themeFill="text2"/>
+          </w:tcPr>
+          <w:p>
+            <w:pPr>
+              <w:rPr>
+                <w:rStyle w:val="Textoennegrita"/>
+              </w:rPr>
+            </w:pPr>
+            <w:r>
+              <w:rPr>
+                <w:rStyle w:val="Textoennegrita"/>
+              </w:rPr>
+              <w:t>Test</w:t>
+            </w:r>
+            <w:r>
+              <w:rPr>
+                <w:rStyle w:val="Textoennegrita"/>
+              </w:rPr>
+              <w:t xml:space="preserve"> &lt;#</w:t>
+            </w:r>
+            <w:r>
+              <w:rPr>
+                <w:rStyle w:val="Textoennegrita"/>
+              </w:rPr>
+              <w:t>1</w:t>
+            </w:r>
+            <w:r>
+              <w:rPr>
+                <w:rStyle w:val="Textoennegrita"/>
+              </w:rPr>
+              <w:t xml:space="preserve">&gt; </w:t>
+            </w:r>
+          </w:p>
+        </w:tc>
+      </w:tr>
+      <w:tr>
+        <w:trPr>
+          <w:cnfStyle w:val="000000100000" w:firstRow="0" w:lastRow="0" w:firstColumn="0" w:lastColumn="0" w:oddVBand="0" w:evenVBand="0" w:oddHBand="1" w:evenHBand="0" w:firstRowFirstColumn="0" w:firstRowLastColumn="0" w:lastRowFirstColumn="0" w:lastRowLastColumn="0"/>
+        </w:trPr>
+        <w:tc>
+          <w:tcPr>
+            <w:cnfStyle w:val="001000000000" w:firstRow="0" w:lastRow="0" w:firstColumn="1" w:lastColumn="0" w:oddVBand="0" w:evenVBand="0" w:oddHBand="0" w:evenHBand="0" w:firstRowFirstColumn="0" w:firstRowLastColumn="0" w:lastRowFirstColumn="0" w:lastRowLastColumn="0"/>
+            <w:tcW w:w="1526" w:type="dxa"/>
+            <w:tcBorders>
+              <w:top w:val="single" w:sz="4" w:space="0" w:color="FFFFFF" w:themeColor="background1"/>
+              <w:bottom w:val="single" w:sz="4" w:space="0" w:color="FFFFFF" w:themeColor="background1"/>
+            </w:tcBorders>
+            <w:shd w:val="clear" w:color="auto" w:fill="1F497D" w:themeFill="text2"/>
+          </w:tcPr>
+          <w:p>
+            <w:pPr>
+              <w:rPr>
+                <w:rStyle w:val="Textoennegrita"/>
+              </w:rPr>
+            </w:pPr>
+            <w:r>
+              <w:rPr>
+                <w:rStyle w:val="Textoennegrita"/>
+              </w:rPr>
+              <w:t>Description</w:t>
+            </w:r>
+          </w:p>
+        </w:tc>
+        <w:tc>
+          <w:tcPr>
+            <w:tcW w:w="7716" w:type="dxa"/>
+            <w:tcBorders>
+              <w:top w:val="single" w:sz="4" w:space="0" w:color="FFFFFF" w:themeColor="background1"/>
+              <w:bottom w:val="single" w:sz="4" w:space="0" w:color="FFFFFF" w:themeColor="background1"/>
+            </w:tcBorders>
+            <w:shd w:val="clear" w:color="auto" w:fill="DBE5F1" w:themeFill="accent1" w:themeFillTint="33"/>
+          </w:tcPr>
+          <w:p>
+            <w:pPr>
+              <w:pStyle w:val="Notes"/>
+              <w:cnfStyle w:val="000000100000" w:firstRow="0" w:lastRow="0" w:firstColumn="0" w:lastColumn="0" w:oddVBand="0" w:evenVBand="0" w:oddHBand="1" w:evenHBand="0" w:firstRowFirstColumn="0" w:firstRowLastColumn="0" w:lastRowFirstColumn="0" w:lastRowLastColumn="0"/>
+            </w:pPr>
+            <w:r>
+              <w:t xml:space="preserve">Check </w:t>
+            </w:r>
+            <w:r>
+              <w:t>that</w:t>
+            </w:r>
+            <w:r>
+              <w:t xml:space="preserve"> include only events that are going to be organised in less than one month.</w:t>
+            </w:r>
+          </w:p>
+        </w:tc>
+      </w:tr>
+      <w:tr>
+        <w:tc>
+          <w:tcPr>
+            <w:cnfStyle w:val="001000000000" w:firstRow="0" w:lastRow="0" w:firstColumn="1" w:lastColumn="0" w:oddVBand="0" w:evenVBand="0" w:oddHBand="0" w:evenHBand="0" w:firstRowFirstColumn="0" w:firstRowLastColumn="0" w:lastRowFirstColumn="0" w:lastRowLastColumn="0"/>
+            <w:tcW w:w="1526" w:type="dxa"/>
+            <w:tcBorders>
+              <w:top w:val="single" w:sz="4" w:space="0" w:color="FFFFFF" w:themeColor="background1"/>
+              <w:bottom w:val="single" w:sz="4" w:space="0" w:color="FFFFFF" w:themeColor="background1"/>
+            </w:tcBorders>
+            <w:shd w:val="clear" w:color="auto" w:fill="1F497D" w:themeFill="text2"/>
+          </w:tcPr>
+          <w:p>
+            <w:pPr>
+              <w:rPr>
+                <w:rStyle w:val="Textoennegrita"/>
+              </w:rPr>
+            </w:pPr>
+            <w:r>
+              <w:rPr>
+                <w:rStyle w:val="Textoennegrita"/>
+              </w:rPr>
+              <w:t>Expected</w:t>
+            </w:r>
+          </w:p>
+        </w:tc>
+        <w:tc>
+          <w:tcPr>
+            <w:tcW w:w="7716" w:type="dxa"/>
+            <w:tcBorders>
+              <w:top w:val="single" w:sz="4" w:space="0" w:color="FFFFFF" w:themeColor="background1"/>
+              <w:bottom w:val="single" w:sz="4" w:space="0" w:color="FFFFFF" w:themeColor="background1"/>
+            </w:tcBorders>
+          </w:tcPr>
+          <w:p>
+            <w:pPr>
+              <w:pStyle w:val="Notes"/>
+              <w:cnfStyle w:val="000000000000" w:firstRow="0" w:lastRow="0" w:firstColumn="0" w:lastColumn="0" w:oddVBand="0" w:evenVBand="0" w:oddHBand="0" w:evenHBand="0" w:firstRowFirstColumn="0" w:firstRowLastColumn="0" w:lastRowFirstColumn="0" w:lastRowLastColumn="0"/>
+            </w:pPr>
+            <w:r>
+              <w:t>An event list with only event6.</w:t>
+            </w:r>
+          </w:p>
+        </w:tc>
+      </w:tr>
+      <w:tr>
+        <w:trPr>
+          <w:cnfStyle w:val="000000100000" w:firstRow="0" w:lastRow="0" w:firstColumn="0" w:lastColumn="0" w:oddVBand="0" w:evenVBand="0" w:oddHBand="1" w:evenHBand="0" w:firstRowFirstColumn="0" w:firstRowLastColumn="0" w:lastRowFirstColumn="0" w:lastRowLastColumn="0"/>
+        </w:trPr>
+        <w:tc>
+          <w:tcPr>
+            <w:cnfStyle w:val="001000000000" w:firstRow="0" w:lastRow="0" w:firstColumn="1" w:lastColumn="0" w:oddVBand="0" w:evenVBand="0" w:oddHBand="0" w:evenHBand="0" w:firstRowFirstColumn="0" w:firstRowLastColumn="0" w:lastRowFirstColumn="0" w:lastRowLastColumn="0"/>
+            <w:tcW w:w="1526" w:type="dxa"/>
+            <w:tcBorders>
+              <w:top w:val="single" w:sz="4" w:space="0" w:color="FFFFFF" w:themeColor="background1"/>
+              <w:bottom w:val="single" w:sz="4" w:space="0" w:color="FFFFFF" w:themeColor="background1"/>
+            </w:tcBorders>
+            <w:shd w:val="clear" w:color="auto" w:fill="1F497D" w:themeFill="text2"/>
+          </w:tcPr>
+          <w:p>
+            <w:pPr>
+              <w:rPr>
+                <w:rStyle w:val="Textoennegrita"/>
+              </w:rPr>
+            </w:pPr>
+            <w:r>
+              <w:rPr>
+                <w:rStyle w:val="Textoennegrita"/>
+              </w:rPr>
+              <w:t>Outcome</w:t>
+            </w:r>
+          </w:p>
+        </w:tc>
+        <w:tc>
+          <w:tcPr>
+            <w:tcW w:w="7716" w:type="dxa"/>
+            <w:tcBorders>
+              <w:top w:val="single" w:sz="4" w:space="0" w:color="FFFFFF" w:themeColor="background1"/>
+              <w:bottom w:val="single" w:sz="4" w:space="0" w:color="FFFFFF" w:themeColor="background1"/>
+            </w:tcBorders>
+            <w:shd w:val="clear" w:color="auto" w:fill="DBE5F1" w:themeFill="accent1" w:themeFillTint="33"/>
+          </w:tcPr>
+          <w:p>
+            <w:pPr>
+              <w:pStyle w:val="Notes"/>
+              <w:cnfStyle w:val="000000100000" w:firstRow="0" w:lastRow="0" w:firstColumn="0" w:lastColumn="0" w:oddVBand="0" w:evenVBand="0" w:oddHBand="1" w:evenHBand="0" w:firstRowFirstColumn="0" w:firstRowLastColumn="0" w:lastRowFirstColumn="0" w:lastRowLastColumn="0"/>
+            </w:pPr>
+          </w:p>
+        </w:tc>
+      </w:tr>
+      <w:tr>
+        <w:tc>
+          <w:tcPr>
+            <w:cnfStyle w:val="001000000000" w:firstRow="0" w:lastRow="0" w:firstColumn="1" w:lastColumn="0" w:oddVBand="0" w:evenVBand="0" w:oddHBand="0" w:evenHBand="0" w:firstRowFirstColumn="0" w:firstRowLastColumn="0" w:lastRowFirstColumn="0" w:lastRowLastColumn="0"/>
+            <w:tcW w:w="1526" w:type="dxa"/>
+            <w:tcBorders>
+              <w:top w:val="single" w:sz="4" w:space="0" w:color="FFFFFF" w:themeColor="background1"/>
+              <w:bottom w:val="nil"/>
+            </w:tcBorders>
+            <w:shd w:val="clear" w:color="auto" w:fill="1F497D" w:themeFill="text2"/>
+          </w:tcPr>
+          <w:p>
+            <w:pPr>
+              <w:rPr>
+                <w:rStyle w:val="Textoennegrita"/>
+              </w:rPr>
+            </w:pPr>
+            <w:r>
+              <w:rPr>
+                <w:rStyle w:val="Textoennegrita"/>
+              </w:rPr>
+              <w:t>Notes</w:t>
+            </w:r>
+          </w:p>
+        </w:tc>
+        <w:tc>
+          <w:tcPr>
+            <w:tcW w:w="7716" w:type="dxa"/>
+            <w:tcBorders>
+              <w:top w:val="single" w:sz="4" w:space="0" w:color="FFFFFF" w:themeColor="background1"/>
+              <w:bottom w:val="nil"/>
+            </w:tcBorders>
+          </w:tcPr>
+          <w:p>
+            <w:pPr>
+              <w:pStyle w:val="Notes"/>
+              <w:cnfStyle w:val="000000000000" w:firstRow="0" w:lastRow="0" w:firstColumn="0" w:lastColumn="0" w:oddVBand="0" w:evenVBand="0" w:oddHBand="0" w:evenHBand="0" w:firstRowFirstColumn="0" w:firstRowLastColumn="0" w:lastRowFirstColumn="0" w:lastRowLastColumn="0"/>
+            </w:pPr>
+          </w:p>
+        </w:tc>
+      </w:tr>
+    </w:tbl>
+    <w:p/>
+    <w:p>
+      <w:pPr>
+        <w:pStyle w:val="Ttulo1"/>
+      </w:pPr>
+      <w:r>
+        <w:t xml:space="preserve">Use case </w:t>
+      </w:r>
+      <w:r>
+        <w:t>&lt;CODE&gt;</w:t>
+      </w:r>
+      <w:r>
+        <w:t xml:space="preserve"> </w:t>
+      </w:r>
+      <w:r>
+        <w:t>All events</w:t>
+      </w:r>
+    </w:p>
+    <w:p>
+      <w:pPr>
+        <w:pStyle w:val="Subttulo"/>
+      </w:pPr>
+      <w:r>
+        <w:t>Description</w:t>
+      </w:r>
+    </w:p>
+    <w:p>
+      <w:pPr>
+        <w:pStyle w:val="Subttulo"/>
+        <w:rPr>
+          <w:rFonts w:ascii="Comic Sans MS" w:eastAsiaTheme="minorHAnsi" w:hAnsi="Comic Sans MS" w:cstheme="minorBidi"/>
+          <w:iCs w:val="0"/>
+          <w:color w:val="4A442A" w:themeColor="background2" w:themeShade="40"/>
+          <w:spacing w:val="0"/>
+          <w:sz w:val="20"/>
+          <w:szCs w:val="22"/>
+        </w:rPr>
+      </w:pPr>
+      <w:r>
+        <w:rPr>
+          <w:rFonts w:ascii="Comic Sans MS" w:eastAsiaTheme="minorHAnsi" w:hAnsi="Comic Sans MS" w:cstheme="minorBidi"/>
+          <w:iCs w:val="0"/>
+          <w:color w:val="4A442A" w:themeColor="background2" w:themeShade="40"/>
+          <w:spacing w:val="0"/>
+          <w:sz w:val="20"/>
+          <w:szCs w:val="22"/>
+        </w:rPr>
+        <w:t>Browse a listing that includes every event that was registered in the system. Past events must be greyed out; events that are going to be organised in less than one month and have seats available must also be somewhat highlighted; the rest of events must be displayed normally.</w:t>
+      </w:r>
+    </w:p>
+    <w:p>
+      <w:pPr>
+        <w:pStyle w:val="Subttulo"/>
+      </w:pPr>
+      <w:r>
+        <w:t>Access</w:t>
+      </w:r>
+    </w:p>
+    <w:p>
+      <w:pPr>
+        <w:pStyle w:val="Notes"/>
+      </w:pPr>
+      <w:r>
+        <w:t xml:space="preserve">Select </w:t>
+      </w:r>
+      <w:r>
+        <w:t>all</w:t>
+      </w:r>
+      <w:r>
+        <w:t xml:space="preserve"> option in </w:t>
+      </w:r>
+      <w:r>
+        <w:t xml:space="preserve">events </w:t>
+      </w:r>
+      <w:r>
+        <w:t>menu bar</w:t>
+      </w:r>
+      <w:r>
+        <w:t>.</w:t>
+      </w:r>
+    </w:p>
+    <w:p>
+      <w:pPr>
+        <w:pStyle w:val="Subttulo"/>
+      </w:pPr>
+      <w:r>
+        <w:t>Tests</w:t>
+      </w:r>
+    </w:p>
+    <w:tbl>
+      <w:tblPr>
+        <w:tblStyle w:val="Cuadrculavistosa-nfasis1"/>
+        <w:tblW w:w="0" w:type="auto"/>
+        <w:tblLook w:val="04A0" w:firstRow="1" w:lastRow="0" w:firstColumn="1" w:lastColumn="0" w:noHBand="0" w:noVBand="1"/>
+      </w:tblPr>
+      <w:tblGrid>
+        <w:gridCol w:w="1526"/>
+        <w:gridCol w:w="7716"/>
+      </w:tblGrid>
+      <w:tr>
+        <w:trPr>
+          <w:cnfStyle w:val="100000000000" w:firstRow="1" w:lastRow="0" w:firstColumn="0" w:lastColumn="0" w:oddVBand="0" w:evenVBand="0" w:oddHBand="0" w:evenHBand="0" w:firstRowFirstColumn="0" w:firstRowLastColumn="0" w:lastRowFirstColumn="0" w:lastRowLastColumn="0"/>
+        </w:trPr>
+        <w:tc>
+          <w:tcPr>
+            <w:cnfStyle w:val="001000000000" w:firstRow="0" w:lastRow="0" w:firstColumn="1" w:lastColumn="0" w:oddVBand="0" w:evenVBand="0" w:oddHBand="0" w:evenHBand="0" w:firstRowFirstColumn="0" w:firstRowLastColumn="0" w:lastRowFirstColumn="0" w:lastRowLastColumn="0"/>
+            <w:tcW w:w="9242" w:type="dxa"/>
+            <w:gridSpan w:val="2"/>
+            <w:tcBorders>
+              <w:top w:val="nil"/>
+              <w:bottom w:val="single" w:sz="4" w:space="0" w:color="FFFFFF" w:themeColor="background1"/>
+            </w:tcBorders>
+            <w:shd w:val="clear" w:color="auto" w:fill="1F497D" w:themeFill="text2"/>
+          </w:tcPr>
+          <w:p>
+            <w:pPr>
+              <w:rPr>
+                <w:rStyle w:val="Textoennegrita"/>
+              </w:rPr>
+            </w:pPr>
+            <w:r>
+              <w:rPr>
+                <w:rStyle w:val="Textoennegrita"/>
+              </w:rPr>
+              <w:t>Test</w:t>
+            </w:r>
+            <w:r>
+              <w:rPr>
+                <w:rStyle w:val="Textoennegrita"/>
+              </w:rPr>
+              <w:t xml:space="preserve"> &lt;#</w:t>
+            </w:r>
+            <w:r>
+              <w:rPr>
+                <w:rStyle w:val="Textoennegrita"/>
+              </w:rPr>
+              <w:t>1</w:t>
+            </w:r>
+            <w:r>
+              <w:rPr>
+                <w:rStyle w:val="Textoennegrita"/>
+              </w:rPr>
+              <w:t xml:space="preserve">&gt; </w:t>
+            </w:r>
+          </w:p>
+        </w:tc>
+      </w:tr>
+      <w:tr>
+        <w:trPr>
+          <w:cnfStyle w:val="000000100000" w:firstRow="0" w:lastRow="0" w:firstColumn="0" w:lastColumn="0" w:oddVBand="0" w:evenVBand="0" w:oddHBand="1" w:evenHBand="0" w:firstRowFirstColumn="0" w:firstRowLastColumn="0" w:lastRowFirstColumn="0" w:lastRowLastColumn="0"/>
+        </w:trPr>
+        <w:tc>
+          <w:tcPr>
+            <w:cnfStyle w:val="001000000000" w:firstRow="0" w:lastRow="0" w:firstColumn="1" w:lastColumn="0" w:oddVBand="0" w:evenVBand="0" w:oddHBand="0" w:evenHBand="0" w:firstRowFirstColumn="0" w:firstRowLastColumn="0" w:lastRowFirstColumn="0" w:lastRowLastColumn="0"/>
+            <w:tcW w:w="1526" w:type="dxa"/>
+            <w:tcBorders>
+              <w:top w:val="single" w:sz="4" w:space="0" w:color="FFFFFF" w:themeColor="background1"/>
+              <w:bottom w:val="single" w:sz="4" w:space="0" w:color="FFFFFF" w:themeColor="background1"/>
+            </w:tcBorders>
+            <w:shd w:val="clear" w:color="auto" w:fill="1F497D" w:themeFill="text2"/>
+          </w:tcPr>
+          <w:p>
+            <w:pPr>
+              <w:rPr>
+                <w:rStyle w:val="Textoennegrita"/>
+              </w:rPr>
+            </w:pPr>
+            <w:r>
+              <w:rPr>
+                <w:rStyle w:val="Textoennegrita"/>
+              </w:rPr>
+              <w:t>Description</w:t>
+            </w:r>
+          </w:p>
+        </w:tc>
+        <w:tc>
+          <w:tcPr>
+            <w:tcW w:w="7716" w:type="dxa"/>
+            <w:tcBorders>
+              <w:top w:val="single" w:sz="4" w:space="0" w:color="FFFFFF" w:themeColor="background1"/>
+              <w:bottom w:val="single" w:sz="4" w:space="0" w:color="FFFFFF" w:themeColor="background1"/>
+            </w:tcBorders>
+            <w:shd w:val="clear" w:color="auto" w:fill="DBE5F1" w:themeFill="accent1" w:themeFillTint="33"/>
+          </w:tcPr>
+          <w:p>
+            <w:pPr>
+              <w:pStyle w:val="Notes"/>
+              <w:cnfStyle w:val="000000100000" w:firstRow="0" w:lastRow="0" w:firstColumn="0" w:lastColumn="0" w:oddVBand="0" w:evenVBand="0" w:oddHBand="1" w:evenHBand="0" w:firstRowFirstColumn="0" w:firstRowLastColumn="0" w:lastRowFirstColumn="0" w:lastRowLastColumn="0"/>
+            </w:pPr>
+            <w:r>
+              <w:t>Check that have been displayed correctly.</w:t>
+            </w:r>
+          </w:p>
+        </w:tc>
+      </w:tr>
+      <w:tr>
+        <w:tc>
+          <w:tcPr>
+            <w:cnfStyle w:val="001000000000" w:firstRow="0" w:lastRow="0" w:firstColumn="1" w:lastColumn="0" w:oddVBand="0" w:evenVBand="0" w:oddHBand="0" w:evenHBand="0" w:firstRowFirstColumn="0" w:firstRowLastColumn="0" w:lastRowFirstColumn="0" w:lastRowLastColumn="0"/>
+            <w:tcW w:w="1526" w:type="dxa"/>
+            <w:tcBorders>
+              <w:top w:val="single" w:sz="4" w:space="0" w:color="FFFFFF" w:themeColor="background1"/>
+              <w:bottom w:val="single" w:sz="4" w:space="0" w:color="FFFFFF" w:themeColor="background1"/>
+            </w:tcBorders>
+            <w:shd w:val="clear" w:color="auto" w:fill="1F497D" w:themeFill="text2"/>
+          </w:tcPr>
+          <w:p>
+            <w:pPr>
+              <w:rPr>
+                <w:rStyle w:val="Textoennegrita"/>
+              </w:rPr>
+            </w:pPr>
+            <w:r>
+              <w:rPr>
+                <w:rStyle w:val="Textoennegrita"/>
+              </w:rPr>
+              <w:t>Expected</w:t>
+            </w:r>
+          </w:p>
+        </w:tc>
+        <w:tc>
+          <w:tcPr>
+            <w:tcW w:w="7716" w:type="dxa"/>
+            <w:tcBorders>
+              <w:top w:val="single" w:sz="4" w:space="0" w:color="FFFFFF" w:themeColor="background1"/>
+              <w:bottom w:val="single" w:sz="4" w:space="0" w:color="FFFFFF" w:themeColor="background1"/>
+            </w:tcBorders>
+          </w:tcPr>
+          <w:p>
+            <w:pPr>
+              <w:pStyle w:val="Notes"/>
+              <w:cnfStyle w:val="000000000000" w:firstRow="0" w:lastRow="0" w:firstColumn="0" w:lastColumn="0" w:oddVBand="0" w:evenVBand="0" w:oddHBand="0" w:evenHBand="0" w:firstRowFirstColumn="0" w:firstRowLastColumn="0" w:lastRowFirstColumn="0" w:lastRowLastColumn="0"/>
+            </w:pPr>
+            <w:r>
+              <w:t xml:space="preserve">Green: close events, </w:t>
+            </w:r>
+            <w:proofErr w:type="spellStart"/>
+            <w:r>
+              <w:t>G</w:t>
+            </w:r>
+            <w:r>
+              <w:t>ray</w:t>
+            </w:r>
+            <w:proofErr w:type="spellEnd"/>
+            <w:r>
+              <w:t>: past events.</w:t>
+            </w:r>
+          </w:p>
+        </w:tc>
+      </w:tr>
+      <w:tr>
+        <w:trPr>
+          <w:cnfStyle w:val="000000100000" w:firstRow="0" w:lastRow="0" w:firstColumn="0" w:lastColumn="0" w:oddVBand="0" w:evenVBand="0" w:oddHBand="1" w:evenHBand="0" w:firstRowFirstColumn="0" w:firstRowLastColumn="0" w:lastRowFirstColumn="0" w:lastRowLastColumn="0"/>
+        </w:trPr>
+        <w:tc>
+          <w:tcPr>
+            <w:cnfStyle w:val="001000000000" w:firstRow="0" w:lastRow="0" w:firstColumn="1" w:lastColumn="0" w:oddVBand="0" w:evenVBand="0" w:oddHBand="0" w:evenHBand="0" w:firstRowFirstColumn="0" w:firstRowLastColumn="0" w:lastRowFirstColumn="0" w:lastRowLastColumn="0"/>
+            <w:tcW w:w="1526" w:type="dxa"/>
+            <w:tcBorders>
+              <w:top w:val="single" w:sz="4" w:space="0" w:color="FFFFFF" w:themeColor="background1"/>
+              <w:bottom w:val="single" w:sz="4" w:space="0" w:color="FFFFFF" w:themeColor="background1"/>
+            </w:tcBorders>
+            <w:shd w:val="clear" w:color="auto" w:fill="1F497D" w:themeFill="text2"/>
+          </w:tcPr>
+          <w:p>
+            <w:pPr>
+              <w:rPr>
+                <w:rStyle w:val="Textoennegrita"/>
+              </w:rPr>
+            </w:pPr>
+            <w:r>
+              <w:rPr>
+                <w:rStyle w:val="Textoennegrita"/>
+              </w:rPr>
+              <w:t>Outcome</w:t>
+            </w:r>
+          </w:p>
+        </w:tc>
+        <w:tc>
+          <w:tcPr>
+            <w:tcW w:w="7716" w:type="dxa"/>
+            <w:tcBorders>
+              <w:top w:val="single" w:sz="4" w:space="0" w:color="FFFFFF" w:themeColor="background1"/>
+              <w:bottom w:val="single" w:sz="4" w:space="0" w:color="FFFFFF" w:themeColor="background1"/>
+            </w:tcBorders>
+            <w:shd w:val="clear" w:color="auto" w:fill="DBE5F1" w:themeFill="accent1" w:themeFillTint="33"/>
+          </w:tcPr>
+          <w:p>
+            <w:pPr>
+              <w:pStyle w:val="Notes"/>
+              <w:cnfStyle w:val="000000100000" w:firstRow="0" w:lastRow="0" w:firstColumn="0" w:lastColumn="0" w:oddVBand="0" w:evenVBand="0" w:oddHBand="1" w:evenHBand="0" w:firstRowFirstColumn="0" w:firstRowLastColumn="0" w:lastRowFirstColumn="0" w:lastRowLastColumn="0"/>
+            </w:pPr>
+          </w:p>
+        </w:tc>
+      </w:tr>
+      <w:tr>
+        <w:tc>
+          <w:tcPr>
+            <w:cnfStyle w:val="001000000000" w:firstRow="0" w:lastRow="0" w:firstColumn="1" w:lastColumn="0" w:oddVBand="0" w:evenVBand="0" w:oddHBand="0" w:evenHBand="0" w:firstRowFirstColumn="0" w:firstRowLastColumn="0" w:lastRowFirstColumn="0" w:lastRowLastColumn="0"/>
+            <w:tcW w:w="1526" w:type="dxa"/>
+            <w:tcBorders>
+              <w:top w:val="single" w:sz="4" w:space="0" w:color="FFFFFF" w:themeColor="background1"/>
+              <w:bottom w:val="nil"/>
+            </w:tcBorders>
+            <w:shd w:val="clear" w:color="auto" w:fill="1F497D" w:themeFill="text2"/>
+          </w:tcPr>
+          <w:p>
+            <w:pPr>
+              <w:rPr>
+                <w:rStyle w:val="Textoennegrita"/>
+              </w:rPr>
+            </w:pPr>
+            <w:r>
+              <w:rPr>
+                <w:rStyle w:val="Textoennegrita"/>
+              </w:rPr>
+              <w:t>Notes</w:t>
+            </w:r>
+          </w:p>
+        </w:tc>
+        <w:tc>
+          <w:tcPr>
+            <w:tcW w:w="7716" w:type="dxa"/>
+            <w:tcBorders>
+              <w:top w:val="single" w:sz="4" w:space="0" w:color="FFFFFF" w:themeColor="background1"/>
+              <w:bottom w:val="nil"/>
+            </w:tcBorders>
+          </w:tcPr>
+          <w:p>
+            <w:pPr>
+              <w:pStyle w:val="Notes"/>
+              <w:cnfStyle w:val="000000000000" w:firstRow="0" w:lastRow="0" w:firstColumn="0" w:lastColumn="0" w:oddVBand="0" w:evenVBand="0" w:oddHBand="0" w:evenHBand="0" w:firstRowFirstColumn="0" w:firstRowLastColumn="0" w:lastRowFirstColumn="0" w:lastRowLastColumn="0"/>
+            </w:pPr>
+          </w:p>
+        </w:tc>
+      </w:tr>
+    </w:tbl>
+    <w:p/>
+    <w:p>
+      <w:pPr>
+        <w:rPr>
+          <w:rFonts w:asciiTheme="majorHAnsi" w:eastAsiaTheme="majorEastAsia" w:hAnsiTheme="majorHAnsi" w:cstheme="majorBidi"/>
+          <w:b/>
+          <w:bCs/>
+          <w:color w:val="365F91" w:themeColor="accent1" w:themeShade="BF"/>
+          <w:sz w:val="28"/>
+          <w:szCs w:val="28"/>
+        </w:rPr>
+      </w:pPr>
+      <w:r>
+        <w:br w:type="page"/>
+      </w:r>
+    </w:p>
+    <w:p>
+      <w:pPr>
+        <w:pStyle w:val="Ttulo1"/>
+      </w:pPr>
+      <w:r>
+        <w:lastRenderedPageBreak/>
+        <w:t xml:space="preserve">Use case </w:t>
+      </w:r>
+      <w:r>
+        <w:t>&lt;CODE&gt;</w:t>
+      </w:r>
+      <w:r>
+        <w:t xml:space="preserve"> </w:t>
+      </w:r>
+      <w:r>
+        <w:t>Manage events</w:t>
+      </w:r>
+    </w:p>
+    <w:p>
+      <w:pPr>
+        <w:pStyle w:val="Subttulo"/>
+      </w:pPr>
+      <w:r>
+        <w:t>Description</w:t>
+      </w:r>
+    </w:p>
+    <w:p>
+      <w:pPr>
+        <w:pStyle w:val="Subttulo"/>
+        <w:rPr>
+          <w:rFonts w:ascii="Comic Sans MS" w:eastAsiaTheme="minorHAnsi" w:hAnsi="Comic Sans MS" w:cstheme="minorBidi"/>
+          <w:iCs w:val="0"/>
+          <w:color w:val="4A442A" w:themeColor="background2" w:themeShade="40"/>
+          <w:spacing w:val="0"/>
+          <w:sz w:val="20"/>
+          <w:szCs w:val="22"/>
+        </w:rPr>
+      </w:pPr>
+      <w:r>
+        <w:rPr>
+          <w:rFonts w:ascii="Comic Sans MS" w:eastAsiaTheme="minorHAnsi" w:hAnsi="Comic Sans MS" w:cstheme="minorBidi"/>
+          <w:iCs w:val="0"/>
+          <w:color w:val="4A442A" w:themeColor="background2" w:themeShade="40"/>
+          <w:spacing w:val="0"/>
+          <w:sz w:val="20"/>
+          <w:szCs w:val="22"/>
+        </w:rPr>
+        <w:t>Manage the events that he or she organises, which inc</w:t>
+      </w:r>
+      <w:r>
+        <w:rPr>
+          <w:rFonts w:ascii="Comic Sans MS" w:eastAsiaTheme="minorHAnsi" w:hAnsi="Comic Sans MS" w:cstheme="minorBidi"/>
+          <w:iCs w:val="0"/>
+          <w:color w:val="4A442A" w:themeColor="background2" w:themeShade="40"/>
+          <w:spacing w:val="0"/>
+          <w:sz w:val="20"/>
+          <w:szCs w:val="22"/>
+        </w:rPr>
+        <w:t>ludes listing, registering, mod</w:t>
+      </w:r>
+      <w:r>
+        <w:rPr>
+          <w:rFonts w:ascii="Comic Sans MS" w:eastAsiaTheme="minorHAnsi" w:hAnsi="Comic Sans MS" w:cstheme="minorBidi"/>
+          <w:iCs w:val="0"/>
+          <w:color w:val="4A442A" w:themeColor="background2" w:themeShade="40"/>
+          <w:spacing w:val="0"/>
+          <w:sz w:val="20"/>
+          <w:szCs w:val="22"/>
+        </w:rPr>
+        <w:t>ifying, and deleting them. In order to register a new event, he must have registered a valid credit card that must not expire in less than one day. Every time he or she registers an event, the system will simulate that he or she’s charged a 1.00€ fee</w:t>
+      </w:r>
+      <w:r>
+        <w:rPr>
+          <w:rFonts w:ascii="Comic Sans MS" w:eastAsiaTheme="minorHAnsi" w:hAnsi="Comic Sans MS" w:cstheme="minorBidi"/>
+          <w:iCs w:val="0"/>
+          <w:color w:val="4A442A" w:themeColor="background2" w:themeShade="40"/>
+          <w:spacing w:val="0"/>
+          <w:sz w:val="20"/>
+          <w:szCs w:val="22"/>
+        </w:rPr>
+        <w:t>.</w:t>
+      </w:r>
+    </w:p>
+    <w:p>
+      <w:pPr>
+        <w:pStyle w:val="Subttulo"/>
+      </w:pPr>
+      <w:r>
+        <w:t>Access</w:t>
+      </w:r>
+    </w:p>
+    <w:p>
+      <w:pPr>
+        <w:pStyle w:val="Notes"/>
+      </w:pPr>
+      <w:r>
+        <w:t>Login as manager and s</w:t>
+      </w:r>
+      <w:r>
+        <w:t xml:space="preserve">elect </w:t>
+      </w:r>
+      <w:r>
+        <w:t>my events</w:t>
+      </w:r>
+      <w:r>
+        <w:t xml:space="preserve"> option in menu bar</w:t>
+      </w:r>
+      <w:r>
+        <w:t>.</w:t>
+      </w:r>
+    </w:p>
+    <w:p>
+      <w:pPr>
+        <w:pStyle w:val="Subttulo"/>
+      </w:pPr>
+      <w:r>
+        <w:t>Tests</w:t>
+      </w:r>
+    </w:p>
+    <w:tbl>
+      <w:tblPr>
+        <w:tblStyle w:val="Cuadrculavistosa-nfasis1"/>
+        <w:tblW w:w="0" w:type="auto"/>
+        <w:tblLook w:val="04A0" w:firstRow="1" w:lastRow="0" w:firstColumn="1" w:lastColumn="0" w:noHBand="0" w:noVBand="1"/>
+      </w:tblPr>
+      <w:tblGrid>
+        <w:gridCol w:w="1526"/>
+        <w:gridCol w:w="7716"/>
+      </w:tblGrid>
+      <w:tr>
+        <w:trPr>
+          <w:cnfStyle w:val="100000000000" w:firstRow="1" w:lastRow="0" w:firstColumn="0" w:lastColumn="0" w:oddVBand="0" w:evenVBand="0" w:oddHBand="0" w:evenHBand="0" w:firstRowFirstColumn="0" w:firstRowLastColumn="0" w:lastRowFirstColumn="0" w:lastRowLastColumn="0"/>
+        </w:trPr>
+        <w:tc>
+          <w:tcPr>
+            <w:cnfStyle w:val="001000000000" w:firstRow="0" w:lastRow="0" w:firstColumn="1" w:lastColumn="0" w:oddVBand="0" w:evenVBand="0" w:oddHBand="0" w:evenHBand="0" w:firstRowFirstColumn="0" w:firstRowLastColumn="0" w:lastRowFirstColumn="0" w:lastRowLastColumn="0"/>
+            <w:tcW w:w="9242" w:type="dxa"/>
+            <w:gridSpan w:val="2"/>
+            <w:tcBorders>
+              <w:top w:val="nil"/>
+              <w:bottom w:val="single" w:sz="4" w:space="0" w:color="FFFFFF" w:themeColor="background1"/>
+            </w:tcBorders>
+            <w:shd w:val="clear" w:color="auto" w:fill="1F497D" w:themeFill="text2"/>
+          </w:tcPr>
+          <w:p>
+            <w:pPr>
+              <w:rPr>
+                <w:rStyle w:val="Textoennegrita"/>
+              </w:rPr>
+            </w:pPr>
+            <w:r>
+              <w:rPr>
+                <w:rStyle w:val="Textoennegrita"/>
+              </w:rPr>
+              <w:t>Test</w:t>
+            </w:r>
+            <w:r>
+              <w:rPr>
+                <w:rStyle w:val="Textoennegrita"/>
+              </w:rPr>
+              <w:t xml:space="preserve"> &lt;#</w:t>
+            </w:r>
+            <w:r>
+              <w:rPr>
+                <w:rStyle w:val="Textoennegrita"/>
+              </w:rPr>
+              <w:t>1</w:t>
+            </w:r>
+            <w:r>
+              <w:rPr>
+                <w:rStyle w:val="Textoennegrita"/>
+              </w:rPr>
+              <w:t xml:space="preserve">&gt; </w:t>
+            </w:r>
+          </w:p>
+        </w:tc>
+      </w:tr>
+      <w:tr>
+        <w:trPr>
+          <w:cnfStyle w:val="000000100000" w:firstRow="0" w:lastRow="0" w:firstColumn="0" w:lastColumn="0" w:oddVBand="0" w:evenVBand="0" w:oddHBand="1" w:evenHBand="0" w:firstRowFirstColumn="0" w:firstRowLastColumn="0" w:lastRowFirstColumn="0" w:lastRowLastColumn="0"/>
+        </w:trPr>
+        <w:tc>
+          <w:tcPr>
+            <w:cnfStyle w:val="001000000000" w:firstRow="0" w:lastRow="0" w:firstColumn="1" w:lastColumn="0" w:oddVBand="0" w:evenVBand="0" w:oddHBand="0" w:evenHBand="0" w:firstRowFirstColumn="0" w:firstRowLastColumn="0" w:lastRowFirstColumn="0" w:lastRowLastColumn="0"/>
+            <w:tcW w:w="1526" w:type="dxa"/>
+            <w:tcBorders>
+              <w:top w:val="single" w:sz="4" w:space="0" w:color="FFFFFF" w:themeColor="background1"/>
+              <w:bottom w:val="single" w:sz="4" w:space="0" w:color="FFFFFF" w:themeColor="background1"/>
+            </w:tcBorders>
+            <w:shd w:val="clear" w:color="auto" w:fill="1F497D" w:themeFill="text2"/>
+          </w:tcPr>
+          <w:p>
+            <w:pPr>
+              <w:rPr>
+                <w:rStyle w:val="Textoennegrita"/>
+              </w:rPr>
+            </w:pPr>
+            <w:r>
+              <w:rPr>
+                <w:rStyle w:val="Textoennegrita"/>
+              </w:rPr>
+              <w:t>Description</w:t>
+            </w:r>
+          </w:p>
+        </w:tc>
+        <w:tc>
+          <w:tcPr>
+            <w:tcW w:w="7716" w:type="dxa"/>
+            <w:tcBorders>
+              <w:top w:val="single" w:sz="4" w:space="0" w:color="FFFFFF" w:themeColor="background1"/>
+              <w:bottom w:val="single" w:sz="4" w:space="0" w:color="FFFFFF" w:themeColor="background1"/>
+            </w:tcBorders>
+            <w:shd w:val="clear" w:color="auto" w:fill="DBE5F1" w:themeFill="accent1" w:themeFillTint="33"/>
+          </w:tcPr>
+          <w:p>
+            <w:pPr>
+              <w:pStyle w:val="Notes"/>
+              <w:cnfStyle w:val="000000100000" w:firstRow="0" w:lastRow="0" w:firstColumn="0" w:lastColumn="0" w:oddVBand="0" w:evenVBand="0" w:oddHBand="1" w:evenHBand="0" w:firstRowFirstColumn="0" w:firstRowLastColumn="0" w:lastRowFirstColumn="0" w:lastRowLastColumn="0"/>
+            </w:pPr>
+            <w:r>
+              <w:t>Check that have been displayed correctly.</w:t>
+            </w:r>
+          </w:p>
+        </w:tc>
+      </w:tr>
+      <w:tr>
+        <w:tc>
+          <w:tcPr>
+            <w:cnfStyle w:val="001000000000" w:firstRow="0" w:lastRow="0" w:firstColumn="1" w:lastColumn="0" w:oddVBand="0" w:evenVBand="0" w:oddHBand="0" w:evenHBand="0" w:firstRowFirstColumn="0" w:firstRowLastColumn="0" w:lastRowFirstColumn="0" w:lastRowLastColumn="0"/>
+            <w:tcW w:w="1526" w:type="dxa"/>
+            <w:tcBorders>
+              <w:top w:val="single" w:sz="4" w:space="0" w:color="FFFFFF" w:themeColor="background1"/>
+              <w:bottom w:val="single" w:sz="4" w:space="0" w:color="FFFFFF" w:themeColor="background1"/>
+            </w:tcBorders>
+            <w:shd w:val="clear" w:color="auto" w:fill="1F497D" w:themeFill="text2"/>
+          </w:tcPr>
+          <w:p>
+            <w:pPr>
+              <w:rPr>
+                <w:rStyle w:val="Textoennegrita"/>
+              </w:rPr>
+            </w:pPr>
+            <w:r>
+              <w:rPr>
+                <w:rStyle w:val="Textoennegrita"/>
+              </w:rPr>
+              <w:t>Expected</w:t>
+            </w:r>
+          </w:p>
+        </w:tc>
+        <w:tc>
+          <w:tcPr>
+            <w:tcW w:w="7716" w:type="dxa"/>
+            <w:tcBorders>
+              <w:top w:val="single" w:sz="4" w:space="0" w:color="FFFFFF" w:themeColor="background1"/>
+              <w:bottom w:val="single" w:sz="4" w:space="0" w:color="FFFFFF" w:themeColor="background1"/>
+            </w:tcBorders>
+          </w:tcPr>
+          <w:p>
+            <w:pPr>
+              <w:pStyle w:val="Notes"/>
+              <w:cnfStyle w:val="000000000000" w:firstRow="0" w:lastRow="0" w:firstColumn="0" w:lastColumn="0" w:oddVBand="0" w:evenVBand="0" w:oddHBand="0" w:evenHBand="0" w:firstRowFirstColumn="0" w:firstRowLastColumn="0" w:lastRowFirstColumn="0" w:lastRowLastColumn="0"/>
+            </w:pPr>
+            <w:r>
+              <w:t>Yours event list.</w:t>
+            </w:r>
+          </w:p>
+        </w:tc>
+      </w:tr>
+      <w:tr>
+        <w:trPr>
+          <w:cnfStyle w:val="000000100000" w:firstRow="0" w:lastRow="0" w:firstColumn="0" w:lastColumn="0" w:oddVBand="0" w:evenVBand="0" w:oddHBand="1" w:evenHBand="0" w:firstRowFirstColumn="0" w:firstRowLastColumn="0" w:lastRowFirstColumn="0" w:lastRowLastColumn="0"/>
+        </w:trPr>
+        <w:tc>
+          <w:tcPr>
+            <w:cnfStyle w:val="001000000000" w:firstRow="0" w:lastRow="0" w:firstColumn="1" w:lastColumn="0" w:oddVBand="0" w:evenVBand="0" w:oddHBand="0" w:evenHBand="0" w:firstRowFirstColumn="0" w:firstRowLastColumn="0" w:lastRowFirstColumn="0" w:lastRowLastColumn="0"/>
+            <w:tcW w:w="1526" w:type="dxa"/>
+            <w:tcBorders>
+              <w:top w:val="single" w:sz="4" w:space="0" w:color="FFFFFF" w:themeColor="background1"/>
+              <w:bottom w:val="single" w:sz="4" w:space="0" w:color="FFFFFF" w:themeColor="background1"/>
+            </w:tcBorders>
+            <w:shd w:val="clear" w:color="auto" w:fill="1F497D" w:themeFill="text2"/>
+          </w:tcPr>
+          <w:p>
+            <w:pPr>
+              <w:rPr>
+                <w:rStyle w:val="Textoennegrita"/>
+              </w:rPr>
+            </w:pPr>
+            <w:r>
+              <w:rPr>
+                <w:rStyle w:val="Textoennegrita"/>
+              </w:rPr>
+              <w:t>Outcome</w:t>
+            </w:r>
+          </w:p>
+        </w:tc>
+        <w:tc>
+          <w:tcPr>
+            <w:tcW w:w="7716" w:type="dxa"/>
+            <w:tcBorders>
+              <w:top w:val="single" w:sz="4" w:space="0" w:color="FFFFFF" w:themeColor="background1"/>
+              <w:bottom w:val="single" w:sz="4" w:space="0" w:color="FFFFFF" w:themeColor="background1"/>
+            </w:tcBorders>
+            <w:shd w:val="clear" w:color="auto" w:fill="DBE5F1" w:themeFill="accent1" w:themeFillTint="33"/>
+          </w:tcPr>
+          <w:p>
+            <w:pPr>
+              <w:pStyle w:val="Notes"/>
+              <w:cnfStyle w:val="000000100000" w:firstRow="0" w:lastRow="0" w:firstColumn="0" w:lastColumn="0" w:oddVBand="0" w:evenVBand="0" w:oddHBand="1" w:evenHBand="0" w:firstRowFirstColumn="0" w:firstRowLastColumn="0" w:lastRowFirstColumn="0" w:lastRowLastColumn="0"/>
+            </w:pPr>
+          </w:p>
+        </w:tc>
+      </w:tr>
+      <w:tr>
+        <w:tc>
+          <w:tcPr>
+            <w:cnfStyle w:val="001000000000" w:firstRow="0" w:lastRow="0" w:firstColumn="1" w:lastColumn="0" w:oddVBand="0" w:evenVBand="0" w:oddHBand="0" w:evenHBand="0" w:firstRowFirstColumn="0" w:firstRowLastColumn="0" w:lastRowFirstColumn="0" w:lastRowLastColumn="0"/>
+            <w:tcW w:w="1526" w:type="dxa"/>
+            <w:tcBorders>
+              <w:top w:val="single" w:sz="4" w:space="0" w:color="FFFFFF" w:themeColor="background1"/>
+              <w:bottom w:val="nil"/>
+            </w:tcBorders>
+            <w:shd w:val="clear" w:color="auto" w:fill="1F497D" w:themeFill="text2"/>
+          </w:tcPr>
+          <w:p>
+            <w:pPr>
+              <w:rPr>
+                <w:rStyle w:val="Textoennegrita"/>
+              </w:rPr>
+            </w:pPr>
+            <w:r>
+              <w:rPr>
+                <w:rStyle w:val="Textoennegrita"/>
+              </w:rPr>
+              <w:t>Notes</w:t>
+            </w:r>
+          </w:p>
+        </w:tc>
+        <w:tc>
+          <w:tcPr>
+            <w:tcW w:w="7716" w:type="dxa"/>
+            <w:tcBorders>
+              <w:top w:val="single" w:sz="4" w:space="0" w:color="FFFFFF" w:themeColor="background1"/>
+              <w:bottom w:val="nil"/>
+            </w:tcBorders>
+          </w:tcPr>
+          <w:p>
+            <w:pPr>
+              <w:pStyle w:val="Notes"/>
+              <w:cnfStyle w:val="000000000000" w:firstRow="0" w:lastRow="0" w:firstColumn="0" w:lastColumn="0" w:oddVBand="0" w:evenVBand="0" w:oddHBand="0" w:evenHBand="0" w:firstRowFirstColumn="0" w:firstRowLastColumn="0" w:lastRowFirstColumn="0" w:lastRowLastColumn="0"/>
+            </w:pPr>
+          </w:p>
+        </w:tc>
+      </w:tr>
+    </w:tbl>
+    <w:p/>
+    <w:tbl>
+      <w:tblPr>
+        <w:tblStyle w:val="Cuadrculavistosa-nfasis1"/>
+        <w:tblW w:w="0" w:type="auto"/>
+        <w:tblLook w:val="04A0" w:firstRow="1" w:lastRow="0" w:firstColumn="1" w:lastColumn="0" w:noHBand="0" w:noVBand="1"/>
+      </w:tblPr>
+      <w:tblGrid>
+        <w:gridCol w:w="1526"/>
+        <w:gridCol w:w="7716"/>
+      </w:tblGrid>
+      <w:tr>
+        <w:trPr>
+          <w:cnfStyle w:val="100000000000" w:firstRow="1" w:lastRow="0" w:firstColumn="0" w:lastColumn="0" w:oddVBand="0" w:evenVBand="0" w:oddHBand="0" w:evenHBand="0" w:firstRowFirstColumn="0" w:firstRowLastColumn="0" w:lastRowFirstColumn="0" w:lastRowLastColumn="0"/>
+        </w:trPr>
+        <w:tc>
+          <w:tcPr>
+            <w:cnfStyle w:val="001000000000" w:firstRow="0" w:lastRow="0" w:firstColumn="1" w:lastColumn="0" w:oddVBand="0" w:evenVBand="0" w:oddHBand="0" w:evenHBand="0" w:firstRowFirstColumn="0" w:firstRowLastColumn="0" w:lastRowFirstColumn="0" w:lastRowLastColumn="0"/>
+            <w:tcW w:w="9242" w:type="dxa"/>
+            <w:gridSpan w:val="2"/>
+            <w:tcBorders>
+              <w:top w:val="nil"/>
+              <w:bottom w:val="single" w:sz="4" w:space="0" w:color="FFFFFF" w:themeColor="background1"/>
+            </w:tcBorders>
+            <w:shd w:val="clear" w:color="auto" w:fill="1F497D" w:themeFill="text2"/>
+          </w:tcPr>
+          <w:p>
+            <w:pPr>
+              <w:rPr>
+                <w:rStyle w:val="Textoennegrita"/>
+              </w:rPr>
+            </w:pPr>
+            <w:r>
+              <w:rPr>
+                <w:rStyle w:val="Textoennegrita"/>
+              </w:rPr>
+              <w:t>Test</w:t>
+            </w:r>
+            <w:r>
+              <w:rPr>
+                <w:rStyle w:val="Textoennegrita"/>
+              </w:rPr>
+              <w:t xml:space="preserve"> &lt;#</w:t>
+            </w:r>
+            <w:r>
+              <w:rPr>
+                <w:rStyle w:val="Textoennegrita"/>
+              </w:rPr>
+              <w:t>2</w:t>
+            </w:r>
+            <w:r>
+              <w:rPr>
+                <w:rStyle w:val="Textoennegrita"/>
+              </w:rPr>
+              <w:t xml:space="preserve">&gt; </w:t>
+            </w:r>
+          </w:p>
+        </w:tc>
+      </w:tr>
+      <w:tr>
+        <w:trPr>
+          <w:cnfStyle w:val="000000100000" w:firstRow="0" w:lastRow="0" w:firstColumn="0" w:lastColumn="0" w:oddVBand="0" w:evenVBand="0" w:oddHBand="1" w:evenHBand="0" w:firstRowFirstColumn="0" w:firstRowLastColumn="0" w:lastRowFirstColumn="0" w:lastRowLastColumn="0"/>
+        </w:trPr>
+        <w:tc>
+          <w:tcPr>
+            <w:cnfStyle w:val="001000000000" w:firstRow="0" w:lastRow="0" w:firstColumn="1" w:lastColumn="0" w:oddVBand="0" w:evenVBand="0" w:oddHBand="0" w:evenHBand="0" w:firstRowFirstColumn="0" w:firstRowLastColumn="0" w:lastRowFirstColumn="0" w:lastRowLastColumn="0"/>
+            <w:tcW w:w="1526" w:type="dxa"/>
+            <w:tcBorders>
+              <w:top w:val="single" w:sz="4" w:space="0" w:color="FFFFFF" w:themeColor="background1"/>
+              <w:bottom w:val="single" w:sz="4" w:space="0" w:color="FFFFFF" w:themeColor="background1"/>
+            </w:tcBorders>
+            <w:shd w:val="clear" w:color="auto" w:fill="1F497D" w:themeFill="text2"/>
+          </w:tcPr>
+          <w:p>
+            <w:pPr>
+              <w:rPr>
+                <w:rStyle w:val="Textoennegrita"/>
+              </w:rPr>
+            </w:pPr>
+            <w:r>
+              <w:rPr>
+                <w:rStyle w:val="Textoennegrita"/>
+              </w:rPr>
+              <w:t>Description</w:t>
+            </w:r>
+          </w:p>
+        </w:tc>
+        <w:tc>
+          <w:tcPr>
+            <w:tcW w:w="7716" w:type="dxa"/>
+            <w:tcBorders>
+              <w:top w:val="single" w:sz="4" w:space="0" w:color="FFFFFF" w:themeColor="background1"/>
+              <w:bottom w:val="single" w:sz="4" w:space="0" w:color="FFFFFF" w:themeColor="background1"/>
+            </w:tcBorders>
+            <w:shd w:val="clear" w:color="auto" w:fill="DBE5F1" w:themeFill="accent1" w:themeFillTint="33"/>
+          </w:tcPr>
+          <w:p>
+            <w:pPr>
+              <w:pStyle w:val="Notes"/>
+              <w:cnfStyle w:val="000000100000" w:firstRow="0" w:lastRow="0" w:firstColumn="0" w:lastColumn="0" w:oddVBand="0" w:evenVBand="0" w:oddHBand="1" w:evenHBand="0" w:firstRowFirstColumn="0" w:firstRowLastColumn="0" w:lastRowFirstColumn="0" w:lastRowLastColumn="0"/>
+            </w:pPr>
+            <w:r>
+              <w:t>Register a new event with a valid credit card.</w:t>
+            </w:r>
+          </w:p>
+        </w:tc>
+      </w:tr>
+      <w:tr>
+        <w:tc>
+          <w:tcPr>
+            <w:cnfStyle w:val="001000000000" w:firstRow="0" w:lastRow="0" w:firstColumn="1" w:lastColumn="0" w:oddVBand="0" w:evenVBand="0" w:oddHBand="0" w:evenHBand="0" w:firstRowFirstColumn="0" w:firstRowLastColumn="0" w:lastRowFirstColumn="0" w:lastRowLastColumn="0"/>
+            <w:tcW w:w="1526" w:type="dxa"/>
+            <w:tcBorders>
+              <w:top w:val="single" w:sz="4" w:space="0" w:color="FFFFFF" w:themeColor="background1"/>
+              <w:bottom w:val="single" w:sz="4" w:space="0" w:color="FFFFFF" w:themeColor="background1"/>
+            </w:tcBorders>
+            <w:shd w:val="clear" w:color="auto" w:fill="1F497D" w:themeFill="text2"/>
+          </w:tcPr>
+          <w:p>
+            <w:pPr>
+              <w:rPr>
+                <w:rStyle w:val="Textoennegrita"/>
+              </w:rPr>
+            </w:pPr>
+            <w:r>
+              <w:rPr>
+                <w:rStyle w:val="Textoennegrita"/>
+              </w:rPr>
+              <w:t>Expected</w:t>
+            </w:r>
+          </w:p>
+        </w:tc>
+        <w:tc>
+          <w:tcPr>
+            <w:tcW w:w="7716" w:type="dxa"/>
+            <w:tcBorders>
+              <w:top w:val="single" w:sz="4" w:space="0" w:color="FFFFFF" w:themeColor="background1"/>
+              <w:bottom w:val="single" w:sz="4" w:space="0" w:color="FFFFFF" w:themeColor="background1"/>
+            </w:tcBorders>
+          </w:tcPr>
+          <w:p>
+            <w:pPr>
+              <w:pStyle w:val="Notes"/>
+              <w:cnfStyle w:val="000000000000" w:firstRow="0" w:lastRow="0" w:firstColumn="0" w:lastColumn="0" w:oddVBand="0" w:evenVBand="0" w:oddHBand="0" w:evenHBand="0" w:firstRowFirstColumn="0" w:firstRowLastColumn="0" w:lastRowFirstColumn="0" w:lastRowLastColumn="0"/>
+            </w:pPr>
+            <w:r>
+              <w:t>Event has been created correctly and your fee has increased.</w:t>
+            </w:r>
+          </w:p>
+        </w:tc>
+      </w:tr>
+      <w:tr>
+        <w:trPr>
+          <w:cnfStyle w:val="000000100000" w:firstRow="0" w:lastRow="0" w:firstColumn="0" w:lastColumn="0" w:oddVBand="0" w:evenVBand="0" w:oddHBand="1" w:evenHBand="0" w:firstRowFirstColumn="0" w:firstRowLastColumn="0" w:lastRowFirstColumn="0" w:lastRowLastColumn="0"/>
+        </w:trPr>
+        <w:tc>
+          <w:tcPr>
+            <w:cnfStyle w:val="001000000000" w:firstRow="0" w:lastRow="0" w:firstColumn="1" w:lastColumn="0" w:oddVBand="0" w:evenVBand="0" w:oddHBand="0" w:evenHBand="0" w:firstRowFirstColumn="0" w:firstRowLastColumn="0" w:lastRowFirstColumn="0" w:lastRowLastColumn="0"/>
+            <w:tcW w:w="1526" w:type="dxa"/>
+            <w:tcBorders>
+              <w:top w:val="single" w:sz="4" w:space="0" w:color="FFFFFF" w:themeColor="background1"/>
+              <w:bottom w:val="single" w:sz="4" w:space="0" w:color="FFFFFF" w:themeColor="background1"/>
+            </w:tcBorders>
+            <w:shd w:val="clear" w:color="auto" w:fill="1F497D" w:themeFill="text2"/>
+          </w:tcPr>
+          <w:p>
+            <w:pPr>
+              <w:rPr>
+                <w:rStyle w:val="Textoennegrita"/>
+              </w:rPr>
+            </w:pPr>
+            <w:r>
+              <w:rPr>
+                <w:rStyle w:val="Textoennegrita"/>
+              </w:rPr>
+              <w:t>Outcome</w:t>
+            </w:r>
+          </w:p>
+        </w:tc>
+        <w:tc>
+          <w:tcPr>
+            <w:tcW w:w="7716" w:type="dxa"/>
+            <w:tcBorders>
+              <w:top w:val="single" w:sz="4" w:space="0" w:color="FFFFFF" w:themeColor="background1"/>
+              <w:bottom w:val="single" w:sz="4" w:space="0" w:color="FFFFFF" w:themeColor="background1"/>
+            </w:tcBorders>
+            <w:shd w:val="clear" w:color="auto" w:fill="DBE5F1" w:themeFill="accent1" w:themeFillTint="33"/>
+          </w:tcPr>
+          <w:p>
+            <w:pPr>
+              <w:pStyle w:val="Notes"/>
+              <w:cnfStyle w:val="000000100000" w:firstRow="0" w:lastRow="0" w:firstColumn="0" w:lastColumn="0" w:oddVBand="0" w:evenVBand="0" w:oddHBand="1" w:evenHBand="0" w:firstRowFirstColumn="0" w:firstRowLastColumn="0" w:lastRowFirstColumn="0" w:lastRowLastColumn="0"/>
+            </w:pPr>
+          </w:p>
+        </w:tc>
+      </w:tr>
+      <w:tr>
+        <w:tc>
+          <w:tcPr>
+            <w:cnfStyle w:val="001000000000" w:firstRow="0" w:lastRow="0" w:firstColumn="1" w:lastColumn="0" w:oddVBand="0" w:evenVBand="0" w:oddHBand="0" w:evenHBand="0" w:firstRowFirstColumn="0" w:firstRowLastColumn="0" w:lastRowFirstColumn="0" w:lastRowLastColumn="0"/>
+            <w:tcW w:w="1526" w:type="dxa"/>
+            <w:tcBorders>
+              <w:top w:val="single" w:sz="4" w:space="0" w:color="FFFFFF" w:themeColor="background1"/>
+              <w:bottom w:val="nil"/>
+            </w:tcBorders>
+            <w:shd w:val="clear" w:color="auto" w:fill="1F497D" w:themeFill="text2"/>
+          </w:tcPr>
+          <w:p>
+            <w:pPr>
+              <w:rPr>
+                <w:rStyle w:val="Textoennegrita"/>
+              </w:rPr>
+            </w:pPr>
+            <w:r>
+              <w:rPr>
+                <w:rStyle w:val="Textoennegrita"/>
+              </w:rPr>
+              <w:t>Notes</w:t>
+            </w:r>
+          </w:p>
+        </w:tc>
+        <w:tc>
+          <w:tcPr>
+            <w:tcW w:w="7716" w:type="dxa"/>
+            <w:tcBorders>
+              <w:top w:val="single" w:sz="4" w:space="0" w:color="FFFFFF" w:themeColor="background1"/>
+              <w:bottom w:val="nil"/>
+            </w:tcBorders>
+          </w:tcPr>
+          <w:p>
+            <w:pPr>
+              <w:pStyle w:val="Notes"/>
+              <w:cnfStyle w:val="000000000000" w:firstRow="0" w:lastRow="0" w:firstColumn="0" w:lastColumn="0" w:oddVBand="0" w:evenVBand="0" w:oddHBand="0" w:evenHBand="0" w:firstRowFirstColumn="0" w:firstRowLastColumn="0" w:lastRowFirstColumn="0" w:lastRowLastColumn="0"/>
+            </w:pPr>
+          </w:p>
+        </w:tc>
+      </w:tr>
+    </w:tbl>
+    <w:p/>
+    <w:tbl>
+      <w:tblPr>
+        <w:tblStyle w:val="Cuadrculavistosa-nfasis1"/>
+        <w:tblW w:w="0" w:type="auto"/>
+        <w:tblLook w:val="04A0" w:firstRow="1" w:lastRow="0" w:firstColumn="1" w:lastColumn="0" w:noHBand="0" w:noVBand="1"/>
+      </w:tblPr>
+      <w:tblGrid>
+        <w:gridCol w:w="1526"/>
+        <w:gridCol w:w="7716"/>
+      </w:tblGrid>
+      <w:tr>
+        <w:trPr>
+          <w:cnfStyle w:val="100000000000" w:firstRow="1" w:lastRow="0" w:firstColumn="0" w:lastColumn="0" w:oddVBand="0" w:evenVBand="0" w:oddHBand="0" w:evenHBand="0" w:firstRowFirstColumn="0" w:firstRowLastColumn="0" w:lastRowFirstColumn="0" w:lastRowLastColumn="0"/>
+        </w:trPr>
+        <w:tc>
+          <w:tcPr>
+            <w:cnfStyle w:val="001000000000" w:firstRow="0" w:lastRow="0" w:firstColumn="1" w:lastColumn="0" w:oddVBand="0" w:evenVBand="0" w:oddHBand="0" w:evenHBand="0" w:firstRowFirstColumn="0" w:firstRowLastColumn="0" w:lastRowFirstColumn="0" w:lastRowLastColumn="0"/>
+            <w:tcW w:w="9242" w:type="dxa"/>
+            <w:gridSpan w:val="2"/>
+            <w:tcBorders>
+              <w:top w:val="nil"/>
+              <w:bottom w:val="single" w:sz="4" w:space="0" w:color="FFFFFF" w:themeColor="background1"/>
+            </w:tcBorders>
+            <w:shd w:val="clear" w:color="auto" w:fill="1F497D" w:themeFill="text2"/>
+          </w:tcPr>
+          <w:p>
+            <w:pPr>
+              <w:rPr>
+                <w:rStyle w:val="Textoennegrita"/>
+              </w:rPr>
+            </w:pPr>
+            <w:r>
+              <w:rPr>
+                <w:rStyle w:val="Textoennegrita"/>
+              </w:rPr>
+              <w:t>Test</w:t>
+            </w:r>
+            <w:r>
+              <w:rPr>
+                <w:rStyle w:val="Textoennegrita"/>
+              </w:rPr>
+              <w:t xml:space="preserve"> &lt;#</w:t>
+            </w:r>
+            <w:r>
+              <w:rPr>
+                <w:rStyle w:val="Textoennegrita"/>
+              </w:rPr>
+              <w:t>3</w:t>
+            </w:r>
+            <w:r>
+              <w:rPr>
+                <w:rStyle w:val="Textoennegrita"/>
+              </w:rPr>
+              <w:t xml:space="preserve">&gt; </w:t>
+            </w:r>
+          </w:p>
+        </w:tc>
+      </w:tr>
+      <w:tr>
+        <w:trPr>
+          <w:cnfStyle w:val="000000100000" w:firstRow="0" w:lastRow="0" w:firstColumn="0" w:lastColumn="0" w:oddVBand="0" w:evenVBand="0" w:oddHBand="1" w:evenHBand="0" w:firstRowFirstColumn="0" w:firstRowLastColumn="0" w:lastRowFirstColumn="0" w:lastRowLastColumn="0"/>
+        </w:trPr>
+        <w:tc>
+          <w:tcPr>
+            <w:cnfStyle w:val="001000000000" w:firstRow="0" w:lastRow="0" w:firstColumn="1" w:lastColumn="0" w:oddVBand="0" w:evenVBand="0" w:oddHBand="0" w:evenHBand="0" w:firstRowFirstColumn="0" w:firstRowLastColumn="0" w:lastRowFirstColumn="0" w:lastRowLastColumn="0"/>
+            <w:tcW w:w="1526" w:type="dxa"/>
+            <w:tcBorders>
+              <w:top w:val="single" w:sz="4" w:space="0" w:color="FFFFFF" w:themeColor="background1"/>
+              <w:bottom w:val="single" w:sz="4" w:space="0" w:color="FFFFFF" w:themeColor="background1"/>
+            </w:tcBorders>
+            <w:shd w:val="clear" w:color="auto" w:fill="1F497D" w:themeFill="text2"/>
+          </w:tcPr>
+          <w:p>
+            <w:pPr>
+              <w:rPr>
+                <w:rStyle w:val="Textoennegrita"/>
+              </w:rPr>
+            </w:pPr>
+            <w:r>
+              <w:rPr>
+                <w:rStyle w:val="Textoennegrita"/>
+              </w:rPr>
+              <w:t>Description</w:t>
+            </w:r>
+          </w:p>
+        </w:tc>
+        <w:tc>
+          <w:tcPr>
+            <w:tcW w:w="7716" w:type="dxa"/>
+            <w:tcBorders>
+              <w:top w:val="single" w:sz="4" w:space="0" w:color="FFFFFF" w:themeColor="background1"/>
+              <w:bottom w:val="single" w:sz="4" w:space="0" w:color="FFFFFF" w:themeColor="background1"/>
+            </w:tcBorders>
+            <w:shd w:val="clear" w:color="auto" w:fill="DBE5F1" w:themeFill="accent1" w:themeFillTint="33"/>
+          </w:tcPr>
+          <w:p>
+            <w:pPr>
+              <w:pStyle w:val="Notes"/>
+              <w:cnfStyle w:val="000000100000" w:firstRow="0" w:lastRow="0" w:firstColumn="0" w:lastColumn="0" w:oddVBand="0" w:evenVBand="0" w:oddHBand="1" w:evenHBand="0" w:firstRowFirstColumn="0" w:firstRowLastColumn="0" w:lastRowFirstColumn="0" w:lastRowLastColumn="0"/>
+            </w:pPr>
+            <w:r>
+              <w:t>Modify an event.</w:t>
+            </w:r>
+          </w:p>
+        </w:tc>
+      </w:tr>
+      <w:tr>
+        <w:tc>
+          <w:tcPr>
+            <w:cnfStyle w:val="001000000000" w:firstRow="0" w:lastRow="0" w:firstColumn="1" w:lastColumn="0" w:oddVBand="0" w:evenVBand="0" w:oddHBand="0" w:evenHBand="0" w:firstRowFirstColumn="0" w:firstRowLastColumn="0" w:lastRowFirstColumn="0" w:lastRowLastColumn="0"/>
+            <w:tcW w:w="1526" w:type="dxa"/>
+            <w:tcBorders>
+              <w:top w:val="single" w:sz="4" w:space="0" w:color="FFFFFF" w:themeColor="background1"/>
+              <w:bottom w:val="single" w:sz="4" w:space="0" w:color="FFFFFF" w:themeColor="background1"/>
+            </w:tcBorders>
+            <w:shd w:val="clear" w:color="auto" w:fill="1F497D" w:themeFill="text2"/>
+          </w:tcPr>
+          <w:p>
+            <w:pPr>
+              <w:rPr>
+                <w:rStyle w:val="Textoennegrita"/>
+              </w:rPr>
+            </w:pPr>
+            <w:r>
+              <w:rPr>
+                <w:rStyle w:val="Textoennegrita"/>
+              </w:rPr>
+              <w:t>Expected</w:t>
+            </w:r>
+          </w:p>
+        </w:tc>
+        <w:tc>
+          <w:tcPr>
+            <w:tcW w:w="7716" w:type="dxa"/>
+            <w:tcBorders>
+              <w:top w:val="single" w:sz="4" w:space="0" w:color="FFFFFF" w:themeColor="background1"/>
+              <w:bottom w:val="single" w:sz="4" w:space="0" w:color="FFFFFF" w:themeColor="background1"/>
+            </w:tcBorders>
+          </w:tcPr>
+          <w:p>
+            <w:pPr>
+              <w:pStyle w:val="Notes"/>
+              <w:cnfStyle w:val="000000000000" w:firstRow="0" w:lastRow="0" w:firstColumn="0" w:lastColumn="0" w:oddVBand="0" w:evenVBand="0" w:oddHBand="0" w:evenHBand="0" w:firstRowFirstColumn="0" w:firstRowLastColumn="0" w:lastRowFirstColumn="0" w:lastRowLastColumn="0"/>
+            </w:pPr>
+            <w:r>
+              <w:t>Event has been modified correctly.</w:t>
+            </w:r>
+          </w:p>
+        </w:tc>
+      </w:tr>
+      <w:tr>
+        <w:trPr>
+          <w:cnfStyle w:val="000000100000" w:firstRow="0" w:lastRow="0" w:firstColumn="0" w:lastColumn="0" w:oddVBand="0" w:evenVBand="0" w:oddHBand="1" w:evenHBand="0" w:firstRowFirstColumn="0" w:firstRowLastColumn="0" w:lastRowFirstColumn="0" w:lastRowLastColumn="0"/>
+        </w:trPr>
+        <w:tc>
+          <w:tcPr>
+            <w:cnfStyle w:val="001000000000" w:firstRow="0" w:lastRow="0" w:firstColumn="1" w:lastColumn="0" w:oddVBand="0" w:evenVBand="0" w:oddHBand="0" w:evenHBand="0" w:firstRowFirstColumn="0" w:firstRowLastColumn="0" w:lastRowFirstColumn="0" w:lastRowLastColumn="0"/>
+            <w:tcW w:w="1526" w:type="dxa"/>
+            <w:tcBorders>
+              <w:top w:val="single" w:sz="4" w:space="0" w:color="FFFFFF" w:themeColor="background1"/>
+              <w:bottom w:val="single" w:sz="4" w:space="0" w:color="FFFFFF" w:themeColor="background1"/>
+            </w:tcBorders>
+            <w:shd w:val="clear" w:color="auto" w:fill="1F497D" w:themeFill="text2"/>
+          </w:tcPr>
+          <w:p>
+            <w:pPr>
+              <w:rPr>
+                <w:rStyle w:val="Textoennegrita"/>
+              </w:rPr>
+            </w:pPr>
+            <w:r>
+              <w:rPr>
+                <w:rStyle w:val="Textoennegrita"/>
+              </w:rPr>
+              <w:t>Outcome</w:t>
+            </w:r>
+          </w:p>
+        </w:tc>
+        <w:tc>
+          <w:tcPr>
+            <w:tcW w:w="7716" w:type="dxa"/>
+            <w:tcBorders>
+              <w:top w:val="single" w:sz="4" w:space="0" w:color="FFFFFF" w:themeColor="background1"/>
+              <w:bottom w:val="single" w:sz="4" w:space="0" w:color="FFFFFF" w:themeColor="background1"/>
+            </w:tcBorders>
+            <w:shd w:val="clear" w:color="auto" w:fill="DBE5F1" w:themeFill="accent1" w:themeFillTint="33"/>
+          </w:tcPr>
+          <w:p>
+            <w:pPr>
+              <w:pStyle w:val="Notes"/>
+              <w:cnfStyle w:val="000000100000" w:firstRow="0" w:lastRow="0" w:firstColumn="0" w:lastColumn="0" w:oddVBand="0" w:evenVBand="0" w:oddHBand="1" w:evenHBand="0" w:firstRowFirstColumn="0" w:firstRowLastColumn="0" w:lastRowFirstColumn="0" w:lastRowLastColumn="0"/>
+            </w:pPr>
+          </w:p>
+        </w:tc>
+      </w:tr>
+      <w:tr>
+        <w:tc>
+          <w:tcPr>
+            <w:cnfStyle w:val="001000000000" w:firstRow="0" w:lastRow="0" w:firstColumn="1" w:lastColumn="0" w:oddVBand="0" w:evenVBand="0" w:oddHBand="0" w:evenHBand="0" w:firstRowFirstColumn="0" w:firstRowLastColumn="0" w:lastRowFirstColumn="0" w:lastRowLastColumn="0"/>
+            <w:tcW w:w="1526" w:type="dxa"/>
+            <w:tcBorders>
+              <w:top w:val="single" w:sz="4" w:space="0" w:color="FFFFFF" w:themeColor="background1"/>
+              <w:bottom w:val="nil"/>
+            </w:tcBorders>
+            <w:shd w:val="clear" w:color="auto" w:fill="1F497D" w:themeFill="text2"/>
+          </w:tcPr>
+          <w:p>
+            <w:pPr>
+              <w:rPr>
+                <w:rStyle w:val="Textoennegrita"/>
+              </w:rPr>
+            </w:pPr>
+            <w:r>
+              <w:rPr>
+                <w:rStyle w:val="Textoennegrita"/>
+              </w:rPr>
+              <w:t>Notes</w:t>
+            </w:r>
+          </w:p>
+        </w:tc>
+        <w:tc>
+          <w:tcPr>
+            <w:tcW w:w="7716" w:type="dxa"/>
+            <w:tcBorders>
+              <w:top w:val="single" w:sz="4" w:space="0" w:color="FFFFFF" w:themeColor="background1"/>
+              <w:bottom w:val="nil"/>
+            </w:tcBorders>
+          </w:tcPr>
+          <w:p>
+            <w:pPr>
+              <w:pStyle w:val="Notes"/>
+              <w:cnfStyle w:val="000000000000" w:firstRow="0" w:lastRow="0" w:firstColumn="0" w:lastColumn="0" w:oddVBand="0" w:evenVBand="0" w:oddHBand="0" w:evenHBand="0" w:firstRowFirstColumn="0" w:firstRowLastColumn="0" w:lastRowFirstColumn="0" w:lastRowLastColumn="0"/>
+            </w:pPr>
+          </w:p>
+        </w:tc>
+      </w:tr>
+    </w:tbl>
+    <w:p/>
+    <w:tbl>
+      <w:tblPr>
+        <w:tblStyle w:val="Cuadrculavistosa-nfasis1"/>
+        <w:tblW w:w="0" w:type="auto"/>
+        <w:tblLook w:val="04A0" w:firstRow="1" w:lastRow="0" w:firstColumn="1" w:lastColumn="0" w:noHBand="0" w:noVBand="1"/>
+      </w:tblPr>
+      <w:tblGrid>
+        <w:gridCol w:w="1526"/>
+        <w:gridCol w:w="7716"/>
+      </w:tblGrid>
+      <w:tr>
+        <w:trPr>
+          <w:cnfStyle w:val="100000000000" w:firstRow="1" w:lastRow="0" w:firstColumn="0" w:lastColumn="0" w:oddVBand="0" w:evenVBand="0" w:oddHBand="0" w:evenHBand="0" w:firstRowFirstColumn="0" w:firstRowLastColumn="0" w:lastRowFirstColumn="0" w:lastRowLastColumn="0"/>
+        </w:trPr>
+        <w:tc>
+          <w:tcPr>
+            <w:cnfStyle w:val="001000000000" w:firstRow="0" w:lastRow="0" w:firstColumn="1" w:lastColumn="0" w:oddVBand="0" w:evenVBand="0" w:oddHBand="0" w:evenHBand="0" w:firstRowFirstColumn="0" w:firstRowLastColumn="0" w:lastRowFirstColumn="0" w:lastRowLastColumn="0"/>
+            <w:tcW w:w="9242" w:type="dxa"/>
+            <w:gridSpan w:val="2"/>
+            <w:tcBorders>
+              <w:top w:val="nil"/>
+              <w:bottom w:val="single" w:sz="4" w:space="0" w:color="FFFFFF" w:themeColor="background1"/>
+            </w:tcBorders>
+            <w:shd w:val="clear" w:color="auto" w:fill="1F497D" w:themeFill="text2"/>
+          </w:tcPr>
+          <w:p>
+            <w:pPr>
+              <w:rPr>
+                <w:rStyle w:val="Textoennegrita"/>
+              </w:rPr>
+            </w:pPr>
+            <w:r>
+              <w:rPr>
+                <w:rStyle w:val="Textoennegrita"/>
+              </w:rPr>
+              <w:t>Test</w:t>
+            </w:r>
+            <w:r>
+              <w:rPr>
+                <w:rStyle w:val="Textoennegrita"/>
+              </w:rPr>
+              <w:t xml:space="preserve"> &lt;#</w:t>
+            </w:r>
+            <w:r>
+              <w:rPr>
+                <w:rStyle w:val="Textoennegrita"/>
+              </w:rPr>
+              <w:t>4</w:t>
+            </w:r>
+            <w:r>
+              <w:rPr>
+                <w:rStyle w:val="Textoennegrita"/>
+              </w:rPr>
+              <w:t xml:space="preserve">&gt; </w:t>
+            </w:r>
+          </w:p>
+        </w:tc>
+      </w:tr>
+      <w:tr>
+        <w:trPr>
+          <w:cnfStyle w:val="000000100000" w:firstRow="0" w:lastRow="0" w:firstColumn="0" w:lastColumn="0" w:oddVBand="0" w:evenVBand="0" w:oddHBand="1" w:evenHBand="0" w:firstRowFirstColumn="0" w:firstRowLastColumn="0" w:lastRowFirstColumn="0" w:lastRowLastColumn="0"/>
+        </w:trPr>
+        <w:tc>
+          <w:tcPr>
+            <w:cnfStyle w:val="001000000000" w:firstRow="0" w:lastRow="0" w:firstColumn="1" w:lastColumn="0" w:oddVBand="0" w:evenVBand="0" w:oddHBand="0" w:evenHBand="0" w:firstRowFirstColumn="0" w:firstRowLastColumn="0" w:lastRowFirstColumn="0" w:lastRowLastColumn="0"/>
+            <w:tcW w:w="1526" w:type="dxa"/>
+            <w:tcBorders>
+              <w:top w:val="single" w:sz="4" w:space="0" w:color="FFFFFF" w:themeColor="background1"/>
+              <w:bottom w:val="single" w:sz="4" w:space="0" w:color="FFFFFF" w:themeColor="background1"/>
+            </w:tcBorders>
+            <w:shd w:val="clear" w:color="auto" w:fill="1F497D" w:themeFill="text2"/>
+          </w:tcPr>
+          <w:p>
+            <w:pPr>
+              <w:rPr>
+                <w:rStyle w:val="Textoennegrita"/>
+              </w:rPr>
+            </w:pPr>
+            <w:r>
+              <w:rPr>
+                <w:rStyle w:val="Textoennegrita"/>
+              </w:rPr>
+              <w:t>Description</w:t>
+            </w:r>
+          </w:p>
+        </w:tc>
+        <w:tc>
+          <w:tcPr>
+            <w:tcW w:w="7716" w:type="dxa"/>
+            <w:tcBorders>
+              <w:top w:val="single" w:sz="4" w:space="0" w:color="FFFFFF" w:themeColor="background1"/>
+              <w:bottom w:val="single" w:sz="4" w:space="0" w:color="FFFFFF" w:themeColor="background1"/>
+            </w:tcBorders>
+            <w:shd w:val="clear" w:color="auto" w:fill="DBE5F1" w:themeFill="accent1" w:themeFillTint="33"/>
+          </w:tcPr>
+          <w:p>
+            <w:pPr>
+              <w:pStyle w:val="Notes"/>
+              <w:cnfStyle w:val="000000100000" w:firstRow="0" w:lastRow="0" w:firstColumn="0" w:lastColumn="0" w:oddVBand="0" w:evenVBand="0" w:oddHBand="1" w:evenHBand="0" w:firstRowFirstColumn="0" w:firstRowLastColumn="0" w:lastRowFirstColumn="0" w:lastRowLastColumn="0"/>
+            </w:pPr>
+            <w:r>
+              <w:t>Delete</w:t>
+            </w:r>
+            <w:r>
+              <w:t xml:space="preserve"> an event.</w:t>
+            </w:r>
+          </w:p>
+        </w:tc>
+      </w:tr>
+      <w:tr>
+        <w:tc>
+          <w:tcPr>
+            <w:cnfStyle w:val="001000000000" w:firstRow="0" w:lastRow="0" w:firstColumn="1" w:lastColumn="0" w:oddVBand="0" w:evenVBand="0" w:oddHBand="0" w:evenHBand="0" w:firstRowFirstColumn="0" w:firstRowLastColumn="0" w:lastRowFirstColumn="0" w:lastRowLastColumn="0"/>
+            <w:tcW w:w="1526" w:type="dxa"/>
+            <w:tcBorders>
+              <w:top w:val="single" w:sz="4" w:space="0" w:color="FFFFFF" w:themeColor="background1"/>
+              <w:bottom w:val="single" w:sz="4" w:space="0" w:color="FFFFFF" w:themeColor="background1"/>
+            </w:tcBorders>
+            <w:shd w:val="clear" w:color="auto" w:fill="1F497D" w:themeFill="text2"/>
+          </w:tcPr>
+          <w:p>
+            <w:pPr>
+              <w:rPr>
+                <w:rStyle w:val="Textoennegrita"/>
+              </w:rPr>
+            </w:pPr>
+            <w:r>
+              <w:rPr>
+                <w:rStyle w:val="Textoennegrita"/>
+              </w:rPr>
+              <w:t>Expected</w:t>
+            </w:r>
+          </w:p>
+        </w:tc>
+        <w:tc>
+          <w:tcPr>
+            <w:tcW w:w="7716" w:type="dxa"/>
+            <w:tcBorders>
+              <w:top w:val="single" w:sz="4" w:space="0" w:color="FFFFFF" w:themeColor="background1"/>
+              <w:bottom w:val="single" w:sz="4" w:space="0" w:color="FFFFFF" w:themeColor="background1"/>
+            </w:tcBorders>
+          </w:tcPr>
+          <w:p>
+            <w:pPr>
+              <w:pStyle w:val="Notes"/>
+              <w:cnfStyle w:val="000000000000" w:firstRow="0" w:lastRow="0" w:firstColumn="0" w:lastColumn="0" w:oddVBand="0" w:evenVBand="0" w:oddHBand="0" w:evenHBand="0" w:firstRowFirstColumn="0" w:firstRowLastColumn="0" w:lastRowFirstColumn="0" w:lastRowLastColumn="0"/>
+            </w:pPr>
+            <w:r>
+              <w:t xml:space="preserve">Event has been </w:t>
+            </w:r>
+            <w:r>
+              <w:t>deleted</w:t>
+            </w:r>
+            <w:r>
+              <w:t xml:space="preserve"> correctly.</w:t>
+            </w:r>
+          </w:p>
+        </w:tc>
+      </w:tr>
+      <w:tr>
+        <w:trPr>
+          <w:cnfStyle w:val="000000100000" w:firstRow="0" w:lastRow="0" w:firstColumn="0" w:lastColumn="0" w:oddVBand="0" w:evenVBand="0" w:oddHBand="1" w:evenHBand="0" w:firstRowFirstColumn="0" w:firstRowLastColumn="0" w:lastRowFirstColumn="0" w:lastRowLastColumn="0"/>
+        </w:trPr>
+        <w:tc>
+          <w:tcPr>
+            <w:cnfStyle w:val="001000000000" w:firstRow="0" w:lastRow="0" w:firstColumn="1" w:lastColumn="0" w:oddVBand="0" w:evenVBand="0" w:oddHBand="0" w:evenHBand="0" w:firstRowFirstColumn="0" w:firstRowLastColumn="0" w:lastRowFirstColumn="0" w:lastRowLastColumn="0"/>
+            <w:tcW w:w="1526" w:type="dxa"/>
+            <w:tcBorders>
+              <w:top w:val="single" w:sz="4" w:space="0" w:color="FFFFFF" w:themeColor="background1"/>
+              <w:bottom w:val="single" w:sz="4" w:space="0" w:color="FFFFFF" w:themeColor="background1"/>
+            </w:tcBorders>
+            <w:shd w:val="clear" w:color="auto" w:fill="1F497D" w:themeFill="text2"/>
+          </w:tcPr>
+          <w:p>
+            <w:pPr>
+              <w:rPr>
+                <w:rStyle w:val="Textoennegrita"/>
+              </w:rPr>
+            </w:pPr>
+            <w:r>
+              <w:rPr>
+                <w:rStyle w:val="Textoennegrita"/>
+              </w:rPr>
+              <w:t>Outcome</w:t>
+            </w:r>
+          </w:p>
+        </w:tc>
+        <w:tc>
+          <w:tcPr>
+            <w:tcW w:w="7716" w:type="dxa"/>
+            <w:tcBorders>
+              <w:top w:val="single" w:sz="4" w:space="0" w:color="FFFFFF" w:themeColor="background1"/>
+              <w:bottom w:val="single" w:sz="4" w:space="0" w:color="FFFFFF" w:themeColor="background1"/>
+            </w:tcBorders>
+            <w:shd w:val="clear" w:color="auto" w:fill="DBE5F1" w:themeFill="accent1" w:themeFillTint="33"/>
+          </w:tcPr>
+          <w:p>
+            <w:pPr>
+              <w:pStyle w:val="Notes"/>
+              <w:cnfStyle w:val="000000100000" w:firstRow="0" w:lastRow="0" w:firstColumn="0" w:lastColumn="0" w:oddVBand="0" w:evenVBand="0" w:oddHBand="1" w:evenHBand="0" w:firstRowFirstColumn="0" w:firstRowLastColumn="0" w:lastRowFirstColumn="0" w:lastRowLastColumn="0"/>
+            </w:pPr>
+          </w:p>
+        </w:tc>
+      </w:tr>
+      <w:tr>
+        <w:tc>
+          <w:tcPr>
+            <w:cnfStyle w:val="001000000000" w:firstRow="0" w:lastRow="0" w:firstColumn="1" w:lastColumn="0" w:oddVBand="0" w:evenVBand="0" w:oddHBand="0" w:evenHBand="0" w:firstRowFirstColumn="0" w:firstRowLastColumn="0" w:lastRowFirstColumn="0" w:lastRowLastColumn="0"/>
+            <w:tcW w:w="1526" w:type="dxa"/>
+            <w:tcBorders>
+              <w:top w:val="single" w:sz="4" w:space="0" w:color="FFFFFF" w:themeColor="background1"/>
+              <w:bottom w:val="nil"/>
+            </w:tcBorders>
+            <w:shd w:val="clear" w:color="auto" w:fill="1F497D" w:themeFill="text2"/>
+          </w:tcPr>
+          <w:p>
+            <w:pPr>
+              <w:rPr>
+                <w:rStyle w:val="Textoennegrita"/>
+              </w:rPr>
+            </w:pPr>
+            <w:r>
+              <w:rPr>
+                <w:rStyle w:val="Textoennegrita"/>
+              </w:rPr>
+              <w:t>Notes</w:t>
+            </w:r>
+          </w:p>
+        </w:tc>
+        <w:tc>
+          <w:tcPr>
+            <w:tcW w:w="7716" w:type="dxa"/>
+            <w:tcBorders>
+              <w:top w:val="single" w:sz="4" w:space="0" w:color="FFFFFF" w:themeColor="background1"/>
+              <w:bottom w:val="nil"/>
+            </w:tcBorders>
+          </w:tcPr>
+          <w:p>
+            <w:pPr>
+              <w:pStyle w:val="Notes"/>
+              <w:cnfStyle w:val="000000000000" w:firstRow="0" w:lastRow="0" w:firstColumn="0" w:lastColumn="0" w:oddVBand="0" w:evenVBand="0" w:oddHBand="0" w:evenHBand="0" w:firstRowFirstColumn="0" w:firstRowLastColumn="0" w:lastRowFirstColumn="0" w:lastRowLastColumn="0"/>
+            </w:pPr>
+          </w:p>
+        </w:tc>
+      </w:tr>
+    </w:tbl>
+    <w:p/>
+    <w:p>
+      <w:pPr>
+        <w:rPr>
+          <w:rFonts w:asciiTheme="majorHAnsi" w:eastAsiaTheme="majorEastAsia" w:hAnsiTheme="majorHAnsi" w:cstheme="majorBidi"/>
+          <w:b/>
+          <w:bCs/>
+          <w:color w:val="365F91" w:themeColor="accent1" w:themeShade="BF"/>
+          <w:sz w:val="28"/>
+          <w:szCs w:val="28"/>
+        </w:rPr>
+      </w:pPr>
+      <w:r>
+        <w:br w:type="page"/>
+      </w:r>
+    </w:p>
+    <w:p>
+      <w:pPr>
+        <w:pStyle w:val="Ttulo1"/>
+      </w:pPr>
+      <w:r>
+        <w:lastRenderedPageBreak/>
+        <w:t xml:space="preserve">Use case </w:t>
+      </w:r>
+      <w:r>
+        <w:t>&lt;CODE&gt;</w:t>
+      </w:r>
+      <w:r>
+        <w:t xml:space="preserve"> </w:t>
+      </w:r>
+      <w:r>
+        <w:t>Register to</w:t>
+      </w:r>
+      <w:r>
+        <w:t xml:space="preserve"> </w:t>
+      </w:r>
+      <w:r>
+        <w:t>an event</w:t>
+      </w:r>
+    </w:p>
+    <w:p>
+      <w:pPr>
+        <w:pStyle w:val="Subttulo"/>
+      </w:pPr>
+      <w:r>
+        <w:t>Description</w:t>
+      </w:r>
+    </w:p>
+    <w:p>
+      <w:pPr>
+        <w:pStyle w:val="Subttulo"/>
+        <w:rPr>
+          <w:rFonts w:ascii="Comic Sans MS" w:eastAsiaTheme="minorHAnsi" w:hAnsi="Comic Sans MS" w:cstheme="minorBidi"/>
+          <w:iCs w:val="0"/>
+          <w:color w:val="4A442A" w:themeColor="background2" w:themeShade="40"/>
+          <w:spacing w:val="0"/>
+          <w:sz w:val="20"/>
+          <w:szCs w:val="22"/>
+        </w:rPr>
+      </w:pPr>
+      <w:r>
+        <w:rPr>
+          <w:rFonts w:ascii="Comic Sans MS" w:eastAsiaTheme="minorHAnsi" w:hAnsi="Comic Sans MS" w:cstheme="minorBidi"/>
+          <w:iCs w:val="0"/>
+          <w:color w:val="4A442A" w:themeColor="background2" w:themeShade="40"/>
+          <w:spacing w:val="0"/>
+          <w:sz w:val="20"/>
+          <w:szCs w:val="22"/>
+        </w:rPr>
+        <w:t>Register to an event as long as there are enough seats available.</w:t>
+      </w:r>
+    </w:p>
+    <w:p>
+      <w:pPr>
+        <w:pStyle w:val="Subttulo"/>
+      </w:pPr>
+      <w:r>
+        <w:t>Access</w:t>
+      </w:r>
+    </w:p>
+    <w:p>
+      <w:pPr>
+        <w:pStyle w:val="Notes"/>
+      </w:pPr>
+      <w:r>
+        <w:t xml:space="preserve">Login as </w:t>
+      </w:r>
+      <w:proofErr w:type="spellStart"/>
+      <w:r>
+        <w:t>chorbi</w:t>
+      </w:r>
+      <w:proofErr w:type="spellEnd"/>
+      <w:r>
+        <w:t xml:space="preserve"> and select </w:t>
+      </w:r>
+      <w:r>
+        <w:t xml:space="preserve">one of </w:t>
+      </w:r>
+      <w:r>
+        <w:t xml:space="preserve">events </w:t>
+      </w:r>
+      <w:r>
+        <w:t xml:space="preserve">list </w:t>
+      </w:r>
+      <w:r>
+        <w:t>option in menu bar</w:t>
+      </w:r>
+      <w:r>
+        <w:t>, view one and register button at the bottom page.</w:t>
+      </w:r>
+    </w:p>
+    <w:p>
+      <w:pPr>
+        <w:pStyle w:val="Subttulo"/>
+      </w:pPr>
+      <w:r>
+        <w:t>Tests</w:t>
+      </w:r>
+    </w:p>
+    <w:tbl>
+      <w:tblPr>
+        <w:tblStyle w:val="Cuadrculavistosa-nfasis1"/>
+        <w:tblW w:w="0" w:type="auto"/>
+        <w:tblLook w:val="04A0" w:firstRow="1" w:lastRow="0" w:firstColumn="1" w:lastColumn="0" w:noHBand="0" w:noVBand="1"/>
+      </w:tblPr>
+      <w:tblGrid>
+        <w:gridCol w:w="1526"/>
+        <w:gridCol w:w="7716"/>
+      </w:tblGrid>
+      <w:tr>
+        <w:trPr>
+          <w:cnfStyle w:val="100000000000" w:firstRow="1" w:lastRow="0" w:firstColumn="0" w:lastColumn="0" w:oddVBand="0" w:evenVBand="0" w:oddHBand="0" w:evenHBand="0" w:firstRowFirstColumn="0" w:firstRowLastColumn="0" w:lastRowFirstColumn="0" w:lastRowLastColumn="0"/>
+        </w:trPr>
+        <w:tc>
+          <w:tcPr>
+            <w:cnfStyle w:val="001000000000" w:firstRow="0" w:lastRow="0" w:firstColumn="1" w:lastColumn="0" w:oddVBand="0" w:evenVBand="0" w:oddHBand="0" w:evenHBand="0" w:firstRowFirstColumn="0" w:firstRowLastColumn="0" w:lastRowFirstColumn="0" w:lastRowLastColumn="0"/>
+            <w:tcW w:w="9242" w:type="dxa"/>
+            <w:gridSpan w:val="2"/>
+            <w:tcBorders>
+              <w:top w:val="nil"/>
+              <w:bottom w:val="single" w:sz="4" w:space="0" w:color="FFFFFF" w:themeColor="background1"/>
+            </w:tcBorders>
+            <w:shd w:val="clear" w:color="auto" w:fill="1F497D" w:themeFill="text2"/>
+          </w:tcPr>
+          <w:p>
+            <w:pPr>
+              <w:rPr>
+                <w:rStyle w:val="Textoennegrita"/>
+              </w:rPr>
+            </w:pPr>
+            <w:r>
+              <w:rPr>
+                <w:rStyle w:val="Textoennegrita"/>
+              </w:rPr>
+              <w:t>Test</w:t>
+            </w:r>
+            <w:r>
+              <w:rPr>
+                <w:rStyle w:val="Textoennegrita"/>
+              </w:rPr>
+              <w:t xml:space="preserve"> &lt;#</w:t>
+            </w:r>
+            <w:r>
+              <w:rPr>
+                <w:rStyle w:val="Textoennegrita"/>
+              </w:rPr>
+              <w:t>1</w:t>
+            </w:r>
+            <w:r>
+              <w:rPr>
+                <w:rStyle w:val="Textoennegrita"/>
+              </w:rPr>
+              <w:t xml:space="preserve">&gt; </w:t>
+            </w:r>
+          </w:p>
+        </w:tc>
+      </w:tr>
+      <w:tr>
+        <w:trPr>
+          <w:cnfStyle w:val="000000100000" w:firstRow="0" w:lastRow="0" w:firstColumn="0" w:lastColumn="0" w:oddVBand="0" w:evenVBand="0" w:oddHBand="1" w:evenHBand="0" w:firstRowFirstColumn="0" w:firstRowLastColumn="0" w:lastRowFirstColumn="0" w:lastRowLastColumn="0"/>
+        </w:trPr>
+        <w:tc>
+          <w:tcPr>
+            <w:cnfStyle w:val="001000000000" w:firstRow="0" w:lastRow="0" w:firstColumn="1" w:lastColumn="0" w:oddVBand="0" w:evenVBand="0" w:oddHBand="0" w:evenHBand="0" w:firstRowFirstColumn="0" w:firstRowLastColumn="0" w:lastRowFirstColumn="0" w:lastRowLastColumn="0"/>
+            <w:tcW w:w="1526" w:type="dxa"/>
+            <w:tcBorders>
+              <w:top w:val="single" w:sz="4" w:space="0" w:color="FFFFFF" w:themeColor="background1"/>
+              <w:bottom w:val="single" w:sz="4" w:space="0" w:color="FFFFFF" w:themeColor="background1"/>
+            </w:tcBorders>
+            <w:shd w:val="clear" w:color="auto" w:fill="1F497D" w:themeFill="text2"/>
+          </w:tcPr>
+          <w:p>
+            <w:pPr>
+              <w:rPr>
+                <w:rStyle w:val="Textoennegrita"/>
+              </w:rPr>
+            </w:pPr>
+            <w:r>
+              <w:rPr>
+                <w:rStyle w:val="Textoennegrita"/>
+              </w:rPr>
+              <w:t>Description</w:t>
+            </w:r>
+          </w:p>
+        </w:tc>
+        <w:tc>
+          <w:tcPr>
+            <w:tcW w:w="7716" w:type="dxa"/>
+            <w:tcBorders>
+              <w:top w:val="single" w:sz="4" w:space="0" w:color="FFFFFF" w:themeColor="background1"/>
+              <w:bottom w:val="single" w:sz="4" w:space="0" w:color="FFFFFF" w:themeColor="background1"/>
+            </w:tcBorders>
+            <w:shd w:val="clear" w:color="auto" w:fill="DBE5F1" w:themeFill="accent1" w:themeFillTint="33"/>
+          </w:tcPr>
+          <w:p>
+            <w:pPr>
+              <w:pStyle w:val="Notes"/>
+              <w:cnfStyle w:val="000000100000" w:firstRow="0" w:lastRow="0" w:firstColumn="0" w:lastColumn="0" w:oddVBand="0" w:evenVBand="0" w:oddHBand="1" w:evenHBand="0" w:firstRowFirstColumn="0" w:firstRowLastColumn="0" w:lastRowFirstColumn="0" w:lastRowLastColumn="0"/>
+            </w:pPr>
+            <w:r>
+              <w:t>Register to an event.</w:t>
+            </w:r>
+          </w:p>
+        </w:tc>
+      </w:tr>
+      <w:tr>
+        <w:tc>
+          <w:tcPr>
+            <w:cnfStyle w:val="001000000000" w:firstRow="0" w:lastRow="0" w:firstColumn="1" w:lastColumn="0" w:oddVBand="0" w:evenVBand="0" w:oddHBand="0" w:evenHBand="0" w:firstRowFirstColumn="0" w:firstRowLastColumn="0" w:lastRowFirstColumn="0" w:lastRowLastColumn="0"/>
+            <w:tcW w:w="1526" w:type="dxa"/>
+            <w:tcBorders>
+              <w:top w:val="single" w:sz="4" w:space="0" w:color="FFFFFF" w:themeColor="background1"/>
+              <w:bottom w:val="single" w:sz="4" w:space="0" w:color="FFFFFF" w:themeColor="background1"/>
+            </w:tcBorders>
+            <w:shd w:val="clear" w:color="auto" w:fill="1F497D" w:themeFill="text2"/>
+          </w:tcPr>
+          <w:p>
+            <w:pPr>
+              <w:rPr>
+                <w:rStyle w:val="Textoennegrita"/>
+              </w:rPr>
+            </w:pPr>
+            <w:r>
+              <w:rPr>
+                <w:rStyle w:val="Textoennegrita"/>
+              </w:rPr>
+              <w:t>Expected</w:t>
+            </w:r>
+          </w:p>
+        </w:tc>
+        <w:tc>
+          <w:tcPr>
+            <w:tcW w:w="7716" w:type="dxa"/>
+            <w:tcBorders>
+              <w:top w:val="single" w:sz="4" w:space="0" w:color="FFFFFF" w:themeColor="background1"/>
+              <w:bottom w:val="single" w:sz="4" w:space="0" w:color="FFFFFF" w:themeColor="background1"/>
+            </w:tcBorders>
+          </w:tcPr>
+          <w:p>
+            <w:pPr>
+              <w:pStyle w:val="Notes"/>
+              <w:cnfStyle w:val="000000000000" w:firstRow="0" w:lastRow="0" w:firstColumn="0" w:lastColumn="0" w:oddVBand="0" w:evenVBand="0" w:oddHBand="0" w:evenHBand="0" w:firstRowFirstColumn="0" w:firstRowLastColumn="0" w:lastRowFirstColumn="0" w:lastRowLastColumn="0"/>
+            </w:pPr>
+            <w:r>
+              <w:t>You have</w:t>
+            </w:r>
+            <w:bookmarkStart w:id="2" w:name="_GoBack"/>
+            <w:bookmarkEnd w:id="2"/>
+            <w:r>
+              <w:t xml:space="preserve"> been correctly registered.</w:t>
             </w:r>
           </w:p>
         </w:tc>
@@ -7399,6 +9453,7 @@
   <w:style w:type="character" w:default="1" w:styleId="Fuentedeprrafopredeter">
     <w:name w:val="Default Paragraph Font"/>
     <w:uiPriority w:val="1"/>
+    <w:semiHidden/>
     <w:unhideWhenUsed/>
   </w:style>
   <w:style w:type="table" w:default="1" w:styleId="Tablanormal">
@@ -9023,7 +11078,7 @@
 </file>
 
 <file path=customXml/itemProps1.xml><?xml version="1.0" encoding="utf-8"?>
-<ds:datastoreItem xmlns:ds="http://schemas.openxmlformats.org/officeDocument/2006/customXml" ds:itemID="{DB9DE686-EDCD-4426-9EA7-165D512686D1}">
+<ds:datastoreItem xmlns:ds="http://schemas.openxmlformats.org/officeDocument/2006/customXml" ds:itemID="{74F11E5C-A3C6-4C99-A046-717CC629AFE5}">
   <ds:schemaRefs>
     <ds:schemaRef ds:uri="http://schemas.openxmlformats.org/officeDocument/2006/bibliography"/>
   </ds:schemaRefs>

</xml_diff>

<commit_message>
Terminado test de aceptación REVISAD
</commit_message>
<xml_diff>
--- a/Item 6/Acceptance test.docx
+++ b/Item 6/Acceptance test.docx
@@ -13,7 +13,15 @@
         <w:br/>
       </w:r>
       <w:r>
-        <w:t>Acme Chorbies 2.0</w:t>
+        <w:t xml:space="preserve">Acme </w:t>
+      </w:r>
+      <w:proofErr w:type="spellStart"/>
+      <w:r>
+        <w:t>Chorbies</w:t>
+      </w:r>
+      <w:proofErr w:type="spellEnd"/>
+      <w:r>
+        <w:t xml:space="preserve"> 2.0</w:t>
       </w:r>
     </w:p>
     <w:p>
@@ -149,8 +157,13 @@
               <w:pStyle w:val="Notes"/>
               <w:cnfStyle w:val="000000000000" w:firstRow="0" w:lastRow="0" w:firstColumn="0" w:lastColumn="0" w:oddVBand="0" w:evenVBand="0" w:oddHBand="0" w:evenHBand="0" w:firstRowFirstColumn="0" w:firstRowLastColumn="0" w:lastRowFirstColumn="0" w:lastRowLastColumn="0"/>
             </w:pPr>
-            <w:r>
-              <w:t>Acha Burgos,</w:t>
+            <w:proofErr w:type="spellStart"/>
+            <w:r>
+              <w:t>Acha</w:t>
+            </w:r>
+            <w:proofErr w:type="spellEnd"/>
+            <w:r>
+              <w:t xml:space="preserve"> Burgos,</w:t>
             </w:r>
             <w:r>
               <w:t xml:space="preserve"> </w:t>
@@ -179,8 +192,13 @@
               <w:pStyle w:val="Notes"/>
               <w:cnfStyle w:val="000000000000" w:firstRow="0" w:lastRow="0" w:firstColumn="0" w:lastColumn="0" w:oddVBand="0" w:evenVBand="0" w:oddHBand="0" w:evenHBand="0" w:firstRowFirstColumn="0" w:firstRowLastColumn="0" w:lastRowFirstColumn="0" w:lastRowLastColumn="0"/>
             </w:pPr>
-            <w:r>
-              <w:t>Gavira González, José Manuel</w:t>
+            <w:proofErr w:type="spellStart"/>
+            <w:r>
+              <w:t>Gavira</w:t>
+            </w:r>
+            <w:proofErr w:type="spellEnd"/>
+            <w:r>
+              <w:t xml:space="preserve"> González, José Manuel</w:t>
             </w:r>
           </w:p>
           <w:p>
@@ -188,8 +206,13 @@
               <w:pStyle w:val="Notes"/>
               <w:cnfStyle w:val="000000000000" w:firstRow="0" w:lastRow="0" w:firstColumn="0" w:lastColumn="0" w:oddVBand="0" w:evenVBand="0" w:oddHBand="0" w:evenHBand="0" w:firstRowFirstColumn="0" w:firstRowLastColumn="0" w:lastRowFirstColumn="0" w:lastRowLastColumn="0"/>
             </w:pPr>
-            <w:r>
-              <w:t>Rodrígez Martín, Javier</w:t>
+            <w:proofErr w:type="spellStart"/>
+            <w:r>
+              <w:t>Rodrígez</w:t>
+            </w:r>
+            <w:proofErr w:type="spellEnd"/>
+            <w:r>
+              <w:t xml:space="preserve"> Martín, Javier</w:t>
             </w:r>
           </w:p>
           <w:p>
@@ -197,8 +220,13 @@
               <w:pStyle w:val="Notes"/>
               <w:cnfStyle w:val="000000000000" w:firstRow="0" w:lastRow="0" w:firstColumn="0" w:lastColumn="0" w:oddVBand="0" w:evenVBand="0" w:oddHBand="0" w:evenHBand="0" w:firstRowFirstColumn="0" w:firstRowLastColumn="0" w:lastRowFirstColumn="0" w:lastRowLastColumn="0"/>
             </w:pPr>
-            <w:r>
-              <w:t>Roldán Sánchez, Pablo</w:t>
+            <w:proofErr w:type="spellStart"/>
+            <w:r>
+              <w:t>Roldán</w:t>
+            </w:r>
+            <w:proofErr w:type="spellEnd"/>
+            <w:r>
+              <w:t xml:space="preserve"> Sánchez, Pablo</w:t>
             </w:r>
           </w:p>
           <w:p>
@@ -207,7 +235,15 @@
               <w:cnfStyle w:val="000000000000" w:firstRow="0" w:lastRow="0" w:firstColumn="0" w:lastColumn="0" w:oddVBand="0" w:evenVBand="0" w:oddHBand="0" w:evenHBand="0" w:firstRowFirstColumn="0" w:firstRowLastColumn="0" w:lastRowFirstColumn="0" w:lastRowLastColumn="0"/>
             </w:pPr>
             <w:r>
-              <w:t>Ronda Lucena, Arturo</w:t>
+              <w:t xml:space="preserve">Ronda </w:t>
+            </w:r>
+            <w:proofErr w:type="spellStart"/>
+            <w:r>
+              <w:t>Lucena</w:t>
+            </w:r>
+            <w:proofErr w:type="spellEnd"/>
+            <w:r>
+              <w:t>, Arturo</w:t>
             </w:r>
           </w:p>
         </w:tc>
@@ -287,7 +323,7 @@
               <w:cnfStyle w:val="000000000000" w:firstRow="0" w:lastRow="0" w:firstColumn="0" w:lastColumn="0" w:oddVBand="0" w:evenVBand="0" w:oddHBand="0" w:evenHBand="0" w:firstRowFirstColumn="0" w:firstRowLastColumn="0" w:lastRowFirstColumn="0" w:lastRowLastColumn="0"/>
             </w:pPr>
             <w:r>
-              <w:t>Write the identification of your testing team.</w:t>
+              <w:t>Acmesome42</w:t>
             </w:r>
           </w:p>
         </w:tc>
@@ -334,11 +370,87 @@
               <w:pStyle w:val="Notes"/>
               <w:cnfStyle w:val="000000100000" w:firstRow="0" w:lastRow="0" w:firstColumn="0" w:lastColumn="0" w:oddVBand="0" w:evenVBand="0" w:oddHBand="1" w:evenHBand="0" w:firstRowFirstColumn="0" w:firstRowLastColumn="0" w:lastRowFirstColumn="0" w:lastRowLastColumn="0"/>
             </w:pPr>
-            <w:r>
-              <w:t xml:space="preserve">List the members of your </w:t>
-            </w:r>
-            <w:r>
-              <w:t>testing team.</w:t>
+            <w:proofErr w:type="spellStart"/>
+            <w:r>
+              <w:t>Bujalance</w:t>
+            </w:r>
+            <w:proofErr w:type="spellEnd"/>
+            <w:r>
+              <w:t xml:space="preserve"> Muñoz, Alberto</w:t>
+            </w:r>
+          </w:p>
+          <w:p>
+            <w:pPr>
+              <w:pStyle w:val="Notes"/>
+              <w:cnfStyle w:val="000000100000" w:firstRow="0" w:lastRow="0" w:firstColumn="0" w:lastColumn="0" w:oddVBand="0" w:evenVBand="0" w:oddHBand="1" w:evenHBand="0" w:firstRowFirstColumn="0" w:firstRowLastColumn="0" w:lastRowFirstColumn="0" w:lastRowLastColumn="0"/>
+            </w:pPr>
+            <w:proofErr w:type="spellStart"/>
+            <w:r>
+              <w:t>Gamero</w:t>
+            </w:r>
+            <w:proofErr w:type="spellEnd"/>
+            <w:r>
+              <w:t xml:space="preserve"> </w:t>
+            </w:r>
+            <w:proofErr w:type="spellStart"/>
+            <w:r>
+              <w:t>Monge</w:t>
+            </w:r>
+            <w:proofErr w:type="spellEnd"/>
+            <w:r>
+              <w:t>, Alejandro</w:t>
+            </w:r>
+          </w:p>
+          <w:p>
+            <w:pPr>
+              <w:pStyle w:val="Notes"/>
+              <w:cnfStyle w:val="000000100000" w:firstRow="0" w:lastRow="0" w:firstColumn="0" w:lastColumn="0" w:oddVBand="0" w:evenVBand="0" w:oddHBand="1" w:evenHBand="0" w:firstRowFirstColumn="0" w:firstRowLastColumn="0" w:lastRowFirstColumn="0" w:lastRowLastColumn="0"/>
+            </w:pPr>
+            <w:r>
+              <w:t>Martín Gordillo, Álvaro</w:t>
+            </w:r>
+          </w:p>
+          <w:p>
+            <w:pPr>
+              <w:pStyle w:val="Notes"/>
+              <w:cnfStyle w:val="000000100000" w:firstRow="0" w:lastRow="0" w:firstColumn="0" w:lastColumn="0" w:oddVBand="0" w:evenVBand="0" w:oddHBand="1" w:evenHBand="0" w:firstRowFirstColumn="0" w:firstRowLastColumn="0" w:lastRowFirstColumn="0" w:lastRowLastColumn="0"/>
+            </w:pPr>
+            <w:proofErr w:type="spellStart"/>
+            <w:r>
+              <w:t>Troncoso</w:t>
+            </w:r>
+            <w:proofErr w:type="spellEnd"/>
+            <w:r>
+              <w:t xml:space="preserve"> Cor</w:t>
+            </w:r>
+            <w:r>
+              <w:t>rea, Julio</w:t>
+            </w:r>
+          </w:p>
+          <w:p>
+            <w:pPr>
+              <w:pStyle w:val="Notes"/>
+              <w:cnfStyle w:val="000000100000" w:firstRow="0" w:lastRow="0" w:firstColumn="0" w:lastColumn="0" w:oddVBand="0" w:evenVBand="0" w:oddHBand="1" w:evenHBand="0" w:firstRowFirstColumn="0" w:firstRowLastColumn="0" w:lastRowFirstColumn="0" w:lastRowLastColumn="0"/>
+            </w:pPr>
+            <w:r>
+              <w:t>Vázquez Zambrano, Pablo</w:t>
+            </w:r>
+          </w:p>
+          <w:p>
+            <w:pPr>
+              <w:pStyle w:val="Notes"/>
+              <w:cnfStyle w:val="000000100000" w:firstRow="0" w:lastRow="0" w:firstColumn="0" w:lastColumn="0" w:oddVBand="0" w:evenVBand="0" w:oddHBand="1" w:evenHBand="0" w:firstRowFirstColumn="0" w:firstRowLastColumn="0" w:lastRowFirstColumn="0" w:lastRowLastColumn="0"/>
+            </w:pPr>
+            <w:r>
+              <w:t xml:space="preserve">Villanueva </w:t>
+            </w:r>
+            <w:proofErr w:type="spellStart"/>
+            <w:r>
+              <w:t>Orgaz</w:t>
+            </w:r>
+            <w:proofErr w:type="spellEnd"/>
+            <w:r>
+              <w:t>, Andrés</w:t>
             </w:r>
           </w:p>
         </w:tc>
@@ -425,8 +537,13 @@
               <w:pStyle w:val="Notes"/>
               <w:cnfStyle w:val="000000100000" w:firstRow="0" w:lastRow="0" w:firstColumn="0" w:lastColumn="0" w:oddVBand="0" w:evenVBand="0" w:oddHBand="1" w:evenHBand="0" w:firstRowFirstColumn="0" w:firstRowLastColumn="0" w:lastRowFirstColumn="0" w:lastRowLastColumn="0"/>
             </w:pPr>
-            <w:r>
-              <w:t>Acha Burgos, Álvaro</w:t>
+            <w:proofErr w:type="spellStart"/>
+            <w:r>
+              <w:t>Acha</w:t>
+            </w:r>
+            <w:proofErr w:type="spellEnd"/>
+            <w:r>
+              <w:t xml:space="preserve"> Burgos, Álvaro</w:t>
             </w:r>
           </w:p>
           <w:p>
@@ -435,8 +552,18 @@
               <w:cnfStyle w:val="000000100000" w:firstRow="0" w:lastRow="0" w:firstColumn="0" w:lastColumn="0" w:oddVBand="0" w:evenVBand="0" w:oddHBand="1" w:evenHBand="0" w:firstRowFirstColumn="0" w:firstRowLastColumn="0" w:lastRowFirstColumn="0" w:lastRowLastColumn="0"/>
             </w:pPr>
             <w:r>
-              <w:t>Ronda Lucena, Arturo</w:t>
-            </w:r>
+              <w:t xml:space="preserve">Ronda </w:t>
+            </w:r>
+            <w:proofErr w:type="spellStart"/>
+            <w:r>
+              <w:t>Lucena</w:t>
+            </w:r>
+            <w:proofErr w:type="spellEnd"/>
+            <w:r>
+              <w:t>, Arturo</w:t>
+            </w:r>
+            <w:bookmarkStart w:id="1" w:name="_GoBack"/>
+            <w:bookmarkEnd w:id="1"/>
           </w:p>
         </w:tc>
       </w:tr>
@@ -559,12 +686,41 @@
           <w:docPartUnique/>
         </w:docPartObj>
       </w:sdtPr>
+      <w:sdtEndPr/>
       <w:sdtContent>
+        <w:p>
+          <w:pPr>
+            <w:pStyle w:val="TtuloTDC"/>
+            <w:rPr>
+              <w:rFonts w:asciiTheme="minorHAnsi" w:eastAsiaTheme="minorHAnsi" w:hAnsiTheme="minorHAnsi" w:cstheme="minorBidi"/>
+              <w:b w:val="0"/>
+              <w:bCs w:val="0"/>
+              <w:color w:val="auto"/>
+              <w:sz w:val="22"/>
+              <w:szCs w:val="22"/>
+              <w:lang w:val="es-ES" w:eastAsia="en-US"/>
+            </w:rPr>
+          </w:pPr>
+        </w:p>
+        <w:p>
+          <w:pPr>
+            <w:rPr>
+              <w:lang w:val="es-ES"/>
+            </w:rPr>
+          </w:pPr>
+          <w:r>
+            <w:rPr>
+              <w:lang w:val="es-ES"/>
+            </w:rPr>
+            <w:br w:type="page"/>
+          </w:r>
+        </w:p>
         <w:p>
           <w:pPr>
             <w:pStyle w:val="TtuloTDC"/>
           </w:pPr>
           <w:r>
+            <w:lastRenderedPageBreak/>
             <w:t>Table of contents</w:t>
           </w:r>
         </w:p>
@@ -577,7 +733,7 @@
             <w:rPr>
               <w:rFonts w:eastAsiaTheme="minorEastAsia"/>
               <w:noProof/>
-              <w:lang w:val="en-US"/>
+              <w:lang w:val="es-ES" w:eastAsia="es-ES"/>
             </w:rPr>
           </w:pPr>
           <w:r>
@@ -589,13 +745,13 @@
           <w:r>
             <w:fldChar w:fldCharType="separate"/>
           </w:r>
-          <w:hyperlink w:anchor="_Toc479610162" w:history="1">
+          <w:hyperlink w:anchor="_Toc481055954" w:history="1">
             <w:r>
               <w:rPr>
                 <w:rStyle w:val="Hipervnculo"/>
                 <w:noProof/>
               </w:rPr>
-              <w:t>Use case &lt;CODE&gt; &lt;NAME&gt;</w:t>
+              <w:t>Use case 1 Internalization</w:t>
             </w:r>
             <w:r>
               <w:rPr>
@@ -616,7 +772,7 @@
                 <w:noProof/>
                 <w:webHidden/>
               </w:rPr>
-              <w:instrText xml:space="preserve"> PAGEREF _Toc479610162 \h </w:instrText>
+              <w:instrText xml:space="preserve"> PAGEREF _Toc481055954 \h </w:instrText>
             </w:r>
             <w:r>
               <w:rPr>
@@ -636,7 +792,7 @@
                 <w:noProof/>
                 <w:webHidden/>
               </w:rPr>
-              <w:t>2</w:t>
+              <w:t>3</w:t>
             </w:r>
             <w:r>
               <w:rPr>
@@ -656,16 +812,16 @@
             <w:rPr>
               <w:rFonts w:eastAsiaTheme="minorEastAsia"/>
               <w:noProof/>
-              <w:lang w:val="en-US"/>
+              <w:lang w:val="es-ES" w:eastAsia="es-ES"/>
             </w:rPr>
           </w:pPr>
-          <w:hyperlink w:anchor="_Toc479610163" w:history="1">
+          <w:hyperlink w:anchor="_Toc481055955" w:history="1">
             <w:r>
               <w:rPr>
                 <w:rStyle w:val="Hipervnculo"/>
                 <w:noProof/>
               </w:rPr>
-              <w:t>Additional tests</w:t>
+              <w:t>Use case 2 Welcome Page</w:t>
             </w:r>
             <w:r>
               <w:rPr>
@@ -686,7 +842,7 @@
                 <w:noProof/>
                 <w:webHidden/>
               </w:rPr>
-              <w:instrText xml:space="preserve"> PAGEREF _Toc479610163 \h </w:instrText>
+              <w:instrText xml:space="preserve"> PAGEREF _Toc481055955 \h </w:instrText>
             </w:r>
             <w:r>
               <w:rPr>
@@ -707,6 +863,1266 @@
                 <w:webHidden/>
               </w:rPr>
               <w:t>3</w:t>
+            </w:r>
+            <w:r>
+              <w:rPr>
+                <w:noProof/>
+                <w:webHidden/>
+              </w:rPr>
+              <w:fldChar w:fldCharType="end"/>
+            </w:r>
+          </w:hyperlink>
+        </w:p>
+        <w:p>
+          <w:pPr>
+            <w:pStyle w:val="TDC1"/>
+            <w:tabs>
+              <w:tab w:val="right" w:leader="dot" w:pos="9016"/>
+            </w:tabs>
+            <w:rPr>
+              <w:rFonts w:eastAsiaTheme="minorEastAsia"/>
+              <w:noProof/>
+              <w:lang w:val="es-ES" w:eastAsia="es-ES"/>
+            </w:rPr>
+          </w:pPr>
+          <w:hyperlink w:anchor="_Toc481055956" w:history="1">
+            <w:r>
+              <w:rPr>
+                <w:rStyle w:val="Hipervnculo"/>
+                <w:noProof/>
+              </w:rPr>
+              <w:t>Use case 3 Login</w:t>
+            </w:r>
+            <w:r>
+              <w:rPr>
+                <w:noProof/>
+                <w:webHidden/>
+              </w:rPr>
+              <w:tab/>
+            </w:r>
+            <w:r>
+              <w:rPr>
+                <w:noProof/>
+                <w:webHidden/>
+              </w:rPr>
+              <w:fldChar w:fldCharType="begin"/>
+            </w:r>
+            <w:r>
+              <w:rPr>
+                <w:noProof/>
+                <w:webHidden/>
+              </w:rPr>
+              <w:instrText xml:space="preserve"> PAGEREF _Toc481055956 \h </w:instrText>
+            </w:r>
+            <w:r>
+              <w:rPr>
+                <w:noProof/>
+                <w:webHidden/>
+              </w:rPr>
+            </w:r>
+            <w:r>
+              <w:rPr>
+                <w:noProof/>
+                <w:webHidden/>
+              </w:rPr>
+              <w:fldChar w:fldCharType="separate"/>
+            </w:r>
+            <w:r>
+              <w:rPr>
+                <w:noProof/>
+                <w:webHidden/>
+              </w:rPr>
+              <w:t>4</w:t>
+            </w:r>
+            <w:r>
+              <w:rPr>
+                <w:noProof/>
+                <w:webHidden/>
+              </w:rPr>
+              <w:fldChar w:fldCharType="end"/>
+            </w:r>
+          </w:hyperlink>
+        </w:p>
+        <w:p>
+          <w:pPr>
+            <w:pStyle w:val="TDC1"/>
+            <w:tabs>
+              <w:tab w:val="right" w:leader="dot" w:pos="9016"/>
+            </w:tabs>
+            <w:rPr>
+              <w:rFonts w:eastAsiaTheme="minorEastAsia"/>
+              <w:noProof/>
+              <w:lang w:val="es-ES" w:eastAsia="es-ES"/>
+            </w:rPr>
+          </w:pPr>
+          <w:hyperlink w:anchor="_Toc481055957" w:history="1">
+            <w:r>
+              <w:rPr>
+                <w:rStyle w:val="Hipervnculo"/>
+                <w:noProof/>
+              </w:rPr>
+              <w:t>Use case 4 Register</w:t>
+            </w:r>
+            <w:r>
+              <w:rPr>
+                <w:noProof/>
+                <w:webHidden/>
+              </w:rPr>
+              <w:tab/>
+            </w:r>
+            <w:r>
+              <w:rPr>
+                <w:noProof/>
+                <w:webHidden/>
+              </w:rPr>
+              <w:fldChar w:fldCharType="begin"/>
+            </w:r>
+            <w:r>
+              <w:rPr>
+                <w:noProof/>
+                <w:webHidden/>
+              </w:rPr>
+              <w:instrText xml:space="preserve"> PAGEREF _Toc481055957 \h </w:instrText>
+            </w:r>
+            <w:r>
+              <w:rPr>
+                <w:noProof/>
+                <w:webHidden/>
+              </w:rPr>
+            </w:r>
+            <w:r>
+              <w:rPr>
+                <w:noProof/>
+                <w:webHidden/>
+              </w:rPr>
+              <w:fldChar w:fldCharType="separate"/>
+            </w:r>
+            <w:r>
+              <w:rPr>
+                <w:noProof/>
+                <w:webHidden/>
+              </w:rPr>
+              <w:t>4</w:t>
+            </w:r>
+            <w:r>
+              <w:rPr>
+                <w:noProof/>
+                <w:webHidden/>
+              </w:rPr>
+              <w:fldChar w:fldCharType="end"/>
+            </w:r>
+          </w:hyperlink>
+        </w:p>
+        <w:p>
+          <w:pPr>
+            <w:pStyle w:val="TDC1"/>
+            <w:tabs>
+              <w:tab w:val="right" w:leader="dot" w:pos="9016"/>
+            </w:tabs>
+            <w:rPr>
+              <w:rFonts w:eastAsiaTheme="minorEastAsia"/>
+              <w:noProof/>
+              <w:lang w:val="es-ES" w:eastAsia="es-ES"/>
+            </w:rPr>
+          </w:pPr>
+          <w:hyperlink w:anchor="_Toc481055958" w:history="1">
+            <w:r>
+              <w:rPr>
+                <w:rStyle w:val="Hipervnculo"/>
+                <w:noProof/>
+              </w:rPr>
+              <w:t>Use case 5 List of Chorbies</w:t>
+            </w:r>
+            <w:r>
+              <w:rPr>
+                <w:noProof/>
+                <w:webHidden/>
+              </w:rPr>
+              <w:tab/>
+            </w:r>
+            <w:r>
+              <w:rPr>
+                <w:noProof/>
+                <w:webHidden/>
+              </w:rPr>
+              <w:fldChar w:fldCharType="begin"/>
+            </w:r>
+            <w:r>
+              <w:rPr>
+                <w:noProof/>
+                <w:webHidden/>
+              </w:rPr>
+              <w:instrText xml:space="preserve"> PAGEREF _Toc481055958 \h </w:instrText>
+            </w:r>
+            <w:r>
+              <w:rPr>
+                <w:noProof/>
+                <w:webHidden/>
+              </w:rPr>
+            </w:r>
+            <w:r>
+              <w:rPr>
+                <w:noProof/>
+                <w:webHidden/>
+              </w:rPr>
+              <w:fldChar w:fldCharType="separate"/>
+            </w:r>
+            <w:r>
+              <w:rPr>
+                <w:noProof/>
+                <w:webHidden/>
+              </w:rPr>
+              <w:t>5</w:t>
+            </w:r>
+            <w:r>
+              <w:rPr>
+                <w:noProof/>
+                <w:webHidden/>
+              </w:rPr>
+              <w:fldChar w:fldCharType="end"/>
+            </w:r>
+          </w:hyperlink>
+        </w:p>
+        <w:p>
+          <w:pPr>
+            <w:pStyle w:val="TDC1"/>
+            <w:tabs>
+              <w:tab w:val="right" w:leader="dot" w:pos="9016"/>
+            </w:tabs>
+            <w:rPr>
+              <w:rFonts w:eastAsiaTheme="minorEastAsia"/>
+              <w:noProof/>
+              <w:lang w:val="es-ES" w:eastAsia="es-ES"/>
+            </w:rPr>
+          </w:pPr>
+          <w:hyperlink w:anchor="_Toc481055959" w:history="1">
+            <w:r>
+              <w:rPr>
+                <w:rStyle w:val="Hipervnculo"/>
+                <w:noProof/>
+              </w:rPr>
+              <w:t>Use case 6 Profile</w:t>
+            </w:r>
+            <w:r>
+              <w:rPr>
+                <w:noProof/>
+                <w:webHidden/>
+              </w:rPr>
+              <w:tab/>
+            </w:r>
+            <w:r>
+              <w:rPr>
+                <w:noProof/>
+                <w:webHidden/>
+              </w:rPr>
+              <w:fldChar w:fldCharType="begin"/>
+            </w:r>
+            <w:r>
+              <w:rPr>
+                <w:noProof/>
+                <w:webHidden/>
+              </w:rPr>
+              <w:instrText xml:space="preserve"> PAGEREF _Toc481055959 \h </w:instrText>
+            </w:r>
+            <w:r>
+              <w:rPr>
+                <w:noProof/>
+                <w:webHidden/>
+              </w:rPr>
+            </w:r>
+            <w:r>
+              <w:rPr>
+                <w:noProof/>
+                <w:webHidden/>
+              </w:rPr>
+              <w:fldChar w:fldCharType="separate"/>
+            </w:r>
+            <w:r>
+              <w:rPr>
+                <w:noProof/>
+                <w:webHidden/>
+              </w:rPr>
+              <w:t>5</w:t>
+            </w:r>
+            <w:r>
+              <w:rPr>
+                <w:noProof/>
+                <w:webHidden/>
+              </w:rPr>
+              <w:fldChar w:fldCharType="end"/>
+            </w:r>
+          </w:hyperlink>
+        </w:p>
+        <w:p>
+          <w:pPr>
+            <w:pStyle w:val="TDC1"/>
+            <w:tabs>
+              <w:tab w:val="right" w:leader="dot" w:pos="9016"/>
+            </w:tabs>
+            <w:rPr>
+              <w:rFonts w:eastAsiaTheme="minorEastAsia"/>
+              <w:noProof/>
+              <w:lang w:val="es-ES" w:eastAsia="es-ES"/>
+            </w:rPr>
+          </w:pPr>
+          <w:hyperlink w:anchor="_Toc481055960" w:history="1">
+            <w:r>
+              <w:rPr>
+                <w:rStyle w:val="Hipervnculo"/>
+                <w:noProof/>
+              </w:rPr>
+              <w:t>Use case 7 Search Template</w:t>
+            </w:r>
+            <w:r>
+              <w:rPr>
+                <w:noProof/>
+                <w:webHidden/>
+              </w:rPr>
+              <w:tab/>
+            </w:r>
+            <w:r>
+              <w:rPr>
+                <w:noProof/>
+                <w:webHidden/>
+              </w:rPr>
+              <w:fldChar w:fldCharType="begin"/>
+            </w:r>
+            <w:r>
+              <w:rPr>
+                <w:noProof/>
+                <w:webHidden/>
+              </w:rPr>
+              <w:instrText xml:space="preserve"> PAGEREF _Toc481055960 \h </w:instrText>
+            </w:r>
+            <w:r>
+              <w:rPr>
+                <w:noProof/>
+                <w:webHidden/>
+              </w:rPr>
+            </w:r>
+            <w:r>
+              <w:rPr>
+                <w:noProof/>
+                <w:webHidden/>
+              </w:rPr>
+              <w:fldChar w:fldCharType="separate"/>
+            </w:r>
+            <w:r>
+              <w:rPr>
+                <w:noProof/>
+                <w:webHidden/>
+              </w:rPr>
+              <w:t>6</w:t>
+            </w:r>
+            <w:r>
+              <w:rPr>
+                <w:noProof/>
+                <w:webHidden/>
+              </w:rPr>
+              <w:fldChar w:fldCharType="end"/>
+            </w:r>
+          </w:hyperlink>
+        </w:p>
+        <w:p>
+          <w:pPr>
+            <w:pStyle w:val="TDC1"/>
+            <w:tabs>
+              <w:tab w:val="right" w:leader="dot" w:pos="9016"/>
+            </w:tabs>
+            <w:rPr>
+              <w:rFonts w:eastAsiaTheme="minorEastAsia"/>
+              <w:noProof/>
+              <w:lang w:val="es-ES" w:eastAsia="es-ES"/>
+            </w:rPr>
+          </w:pPr>
+          <w:hyperlink w:anchor="_Toc481055961" w:history="1">
+            <w:r>
+              <w:rPr>
+                <w:rStyle w:val="Hipervnculo"/>
+                <w:noProof/>
+              </w:rPr>
+              <w:t>Use case 8 Ban/Unban a chorbi</w:t>
+            </w:r>
+            <w:r>
+              <w:rPr>
+                <w:noProof/>
+                <w:webHidden/>
+              </w:rPr>
+              <w:tab/>
+            </w:r>
+            <w:r>
+              <w:rPr>
+                <w:noProof/>
+                <w:webHidden/>
+              </w:rPr>
+              <w:fldChar w:fldCharType="begin"/>
+            </w:r>
+            <w:r>
+              <w:rPr>
+                <w:noProof/>
+                <w:webHidden/>
+              </w:rPr>
+              <w:instrText xml:space="preserve"> PAGEREF _Toc481055961 \h </w:instrText>
+            </w:r>
+            <w:r>
+              <w:rPr>
+                <w:noProof/>
+                <w:webHidden/>
+              </w:rPr>
+            </w:r>
+            <w:r>
+              <w:rPr>
+                <w:noProof/>
+                <w:webHidden/>
+              </w:rPr>
+              <w:fldChar w:fldCharType="separate"/>
+            </w:r>
+            <w:r>
+              <w:rPr>
+                <w:noProof/>
+                <w:webHidden/>
+              </w:rPr>
+              <w:t>7</w:t>
+            </w:r>
+            <w:r>
+              <w:rPr>
+                <w:noProof/>
+                <w:webHidden/>
+              </w:rPr>
+              <w:fldChar w:fldCharType="end"/>
+            </w:r>
+          </w:hyperlink>
+        </w:p>
+        <w:p>
+          <w:pPr>
+            <w:pStyle w:val="TDC1"/>
+            <w:tabs>
+              <w:tab w:val="right" w:leader="dot" w:pos="9016"/>
+            </w:tabs>
+            <w:rPr>
+              <w:rFonts w:eastAsiaTheme="minorEastAsia"/>
+              <w:noProof/>
+              <w:lang w:val="es-ES" w:eastAsia="es-ES"/>
+            </w:rPr>
+          </w:pPr>
+          <w:hyperlink w:anchor="_Toc481055962" w:history="1">
+            <w:r>
+              <w:rPr>
+                <w:rStyle w:val="Hipervnculo"/>
+                <w:noProof/>
+              </w:rPr>
+              <w:t>Use case 9 Configurations</w:t>
+            </w:r>
+            <w:r>
+              <w:rPr>
+                <w:noProof/>
+                <w:webHidden/>
+              </w:rPr>
+              <w:tab/>
+            </w:r>
+            <w:r>
+              <w:rPr>
+                <w:noProof/>
+                <w:webHidden/>
+              </w:rPr>
+              <w:fldChar w:fldCharType="begin"/>
+            </w:r>
+            <w:r>
+              <w:rPr>
+                <w:noProof/>
+                <w:webHidden/>
+              </w:rPr>
+              <w:instrText xml:space="preserve"> PAGEREF _Toc481055962 \h </w:instrText>
+            </w:r>
+            <w:r>
+              <w:rPr>
+                <w:noProof/>
+                <w:webHidden/>
+              </w:rPr>
+            </w:r>
+            <w:r>
+              <w:rPr>
+                <w:noProof/>
+                <w:webHidden/>
+              </w:rPr>
+              <w:fldChar w:fldCharType="separate"/>
+            </w:r>
+            <w:r>
+              <w:rPr>
+                <w:noProof/>
+                <w:webHidden/>
+              </w:rPr>
+              <w:t>8</w:t>
+            </w:r>
+            <w:r>
+              <w:rPr>
+                <w:noProof/>
+                <w:webHidden/>
+              </w:rPr>
+              <w:fldChar w:fldCharType="end"/>
+            </w:r>
+          </w:hyperlink>
+        </w:p>
+        <w:p>
+          <w:pPr>
+            <w:pStyle w:val="TDC1"/>
+            <w:tabs>
+              <w:tab w:val="right" w:leader="dot" w:pos="9016"/>
+            </w:tabs>
+            <w:rPr>
+              <w:rFonts w:eastAsiaTheme="minorEastAsia"/>
+              <w:noProof/>
+              <w:lang w:val="es-ES" w:eastAsia="es-ES"/>
+            </w:rPr>
+          </w:pPr>
+          <w:hyperlink w:anchor="_Toc481055963" w:history="1">
+            <w:r>
+              <w:rPr>
+                <w:rStyle w:val="Hipervnculo"/>
+                <w:noProof/>
+              </w:rPr>
+              <w:t>Use case 10 Like</w:t>
+            </w:r>
+            <w:r>
+              <w:rPr>
+                <w:noProof/>
+                <w:webHidden/>
+              </w:rPr>
+              <w:tab/>
+            </w:r>
+            <w:r>
+              <w:rPr>
+                <w:noProof/>
+                <w:webHidden/>
+              </w:rPr>
+              <w:fldChar w:fldCharType="begin"/>
+            </w:r>
+            <w:r>
+              <w:rPr>
+                <w:noProof/>
+                <w:webHidden/>
+              </w:rPr>
+              <w:instrText xml:space="preserve"> PAGEREF _Toc481055963 \h </w:instrText>
+            </w:r>
+            <w:r>
+              <w:rPr>
+                <w:noProof/>
+                <w:webHidden/>
+              </w:rPr>
+            </w:r>
+            <w:r>
+              <w:rPr>
+                <w:noProof/>
+                <w:webHidden/>
+              </w:rPr>
+              <w:fldChar w:fldCharType="separate"/>
+            </w:r>
+            <w:r>
+              <w:rPr>
+                <w:noProof/>
+                <w:webHidden/>
+              </w:rPr>
+              <w:t>9</w:t>
+            </w:r>
+            <w:r>
+              <w:rPr>
+                <w:noProof/>
+                <w:webHidden/>
+              </w:rPr>
+              <w:fldChar w:fldCharType="end"/>
+            </w:r>
+          </w:hyperlink>
+        </w:p>
+        <w:p>
+          <w:pPr>
+            <w:pStyle w:val="TDC1"/>
+            <w:tabs>
+              <w:tab w:val="right" w:leader="dot" w:pos="9016"/>
+            </w:tabs>
+            <w:rPr>
+              <w:rFonts w:eastAsiaTheme="minorEastAsia"/>
+              <w:noProof/>
+              <w:lang w:val="es-ES" w:eastAsia="es-ES"/>
+            </w:rPr>
+          </w:pPr>
+          <w:hyperlink w:anchor="_Toc481055964" w:history="1">
+            <w:r>
+              <w:rPr>
+                <w:rStyle w:val="Hipervnculo"/>
+                <w:noProof/>
+              </w:rPr>
+              <w:t>Use case 11 Chirp</w:t>
+            </w:r>
+            <w:r>
+              <w:rPr>
+                <w:noProof/>
+                <w:webHidden/>
+              </w:rPr>
+              <w:tab/>
+            </w:r>
+            <w:r>
+              <w:rPr>
+                <w:noProof/>
+                <w:webHidden/>
+              </w:rPr>
+              <w:fldChar w:fldCharType="begin"/>
+            </w:r>
+            <w:r>
+              <w:rPr>
+                <w:noProof/>
+                <w:webHidden/>
+              </w:rPr>
+              <w:instrText xml:space="preserve"> PAGEREF _Toc481055964 \h </w:instrText>
+            </w:r>
+            <w:r>
+              <w:rPr>
+                <w:noProof/>
+                <w:webHidden/>
+              </w:rPr>
+            </w:r>
+            <w:r>
+              <w:rPr>
+                <w:noProof/>
+                <w:webHidden/>
+              </w:rPr>
+              <w:fldChar w:fldCharType="separate"/>
+            </w:r>
+            <w:r>
+              <w:rPr>
+                <w:noProof/>
+                <w:webHidden/>
+              </w:rPr>
+              <w:t>9</w:t>
+            </w:r>
+            <w:r>
+              <w:rPr>
+                <w:noProof/>
+                <w:webHidden/>
+              </w:rPr>
+              <w:fldChar w:fldCharType="end"/>
+            </w:r>
+          </w:hyperlink>
+        </w:p>
+        <w:p>
+          <w:pPr>
+            <w:pStyle w:val="TDC1"/>
+            <w:tabs>
+              <w:tab w:val="right" w:leader="dot" w:pos="9016"/>
+            </w:tabs>
+            <w:rPr>
+              <w:rFonts w:eastAsiaTheme="minorEastAsia"/>
+              <w:noProof/>
+              <w:lang w:val="es-ES" w:eastAsia="es-ES"/>
+            </w:rPr>
+          </w:pPr>
+          <w:hyperlink w:anchor="_Toc481055965" w:history="1">
+            <w:r>
+              <w:rPr>
+                <w:rStyle w:val="Hipervnculo"/>
+                <w:noProof/>
+              </w:rPr>
+              <w:t>Use case 12 Events in less than 1 month</w:t>
+            </w:r>
+            <w:r>
+              <w:rPr>
+                <w:noProof/>
+                <w:webHidden/>
+              </w:rPr>
+              <w:tab/>
+            </w:r>
+            <w:r>
+              <w:rPr>
+                <w:noProof/>
+                <w:webHidden/>
+              </w:rPr>
+              <w:fldChar w:fldCharType="begin"/>
+            </w:r>
+            <w:r>
+              <w:rPr>
+                <w:noProof/>
+                <w:webHidden/>
+              </w:rPr>
+              <w:instrText xml:space="preserve"> PAGEREF _Toc481055965 \h </w:instrText>
+            </w:r>
+            <w:r>
+              <w:rPr>
+                <w:noProof/>
+                <w:webHidden/>
+              </w:rPr>
+            </w:r>
+            <w:r>
+              <w:rPr>
+                <w:noProof/>
+                <w:webHidden/>
+              </w:rPr>
+              <w:fldChar w:fldCharType="separate"/>
+            </w:r>
+            <w:r>
+              <w:rPr>
+                <w:noProof/>
+                <w:webHidden/>
+              </w:rPr>
+              <w:t>11</w:t>
+            </w:r>
+            <w:r>
+              <w:rPr>
+                <w:noProof/>
+                <w:webHidden/>
+              </w:rPr>
+              <w:fldChar w:fldCharType="end"/>
+            </w:r>
+          </w:hyperlink>
+        </w:p>
+        <w:p>
+          <w:pPr>
+            <w:pStyle w:val="TDC1"/>
+            <w:tabs>
+              <w:tab w:val="right" w:leader="dot" w:pos="9016"/>
+            </w:tabs>
+            <w:rPr>
+              <w:rFonts w:eastAsiaTheme="minorEastAsia"/>
+              <w:noProof/>
+              <w:lang w:val="es-ES" w:eastAsia="es-ES"/>
+            </w:rPr>
+          </w:pPr>
+          <w:hyperlink w:anchor="_Toc481055966" w:history="1">
+            <w:r>
+              <w:rPr>
+                <w:rStyle w:val="Hipervnculo"/>
+                <w:noProof/>
+              </w:rPr>
+              <w:t>Use case 13 All events</w:t>
+            </w:r>
+            <w:r>
+              <w:rPr>
+                <w:noProof/>
+                <w:webHidden/>
+              </w:rPr>
+              <w:tab/>
+            </w:r>
+            <w:r>
+              <w:rPr>
+                <w:noProof/>
+                <w:webHidden/>
+              </w:rPr>
+              <w:fldChar w:fldCharType="begin"/>
+            </w:r>
+            <w:r>
+              <w:rPr>
+                <w:noProof/>
+                <w:webHidden/>
+              </w:rPr>
+              <w:instrText xml:space="preserve"> PAGEREF _Toc481055966 \h </w:instrText>
+            </w:r>
+            <w:r>
+              <w:rPr>
+                <w:noProof/>
+                <w:webHidden/>
+              </w:rPr>
+            </w:r>
+            <w:r>
+              <w:rPr>
+                <w:noProof/>
+                <w:webHidden/>
+              </w:rPr>
+              <w:fldChar w:fldCharType="separate"/>
+            </w:r>
+            <w:r>
+              <w:rPr>
+                <w:noProof/>
+                <w:webHidden/>
+              </w:rPr>
+              <w:t>11</w:t>
+            </w:r>
+            <w:r>
+              <w:rPr>
+                <w:noProof/>
+                <w:webHidden/>
+              </w:rPr>
+              <w:fldChar w:fldCharType="end"/>
+            </w:r>
+          </w:hyperlink>
+        </w:p>
+        <w:p>
+          <w:pPr>
+            <w:pStyle w:val="TDC1"/>
+            <w:tabs>
+              <w:tab w:val="right" w:leader="dot" w:pos="9016"/>
+            </w:tabs>
+            <w:rPr>
+              <w:rFonts w:eastAsiaTheme="minorEastAsia"/>
+              <w:noProof/>
+              <w:lang w:val="es-ES" w:eastAsia="es-ES"/>
+            </w:rPr>
+          </w:pPr>
+          <w:hyperlink w:anchor="_Toc481055967" w:history="1">
+            <w:r>
+              <w:rPr>
+                <w:rStyle w:val="Hipervnculo"/>
+                <w:noProof/>
+              </w:rPr>
+              <w:t>Use case 14 Manage events</w:t>
+            </w:r>
+            <w:r>
+              <w:rPr>
+                <w:noProof/>
+                <w:webHidden/>
+              </w:rPr>
+              <w:tab/>
+            </w:r>
+            <w:r>
+              <w:rPr>
+                <w:noProof/>
+                <w:webHidden/>
+              </w:rPr>
+              <w:fldChar w:fldCharType="begin"/>
+            </w:r>
+            <w:r>
+              <w:rPr>
+                <w:noProof/>
+                <w:webHidden/>
+              </w:rPr>
+              <w:instrText xml:space="preserve"> PAGEREF _Toc481055967 \h </w:instrText>
+            </w:r>
+            <w:r>
+              <w:rPr>
+                <w:noProof/>
+                <w:webHidden/>
+              </w:rPr>
+            </w:r>
+            <w:r>
+              <w:rPr>
+                <w:noProof/>
+                <w:webHidden/>
+              </w:rPr>
+              <w:fldChar w:fldCharType="separate"/>
+            </w:r>
+            <w:r>
+              <w:rPr>
+                <w:noProof/>
+                <w:webHidden/>
+              </w:rPr>
+              <w:t>12</w:t>
+            </w:r>
+            <w:r>
+              <w:rPr>
+                <w:noProof/>
+                <w:webHidden/>
+              </w:rPr>
+              <w:fldChar w:fldCharType="end"/>
+            </w:r>
+          </w:hyperlink>
+        </w:p>
+        <w:p>
+          <w:pPr>
+            <w:pStyle w:val="TDC1"/>
+            <w:tabs>
+              <w:tab w:val="right" w:leader="dot" w:pos="9016"/>
+            </w:tabs>
+            <w:rPr>
+              <w:rFonts w:eastAsiaTheme="minorEastAsia"/>
+              <w:noProof/>
+              <w:lang w:val="es-ES" w:eastAsia="es-ES"/>
+            </w:rPr>
+          </w:pPr>
+          <w:hyperlink w:anchor="_Toc481055968" w:history="1">
+            <w:r>
+              <w:rPr>
+                <w:rStyle w:val="Hipervnculo"/>
+                <w:noProof/>
+              </w:rPr>
+              <w:t>Use case 15 Register to an event</w:t>
+            </w:r>
+            <w:r>
+              <w:rPr>
+                <w:noProof/>
+                <w:webHidden/>
+              </w:rPr>
+              <w:tab/>
+            </w:r>
+            <w:r>
+              <w:rPr>
+                <w:noProof/>
+                <w:webHidden/>
+              </w:rPr>
+              <w:fldChar w:fldCharType="begin"/>
+            </w:r>
+            <w:r>
+              <w:rPr>
+                <w:noProof/>
+                <w:webHidden/>
+              </w:rPr>
+              <w:instrText xml:space="preserve"> PAGEREF _Toc481055968 \h </w:instrText>
+            </w:r>
+            <w:r>
+              <w:rPr>
+                <w:noProof/>
+                <w:webHidden/>
+              </w:rPr>
+            </w:r>
+            <w:r>
+              <w:rPr>
+                <w:noProof/>
+                <w:webHidden/>
+              </w:rPr>
+              <w:fldChar w:fldCharType="separate"/>
+            </w:r>
+            <w:r>
+              <w:rPr>
+                <w:noProof/>
+                <w:webHidden/>
+              </w:rPr>
+              <w:t>13</w:t>
+            </w:r>
+            <w:r>
+              <w:rPr>
+                <w:noProof/>
+                <w:webHidden/>
+              </w:rPr>
+              <w:fldChar w:fldCharType="end"/>
+            </w:r>
+          </w:hyperlink>
+        </w:p>
+        <w:p>
+          <w:pPr>
+            <w:pStyle w:val="TDC1"/>
+            <w:tabs>
+              <w:tab w:val="right" w:leader="dot" w:pos="9016"/>
+            </w:tabs>
+            <w:rPr>
+              <w:rFonts w:eastAsiaTheme="minorEastAsia"/>
+              <w:noProof/>
+              <w:lang w:val="es-ES" w:eastAsia="es-ES"/>
+            </w:rPr>
+          </w:pPr>
+          <w:hyperlink w:anchor="_Toc481055969" w:history="1">
+            <w:r>
+              <w:rPr>
+                <w:rStyle w:val="Hipervnculo"/>
+                <w:noProof/>
+              </w:rPr>
+              <w:t>Use case 16 Un-register to an event</w:t>
+            </w:r>
+            <w:r>
+              <w:rPr>
+                <w:noProof/>
+                <w:webHidden/>
+              </w:rPr>
+              <w:tab/>
+            </w:r>
+            <w:r>
+              <w:rPr>
+                <w:noProof/>
+                <w:webHidden/>
+              </w:rPr>
+              <w:fldChar w:fldCharType="begin"/>
+            </w:r>
+            <w:r>
+              <w:rPr>
+                <w:noProof/>
+                <w:webHidden/>
+              </w:rPr>
+              <w:instrText xml:space="preserve"> PAGEREF _Toc481055969 \h </w:instrText>
+            </w:r>
+            <w:r>
+              <w:rPr>
+                <w:noProof/>
+                <w:webHidden/>
+              </w:rPr>
+            </w:r>
+            <w:r>
+              <w:rPr>
+                <w:noProof/>
+                <w:webHidden/>
+              </w:rPr>
+              <w:fldChar w:fldCharType="separate"/>
+            </w:r>
+            <w:r>
+              <w:rPr>
+                <w:noProof/>
+                <w:webHidden/>
+              </w:rPr>
+              <w:t>13</w:t>
+            </w:r>
+            <w:r>
+              <w:rPr>
+                <w:noProof/>
+                <w:webHidden/>
+              </w:rPr>
+              <w:fldChar w:fldCharType="end"/>
+            </w:r>
+          </w:hyperlink>
+        </w:p>
+        <w:p>
+          <w:pPr>
+            <w:pStyle w:val="TDC1"/>
+            <w:tabs>
+              <w:tab w:val="right" w:leader="dot" w:pos="9016"/>
+            </w:tabs>
+            <w:rPr>
+              <w:rFonts w:eastAsiaTheme="minorEastAsia"/>
+              <w:noProof/>
+              <w:lang w:val="es-ES" w:eastAsia="es-ES"/>
+            </w:rPr>
+          </w:pPr>
+          <w:hyperlink w:anchor="_Toc481055970" w:history="1">
+            <w:r>
+              <w:rPr>
+                <w:rStyle w:val="Hipervnculo"/>
+                <w:noProof/>
+              </w:rPr>
+              <w:t>Use case 17 Your events.</w:t>
+            </w:r>
+            <w:r>
+              <w:rPr>
+                <w:noProof/>
+                <w:webHidden/>
+              </w:rPr>
+              <w:tab/>
+            </w:r>
+            <w:r>
+              <w:rPr>
+                <w:noProof/>
+                <w:webHidden/>
+              </w:rPr>
+              <w:fldChar w:fldCharType="begin"/>
+            </w:r>
+            <w:r>
+              <w:rPr>
+                <w:noProof/>
+                <w:webHidden/>
+              </w:rPr>
+              <w:instrText xml:space="preserve"> PAGEREF _Toc481055970 \h </w:instrText>
+            </w:r>
+            <w:r>
+              <w:rPr>
+                <w:noProof/>
+                <w:webHidden/>
+              </w:rPr>
+            </w:r>
+            <w:r>
+              <w:rPr>
+                <w:noProof/>
+                <w:webHidden/>
+              </w:rPr>
+              <w:fldChar w:fldCharType="separate"/>
+            </w:r>
+            <w:r>
+              <w:rPr>
+                <w:noProof/>
+                <w:webHidden/>
+              </w:rPr>
+              <w:t>14</w:t>
+            </w:r>
+            <w:r>
+              <w:rPr>
+                <w:noProof/>
+                <w:webHidden/>
+              </w:rPr>
+              <w:fldChar w:fldCharType="end"/>
+            </w:r>
+          </w:hyperlink>
+        </w:p>
+        <w:p>
+          <w:pPr>
+            <w:pStyle w:val="TDC1"/>
+            <w:tabs>
+              <w:tab w:val="right" w:leader="dot" w:pos="9016"/>
+            </w:tabs>
+            <w:rPr>
+              <w:rFonts w:eastAsiaTheme="minorEastAsia"/>
+              <w:noProof/>
+              <w:lang w:val="es-ES" w:eastAsia="es-ES"/>
+            </w:rPr>
+          </w:pPr>
+          <w:hyperlink w:anchor="_Toc481055971" w:history="1">
+            <w:r>
+              <w:rPr>
+                <w:rStyle w:val="Hipervnculo"/>
+                <w:noProof/>
+              </w:rPr>
+              <w:t>Use case 18 Update monthly fees</w:t>
+            </w:r>
+            <w:r>
+              <w:rPr>
+                <w:noProof/>
+                <w:webHidden/>
+              </w:rPr>
+              <w:tab/>
+            </w:r>
+            <w:r>
+              <w:rPr>
+                <w:noProof/>
+                <w:webHidden/>
+              </w:rPr>
+              <w:fldChar w:fldCharType="begin"/>
+            </w:r>
+            <w:r>
+              <w:rPr>
+                <w:noProof/>
+                <w:webHidden/>
+              </w:rPr>
+              <w:instrText xml:space="preserve"> PAGEREF _Toc481055971 \h </w:instrText>
+            </w:r>
+            <w:r>
+              <w:rPr>
+                <w:noProof/>
+                <w:webHidden/>
+              </w:rPr>
+            </w:r>
+            <w:r>
+              <w:rPr>
+                <w:noProof/>
+                <w:webHidden/>
+              </w:rPr>
+              <w:fldChar w:fldCharType="separate"/>
+            </w:r>
+            <w:r>
+              <w:rPr>
+                <w:noProof/>
+                <w:webHidden/>
+              </w:rPr>
+              <w:t>14</w:t>
+            </w:r>
+            <w:r>
+              <w:rPr>
+                <w:noProof/>
+                <w:webHidden/>
+              </w:rPr>
+              <w:fldChar w:fldCharType="end"/>
+            </w:r>
+          </w:hyperlink>
+        </w:p>
+        <w:p>
+          <w:pPr>
+            <w:pStyle w:val="TDC1"/>
+            <w:tabs>
+              <w:tab w:val="right" w:leader="dot" w:pos="9016"/>
+            </w:tabs>
+            <w:rPr>
+              <w:rFonts w:eastAsiaTheme="minorEastAsia"/>
+              <w:noProof/>
+              <w:lang w:val="es-ES" w:eastAsia="es-ES"/>
+            </w:rPr>
+          </w:pPr>
+          <w:hyperlink w:anchor="_Toc481055972" w:history="1">
+            <w:r>
+              <w:rPr>
+                <w:rStyle w:val="Hipervnculo"/>
+                <w:noProof/>
+              </w:rPr>
+              <w:t>Use case 19 Broadcast chirps</w:t>
+            </w:r>
+            <w:r>
+              <w:rPr>
+                <w:noProof/>
+                <w:webHidden/>
+              </w:rPr>
+              <w:tab/>
+            </w:r>
+            <w:r>
+              <w:rPr>
+                <w:noProof/>
+                <w:webHidden/>
+              </w:rPr>
+              <w:fldChar w:fldCharType="begin"/>
+            </w:r>
+            <w:r>
+              <w:rPr>
+                <w:noProof/>
+                <w:webHidden/>
+              </w:rPr>
+              <w:instrText xml:space="preserve"> PAGEREF _Toc481055972 \h </w:instrText>
+            </w:r>
+            <w:r>
+              <w:rPr>
+                <w:noProof/>
+                <w:webHidden/>
+              </w:rPr>
+            </w:r>
+            <w:r>
+              <w:rPr>
+                <w:noProof/>
+                <w:webHidden/>
+              </w:rPr>
+              <w:fldChar w:fldCharType="separate"/>
+            </w:r>
+            <w:r>
+              <w:rPr>
+                <w:noProof/>
+                <w:webHidden/>
+              </w:rPr>
+              <w:t>15</w:t>
+            </w:r>
+            <w:r>
+              <w:rPr>
+                <w:noProof/>
+                <w:webHidden/>
+              </w:rPr>
+              <w:fldChar w:fldCharType="end"/>
+            </w:r>
+          </w:hyperlink>
+        </w:p>
+        <w:p>
+          <w:pPr>
+            <w:pStyle w:val="TDC1"/>
+            <w:tabs>
+              <w:tab w:val="right" w:leader="dot" w:pos="9016"/>
+            </w:tabs>
+            <w:rPr>
+              <w:rFonts w:eastAsiaTheme="minorEastAsia"/>
+              <w:noProof/>
+              <w:lang w:val="es-ES" w:eastAsia="es-ES"/>
+            </w:rPr>
+          </w:pPr>
+          <w:hyperlink w:anchor="_Toc481055973" w:history="1">
+            <w:r>
+              <w:rPr>
+                <w:rStyle w:val="Hipervnculo"/>
+                <w:noProof/>
+              </w:rPr>
+              <w:t>Use case 20 List of Chorbies who have liked him or her</w:t>
+            </w:r>
+            <w:r>
+              <w:rPr>
+                <w:noProof/>
+                <w:webHidden/>
+              </w:rPr>
+              <w:tab/>
+            </w:r>
+            <w:r>
+              <w:rPr>
+                <w:noProof/>
+                <w:webHidden/>
+              </w:rPr>
+              <w:fldChar w:fldCharType="begin"/>
+            </w:r>
+            <w:r>
+              <w:rPr>
+                <w:noProof/>
+                <w:webHidden/>
+              </w:rPr>
+              <w:instrText xml:space="preserve"> PAGEREF _Toc481055973 \h </w:instrText>
+            </w:r>
+            <w:r>
+              <w:rPr>
+                <w:noProof/>
+                <w:webHidden/>
+              </w:rPr>
+            </w:r>
+            <w:r>
+              <w:rPr>
+                <w:noProof/>
+                <w:webHidden/>
+              </w:rPr>
+              <w:fldChar w:fldCharType="separate"/>
+            </w:r>
+            <w:r>
+              <w:rPr>
+                <w:noProof/>
+                <w:webHidden/>
+              </w:rPr>
+              <w:t>15</w:t>
             </w:r>
             <w:r>
               <w:rPr>
@@ -750,20 +2166,21 @@
       <w:pPr>
         <w:pStyle w:val="Ttulo1"/>
       </w:pPr>
-      <w:bookmarkStart w:id="1" w:name="_Toc479610162"/>
+      <w:bookmarkStart w:id="2" w:name="_Toc481055954"/>
       <w:r>
         <w:lastRenderedPageBreak/>
         <w:t xml:space="preserve">Use case </w:t>
       </w:r>
       <w:r>
-        <w:t>&lt;CODE&gt;</w:t>
-      </w:r>
-      <w:r>
-        <w:t xml:space="preserve"> I</w:t>
+        <w:t xml:space="preserve">1 </w:t>
+      </w:r>
+      <w:r>
+        <w:t>I</w:t>
       </w:r>
       <w:r>
         <w:t>nternalization</w:t>
       </w:r>
+      <w:bookmarkEnd w:id="2"/>
     </w:p>
     <w:p>
       <w:pPr>
@@ -772,8 +2189,6 @@
       <w:r>
         <w:t>Description</w:t>
       </w:r>
-      <w:bookmarkStart w:id="2" w:name="_GoBack"/>
-      <w:bookmarkEnd w:id="2"/>
     </w:p>
     <w:p>
       <w:pPr>
@@ -812,7 +2227,23 @@
         <w:pStyle w:val="Notes"/>
       </w:pPr>
       <w:r>
-        <w:t>Press en or es button</w:t>
+        <w:t xml:space="preserve">Press </w:t>
+      </w:r>
+      <w:proofErr w:type="spellStart"/>
+      <w:r>
+        <w:t>en</w:t>
+      </w:r>
+      <w:proofErr w:type="spellEnd"/>
+      <w:r>
+        <w:t xml:space="preserve"> or </w:t>
+      </w:r>
+      <w:proofErr w:type="spellStart"/>
+      <w:r>
+        <w:t>es</w:t>
+      </w:r>
+      <w:proofErr w:type="spellEnd"/>
+      <w:r>
+        <w:t xml:space="preserve"> button</w:t>
       </w:r>
       <w:r>
         <w:rPr>
@@ -1122,6 +2553,7 @@
       <w:pPr>
         <w:pStyle w:val="Ttulo1"/>
       </w:pPr>
+      <w:bookmarkStart w:id="3" w:name="_Toc481055955"/>
       <w:r>
         <w:t>Use case</w:t>
       </w:r>
@@ -1130,15 +2562,15 @@
       </w:r>
       <w:bookmarkEnd w:id="0"/>
       <w:r>
-        <w:t>&lt;CODE&gt;</w:t>
+        <w:t>2</w:t>
       </w:r>
       <w:r>
         <w:t xml:space="preserve"> </w:t>
       </w:r>
-      <w:bookmarkEnd w:id="1"/>
       <w:r>
         <w:t>Welcome Page</w:t>
       </w:r>
+      <w:bookmarkEnd w:id="3"/>
     </w:p>
     <w:p>
       <w:pPr>
@@ -1169,7 +2601,55 @@
           <w:sz w:val="20"/>
           <w:szCs w:val="22"/>
         </w:rPr>
-        <w:t>See a welcome page with a banner that advertises Acme projects, including Acme Pad-Thai, Acme BnB, and Acme Car’n go! The ba</w:t>
+        <w:t xml:space="preserve">See a welcome page with a banner that advertises Acme projects, including Acme Pad-Thai, Acme </w:t>
+      </w:r>
+      <w:proofErr w:type="spellStart"/>
+      <w:r>
+        <w:rPr>
+          <w:rFonts w:ascii="Comic Sans MS" w:eastAsiaTheme="minorHAnsi" w:hAnsi="Comic Sans MS" w:cstheme="minorBidi"/>
+          <w:iCs w:val="0"/>
+          <w:color w:val="4A442A" w:themeColor="background2" w:themeShade="40"/>
+          <w:spacing w:val="0"/>
+          <w:sz w:val="20"/>
+          <w:szCs w:val="22"/>
+        </w:rPr>
+        <w:t>BnB</w:t>
+      </w:r>
+      <w:proofErr w:type="spellEnd"/>
+      <w:r>
+        <w:rPr>
+          <w:rFonts w:ascii="Comic Sans MS" w:eastAsiaTheme="minorHAnsi" w:hAnsi="Comic Sans MS" w:cstheme="minorBidi"/>
+          <w:iCs w:val="0"/>
+          <w:color w:val="4A442A" w:themeColor="background2" w:themeShade="40"/>
+          <w:spacing w:val="0"/>
+          <w:sz w:val="20"/>
+          <w:szCs w:val="22"/>
+        </w:rPr>
+        <w:t xml:space="preserve">, and Acme </w:t>
+      </w:r>
+      <w:proofErr w:type="spellStart"/>
+      <w:r>
+        <w:rPr>
+          <w:rFonts w:ascii="Comic Sans MS" w:eastAsiaTheme="minorHAnsi" w:hAnsi="Comic Sans MS" w:cstheme="minorBidi"/>
+          <w:iCs w:val="0"/>
+          <w:color w:val="4A442A" w:themeColor="background2" w:themeShade="40"/>
+          <w:spacing w:val="0"/>
+          <w:sz w:val="20"/>
+          <w:szCs w:val="22"/>
+        </w:rPr>
+        <w:t>Car’n</w:t>
+      </w:r>
+      <w:proofErr w:type="spellEnd"/>
+      <w:r>
+        <w:rPr>
+          <w:rFonts w:ascii="Comic Sans MS" w:eastAsiaTheme="minorHAnsi" w:hAnsi="Comic Sans MS" w:cstheme="minorBidi"/>
+          <w:iCs w:val="0"/>
+          <w:color w:val="4A442A" w:themeColor="background2" w:themeShade="40"/>
+          <w:spacing w:val="0"/>
+          <w:sz w:val="20"/>
+          <w:szCs w:val="22"/>
+        </w:rPr>
+        <w:t xml:space="preserve"> go! The ba</w:t>
       </w:r>
       <w:r>
         <w:rPr>
@@ -1469,16 +2949,18 @@
       <w:pPr>
         <w:pStyle w:val="Ttulo1"/>
       </w:pPr>
+      <w:bookmarkStart w:id="4" w:name="_Toc481055956"/>
       <w:r>
         <w:lastRenderedPageBreak/>
         <w:t xml:space="preserve">Use case </w:t>
       </w:r>
       <w:r>
-        <w:t>&lt;CODE&gt;</w:t>
+        <w:t>3</w:t>
       </w:r>
       <w:r>
         <w:t xml:space="preserve"> Login</w:t>
       </w:r>
+      <w:bookmarkEnd w:id="4"/>
     </w:p>
     <w:p>
       <w:pPr>
@@ -2033,11 +3515,12 @@
       <w:pPr>
         <w:pStyle w:val="Ttulo1"/>
       </w:pPr>
+      <w:bookmarkStart w:id="5" w:name="_Toc481055957"/>
       <w:r>
         <w:t xml:space="preserve">Use case </w:t>
       </w:r>
       <w:r>
-        <w:t>&lt;CODE&gt;</w:t>
+        <w:t>4</w:t>
       </w:r>
       <w:r>
         <w:t xml:space="preserve"> </w:t>
@@ -2045,6 +3528,7 @@
       <w:r>
         <w:t>Register</w:t>
       </w:r>
+      <w:bookmarkEnd w:id="5"/>
     </w:p>
     <w:p>
       <w:pPr>
@@ -2075,8 +3559,9 @@
           <w:sz w:val="20"/>
           <w:szCs w:val="22"/>
         </w:rPr>
-        <w:t xml:space="preserve">Register to the system as a chorbi. As of the time of </w:t>
-      </w:r>
+        <w:t xml:space="preserve">Register to the system as a </w:t>
+      </w:r>
+      <w:proofErr w:type="spellStart"/>
       <w:r>
         <w:rPr>
           <w:rFonts w:ascii="Comic Sans MS" w:eastAsiaTheme="minorHAnsi" w:hAnsi="Comic Sans MS" w:cstheme="minorBidi"/>
@@ -2086,7 +3571,54 @@
           <w:sz w:val="20"/>
           <w:szCs w:val="22"/>
         </w:rPr>
-        <w:t>registering, a chorbi is not re</w:t>
+        <w:t>chorbi</w:t>
+      </w:r>
+      <w:proofErr w:type="spellEnd"/>
+      <w:r>
+        <w:rPr>
+          <w:rFonts w:ascii="Comic Sans MS" w:eastAsiaTheme="minorHAnsi" w:hAnsi="Comic Sans MS" w:cstheme="minorBidi"/>
+          <w:iCs w:val="0"/>
+          <w:color w:val="4A442A" w:themeColor="background2" w:themeShade="40"/>
+          <w:spacing w:val="0"/>
+          <w:sz w:val="20"/>
+          <w:szCs w:val="22"/>
+        </w:rPr>
+        <w:t xml:space="preserve">. As of the time of </w:t>
+      </w:r>
+      <w:r>
+        <w:rPr>
+          <w:rFonts w:ascii="Comic Sans MS" w:eastAsiaTheme="minorHAnsi" w:hAnsi="Comic Sans MS" w:cstheme="minorBidi"/>
+          <w:iCs w:val="0"/>
+          <w:color w:val="4A442A" w:themeColor="background2" w:themeShade="40"/>
+          <w:spacing w:val="0"/>
+          <w:sz w:val="20"/>
+          <w:szCs w:val="22"/>
+        </w:rPr>
+        <w:t xml:space="preserve">registering, a </w:t>
+      </w:r>
+      <w:proofErr w:type="spellStart"/>
+      <w:r>
+        <w:rPr>
+          <w:rFonts w:ascii="Comic Sans MS" w:eastAsiaTheme="minorHAnsi" w:hAnsi="Comic Sans MS" w:cstheme="minorBidi"/>
+          <w:iCs w:val="0"/>
+          <w:color w:val="4A442A" w:themeColor="background2" w:themeShade="40"/>
+          <w:spacing w:val="0"/>
+          <w:sz w:val="20"/>
+          <w:szCs w:val="22"/>
+        </w:rPr>
+        <w:t>chorbi</w:t>
+      </w:r>
+      <w:proofErr w:type="spellEnd"/>
+      <w:r>
+        <w:rPr>
+          <w:rFonts w:ascii="Comic Sans MS" w:eastAsiaTheme="minorHAnsi" w:hAnsi="Comic Sans MS" w:cstheme="minorBidi"/>
+          <w:iCs w:val="0"/>
+          <w:color w:val="4A442A" w:themeColor="background2" w:themeShade="40"/>
+          <w:spacing w:val="0"/>
+          <w:sz w:val="20"/>
+          <w:szCs w:val="22"/>
+        </w:rPr>
+        <w:t xml:space="preserve"> is not re</w:t>
       </w:r>
       <w:r>
         <w:rPr>
@@ -2626,16 +4158,23 @@
       <w:pPr>
         <w:pStyle w:val="Ttulo1"/>
       </w:pPr>
+      <w:bookmarkStart w:id="6" w:name="_Toc481055958"/>
       <w:r>
         <w:lastRenderedPageBreak/>
         <w:t xml:space="preserve">Use case </w:t>
       </w:r>
       <w:r>
-        <w:t>&lt;CODE&gt;</w:t>
-      </w:r>
-      <w:r>
-        <w:t xml:space="preserve"> List of Chorbies</w:t>
-      </w:r>
+        <w:t>5</w:t>
+      </w:r>
+      <w:r>
+        <w:t xml:space="preserve"> List of </w:t>
+      </w:r>
+      <w:proofErr w:type="spellStart"/>
+      <w:r>
+        <w:t>Chorbies</w:t>
+      </w:r>
+      <w:bookmarkEnd w:id="6"/>
+      <w:proofErr w:type="spellEnd"/>
     </w:p>
     <w:p>
       <w:pPr>
@@ -2666,7 +4205,31 @@
           <w:sz w:val="20"/>
           <w:szCs w:val="22"/>
         </w:rPr>
-        <w:t>Browse the list of chorbies who have registered to the system</w:t>
+        <w:t xml:space="preserve">Browse the list of </w:t>
+      </w:r>
+      <w:proofErr w:type="spellStart"/>
+      <w:r>
+        <w:rPr>
+          <w:rFonts w:ascii="Comic Sans MS" w:eastAsiaTheme="minorHAnsi" w:hAnsi="Comic Sans MS" w:cstheme="minorBidi"/>
+          <w:iCs w:val="0"/>
+          <w:color w:val="4A442A" w:themeColor="background2" w:themeShade="40"/>
+          <w:spacing w:val="0"/>
+          <w:sz w:val="20"/>
+          <w:szCs w:val="22"/>
+        </w:rPr>
+        <w:t>chorbies</w:t>
+      </w:r>
+      <w:proofErr w:type="spellEnd"/>
+      <w:r>
+        <w:rPr>
+          <w:rFonts w:ascii="Comic Sans MS" w:eastAsiaTheme="minorHAnsi" w:hAnsi="Comic Sans MS" w:cstheme="minorBidi"/>
+          <w:iCs w:val="0"/>
+          <w:color w:val="4A442A" w:themeColor="background2" w:themeShade="40"/>
+          <w:spacing w:val="0"/>
+          <w:sz w:val="20"/>
+          <w:szCs w:val="22"/>
+        </w:rPr>
+        <w:t xml:space="preserve"> who have registered to the system</w:t>
       </w:r>
       <w:r>
         <w:rPr>
@@ -2693,7 +4256,15 @@
         <w:pStyle w:val="Notes"/>
       </w:pPr>
       <w:r>
-        <w:t>Login the application and select list chorbies in the menu bar</w:t>
+        <w:t xml:space="preserve">Login the application and select list </w:t>
+      </w:r>
+      <w:proofErr w:type="spellStart"/>
+      <w:r>
+        <w:t>chorbies</w:t>
+      </w:r>
+      <w:proofErr w:type="spellEnd"/>
+      <w:r>
+        <w:t xml:space="preserve"> in the menu bar</w:t>
       </w:r>
       <w:r>
         <w:t>.</w:t>
@@ -2808,7 +4379,15 @@
               <w:cnfStyle w:val="000000100000" w:firstRow="0" w:lastRow="0" w:firstColumn="0" w:lastColumn="0" w:oddVBand="0" w:evenVBand="0" w:oddHBand="1" w:evenHBand="0" w:firstRowFirstColumn="0" w:firstRowLastColumn="0" w:lastRowFirstColumn="0" w:lastRowLastColumn="0"/>
             </w:pPr>
             <w:r>
-              <w:t>Check that the list of chorbies is displayed correctly</w:t>
+              <w:t xml:space="preserve">Check that the list of </w:t>
+            </w:r>
+            <w:proofErr w:type="spellStart"/>
+            <w:r>
+              <w:t>chorbies</w:t>
+            </w:r>
+            <w:proofErr w:type="spellEnd"/>
+            <w:r>
+              <w:t xml:space="preserve"> is displayed correctly</w:t>
             </w:r>
             <w:r>
               <w:t>.</w:t>
@@ -2855,7 +4434,15 @@
               <w:cnfStyle w:val="000000000000" w:firstRow="0" w:lastRow="0" w:firstColumn="0" w:lastColumn="0" w:oddVBand="0" w:evenVBand="0" w:oddHBand="0" w:evenHBand="0" w:firstRowFirstColumn="0" w:firstRowLastColumn="0" w:lastRowFirstColumn="0" w:lastRowLastColumn="0"/>
             </w:pPr>
             <w:r>
-              <w:t>A list of chorbies who have registered to the system</w:t>
+              <w:t xml:space="preserve">A list of </w:t>
+            </w:r>
+            <w:proofErr w:type="spellStart"/>
+            <w:r>
+              <w:t>chorbies</w:t>
+            </w:r>
+            <w:proofErr w:type="spellEnd"/>
+            <w:r>
+              <w:t xml:space="preserve"> who have registered to the system</w:t>
             </w:r>
             <w:r>
               <w:t>.</w:t>
@@ -2954,15 +4541,17 @@
       <w:pPr>
         <w:pStyle w:val="Ttulo1"/>
       </w:pPr>
+      <w:bookmarkStart w:id="7" w:name="_Toc481055959"/>
       <w:r>
         <w:t xml:space="preserve">Use case </w:t>
       </w:r>
       <w:r>
-        <w:t>&lt;CODE&gt;</w:t>
+        <w:t>6</w:t>
       </w:r>
       <w:r>
         <w:t xml:space="preserve"> Profile</w:t>
       </w:r>
+      <w:bookmarkEnd w:id="7"/>
     </w:p>
     <w:p>
       <w:pPr>
@@ -3535,12 +5124,13 @@
       <w:pPr>
         <w:pStyle w:val="Ttulo1"/>
       </w:pPr>
+      <w:bookmarkStart w:id="8" w:name="_Toc481055960"/>
       <w:r>
         <w:lastRenderedPageBreak/>
         <w:t xml:space="preserve">Use case </w:t>
       </w:r>
       <w:r>
-        <w:t>&lt;CODE&gt;</w:t>
+        <w:t>7</w:t>
       </w:r>
       <w:r>
         <w:t xml:space="preserve"> Search T</w:t>
@@ -3548,6 +5138,7 @@
       <w:r>
         <w:t>emplate</w:t>
       </w:r>
+      <w:bookmarkEnd w:id="8"/>
     </w:p>
     <w:p>
       <w:pPr>
@@ -3822,7 +5413,15 @@
               <w:cnfStyle w:val="000000000000" w:firstRow="0" w:lastRow="0" w:firstColumn="0" w:lastColumn="0" w:oddVBand="0" w:evenVBand="0" w:oddHBand="0" w:evenHBand="0" w:firstRowFirstColumn="0" w:firstRowLastColumn="0" w:lastRowFirstColumn="0" w:lastRowLastColumn="0"/>
             </w:pPr>
             <w:r>
-              <w:t>A list of chorbies that match with your search template</w:t>
+              <w:t xml:space="preserve">A list of </w:t>
+            </w:r>
+            <w:proofErr w:type="spellStart"/>
+            <w:r>
+              <w:t>chorbies</w:t>
+            </w:r>
+            <w:proofErr w:type="spellEnd"/>
+            <w:r>
+              <w:t xml:space="preserve"> that match with your search template</w:t>
             </w:r>
             <w:r>
               <w:t>.</w:t>
@@ -4064,7 +5663,15 @@
               <w:cnfStyle w:val="000000000000" w:firstRow="0" w:lastRow="0" w:firstColumn="0" w:lastColumn="0" w:oddVBand="0" w:evenVBand="0" w:oddHBand="0" w:evenHBand="0" w:firstRowFirstColumn="0" w:firstRowLastColumn="0" w:lastRowFirstColumn="0" w:lastRowLastColumn="0"/>
             </w:pPr>
             <w:r>
-              <w:t>The same list of chorbies that appear in test 1.</w:t>
+              <w:t xml:space="preserve">The same list of </w:t>
+            </w:r>
+            <w:proofErr w:type="spellStart"/>
+            <w:r>
+              <w:t>chorbies</w:t>
+            </w:r>
+            <w:proofErr w:type="spellEnd"/>
+            <w:r>
+              <w:t xml:space="preserve"> that appear in test 1.</w:t>
             </w:r>
           </w:p>
         </w:tc>
@@ -4258,7 +5865,15 @@
               <w:cnfStyle w:val="000000100000" w:firstRow="0" w:lastRow="0" w:firstColumn="0" w:lastColumn="0" w:oddVBand="0" w:evenVBand="0" w:oddHBand="1" w:evenHBand="0" w:firstRowFirstColumn="0" w:firstRowLastColumn="0" w:lastRowFirstColumn="0" w:lastRowLastColumn="0"/>
             </w:pPr>
             <w:r>
-              <w:t>Login with a chorbi without credit card and use the search template.</w:t>
+              <w:t xml:space="preserve">Login with a </w:t>
+            </w:r>
+            <w:proofErr w:type="spellStart"/>
+            <w:r>
+              <w:t>chorbi</w:t>
+            </w:r>
+            <w:proofErr w:type="spellEnd"/>
+            <w:r>
+              <w:t xml:space="preserve"> without credit card and use the search template.</w:t>
             </w:r>
           </w:p>
         </w:tc>
@@ -4420,16 +6035,23 @@
       <w:pPr>
         <w:pStyle w:val="Ttulo1"/>
       </w:pPr>
+      <w:bookmarkStart w:id="9" w:name="_Toc481055961"/>
       <w:r>
         <w:lastRenderedPageBreak/>
         <w:t xml:space="preserve">Use case </w:t>
       </w:r>
       <w:r>
-        <w:t>&lt;CODE&gt;</w:t>
-      </w:r>
-      <w:r>
-        <w:t xml:space="preserve"> Ban/Unban a chorbi</w:t>
-      </w:r>
+        <w:t>8</w:t>
+      </w:r>
+      <w:r>
+        <w:t xml:space="preserve"> Ban/Unban a </w:t>
+      </w:r>
+      <w:proofErr w:type="spellStart"/>
+      <w:r>
+        <w:t>chorbi</w:t>
+      </w:r>
+      <w:bookmarkEnd w:id="9"/>
+      <w:proofErr w:type="spellEnd"/>
     </w:p>
     <w:p>
       <w:pPr>
@@ -4460,7 +6082,31 @@
           <w:sz w:val="20"/>
           <w:szCs w:val="22"/>
         </w:rPr>
-        <w:t>Ban a chorbi, that is,</w:t>
+        <w:t xml:space="preserve">Ban a </w:t>
+      </w:r>
+      <w:proofErr w:type="spellStart"/>
+      <w:r>
+        <w:rPr>
+          <w:rFonts w:ascii="Comic Sans MS" w:eastAsiaTheme="minorHAnsi" w:hAnsi="Comic Sans MS" w:cstheme="minorBidi"/>
+          <w:iCs w:val="0"/>
+          <w:color w:val="4A442A" w:themeColor="background2" w:themeShade="40"/>
+          <w:spacing w:val="0"/>
+          <w:sz w:val="20"/>
+          <w:szCs w:val="22"/>
+        </w:rPr>
+        <w:t>chorbi</w:t>
+      </w:r>
+      <w:proofErr w:type="spellEnd"/>
+      <w:r>
+        <w:rPr>
+          <w:rFonts w:ascii="Comic Sans MS" w:eastAsiaTheme="minorHAnsi" w:hAnsi="Comic Sans MS" w:cstheme="minorBidi"/>
+          <w:iCs w:val="0"/>
+          <w:color w:val="4A442A" w:themeColor="background2" w:themeShade="40"/>
+          <w:spacing w:val="0"/>
+          <w:sz w:val="20"/>
+          <w:szCs w:val="22"/>
+        </w:rPr>
+        <w:t>, that is,</w:t>
       </w:r>
       <w:r>
         <w:rPr>
@@ -4482,7 +6128,31 @@
           <w:sz w:val="20"/>
           <w:szCs w:val="22"/>
         </w:rPr>
-        <w:t>nban a chorbi, which means that his or her account is re-enabled.</w:t>
+        <w:t xml:space="preserve">nban a </w:t>
+      </w:r>
+      <w:proofErr w:type="spellStart"/>
+      <w:r>
+        <w:rPr>
+          <w:rFonts w:ascii="Comic Sans MS" w:eastAsiaTheme="minorHAnsi" w:hAnsi="Comic Sans MS" w:cstheme="minorBidi"/>
+          <w:iCs w:val="0"/>
+          <w:color w:val="4A442A" w:themeColor="background2" w:themeShade="40"/>
+          <w:spacing w:val="0"/>
+          <w:sz w:val="20"/>
+          <w:szCs w:val="22"/>
+        </w:rPr>
+        <w:t>chorbi</w:t>
+      </w:r>
+      <w:proofErr w:type="spellEnd"/>
+      <w:r>
+        <w:rPr>
+          <w:rFonts w:ascii="Comic Sans MS" w:eastAsiaTheme="minorHAnsi" w:hAnsi="Comic Sans MS" w:cstheme="minorBidi"/>
+          <w:iCs w:val="0"/>
+          <w:color w:val="4A442A" w:themeColor="background2" w:themeShade="40"/>
+          <w:spacing w:val="0"/>
+          <w:sz w:val="20"/>
+          <w:szCs w:val="22"/>
+        </w:rPr>
+        <w:t>, which means that his or her account is re-enabled.</w:t>
       </w:r>
     </w:p>
     <w:p>
@@ -4501,7 +6171,23 @@
         <w:t xml:space="preserve">Login as administrator </w:t>
       </w:r>
       <w:r>
-        <w:t>and select manage chorbies in menu bar, banned chorbies have unban button others ban button.</w:t>
+        <w:t xml:space="preserve">and select manage </w:t>
+      </w:r>
+      <w:proofErr w:type="spellStart"/>
+      <w:r>
+        <w:t>chorbies</w:t>
+      </w:r>
+      <w:proofErr w:type="spellEnd"/>
+      <w:r>
+        <w:t xml:space="preserve"> in menu bar, banned </w:t>
+      </w:r>
+      <w:proofErr w:type="spellStart"/>
+      <w:r>
+        <w:t>chorbies</w:t>
+      </w:r>
+      <w:proofErr w:type="spellEnd"/>
+      <w:r>
+        <w:t xml:space="preserve"> have unban button others ban button.</w:t>
       </w:r>
     </w:p>
     <w:p>
@@ -4613,8 +6299,21 @@
               <w:cnfStyle w:val="000000100000" w:firstRow="0" w:lastRow="0" w:firstColumn="0" w:lastColumn="0" w:oddVBand="0" w:evenVBand="0" w:oddHBand="1" w:evenHBand="0" w:firstRowFirstColumn="0" w:firstRowLastColumn="0" w:lastRowFirstColumn="0" w:lastRowLastColumn="0"/>
             </w:pPr>
             <w:r>
-              <w:t>Login as administrator, ban a chorbi and login as banned chorbi</w:t>
-            </w:r>
+              <w:t xml:space="preserve">Login as administrator, ban a </w:t>
+            </w:r>
+            <w:proofErr w:type="spellStart"/>
+            <w:r>
+              <w:t>chorbi</w:t>
+            </w:r>
+            <w:proofErr w:type="spellEnd"/>
+            <w:r>
+              <w:t xml:space="preserve"> and login as banned </w:t>
+            </w:r>
+            <w:proofErr w:type="spellStart"/>
+            <w:r>
+              <w:t>chorbi</w:t>
+            </w:r>
+            <w:proofErr w:type="spellEnd"/>
             <w:r>
               <w:t>.</w:t>
             </w:r>
@@ -4660,8 +6359,13 @@
               <w:cnfStyle w:val="000000000000" w:firstRow="0" w:lastRow="0" w:firstColumn="0" w:lastColumn="0" w:oddVBand="0" w:evenVBand="0" w:oddHBand="0" w:evenHBand="0" w:firstRowFirstColumn="0" w:firstRowLastColumn="0" w:lastRowFirstColumn="0" w:lastRowLastColumn="0"/>
             </w:pPr>
             <w:r>
-              <w:t>You can’t login with that chorbi</w:t>
-            </w:r>
+              <w:t xml:space="preserve">You can’t login with that </w:t>
+            </w:r>
+            <w:proofErr w:type="spellStart"/>
+            <w:r>
+              <w:t>chorbi</w:t>
+            </w:r>
+            <w:proofErr w:type="spellEnd"/>
             <w:r>
               <w:t>.</w:t>
             </w:r>
@@ -4857,7 +6561,15 @@
               <w:cnfStyle w:val="000000100000" w:firstRow="0" w:lastRow="0" w:firstColumn="0" w:lastColumn="0" w:oddVBand="0" w:evenVBand="0" w:oddHBand="1" w:evenHBand="0" w:firstRowFirstColumn="0" w:firstRowLastColumn="0" w:lastRowFirstColumn="0" w:lastRowLastColumn="0"/>
             </w:pPr>
             <w:r>
-              <w:t>Login as administrator, unban last chorbi and login again.</w:t>
+              <w:t xml:space="preserve">Login as administrator, unban last </w:t>
+            </w:r>
+            <w:proofErr w:type="spellStart"/>
+            <w:r>
+              <w:t>chorbi</w:t>
+            </w:r>
+            <w:proofErr w:type="spellEnd"/>
+            <w:r>
+              <w:t xml:space="preserve"> and login again.</w:t>
             </w:r>
           </w:p>
         </w:tc>
@@ -4901,7 +6613,15 @@
               <w:cnfStyle w:val="000000000000" w:firstRow="0" w:lastRow="0" w:firstColumn="0" w:lastColumn="0" w:oddVBand="0" w:evenVBand="0" w:oddHBand="0" w:evenHBand="0" w:firstRowFirstColumn="0" w:firstRowLastColumn="0" w:lastRowFirstColumn="0" w:lastRowLastColumn="0"/>
             </w:pPr>
             <w:r>
-              <w:t>Now you can login with that chorbi.</w:t>
+              <w:t xml:space="preserve">Now you can login with that </w:t>
+            </w:r>
+            <w:proofErr w:type="spellStart"/>
+            <w:r>
+              <w:t>chorbi</w:t>
+            </w:r>
+            <w:proofErr w:type="spellEnd"/>
+            <w:r>
+              <w:t>.</w:t>
             </w:r>
           </w:p>
         </w:tc>
@@ -5015,10 +6735,18 @@
       <w:pPr>
         <w:pStyle w:val="Ttulo1"/>
       </w:pPr>
+      <w:bookmarkStart w:id="10" w:name="_Toc481055962"/>
       <w:r>
         <w:lastRenderedPageBreak/>
-        <w:t>Use case &lt;CODE&gt; Configurations</w:t>
-      </w:r>
+        <w:t xml:space="preserve">Use case </w:t>
+      </w:r>
+      <w:r>
+        <w:t>9</w:t>
+      </w:r>
+      <w:r>
+        <w:t xml:space="preserve"> Configurations</w:t>
+      </w:r>
+      <w:bookmarkEnd w:id="10"/>
     </w:p>
     <w:p>
       <w:pPr>
@@ -5071,7 +6799,31 @@
           <w:sz w:val="20"/>
           <w:szCs w:val="22"/>
         </w:rPr>
-        <w:t>hange the fee that is charged to managers and chorbies.</w:t>
+        <w:t xml:space="preserve">hange the fee that is charged to managers and </w:t>
+      </w:r>
+      <w:proofErr w:type="spellStart"/>
+      <w:r>
+        <w:rPr>
+          <w:rFonts w:ascii="Comic Sans MS" w:eastAsiaTheme="minorHAnsi" w:hAnsi="Comic Sans MS" w:cstheme="minorBidi"/>
+          <w:iCs w:val="0"/>
+          <w:color w:val="4A442A" w:themeColor="background2" w:themeShade="40"/>
+          <w:spacing w:val="0"/>
+          <w:sz w:val="20"/>
+          <w:szCs w:val="22"/>
+        </w:rPr>
+        <w:t>chorbies</w:t>
+      </w:r>
+      <w:proofErr w:type="spellEnd"/>
+      <w:r>
+        <w:rPr>
+          <w:rFonts w:ascii="Comic Sans MS" w:eastAsiaTheme="minorHAnsi" w:hAnsi="Comic Sans MS" w:cstheme="minorBidi"/>
+          <w:iCs w:val="0"/>
+          <w:color w:val="4A442A" w:themeColor="background2" w:themeShade="40"/>
+          <w:spacing w:val="0"/>
+          <w:sz w:val="20"/>
+          <w:szCs w:val="22"/>
+        </w:rPr>
+        <w:t>.</w:t>
       </w:r>
     </w:p>
     <w:p>
@@ -6327,12 +8079,13 @@
       <w:pPr>
         <w:pStyle w:val="Ttulo1"/>
       </w:pPr>
+      <w:bookmarkStart w:id="11" w:name="_Toc481055963"/>
       <w:r>
         <w:lastRenderedPageBreak/>
         <w:t xml:space="preserve">Use case </w:t>
       </w:r>
       <w:r>
-        <w:t>&lt;CODE&gt;</w:t>
+        <w:t>10</w:t>
       </w:r>
       <w:r>
         <w:t xml:space="preserve"> </w:t>
@@ -6340,6 +8093,7 @@
       <w:r>
         <w:t>Like</w:t>
       </w:r>
+      <w:bookmarkEnd w:id="11"/>
     </w:p>
     <w:p>
       <w:pPr>
@@ -6370,8 +8124,21 @@
           <w:sz w:val="20"/>
           <w:szCs w:val="22"/>
         </w:rPr>
-        <w:t>Like another chorbi</w:t>
-      </w:r>
+        <w:t xml:space="preserve">Like another </w:t>
+      </w:r>
+      <w:proofErr w:type="spellStart"/>
+      <w:r>
+        <w:rPr>
+          <w:rFonts w:ascii="Comic Sans MS" w:eastAsiaTheme="minorHAnsi" w:hAnsi="Comic Sans MS" w:cstheme="minorBidi"/>
+          <w:iCs w:val="0"/>
+          <w:color w:val="4A442A" w:themeColor="background2" w:themeShade="40"/>
+          <w:spacing w:val="0"/>
+          <w:sz w:val="20"/>
+          <w:szCs w:val="22"/>
+        </w:rPr>
+        <w:t>chorbi</w:t>
+      </w:r>
+      <w:proofErr w:type="spellEnd"/>
       <w:r>
         <w:rPr>
           <w:rFonts w:ascii="Comic Sans MS" w:eastAsiaTheme="minorHAnsi" w:hAnsi="Comic Sans MS" w:cstheme="minorBidi"/>
@@ -6408,7 +8175,23 @@
         <w:pStyle w:val="Notes"/>
       </w:pPr>
       <w:r>
-        <w:t xml:space="preserve">Find another chorbi using the list of chorbies or search template and select </w:t>
+        <w:t xml:space="preserve">Find another </w:t>
+      </w:r>
+      <w:proofErr w:type="spellStart"/>
+      <w:r>
+        <w:t>chorbi</w:t>
+      </w:r>
+      <w:proofErr w:type="spellEnd"/>
+      <w:r>
+        <w:t xml:space="preserve"> using the list of </w:t>
+      </w:r>
+      <w:proofErr w:type="spellStart"/>
+      <w:r>
+        <w:t>chorbies</w:t>
+      </w:r>
+      <w:proofErr w:type="spellEnd"/>
+      <w:r>
+        <w:t xml:space="preserve"> or search template and select </w:t>
       </w:r>
       <w:r>
         <w:t>“</w:t>
@@ -6417,7 +8200,15 @@
         <w:t xml:space="preserve">like </w:t>
       </w:r>
       <w:r>
-        <w:t xml:space="preserve">this chorbi” </w:t>
+        <w:t xml:space="preserve">this </w:t>
+      </w:r>
+      <w:proofErr w:type="spellStart"/>
+      <w:r>
+        <w:t>chorbi</w:t>
+      </w:r>
+      <w:proofErr w:type="spellEnd"/>
+      <w:r>
+        <w:t xml:space="preserve">” </w:t>
       </w:r>
       <w:r>
         <w:t>button at the bottom page</w:t>
@@ -6535,8 +8326,13 @@
               <w:cnfStyle w:val="000000100000" w:firstRow="0" w:lastRow="0" w:firstColumn="0" w:lastColumn="0" w:oddVBand="0" w:evenVBand="0" w:oddHBand="1" w:evenHBand="0" w:firstRowFirstColumn="0" w:firstRowLastColumn="0" w:lastRowFirstColumn="0" w:lastRowLastColumn="0"/>
             </w:pPr>
             <w:r>
-              <w:t>Write a like to another chorbi</w:t>
-            </w:r>
+              <w:t xml:space="preserve">Write a like to another </w:t>
+            </w:r>
+            <w:proofErr w:type="spellStart"/>
+            <w:r>
+              <w:t>chorbi</w:t>
+            </w:r>
+            <w:proofErr w:type="spellEnd"/>
             <w:r>
               <w:t>.</w:t>
             </w:r>
@@ -6776,7 +8572,15 @@
               <w:cnfStyle w:val="000000100000" w:firstRow="0" w:lastRow="0" w:firstColumn="0" w:lastColumn="0" w:oddVBand="0" w:evenVBand="0" w:oddHBand="1" w:evenHBand="0" w:firstRowFirstColumn="0" w:firstRowLastColumn="0" w:lastRowFirstColumn="0" w:lastRowLastColumn="0"/>
             </w:pPr>
             <w:r>
-              <w:t>Delete a like to another chorbi from your like list.</w:t>
+              <w:t xml:space="preserve">Delete a like to another </w:t>
+            </w:r>
+            <w:proofErr w:type="spellStart"/>
+            <w:r>
+              <w:t>chorbi</w:t>
+            </w:r>
+            <w:proofErr w:type="spellEnd"/>
+            <w:r>
+              <w:t xml:space="preserve"> from your like list.</w:t>
             </w:r>
           </w:p>
         </w:tc>
@@ -6923,15 +8727,17 @@
       <w:pPr>
         <w:pStyle w:val="Ttulo1"/>
       </w:pPr>
+      <w:bookmarkStart w:id="12" w:name="_Toc481055964"/>
       <w:r>
         <w:t xml:space="preserve">Use case </w:t>
       </w:r>
       <w:r>
-        <w:t>&lt;CODE&gt;</w:t>
+        <w:t>11</w:t>
       </w:r>
       <w:r>
         <w:t xml:space="preserve"> Chirp</w:t>
       </w:r>
+      <w:bookmarkEnd w:id="12"/>
     </w:p>
     <w:p>
       <w:pPr>
@@ -6956,6 +8762,7 @@
         </w:rPr>
         <w:t xml:space="preserve">Chirp to another </w:t>
       </w:r>
+      <w:proofErr w:type="spellStart"/>
       <w:r>
         <w:rPr>
           <w:rFonts w:ascii="Comic Sans MS" w:eastAsiaTheme="minorHAnsi" w:hAnsi="Comic Sans MS" w:cstheme="minorBidi"/>
@@ -6965,7 +8772,19 @@
           <w:sz w:val="20"/>
           <w:szCs w:val="22"/>
         </w:rPr>
-        <w:t>chorbi.</w:t>
+        <w:t>chorbi</w:t>
+      </w:r>
+      <w:proofErr w:type="spellEnd"/>
+      <w:r>
+        <w:rPr>
+          <w:rFonts w:ascii="Comic Sans MS" w:eastAsiaTheme="minorHAnsi" w:hAnsi="Comic Sans MS" w:cstheme="minorBidi"/>
+          <w:iCs w:val="0"/>
+          <w:color w:val="4A442A" w:themeColor="background2" w:themeShade="40"/>
+          <w:spacing w:val="0"/>
+          <w:sz w:val="20"/>
+          <w:szCs w:val="22"/>
+        </w:rPr>
+        <w:t>.</w:t>
       </w:r>
       <w:r>
         <w:t xml:space="preserve"> </w:t>
@@ -7438,7 +9257,15 @@
               <w:cnfStyle w:val="000000100000" w:firstRow="0" w:lastRow="0" w:firstColumn="0" w:lastColumn="0" w:oddVBand="0" w:evenVBand="0" w:oddHBand="1" w:evenHBand="0" w:firstRowFirstColumn="0" w:firstRowLastColumn="0" w:lastRowFirstColumn="0" w:lastRowLastColumn="0"/>
             </w:pPr>
             <w:r>
-              <w:t>Write a chirp to another chorbi.</w:t>
+              <w:t xml:space="preserve">Write a chirp to another </w:t>
+            </w:r>
+            <w:proofErr w:type="spellStart"/>
+            <w:r>
+              <w:t>chorbi</w:t>
+            </w:r>
+            <w:proofErr w:type="spellEnd"/>
+            <w:r>
+              <w:t>.</w:t>
             </w:r>
           </w:p>
         </w:tc>
@@ -7482,7 +9309,15 @@
               <w:cnfStyle w:val="000000000000" w:firstRow="0" w:lastRow="0" w:firstColumn="0" w:lastColumn="0" w:oddVBand="0" w:evenVBand="0" w:oddHBand="0" w:evenHBand="0" w:firstRowFirstColumn="0" w:firstRowLastColumn="0" w:lastRowFirstColumn="0" w:lastRowLastColumn="0"/>
             </w:pPr>
             <w:r>
-              <w:t>You must have been redirected to sent chirps, and chirp is into his received chirps list</w:t>
+              <w:t xml:space="preserve">You must have been redirected to </w:t>
+            </w:r>
+            <w:proofErr w:type="spellStart"/>
+            <w:r>
+              <w:t>sent</w:t>
+            </w:r>
+            <w:proofErr w:type="spellEnd"/>
+            <w:r>
+              <w:t xml:space="preserve"> chirps, and chirp is into his received chirps list</w:t>
             </w:r>
           </w:p>
         </w:tc>
@@ -7676,7 +9511,15 @@
               <w:cnfStyle w:val="000000100000" w:firstRow="0" w:lastRow="0" w:firstColumn="0" w:lastColumn="0" w:oddVBand="0" w:evenVBand="0" w:oddHBand="1" w:evenHBand="0" w:firstRowFirstColumn="0" w:firstRowLastColumn="0" w:lastRowFirstColumn="0" w:lastRowLastColumn="0"/>
             </w:pPr>
             <w:r>
-              <w:t>Write a chirp to another chorbi with all fields blank.</w:t>
+              <w:t xml:space="preserve">Write a chirp to another </w:t>
+            </w:r>
+            <w:proofErr w:type="spellStart"/>
+            <w:r>
+              <w:t>chorbi</w:t>
+            </w:r>
+            <w:proofErr w:type="spellEnd"/>
+            <w:r>
+              <w:t xml:space="preserve"> with all fields blank.</w:t>
             </w:r>
           </w:p>
         </w:tc>
@@ -7958,7 +9801,15 @@
               <w:cnfStyle w:val="000000000000" w:firstRow="0" w:lastRow="0" w:firstColumn="0" w:lastColumn="0" w:oddVBand="0" w:evenVBand="0" w:oddHBand="0" w:evenHBand="0" w:firstRowFirstColumn="0" w:firstRowLastColumn="0" w:lastRowFirstColumn="0" w:lastRowLastColumn="0"/>
             </w:pPr>
             <w:r>
-              <w:t>New chirp has been sent correctly and the other chorbi received it.</w:t>
+              <w:t xml:space="preserve">New chirp has been sent correctly and the other </w:t>
+            </w:r>
+            <w:proofErr w:type="spellStart"/>
+            <w:r>
+              <w:t>chorbi</w:t>
+            </w:r>
+            <w:proofErr w:type="spellEnd"/>
+            <w:r>
+              <w:t xml:space="preserve"> received it.</w:t>
             </w:r>
           </w:p>
         </w:tc>
@@ -8196,7 +10047,15 @@
               <w:cnfStyle w:val="000000000000" w:firstRow="0" w:lastRow="0" w:firstColumn="0" w:lastColumn="0" w:oddVBand="0" w:evenVBand="0" w:oddHBand="0" w:evenHBand="0" w:firstRowFirstColumn="0" w:firstRowLastColumn="0" w:lastRowFirstColumn="0" w:lastRowLastColumn="0"/>
             </w:pPr>
             <w:r>
-              <w:t>New chirp has been sent correctly and the other chorbi received it.</w:t>
+              <w:t xml:space="preserve">New chirp has been sent correctly and the other </w:t>
+            </w:r>
+            <w:proofErr w:type="spellStart"/>
+            <w:r>
+              <w:t>chorbi</w:t>
+            </w:r>
+            <w:proofErr w:type="spellEnd"/>
+            <w:r>
+              <w:t xml:space="preserve"> received it.</w:t>
             </w:r>
           </w:p>
         </w:tc>
@@ -8548,16 +10407,18 @@
       <w:pPr>
         <w:pStyle w:val="Ttulo1"/>
       </w:pPr>
+      <w:bookmarkStart w:id="13" w:name="_Toc481055965"/>
       <w:r>
         <w:lastRenderedPageBreak/>
         <w:t xml:space="preserve">Use case </w:t>
       </w:r>
       <w:r>
-        <w:t>&lt;CODE&gt;</w:t>
+        <w:t>12</w:t>
       </w:r>
       <w:r>
         <w:t xml:space="preserve"> Events in less than 1 month</w:t>
       </w:r>
+      <w:bookmarkEnd w:id="13"/>
     </w:p>
     <w:p>
       <w:pPr>
@@ -8865,15 +10726,17 @@
       <w:pPr>
         <w:pStyle w:val="Ttulo1"/>
       </w:pPr>
+      <w:bookmarkStart w:id="14" w:name="_Toc481055966"/>
       <w:r>
         <w:t xml:space="preserve">Use case </w:t>
       </w:r>
       <w:r>
-        <w:t>&lt;CODE&gt;</w:t>
+        <w:t>13</w:t>
       </w:r>
       <w:r>
         <w:t xml:space="preserve"> All events</w:t>
       </w:r>
+      <w:bookmarkEnd w:id="14"/>
     </w:p>
     <w:p>
       <w:pPr>
@@ -9079,11 +10942,16 @@
               <w:cnfStyle w:val="000000000000" w:firstRow="0" w:lastRow="0" w:firstColumn="0" w:lastColumn="0" w:oddVBand="0" w:evenVBand="0" w:oddHBand="0" w:evenHBand="0" w:firstRowFirstColumn="0" w:firstRowLastColumn="0" w:lastRowFirstColumn="0" w:lastRowLastColumn="0"/>
             </w:pPr>
             <w:r>
-              <w:t>Green: close events, G</w:t>
+              <w:t xml:space="preserve">Green: close events, </w:t>
+            </w:r>
+            <w:proofErr w:type="spellStart"/>
+            <w:r>
+              <w:t>G</w:t>
             </w:r>
             <w:r>
               <w:t>ray</w:t>
             </w:r>
+            <w:proofErr w:type="spellEnd"/>
             <w:r>
               <w:t>: past events.</w:t>
             </w:r>
@@ -9197,16 +11065,18 @@
       <w:pPr>
         <w:pStyle w:val="Ttulo1"/>
       </w:pPr>
+      <w:bookmarkStart w:id="15" w:name="_Toc481055967"/>
       <w:r>
         <w:lastRenderedPageBreak/>
         <w:t xml:space="preserve">Use case </w:t>
       </w:r>
       <w:r>
-        <w:t>&lt;CODE&gt;</w:t>
+        <w:t>14</w:t>
       </w:r>
       <w:r>
         <w:t xml:space="preserve"> Manage events</w:t>
       </w:r>
+      <w:bookmarkEnd w:id="15"/>
     </w:p>
     <w:p>
       <w:pPr>
@@ -10279,16 +12149,18 @@
       <w:pPr>
         <w:pStyle w:val="Ttulo1"/>
       </w:pPr>
+      <w:bookmarkStart w:id="16" w:name="_Toc481055968"/>
       <w:r>
         <w:lastRenderedPageBreak/>
         <w:t xml:space="preserve">Use case </w:t>
       </w:r>
       <w:r>
-        <w:t>&lt;CODE&gt;</w:t>
+        <w:t>15</w:t>
       </w:r>
       <w:r>
         <w:t xml:space="preserve"> Register to an event</w:t>
       </w:r>
+      <w:bookmarkEnd w:id="16"/>
     </w:p>
     <w:p>
       <w:pPr>
@@ -10335,7 +12207,15 @@
         <w:pStyle w:val="Notes"/>
       </w:pPr>
       <w:r>
-        <w:t>Login as chorbi and select one of events list option in menu bar, view one and register button at the bottom page.</w:t>
+        <w:t xml:space="preserve">Login as </w:t>
+      </w:r>
+      <w:proofErr w:type="spellStart"/>
+      <w:r>
+        <w:t>chorbi</w:t>
+      </w:r>
+      <w:proofErr w:type="spellEnd"/>
+      <w:r>
+        <w:t xml:space="preserve"> and select one of events list option in menu bar, view one and register button at the bottom page.</w:t>
       </w:r>
     </w:p>
     <w:p>
@@ -10587,15 +12467,17 @@
       <w:pPr>
         <w:pStyle w:val="Ttulo1"/>
       </w:pPr>
+      <w:bookmarkStart w:id="17" w:name="_Toc481055969"/>
       <w:r>
         <w:t xml:space="preserve">Use case </w:t>
       </w:r>
       <w:r>
-        <w:t>&lt;CODE&gt;</w:t>
+        <w:t>16</w:t>
       </w:r>
       <w:r>
         <w:t xml:space="preserve"> Un-register to an event</w:t>
       </w:r>
+      <w:bookmarkEnd w:id="17"/>
     </w:p>
     <w:p>
       <w:pPr>
@@ -10675,7 +12557,15 @@
         <w:pStyle w:val="Notes"/>
       </w:pPr>
       <w:r>
-        <w:t xml:space="preserve">Login as chorbi and select one </w:t>
+        <w:t xml:space="preserve">Login as </w:t>
+      </w:r>
+      <w:proofErr w:type="spellStart"/>
+      <w:r>
+        <w:t>chorbi</w:t>
+      </w:r>
+      <w:proofErr w:type="spellEnd"/>
+      <w:r>
+        <w:t xml:space="preserve"> and select one </w:t>
       </w:r>
       <w:r>
         <w:t xml:space="preserve">of My </w:t>
@@ -10966,12 +12856,13 @@
       <w:pPr>
         <w:pStyle w:val="Ttulo1"/>
       </w:pPr>
+      <w:bookmarkStart w:id="18" w:name="_Toc481055970"/>
       <w:r>
         <w:lastRenderedPageBreak/>
         <w:t xml:space="preserve">Use case </w:t>
       </w:r>
       <w:r>
-        <w:t>&lt;CODE&gt;</w:t>
+        <w:t>17</w:t>
       </w:r>
       <w:r>
         <w:t xml:space="preserve"> </w:t>
@@ -10979,6 +12870,7 @@
       <w:r>
         <w:t>Your events.</w:t>
       </w:r>
+      <w:bookmarkEnd w:id="18"/>
     </w:p>
     <w:p>
       <w:pPr>
@@ -11069,7 +12961,15 @@
         <w:pStyle w:val="Notes"/>
       </w:pPr>
       <w:r>
-        <w:t>Login as chorbi and select My events list option in menu bar, view that he or she´s registered in those events.</w:t>
+        <w:t xml:space="preserve">Login as </w:t>
+      </w:r>
+      <w:proofErr w:type="spellStart"/>
+      <w:r>
+        <w:t>chorbi</w:t>
+      </w:r>
+      <w:proofErr w:type="spellEnd"/>
+      <w:r>
+        <w:t xml:space="preserve"> and select My events list option in menu bar, view that he or she´s registered in those events.</w:t>
       </w:r>
     </w:p>
     <w:p>
@@ -11333,15 +13233,17 @@
       <w:pPr>
         <w:pStyle w:val="Ttulo1"/>
       </w:pPr>
+      <w:bookmarkStart w:id="19" w:name="_Toc481055971"/>
       <w:r>
         <w:t xml:space="preserve">Use case </w:t>
       </w:r>
       <w:r>
-        <w:t>&lt;CODE&gt;</w:t>
+        <w:t>18</w:t>
       </w:r>
       <w:r>
         <w:t xml:space="preserve"> Update monthly fees</w:t>
       </w:r>
+      <w:bookmarkEnd w:id="19"/>
     </w:p>
     <w:p>
       <w:pPr>
@@ -11372,7 +13274,31 @@
           <w:sz w:val="20"/>
           <w:szCs w:val="22"/>
         </w:rPr>
-        <w:t>Run a process to update the total monthly fees that chorbies would have to pay.</w:t>
+        <w:t xml:space="preserve">Run a process to update the total monthly fees that </w:t>
+      </w:r>
+      <w:proofErr w:type="spellStart"/>
+      <w:r>
+        <w:rPr>
+          <w:rFonts w:ascii="Comic Sans MS" w:eastAsiaTheme="minorHAnsi" w:hAnsi="Comic Sans MS" w:cstheme="minorBidi"/>
+          <w:iCs w:val="0"/>
+          <w:color w:val="4A442A" w:themeColor="background2" w:themeShade="40"/>
+          <w:spacing w:val="0"/>
+          <w:sz w:val="20"/>
+          <w:szCs w:val="22"/>
+        </w:rPr>
+        <w:t>chorbies</w:t>
+      </w:r>
+      <w:proofErr w:type="spellEnd"/>
+      <w:r>
+        <w:rPr>
+          <w:rFonts w:ascii="Comic Sans MS" w:eastAsiaTheme="minorHAnsi" w:hAnsi="Comic Sans MS" w:cstheme="minorBidi"/>
+          <w:iCs w:val="0"/>
+          <w:color w:val="4A442A" w:themeColor="background2" w:themeShade="40"/>
+          <w:spacing w:val="0"/>
+          <w:sz w:val="20"/>
+          <w:szCs w:val="22"/>
+        </w:rPr>
+        <w:t xml:space="preserve"> would have to pay.</w:t>
       </w:r>
     </w:p>
     <w:p>
@@ -11388,7 +13314,15 @@
         <w:pStyle w:val="Notes"/>
       </w:pPr>
       <w:r>
-        <w:t>Login as administrator and select update chorbies fees in menu bar.</w:t>
+        <w:t xml:space="preserve">Login as administrator and select update </w:t>
+      </w:r>
+      <w:proofErr w:type="spellStart"/>
+      <w:r>
+        <w:t>chorbies</w:t>
+      </w:r>
+      <w:proofErr w:type="spellEnd"/>
+      <w:r>
+        <w:t xml:space="preserve"> fees in menu bar.</w:t>
       </w:r>
     </w:p>
     <w:p>
@@ -11544,8 +13478,13 @@
               <w:cnfStyle w:val="000000000000" w:firstRow="0" w:lastRow="0" w:firstColumn="0" w:lastColumn="0" w:oddVBand="0" w:evenVBand="0" w:oddHBand="0" w:evenHBand="0" w:firstRowFirstColumn="0" w:firstRowLastColumn="0" w:lastRowFirstColumn="0" w:lastRowLastColumn="0"/>
             </w:pPr>
             <w:r>
-              <w:t>The fee has been added to the corresponding chorbies</w:t>
-            </w:r>
+              <w:t xml:space="preserve">The fee has been added to the corresponding </w:t>
+            </w:r>
+            <w:proofErr w:type="spellStart"/>
+            <w:r>
+              <w:t>chorbies</w:t>
+            </w:r>
+            <w:proofErr w:type="spellEnd"/>
           </w:p>
         </w:tc>
       </w:tr>
@@ -11656,16 +13595,18 @@
       <w:pPr>
         <w:pStyle w:val="Ttulo1"/>
       </w:pPr>
+      <w:bookmarkStart w:id="20" w:name="_Toc481055972"/>
       <w:r>
         <w:lastRenderedPageBreak/>
         <w:t xml:space="preserve">Use case </w:t>
       </w:r>
       <w:r>
-        <w:t>&lt;CODE&gt;</w:t>
-      </w:r>
-      <w:r>
-        <w:t xml:space="preserve"> Broadcast chirps</w:t>
-      </w:r>
+        <w:t xml:space="preserve">19 </w:t>
+      </w:r>
+      <w:r>
+        <w:t>Broadcast chirps</w:t>
+      </w:r>
+      <w:bookmarkEnd w:id="20"/>
     </w:p>
     <w:p>
       <w:pPr>
@@ -11696,7 +13637,31 @@
           <w:sz w:val="20"/>
           <w:szCs w:val="22"/>
         </w:rPr>
-        <w:t>Broadcast a chirp to the chorbies who have registered to any of the events that he or she manages</w:t>
+        <w:t xml:space="preserve">Broadcast a chirp to the </w:t>
+      </w:r>
+      <w:proofErr w:type="spellStart"/>
+      <w:r>
+        <w:rPr>
+          <w:rFonts w:ascii="Comic Sans MS" w:eastAsiaTheme="minorHAnsi" w:hAnsi="Comic Sans MS" w:cstheme="minorBidi"/>
+          <w:iCs w:val="0"/>
+          <w:color w:val="4A442A" w:themeColor="background2" w:themeShade="40"/>
+          <w:spacing w:val="0"/>
+          <w:sz w:val="20"/>
+          <w:szCs w:val="22"/>
+        </w:rPr>
+        <w:t>chorbies</w:t>
+      </w:r>
+      <w:proofErr w:type="spellEnd"/>
+      <w:r>
+        <w:rPr>
+          <w:rFonts w:ascii="Comic Sans MS" w:eastAsiaTheme="minorHAnsi" w:hAnsi="Comic Sans MS" w:cstheme="minorBidi"/>
+          <w:iCs w:val="0"/>
+          <w:color w:val="4A442A" w:themeColor="background2" w:themeShade="40"/>
+          <w:spacing w:val="0"/>
+          <w:sz w:val="20"/>
+          <w:szCs w:val="22"/>
+        </w:rPr>
+        <w:t xml:space="preserve"> who have registered to any of the events that he or she manages</w:t>
       </w:r>
     </w:p>
     <w:p>
@@ -11824,7 +13789,15 @@
               <w:cnfStyle w:val="000000100000" w:firstRow="0" w:lastRow="0" w:firstColumn="0" w:lastColumn="0" w:oddVBand="0" w:evenVBand="0" w:oddHBand="1" w:evenHBand="0" w:firstRowFirstColumn="0" w:firstRowLastColumn="0" w:lastRowFirstColumn="0" w:lastRowLastColumn="0"/>
             </w:pPr>
             <w:r>
-              <w:t>Broadcast chirps to the chorbies of any of the events that he or she manages</w:t>
+              <w:t xml:space="preserve">Broadcast chirps to the </w:t>
+            </w:r>
+            <w:proofErr w:type="spellStart"/>
+            <w:r>
+              <w:t>chorbies</w:t>
+            </w:r>
+            <w:proofErr w:type="spellEnd"/>
+            <w:r>
+              <w:t xml:space="preserve"> of any of the events that he or she manages</w:t>
             </w:r>
           </w:p>
         </w:tc>
@@ -11868,7 +13841,15 @@
               <w:cnfStyle w:val="000000000000" w:firstRow="0" w:lastRow="0" w:firstColumn="0" w:lastColumn="0" w:oddVBand="0" w:evenVBand="0" w:oddHBand="0" w:evenHBand="0" w:firstRowFirstColumn="0" w:firstRowLastColumn="0" w:lastRowFirstColumn="0" w:lastRowLastColumn="0"/>
             </w:pPr>
             <w:r>
-              <w:t>The chirps has been sent to the chorbies who are registered in the event</w:t>
+              <w:t xml:space="preserve">The chirps has been sent to the </w:t>
+            </w:r>
+            <w:proofErr w:type="spellStart"/>
+            <w:r>
+              <w:t>chorbies</w:t>
+            </w:r>
+            <w:proofErr w:type="spellEnd"/>
+            <w:r>
+              <w:t xml:space="preserve"> who are registered in the event</w:t>
             </w:r>
           </w:p>
         </w:tc>
@@ -11966,15 +13947,25 @@
       <w:pPr>
         <w:pStyle w:val="Ttulo1"/>
       </w:pPr>
+      <w:bookmarkStart w:id="21" w:name="_Toc481055973"/>
       <w:r>
         <w:t xml:space="preserve">Use case </w:t>
       </w:r>
       <w:r>
-        <w:t>&lt;CODE&gt;</w:t>
-      </w:r>
-      <w:r>
-        <w:t xml:space="preserve"> List of Chorbies who have liked him or her</w:t>
-      </w:r>
+        <w:t>20</w:t>
+      </w:r>
+      <w:r>
+        <w:t xml:space="preserve"> List of </w:t>
+      </w:r>
+      <w:proofErr w:type="spellStart"/>
+      <w:r>
+        <w:t>Chorbies</w:t>
+      </w:r>
+      <w:proofErr w:type="spellEnd"/>
+      <w:r>
+        <w:t xml:space="preserve"> who have liked him or her</w:t>
+      </w:r>
+      <w:bookmarkEnd w:id="21"/>
     </w:p>
     <w:p>
       <w:pPr>
@@ -12005,7 +13996,31 @@
           <w:sz w:val="20"/>
           <w:szCs w:val="22"/>
         </w:rPr>
-        <w:t xml:space="preserve">Browse the list of chorbies who have </w:t>
+        <w:t xml:space="preserve">Browse the list of </w:t>
+      </w:r>
+      <w:proofErr w:type="spellStart"/>
+      <w:r>
+        <w:rPr>
+          <w:rFonts w:ascii="Comic Sans MS" w:eastAsiaTheme="minorHAnsi" w:hAnsi="Comic Sans MS" w:cstheme="minorBidi"/>
+          <w:iCs w:val="0"/>
+          <w:color w:val="4A442A" w:themeColor="background2" w:themeShade="40"/>
+          <w:spacing w:val="0"/>
+          <w:sz w:val="20"/>
+          <w:szCs w:val="22"/>
+        </w:rPr>
+        <w:t>chorbies</w:t>
+      </w:r>
+      <w:proofErr w:type="spellEnd"/>
+      <w:r>
+        <w:rPr>
+          <w:rFonts w:ascii="Comic Sans MS" w:eastAsiaTheme="minorHAnsi" w:hAnsi="Comic Sans MS" w:cstheme="minorBidi"/>
+          <w:iCs w:val="0"/>
+          <w:color w:val="4A442A" w:themeColor="background2" w:themeShade="40"/>
+          <w:spacing w:val="0"/>
+          <w:sz w:val="20"/>
+          <w:szCs w:val="22"/>
+        </w:rPr>
+        <w:t xml:space="preserve"> who have </w:t>
       </w:r>
       <w:r>
         <w:rPr>
@@ -12158,8 +14173,9 @@
                 <w:sz w:val="20"/>
                 <w:szCs w:val="22"/>
               </w:rPr>
-              <w:t xml:space="preserve">Browse the list of chorbies who have </w:t>
-            </w:r>
+              <w:t xml:space="preserve">Browse the list of </w:t>
+            </w:r>
+            <w:proofErr w:type="spellStart"/>
             <w:r>
               <w:rPr>
                 <w:rFonts w:ascii="Comic Sans MS" w:eastAsiaTheme="minorHAnsi" w:hAnsi="Comic Sans MS" w:cstheme="minorBidi"/>
@@ -12169,14 +14185,9 @@
                 <w:sz w:val="20"/>
                 <w:szCs w:val="22"/>
               </w:rPr>
-              <w:t>liked him</w:t>
-            </w:r>
-            <w:r>
-              <w:rPr>
-                <w:iCs w:val="0"/>
-              </w:rPr>
-              <w:t xml:space="preserve"> </w:t>
-            </w:r>
+              <w:t>chorbies</w:t>
+            </w:r>
+            <w:proofErr w:type="spellEnd"/>
             <w:r>
               <w:rPr>
                 <w:rFonts w:ascii="Comic Sans MS" w:eastAsiaTheme="minorHAnsi" w:hAnsi="Comic Sans MS" w:cstheme="minorBidi"/>
@@ -12186,6 +14197,34 @@
                 <w:sz w:val="20"/>
                 <w:szCs w:val="22"/>
               </w:rPr>
+              <w:t xml:space="preserve"> who have </w:t>
+            </w:r>
+            <w:r>
+              <w:rPr>
+                <w:rFonts w:ascii="Comic Sans MS" w:eastAsiaTheme="minorHAnsi" w:hAnsi="Comic Sans MS" w:cstheme="minorBidi"/>
+                <w:iCs w:val="0"/>
+                <w:color w:val="4A442A" w:themeColor="background2" w:themeShade="40"/>
+                <w:spacing w:val="0"/>
+                <w:sz w:val="20"/>
+                <w:szCs w:val="22"/>
+              </w:rPr>
+              <w:t>liked him</w:t>
+            </w:r>
+            <w:r>
+              <w:rPr>
+                <w:iCs w:val="0"/>
+              </w:rPr>
+              <w:t xml:space="preserve"> </w:t>
+            </w:r>
+            <w:r>
+              <w:rPr>
+                <w:rFonts w:ascii="Comic Sans MS" w:eastAsiaTheme="minorHAnsi" w:hAnsi="Comic Sans MS" w:cstheme="minorBidi"/>
+                <w:iCs w:val="0"/>
+                <w:color w:val="4A442A" w:themeColor="background2" w:themeShade="40"/>
+                <w:spacing w:val="0"/>
+                <w:sz w:val="20"/>
+                <w:szCs w:val="22"/>
+              </w:rPr>
               <w:t>as long as he or she has registered a valid credit card</w:t>
             </w:r>
           </w:p>
@@ -12230,7 +14269,15 @@
               <w:cnfStyle w:val="000000000000" w:firstRow="0" w:lastRow="0" w:firstColumn="0" w:lastColumn="0" w:oddVBand="0" w:evenVBand="0" w:oddHBand="0" w:evenHBand="0" w:firstRowFirstColumn="0" w:firstRowLastColumn="0" w:lastRowFirstColumn="0" w:lastRowLastColumn="0"/>
             </w:pPr>
             <w:r>
-              <w:t>A list of chorbies who have registered liked him or her.</w:t>
+              <w:t xml:space="preserve">A list of </w:t>
+            </w:r>
+            <w:proofErr w:type="spellStart"/>
+            <w:r>
+              <w:t>chorbies</w:t>
+            </w:r>
+            <w:proofErr w:type="spellEnd"/>
+            <w:r>
+              <w:t xml:space="preserve"> who have registered liked him or her.</w:t>
             </w:r>
           </w:p>
         </w:tc>
@@ -14531,7 +16578,7 @@
 </file>
 
 <file path=customXml/itemProps1.xml><?xml version="1.0" encoding="utf-8"?>
-<ds:datastoreItem xmlns:ds="http://schemas.openxmlformats.org/officeDocument/2006/customXml" ds:itemID="{23259AB9-4D91-4400-AC4A-614CEDF28F39}">
+<ds:datastoreItem xmlns:ds="http://schemas.openxmlformats.org/officeDocument/2006/customXml" ds:itemID="{59EBA015-809E-4AD4-AB67-6DEDCE62FF12}">
   <ds:schemaRefs>
     <ds:schemaRef ds:uri="http://schemas.openxmlformats.org/officeDocument/2006/bibliography"/>
   </ds:schemaRefs>

</xml_diff>

<commit_message>
cambios en la numeracion de las paginas
</commit_message>
<xml_diff>
--- a/Item 6/Acceptance test.docx
+++ b/Item 6/Acceptance test.docx
@@ -601,6 +601,7 @@
           <w:docPartUnique/>
         </w:docPartObj>
       </w:sdtPr>
+      <w:sdtEndPr/>
       <w:sdtContent>
         <w:p>
           <w:pPr>
@@ -659,7 +660,7 @@
           <w:r>
             <w:fldChar w:fldCharType="separate"/>
           </w:r>
-          <w:hyperlink w:anchor="_Toc481055954" w:history="1">
+          <w:hyperlink w:anchor="_Toc481061346" w:history="1">
             <w:r>
               <w:rPr>
                 <w:rStyle w:val="Hipervnculo"/>
@@ -686,7 +687,7 @@
                 <w:noProof/>
                 <w:webHidden/>
               </w:rPr>
-              <w:instrText xml:space="preserve"> PAGEREF _Toc481055954 \h </w:instrText>
+              <w:instrText xml:space="preserve"> PAGEREF _Toc481061346 \h </w:instrText>
             </w:r>
             <w:r>
               <w:rPr>
@@ -729,7 +730,7 @@
               <w:lang w:val="es-ES" w:eastAsia="es-ES"/>
             </w:rPr>
           </w:pPr>
-          <w:hyperlink w:anchor="_Toc481055955" w:history="1">
+          <w:hyperlink w:anchor="_Toc481061347" w:history="1">
             <w:r>
               <w:rPr>
                 <w:rStyle w:val="Hipervnculo"/>
@@ -756,7 +757,7 @@
                 <w:noProof/>
                 <w:webHidden/>
               </w:rPr>
-              <w:instrText xml:space="preserve"> PAGEREF _Toc481055955 \h </w:instrText>
+              <w:instrText xml:space="preserve"> PAGEREF _Toc481061347 \h </w:instrText>
             </w:r>
             <w:r>
               <w:rPr>
@@ -799,7 +800,7 @@
               <w:lang w:val="es-ES" w:eastAsia="es-ES"/>
             </w:rPr>
           </w:pPr>
-          <w:hyperlink w:anchor="_Toc481055956" w:history="1">
+          <w:hyperlink w:anchor="_Toc481061348" w:history="1">
             <w:r>
               <w:rPr>
                 <w:rStyle w:val="Hipervnculo"/>
@@ -826,7 +827,7 @@
                 <w:noProof/>
                 <w:webHidden/>
               </w:rPr>
-              <w:instrText xml:space="preserve"> PAGEREF _Toc481055956 \h </w:instrText>
+              <w:instrText xml:space="preserve"> PAGEREF _Toc481061348 \h </w:instrText>
             </w:r>
             <w:r>
               <w:rPr>
@@ -869,7 +870,7 @@
               <w:lang w:val="es-ES" w:eastAsia="es-ES"/>
             </w:rPr>
           </w:pPr>
-          <w:hyperlink w:anchor="_Toc481055957" w:history="1">
+          <w:hyperlink w:anchor="_Toc481061349" w:history="1">
             <w:r>
               <w:rPr>
                 <w:rStyle w:val="Hipervnculo"/>
@@ -896,7 +897,7 @@
                 <w:noProof/>
                 <w:webHidden/>
               </w:rPr>
-              <w:instrText xml:space="preserve"> PAGEREF _Toc481055957 \h </w:instrText>
+              <w:instrText xml:space="preserve"> PAGEREF _Toc481061349 \h </w:instrText>
             </w:r>
             <w:r>
               <w:rPr>
@@ -939,7 +940,7 @@
               <w:lang w:val="es-ES" w:eastAsia="es-ES"/>
             </w:rPr>
           </w:pPr>
-          <w:hyperlink w:anchor="_Toc481055958" w:history="1">
+          <w:hyperlink w:anchor="_Toc481061350" w:history="1">
             <w:r>
               <w:rPr>
                 <w:rStyle w:val="Hipervnculo"/>
@@ -966,7 +967,7 @@
                 <w:noProof/>
                 <w:webHidden/>
               </w:rPr>
-              <w:instrText xml:space="preserve"> PAGEREF _Toc481055958 \h </w:instrText>
+              <w:instrText xml:space="preserve"> PAGEREF _Toc481061350 \h </w:instrText>
             </w:r>
             <w:r>
               <w:rPr>
@@ -1009,7 +1010,7 @@
               <w:lang w:val="es-ES" w:eastAsia="es-ES"/>
             </w:rPr>
           </w:pPr>
-          <w:hyperlink w:anchor="_Toc481055959" w:history="1">
+          <w:hyperlink w:anchor="_Toc481061351" w:history="1">
             <w:r>
               <w:rPr>
                 <w:rStyle w:val="Hipervnculo"/>
@@ -1036,7 +1037,7 @@
                 <w:noProof/>
                 <w:webHidden/>
               </w:rPr>
-              <w:instrText xml:space="preserve"> PAGEREF _Toc481055959 \h </w:instrText>
+              <w:instrText xml:space="preserve"> PAGEREF _Toc481061351 \h </w:instrText>
             </w:r>
             <w:r>
               <w:rPr>
@@ -1079,7 +1080,7 @@
               <w:lang w:val="es-ES" w:eastAsia="es-ES"/>
             </w:rPr>
           </w:pPr>
-          <w:hyperlink w:anchor="_Toc481055960" w:history="1">
+          <w:hyperlink w:anchor="_Toc481061352" w:history="1">
             <w:r>
               <w:rPr>
                 <w:rStyle w:val="Hipervnculo"/>
@@ -1106,7 +1107,7 @@
                 <w:noProof/>
                 <w:webHidden/>
               </w:rPr>
-              <w:instrText xml:space="preserve"> PAGEREF _Toc481055960 \h </w:instrText>
+              <w:instrText xml:space="preserve"> PAGEREF _Toc481061352 \h </w:instrText>
             </w:r>
             <w:r>
               <w:rPr>
@@ -1149,7 +1150,7 @@
               <w:lang w:val="es-ES" w:eastAsia="es-ES"/>
             </w:rPr>
           </w:pPr>
-          <w:hyperlink w:anchor="_Toc481055961" w:history="1">
+          <w:hyperlink w:anchor="_Toc481061353" w:history="1">
             <w:r>
               <w:rPr>
                 <w:rStyle w:val="Hipervnculo"/>
@@ -1176,7 +1177,7 @@
                 <w:noProof/>
                 <w:webHidden/>
               </w:rPr>
-              <w:instrText xml:space="preserve"> PAGEREF _Toc481055961 \h </w:instrText>
+              <w:instrText xml:space="preserve"> PAGEREF _Toc481061353 \h </w:instrText>
             </w:r>
             <w:r>
               <w:rPr>
@@ -1219,7 +1220,7 @@
               <w:lang w:val="es-ES" w:eastAsia="es-ES"/>
             </w:rPr>
           </w:pPr>
-          <w:hyperlink w:anchor="_Toc481055962" w:history="1">
+          <w:hyperlink w:anchor="_Toc481061354" w:history="1">
             <w:r>
               <w:rPr>
                 <w:rStyle w:val="Hipervnculo"/>
@@ -1246,7 +1247,7 @@
                 <w:noProof/>
                 <w:webHidden/>
               </w:rPr>
-              <w:instrText xml:space="preserve"> PAGEREF _Toc481055962 \h </w:instrText>
+              <w:instrText xml:space="preserve"> PAGEREF _Toc481061354 \h </w:instrText>
             </w:r>
             <w:r>
               <w:rPr>
@@ -1289,7 +1290,7 @@
               <w:lang w:val="es-ES" w:eastAsia="es-ES"/>
             </w:rPr>
           </w:pPr>
-          <w:hyperlink w:anchor="_Toc481055963" w:history="1">
+          <w:hyperlink w:anchor="_Toc481061355" w:history="1">
             <w:r>
               <w:rPr>
                 <w:rStyle w:val="Hipervnculo"/>
@@ -1316,7 +1317,7 @@
                 <w:noProof/>
                 <w:webHidden/>
               </w:rPr>
-              <w:instrText xml:space="preserve"> PAGEREF _Toc481055963 \h </w:instrText>
+              <w:instrText xml:space="preserve"> PAGEREF _Toc481061355 \h </w:instrText>
             </w:r>
             <w:r>
               <w:rPr>
@@ -1359,7 +1360,7 @@
               <w:lang w:val="es-ES" w:eastAsia="es-ES"/>
             </w:rPr>
           </w:pPr>
-          <w:hyperlink w:anchor="_Toc481055964" w:history="1">
+          <w:hyperlink w:anchor="_Toc481061356" w:history="1">
             <w:r>
               <w:rPr>
                 <w:rStyle w:val="Hipervnculo"/>
@@ -1386,7 +1387,7 @@
                 <w:noProof/>
                 <w:webHidden/>
               </w:rPr>
-              <w:instrText xml:space="preserve"> PAGEREF _Toc481055964 \h </w:instrText>
+              <w:instrText xml:space="preserve"> PAGEREF _Toc481061356 \h </w:instrText>
             </w:r>
             <w:r>
               <w:rPr>
@@ -1429,7 +1430,7 @@
               <w:lang w:val="es-ES" w:eastAsia="es-ES"/>
             </w:rPr>
           </w:pPr>
-          <w:hyperlink w:anchor="_Toc481055965" w:history="1">
+          <w:hyperlink w:anchor="_Toc481061357" w:history="1">
             <w:r>
               <w:rPr>
                 <w:rStyle w:val="Hipervnculo"/>
@@ -1456,7 +1457,7 @@
                 <w:noProof/>
                 <w:webHidden/>
               </w:rPr>
-              <w:instrText xml:space="preserve"> PAGEREF _Toc481055965 \h </w:instrText>
+              <w:instrText xml:space="preserve"> PAGEREF _Toc481061357 \h </w:instrText>
             </w:r>
             <w:r>
               <w:rPr>
@@ -1499,7 +1500,7 @@
               <w:lang w:val="es-ES" w:eastAsia="es-ES"/>
             </w:rPr>
           </w:pPr>
-          <w:hyperlink w:anchor="_Toc481055966" w:history="1">
+          <w:hyperlink w:anchor="_Toc481061358" w:history="1">
             <w:r>
               <w:rPr>
                 <w:rStyle w:val="Hipervnculo"/>
@@ -1526,7 +1527,7 @@
                 <w:noProof/>
                 <w:webHidden/>
               </w:rPr>
-              <w:instrText xml:space="preserve"> PAGEREF _Toc481055966 \h </w:instrText>
+              <w:instrText xml:space="preserve"> PAGEREF _Toc481061358 \h </w:instrText>
             </w:r>
             <w:r>
               <w:rPr>
@@ -1569,7 +1570,7 @@
               <w:lang w:val="es-ES" w:eastAsia="es-ES"/>
             </w:rPr>
           </w:pPr>
-          <w:hyperlink w:anchor="_Toc481055967" w:history="1">
+          <w:hyperlink w:anchor="_Toc481061359" w:history="1">
             <w:r>
               <w:rPr>
                 <w:rStyle w:val="Hipervnculo"/>
@@ -1596,7 +1597,7 @@
                 <w:noProof/>
                 <w:webHidden/>
               </w:rPr>
-              <w:instrText xml:space="preserve"> PAGEREF _Toc481055967 \h </w:instrText>
+              <w:instrText xml:space="preserve"> PAGEREF _Toc481061359 \h </w:instrText>
             </w:r>
             <w:r>
               <w:rPr>
@@ -1639,7 +1640,7 @@
               <w:lang w:val="es-ES" w:eastAsia="es-ES"/>
             </w:rPr>
           </w:pPr>
-          <w:hyperlink w:anchor="_Toc481055968" w:history="1">
+          <w:hyperlink w:anchor="_Toc481061360" w:history="1">
             <w:r>
               <w:rPr>
                 <w:rStyle w:val="Hipervnculo"/>
@@ -1666,7 +1667,7 @@
                 <w:noProof/>
                 <w:webHidden/>
               </w:rPr>
-              <w:instrText xml:space="preserve"> PAGEREF _Toc481055968 \h </w:instrText>
+              <w:instrText xml:space="preserve"> PAGEREF _Toc481061360 \h </w:instrText>
             </w:r>
             <w:r>
               <w:rPr>
@@ -1709,7 +1710,7 @@
               <w:lang w:val="es-ES" w:eastAsia="es-ES"/>
             </w:rPr>
           </w:pPr>
-          <w:hyperlink w:anchor="_Toc481055969" w:history="1">
+          <w:hyperlink w:anchor="_Toc481061361" w:history="1">
             <w:r>
               <w:rPr>
                 <w:rStyle w:val="Hipervnculo"/>
@@ -1736,7 +1737,7 @@
                 <w:noProof/>
                 <w:webHidden/>
               </w:rPr>
-              <w:instrText xml:space="preserve"> PAGEREF _Toc481055969 \h </w:instrText>
+              <w:instrText xml:space="preserve"> PAGEREF _Toc481061361 \h </w:instrText>
             </w:r>
             <w:r>
               <w:rPr>
@@ -1779,7 +1780,7 @@
               <w:lang w:val="es-ES" w:eastAsia="es-ES"/>
             </w:rPr>
           </w:pPr>
-          <w:hyperlink w:anchor="_Toc481055970" w:history="1">
+          <w:hyperlink w:anchor="_Toc481061362" w:history="1">
             <w:r>
               <w:rPr>
                 <w:rStyle w:val="Hipervnculo"/>
@@ -1806,7 +1807,7 @@
                 <w:noProof/>
                 <w:webHidden/>
               </w:rPr>
-              <w:instrText xml:space="preserve"> PAGEREF _Toc481055970 \h </w:instrText>
+              <w:instrText xml:space="preserve"> PAGEREF _Toc481061362 \h </w:instrText>
             </w:r>
             <w:r>
               <w:rPr>
@@ -1849,7 +1850,7 @@
               <w:lang w:val="es-ES" w:eastAsia="es-ES"/>
             </w:rPr>
           </w:pPr>
-          <w:hyperlink w:anchor="_Toc481055971" w:history="1">
+          <w:hyperlink w:anchor="_Toc481061363" w:history="1">
             <w:r>
               <w:rPr>
                 <w:rStyle w:val="Hipervnculo"/>
@@ -1876,7 +1877,7 @@
                 <w:noProof/>
                 <w:webHidden/>
               </w:rPr>
-              <w:instrText xml:space="preserve"> PAGEREF _Toc481055971 \h </w:instrText>
+              <w:instrText xml:space="preserve"> PAGEREF _Toc481061363 \h </w:instrText>
             </w:r>
             <w:r>
               <w:rPr>
@@ -1919,7 +1920,7 @@
               <w:lang w:val="es-ES" w:eastAsia="es-ES"/>
             </w:rPr>
           </w:pPr>
-          <w:hyperlink w:anchor="_Toc481055972" w:history="1">
+          <w:hyperlink w:anchor="_Toc481061364" w:history="1">
             <w:r>
               <w:rPr>
                 <w:rStyle w:val="Hipervnculo"/>
@@ -1946,7 +1947,7 @@
                 <w:noProof/>
                 <w:webHidden/>
               </w:rPr>
-              <w:instrText xml:space="preserve"> PAGEREF _Toc481055972 \h </w:instrText>
+              <w:instrText xml:space="preserve"> PAGEREF _Toc481061364 \h </w:instrText>
             </w:r>
             <w:r>
               <w:rPr>
@@ -1989,7 +1990,7 @@
               <w:lang w:val="es-ES" w:eastAsia="es-ES"/>
             </w:rPr>
           </w:pPr>
-          <w:hyperlink w:anchor="_Toc481055973" w:history="1">
+          <w:hyperlink w:anchor="_Toc481061365" w:history="1">
             <w:r>
               <w:rPr>
                 <w:rStyle w:val="Hipervnculo"/>
@@ -2016,7 +2017,7 @@
                 <w:noProof/>
                 <w:webHidden/>
               </w:rPr>
-              <w:instrText xml:space="preserve"> PAGEREF _Toc481055973 \h </w:instrText>
+              <w:instrText xml:space="preserve"> PAGEREF _Toc481061365 \h </w:instrText>
             </w:r>
             <w:r>
               <w:rPr>
@@ -2037,6 +2038,76 @@
                 <w:webHidden/>
               </w:rPr>
               <w:t>15</w:t>
+            </w:r>
+            <w:r>
+              <w:rPr>
+                <w:noProof/>
+                <w:webHidden/>
+              </w:rPr>
+              <w:fldChar w:fldCharType="end"/>
+            </w:r>
+          </w:hyperlink>
+        </w:p>
+        <w:p>
+          <w:pPr>
+            <w:pStyle w:val="TDC1"/>
+            <w:tabs>
+              <w:tab w:val="right" w:leader="dot" w:pos="9016"/>
+            </w:tabs>
+            <w:rPr>
+              <w:rFonts w:eastAsiaTheme="minorEastAsia"/>
+              <w:noProof/>
+              <w:lang w:val="es-ES" w:eastAsia="es-ES"/>
+            </w:rPr>
+          </w:pPr>
+          <w:hyperlink w:anchor="_Toc481061366" w:history="1">
+            <w:r>
+              <w:rPr>
+                <w:rStyle w:val="Hipervnculo"/>
+                <w:noProof/>
+              </w:rPr>
+              <w:t>Use case 21 Manage credit card</w:t>
+            </w:r>
+            <w:r>
+              <w:rPr>
+                <w:noProof/>
+                <w:webHidden/>
+              </w:rPr>
+              <w:tab/>
+            </w:r>
+            <w:r>
+              <w:rPr>
+                <w:noProof/>
+                <w:webHidden/>
+              </w:rPr>
+              <w:fldChar w:fldCharType="begin"/>
+            </w:r>
+            <w:r>
+              <w:rPr>
+                <w:noProof/>
+                <w:webHidden/>
+              </w:rPr>
+              <w:instrText xml:space="preserve"> PAGEREF _Toc481061366 \h </w:instrText>
+            </w:r>
+            <w:r>
+              <w:rPr>
+                <w:noProof/>
+                <w:webHidden/>
+              </w:rPr>
+            </w:r>
+            <w:r>
+              <w:rPr>
+                <w:noProof/>
+                <w:webHidden/>
+              </w:rPr>
+              <w:fldChar w:fldCharType="separate"/>
+            </w:r>
+            <w:r>
+              <w:rPr>
+                <w:noProof/>
+                <w:webHidden/>
+              </w:rPr>
+              <w:t>16</w:t>
             </w:r>
             <w:r>
               <w:rPr>
@@ -2080,7 +2151,9 @@
       <w:pPr>
         <w:pStyle w:val="Ttulo1"/>
       </w:pPr>
-      <w:bookmarkStart w:id="1" w:name="_Toc481055954"/>
+      <w:bookmarkStart w:id="1" w:name="_Toc481061346"/>
+      <w:bookmarkStart w:id="2" w:name="_GoBack"/>
+      <w:bookmarkEnd w:id="2"/>
       <w:r>
         <w:lastRenderedPageBreak/>
         <w:t xml:space="preserve">Use case </w:t>
@@ -2451,7 +2524,7 @@
       <w:pPr>
         <w:pStyle w:val="Ttulo1"/>
       </w:pPr>
-      <w:bookmarkStart w:id="2" w:name="_Toc481055955"/>
+      <w:bookmarkStart w:id="3" w:name="_Toc481061347"/>
       <w:r>
         <w:t>Use case</w:t>
       </w:r>
@@ -2468,7 +2541,7 @@
       <w:r>
         <w:t>Welcome Page</w:t>
       </w:r>
-      <w:bookmarkEnd w:id="2"/>
+      <w:bookmarkEnd w:id="3"/>
     </w:p>
     <w:p>
       <w:pPr>
@@ -2799,7 +2872,7 @@
       <w:pPr>
         <w:pStyle w:val="Ttulo1"/>
       </w:pPr>
-      <w:bookmarkStart w:id="3" w:name="_Toc481055956"/>
+      <w:bookmarkStart w:id="4" w:name="_Toc481061348"/>
       <w:r>
         <w:lastRenderedPageBreak/>
         <w:t xml:space="preserve">Use case </w:t>
@@ -2810,7 +2883,7 @@
       <w:r>
         <w:t xml:space="preserve"> Login</w:t>
       </w:r>
-      <w:bookmarkEnd w:id="3"/>
+      <w:bookmarkEnd w:id="4"/>
     </w:p>
     <w:p>
       <w:pPr>
@@ -3365,7 +3438,7 @@
       <w:pPr>
         <w:pStyle w:val="Ttulo1"/>
       </w:pPr>
-      <w:bookmarkStart w:id="4" w:name="_Toc481055957"/>
+      <w:bookmarkStart w:id="5" w:name="_Toc481061349"/>
       <w:r>
         <w:t xml:space="preserve">Use case </w:t>
       </w:r>
@@ -3378,7 +3451,7 @@
       <w:r>
         <w:t>Register</w:t>
       </w:r>
-      <w:bookmarkEnd w:id="4"/>
+      <w:bookmarkEnd w:id="5"/>
     </w:p>
     <w:p>
       <w:pPr>
@@ -4058,13 +4131,7 @@
               <w:cnfStyle w:val="000000100000" w:firstRow="0" w:lastRow="0" w:firstColumn="0" w:lastColumn="0" w:oddVBand="0" w:evenVBand="0" w:oddHBand="1" w:evenHBand="0" w:firstRowFirstColumn="0" w:firstRowLastColumn="0" w:lastRowFirstColumn="0" w:lastRowLastColumn="0"/>
             </w:pPr>
             <w:r>
-              <w:t xml:space="preserve">Register with </w:t>
-            </w:r>
-            <w:r>
-              <w:t>some</w:t>
-            </w:r>
-            <w:r>
-              <w:t xml:space="preserve"> fields blank.</w:t>
+              <w:t>Register with some fields blank.</w:t>
             </w:r>
           </w:p>
         </w:tc>
@@ -4206,7 +4273,7 @@
       <w:pPr>
         <w:pStyle w:val="Ttulo1"/>
       </w:pPr>
-      <w:bookmarkStart w:id="5" w:name="_Toc481055958"/>
+      <w:bookmarkStart w:id="6" w:name="_Toc481061350"/>
       <w:r>
         <w:t xml:space="preserve">Use case </w:t>
       </w:r>
@@ -4216,7 +4283,7 @@
       <w:r>
         <w:t xml:space="preserve"> List of Chorbies</w:t>
       </w:r>
-      <w:bookmarkEnd w:id="5"/>
+      <w:bookmarkEnd w:id="6"/>
     </w:p>
     <w:p>
       <w:pPr>
@@ -4535,7 +4602,7 @@
       <w:pPr>
         <w:pStyle w:val="Ttulo1"/>
       </w:pPr>
-      <w:bookmarkStart w:id="6" w:name="_Toc481055959"/>
+      <w:bookmarkStart w:id="7" w:name="_Toc481061351"/>
       <w:r>
         <w:t xml:space="preserve">Use case </w:t>
       </w:r>
@@ -4545,7 +4612,7 @@
       <w:r>
         <w:t xml:space="preserve"> Profile</w:t>
       </w:r>
-      <w:bookmarkEnd w:id="6"/>
+      <w:bookmarkEnd w:id="7"/>
     </w:p>
     <w:p>
       <w:pPr>
@@ -5116,7 +5183,7 @@
       <w:pPr>
         <w:pStyle w:val="Ttulo1"/>
       </w:pPr>
-      <w:bookmarkStart w:id="7" w:name="_Toc481055960"/>
+      <w:bookmarkStart w:id="8" w:name="_Toc481061352"/>
       <w:r>
         <w:t xml:space="preserve">Use case </w:t>
       </w:r>
@@ -5129,7 +5196,7 @@
       <w:r>
         <w:t>emplate</w:t>
       </w:r>
-      <w:bookmarkEnd w:id="7"/>
+      <w:bookmarkEnd w:id="8"/>
     </w:p>
     <w:p>
       <w:pPr>
@@ -6001,7 +6068,7 @@
       <w:pPr>
         <w:pStyle w:val="Ttulo1"/>
       </w:pPr>
-      <w:bookmarkStart w:id="8" w:name="_Toc481055961"/>
+      <w:bookmarkStart w:id="9" w:name="_Toc481061353"/>
       <w:r>
         <w:lastRenderedPageBreak/>
         <w:t xml:space="preserve">Use case </w:t>
@@ -6012,7 +6079,7 @@
       <w:r>
         <w:t xml:space="preserve"> Ban/Unban a chorbi</w:t>
       </w:r>
-      <w:bookmarkEnd w:id="8"/>
+      <w:bookmarkEnd w:id="9"/>
     </w:p>
     <w:p>
       <w:pPr>
@@ -6598,7 +6665,7 @@
       <w:pPr>
         <w:pStyle w:val="Ttulo1"/>
       </w:pPr>
-      <w:bookmarkStart w:id="9" w:name="_Toc481055962"/>
+      <w:bookmarkStart w:id="10" w:name="_Toc481061354"/>
       <w:r>
         <w:lastRenderedPageBreak/>
         <w:t xml:space="preserve">Use case </w:t>
@@ -6609,7 +6676,7 @@
       <w:r>
         <w:t xml:space="preserve"> Configurations</w:t>
       </w:r>
-      <w:bookmarkEnd w:id="9"/>
+      <w:bookmarkEnd w:id="10"/>
     </w:p>
     <w:p>
       <w:pPr>
@@ -7918,7 +7985,7 @@
       <w:pPr>
         <w:pStyle w:val="Ttulo1"/>
       </w:pPr>
-      <w:bookmarkStart w:id="10" w:name="_Toc481055963"/>
+      <w:bookmarkStart w:id="11" w:name="_Toc481061355"/>
       <w:r>
         <w:lastRenderedPageBreak/>
         <w:t xml:space="preserve">Use case </w:t>
@@ -7932,7 +7999,7 @@
       <w:r>
         <w:t>Like</w:t>
       </w:r>
-      <w:bookmarkEnd w:id="10"/>
+      <w:bookmarkEnd w:id="11"/>
     </w:p>
     <w:p>
       <w:pPr>
@@ -8516,7 +8583,7 @@
       <w:pPr>
         <w:pStyle w:val="Ttulo1"/>
       </w:pPr>
-      <w:bookmarkStart w:id="11" w:name="_Toc481055964"/>
+      <w:bookmarkStart w:id="12" w:name="_Toc481061356"/>
       <w:r>
         <w:t xml:space="preserve">Use case </w:t>
       </w:r>
@@ -8526,7 +8593,7 @@
       <w:r>
         <w:t xml:space="preserve"> Chirp</w:t>
       </w:r>
-      <w:bookmarkEnd w:id="11"/>
+      <w:bookmarkEnd w:id="12"/>
     </w:p>
     <w:p>
       <w:pPr>
@@ -10143,7 +10210,7 @@
       <w:pPr>
         <w:pStyle w:val="Ttulo1"/>
       </w:pPr>
-      <w:bookmarkStart w:id="12" w:name="_Toc481055965"/>
+      <w:bookmarkStart w:id="13" w:name="_Toc481061357"/>
       <w:r>
         <w:lastRenderedPageBreak/>
         <w:t xml:space="preserve">Use case </w:t>
@@ -10154,7 +10221,7 @@
       <w:r>
         <w:t xml:space="preserve"> Events in less than 1 month</w:t>
       </w:r>
-      <w:bookmarkEnd w:id="12"/>
+      <w:bookmarkEnd w:id="13"/>
     </w:p>
     <w:p>
       <w:pPr>
@@ -10462,7 +10529,7 @@
       <w:pPr>
         <w:pStyle w:val="Ttulo1"/>
       </w:pPr>
-      <w:bookmarkStart w:id="13" w:name="_Toc481055966"/>
+      <w:bookmarkStart w:id="14" w:name="_Toc481061358"/>
       <w:r>
         <w:t xml:space="preserve">Use case </w:t>
       </w:r>
@@ -10472,7 +10539,7 @@
       <w:r>
         <w:t xml:space="preserve"> All events</w:t>
       </w:r>
-      <w:bookmarkEnd w:id="13"/>
+      <w:bookmarkEnd w:id="14"/>
     </w:p>
     <w:p>
       <w:pPr>
@@ -11041,7 +11108,7 @@
       <w:pPr>
         <w:pStyle w:val="Ttulo1"/>
       </w:pPr>
-      <w:bookmarkStart w:id="14" w:name="_Toc481055967"/>
+      <w:bookmarkStart w:id="15" w:name="_Toc481061359"/>
       <w:r>
         <w:lastRenderedPageBreak/>
         <w:t xml:space="preserve">Use case </w:t>
@@ -11052,7 +11119,7 @@
       <w:r>
         <w:t xml:space="preserve"> Manage events</w:t>
       </w:r>
-      <w:bookmarkEnd w:id="14"/>
+      <w:bookmarkEnd w:id="15"/>
     </w:p>
     <w:p>
       <w:pPr>
@@ -12367,7 +12434,7 @@
       <w:pPr>
         <w:pStyle w:val="Ttulo1"/>
       </w:pPr>
-      <w:bookmarkStart w:id="15" w:name="_Toc481055968"/>
+      <w:bookmarkStart w:id="16" w:name="_Toc481061360"/>
       <w:r>
         <w:t xml:space="preserve">Use case </w:t>
       </w:r>
@@ -12377,7 +12444,7 @@
       <w:r>
         <w:t xml:space="preserve"> Register to an event</w:t>
       </w:r>
-      <w:bookmarkEnd w:id="15"/>
+      <w:bookmarkEnd w:id="16"/>
     </w:p>
     <w:p>
       <w:pPr>
@@ -12676,7 +12743,7 @@
       <w:pPr>
         <w:pStyle w:val="Ttulo1"/>
       </w:pPr>
-      <w:bookmarkStart w:id="16" w:name="_Toc481055969"/>
+      <w:bookmarkStart w:id="17" w:name="_Toc481061361"/>
       <w:r>
         <w:t xml:space="preserve">Use case </w:t>
       </w:r>
@@ -12686,7 +12753,7 @@
       <w:r>
         <w:t xml:space="preserve"> Un-register to an event</w:t>
       </w:r>
-      <w:bookmarkEnd w:id="16"/>
+      <w:bookmarkEnd w:id="17"/>
     </w:p>
     <w:p>
       <w:pPr>
@@ -13057,7 +13124,7 @@
       <w:pPr>
         <w:pStyle w:val="Ttulo1"/>
       </w:pPr>
-      <w:bookmarkStart w:id="17" w:name="_Toc481055970"/>
+      <w:bookmarkStart w:id="18" w:name="_Toc481061362"/>
       <w:r>
         <w:lastRenderedPageBreak/>
         <w:t xml:space="preserve">Use case </w:t>
@@ -13071,7 +13138,7 @@
       <w:r>
         <w:t>Your events.</w:t>
       </w:r>
-      <w:bookmarkEnd w:id="17"/>
+      <w:bookmarkEnd w:id="18"/>
     </w:p>
     <w:p>
       <w:pPr>
@@ -13426,7 +13493,7 @@
       <w:pPr>
         <w:pStyle w:val="Ttulo1"/>
       </w:pPr>
-      <w:bookmarkStart w:id="18" w:name="_Toc481055971"/>
+      <w:bookmarkStart w:id="19" w:name="_Toc481061363"/>
       <w:r>
         <w:t xml:space="preserve">Use case </w:t>
       </w:r>
@@ -13436,7 +13503,7 @@
       <w:r>
         <w:t xml:space="preserve"> Update monthly fees</w:t>
       </w:r>
-      <w:bookmarkEnd w:id="18"/>
+      <w:bookmarkEnd w:id="19"/>
     </w:p>
     <w:p>
       <w:pPr>
@@ -13751,7 +13818,7 @@
       <w:pPr>
         <w:pStyle w:val="Ttulo1"/>
       </w:pPr>
-      <w:bookmarkStart w:id="19" w:name="_Toc481055972"/>
+      <w:bookmarkStart w:id="20" w:name="_Toc481061364"/>
       <w:r>
         <w:lastRenderedPageBreak/>
         <w:t xml:space="preserve">Use case </w:t>
@@ -13762,7 +13829,7 @@
       <w:r>
         <w:t>Broadcast chirps</w:t>
       </w:r>
-      <w:bookmarkEnd w:id="19"/>
+      <w:bookmarkEnd w:id="20"/>
     </w:p>
     <w:p>
       <w:pPr>
@@ -14159,10 +14226,7 @@
               <w:cnfStyle w:val="000000100000" w:firstRow="0" w:lastRow="0" w:firstColumn="0" w:lastColumn="0" w:oddVBand="0" w:evenVBand="0" w:oddHBand="1" w:evenHBand="0" w:firstRowFirstColumn="0" w:firstRowLastColumn="0" w:lastRowFirstColumn="0" w:lastRowLastColumn="0"/>
             </w:pPr>
             <w:r>
-              <w:t>Send the chirp</w:t>
-            </w:r>
-            <w:r>
-              <w:t xml:space="preserve"> with all fields blank.</w:t>
+              <w:t>Send the chirp with all fields blank.</w:t>
             </w:r>
           </w:p>
         </w:tc>
@@ -14305,7 +14369,7 @@
       <w:pPr>
         <w:pStyle w:val="Ttulo1"/>
       </w:pPr>
-      <w:bookmarkStart w:id="20" w:name="_Toc481055973"/>
+      <w:bookmarkStart w:id="21" w:name="_Toc481061365"/>
       <w:r>
         <w:t xml:space="preserve">Use case </w:t>
       </w:r>
@@ -14315,7 +14379,7 @@
       <w:r>
         <w:t xml:space="preserve"> List of Chorbies who have liked him or her</w:t>
       </w:r>
-      <w:bookmarkEnd w:id="20"/>
+      <w:bookmarkEnd w:id="21"/>
     </w:p>
     <w:p>
       <w:pPr>
@@ -14931,18 +14995,11 @@
       <w:pPr>
         <w:pStyle w:val="Ttulo1"/>
       </w:pPr>
-      <w:r>
-        <w:t xml:space="preserve">Use case </w:t>
-      </w:r>
-      <w:r>
-        <w:t>21</w:t>
-      </w:r>
-      <w:r>
-        <w:t xml:space="preserve"> Manage </w:t>
-      </w:r>
-      <w:r>
-        <w:t>credit card</w:t>
-      </w:r>
+      <w:bookmarkStart w:id="22" w:name="_Toc481061366"/>
+      <w:r>
+        <w:t>Use case 21 Manage credit card</w:t>
+      </w:r>
+      <w:bookmarkEnd w:id="22"/>
     </w:p>
     <w:p>
       <w:pPr>
@@ -15925,32 +15982,28 @@
               <w:cnfStyle w:val="000000100000" w:firstRow="0" w:lastRow="0" w:firstColumn="0" w:lastColumn="0" w:oddVBand="0" w:evenVBand="0" w:oddHBand="1" w:evenHBand="0" w:firstRowFirstColumn="0" w:firstRowLastColumn="0" w:lastRowFirstColumn="0" w:lastRowLastColumn="0"/>
             </w:pPr>
             <w:r>
-              <w:t>Register a new credit</w:t>
-            </w:r>
-            <w:r>
-              <w:t xml:space="preserve"> card with some fields wrong</w:t>
-            </w:r>
-          </w:p>
-        </w:tc>
-      </w:tr>
-      <w:tr>
-        <w:tc>
-          <w:tcPr>
-            <w:cnfStyle w:val="001000000000" w:firstRow="0" w:lastRow="0" w:firstColumn="1" w:lastColumn="0" w:oddVBand="0" w:evenVBand="0" w:oddHBand="0" w:evenHBand="0" w:firstRowFirstColumn="0" w:firstRowLastColumn="0" w:lastRowFirstColumn="0" w:lastRowLastColumn="0"/>
-            <w:tcW w:w="1526" w:type="dxa"/>
-            <w:tcBorders>
-              <w:top w:val="single" w:sz="4" w:space="0" w:color="FFFFFF" w:themeColor="background1"/>
-              <w:bottom w:val="single" w:sz="4" w:space="0" w:color="FFFFFF" w:themeColor="background1"/>
-            </w:tcBorders>
-            <w:shd w:val="clear" w:color="auto" w:fill="1F497D" w:themeFill="text2"/>
-          </w:tcPr>
-          <w:p>
-            <w:pPr>
-              <w:rPr>
-                <w:rStyle w:val="Textoennegrita"/>
-              </w:rPr>
-            </w:pPr>
-            <w:bookmarkStart w:id="21" w:name="_GoBack" w:colFirst="1" w:colLast="1"/>
+              <w:t>Register a new credit card with some fields wrong</w:t>
+            </w:r>
+          </w:p>
+        </w:tc>
+      </w:tr>
+      <w:tr>
+        <w:tc>
+          <w:tcPr>
+            <w:cnfStyle w:val="001000000000" w:firstRow="0" w:lastRow="0" w:firstColumn="1" w:lastColumn="0" w:oddVBand="0" w:evenVBand="0" w:oddHBand="0" w:evenHBand="0" w:firstRowFirstColumn="0" w:firstRowLastColumn="0" w:lastRowFirstColumn="0" w:lastRowLastColumn="0"/>
+            <w:tcW w:w="1526" w:type="dxa"/>
+            <w:tcBorders>
+              <w:top w:val="single" w:sz="4" w:space="0" w:color="FFFFFF" w:themeColor="background1"/>
+              <w:bottom w:val="single" w:sz="4" w:space="0" w:color="FFFFFF" w:themeColor="background1"/>
+            </w:tcBorders>
+            <w:shd w:val="clear" w:color="auto" w:fill="1F497D" w:themeFill="text2"/>
+          </w:tcPr>
+          <w:p>
+            <w:pPr>
+              <w:rPr>
+                <w:rStyle w:val="Textoennegrita"/>
+              </w:rPr>
+            </w:pPr>
             <w:r>
               <w:rPr>
                 <w:rStyle w:val="Textoennegrita"/>
@@ -15978,7 +16031,6 @@
           </w:p>
         </w:tc>
       </w:tr>
-      <w:bookmarkEnd w:id="21"/>
       <w:tr>
         <w:trPr>
           <w:cnfStyle w:val="000000100000" w:firstRow="0" w:lastRow="0" w:firstColumn="0" w:lastColumn="0" w:oddVBand="0" w:evenVBand="0" w:oddHBand="1" w:evenHBand="0" w:firstRowFirstColumn="0" w:firstRowLastColumn="0" w:lastRowFirstColumn="0" w:lastRowLastColumn="0"/>
@@ -18276,7 +18328,7 @@
 </file>
 
 <file path=customXml/itemProps1.xml><?xml version="1.0" encoding="utf-8"?>
-<ds:datastoreItem xmlns:ds="http://schemas.openxmlformats.org/officeDocument/2006/customXml" ds:itemID="{F52BECB7-478A-419B-9FB3-77631FBC3CE3}">
+<ds:datastoreItem xmlns:ds="http://schemas.openxmlformats.org/officeDocument/2006/customXml" ds:itemID="{EB4D2C6B-4A08-4B66-A0D5-439D3B807B86}">
   <ds:schemaRefs>
     <ds:schemaRef ds:uri="http://schemas.openxmlformats.org/officeDocument/2006/bibliography"/>
   </ds:schemaRefs>

</xml_diff>

<commit_message>
correcciones sobre tests de aceptacion
</commit_message>
<xml_diff>
--- a/Item 6/Acceptance test.docx
+++ b/Item 6/Acceptance test.docx
@@ -636,7 +636,12 @@
           </w:pPr>
           <w:r>
             <w:lastRenderedPageBreak/>
-            <w:t>Table of contents</w:t>
+            <w:t>Table of conten</w:t>
+          </w:r>
+          <w:bookmarkStart w:id="1" w:name="_GoBack"/>
+          <w:bookmarkEnd w:id="1"/>
+          <w:r>
+            <w:t>ts</w:t>
           </w:r>
         </w:p>
         <w:p>
@@ -660,7 +665,7 @@
           <w:r>
             <w:fldChar w:fldCharType="separate"/>
           </w:r>
-          <w:hyperlink w:anchor="_Toc481061346" w:history="1">
+          <w:hyperlink w:anchor="_Toc481061855" w:history="1">
             <w:r>
               <w:rPr>
                 <w:rStyle w:val="Hipervnculo"/>
@@ -687,7 +692,7 @@
                 <w:noProof/>
                 <w:webHidden/>
               </w:rPr>
-              <w:instrText xml:space="preserve"> PAGEREF _Toc481061346 \h </w:instrText>
+              <w:instrText xml:space="preserve"> PAGEREF _Toc481061855 \h </w:instrText>
             </w:r>
             <w:r>
               <w:rPr>
@@ -730,7 +735,7 @@
               <w:lang w:val="es-ES" w:eastAsia="es-ES"/>
             </w:rPr>
           </w:pPr>
-          <w:hyperlink w:anchor="_Toc481061347" w:history="1">
+          <w:hyperlink w:anchor="_Toc481061856" w:history="1">
             <w:r>
               <w:rPr>
                 <w:rStyle w:val="Hipervnculo"/>
@@ -757,7 +762,7 @@
                 <w:noProof/>
                 <w:webHidden/>
               </w:rPr>
-              <w:instrText xml:space="preserve"> PAGEREF _Toc481061347 \h </w:instrText>
+              <w:instrText xml:space="preserve"> PAGEREF _Toc481061856 \h </w:instrText>
             </w:r>
             <w:r>
               <w:rPr>
@@ -800,7 +805,7 @@
               <w:lang w:val="es-ES" w:eastAsia="es-ES"/>
             </w:rPr>
           </w:pPr>
-          <w:hyperlink w:anchor="_Toc481061348" w:history="1">
+          <w:hyperlink w:anchor="_Toc481061857" w:history="1">
             <w:r>
               <w:rPr>
                 <w:rStyle w:val="Hipervnculo"/>
@@ -827,7 +832,7 @@
                 <w:noProof/>
                 <w:webHidden/>
               </w:rPr>
-              <w:instrText xml:space="preserve"> PAGEREF _Toc481061348 \h </w:instrText>
+              <w:instrText xml:space="preserve"> PAGEREF _Toc481061857 \h </w:instrText>
             </w:r>
             <w:r>
               <w:rPr>
@@ -870,7 +875,7 @@
               <w:lang w:val="es-ES" w:eastAsia="es-ES"/>
             </w:rPr>
           </w:pPr>
-          <w:hyperlink w:anchor="_Toc481061349" w:history="1">
+          <w:hyperlink w:anchor="_Toc481061858" w:history="1">
             <w:r>
               <w:rPr>
                 <w:rStyle w:val="Hipervnculo"/>
@@ -897,7 +902,7 @@
                 <w:noProof/>
                 <w:webHidden/>
               </w:rPr>
-              <w:instrText xml:space="preserve"> PAGEREF _Toc481061349 \h </w:instrText>
+              <w:instrText xml:space="preserve"> PAGEREF _Toc481061858 \h </w:instrText>
             </w:r>
             <w:r>
               <w:rPr>
@@ -940,7 +945,7 @@
               <w:lang w:val="es-ES" w:eastAsia="es-ES"/>
             </w:rPr>
           </w:pPr>
-          <w:hyperlink w:anchor="_Toc481061350" w:history="1">
+          <w:hyperlink w:anchor="_Toc481061859" w:history="1">
             <w:r>
               <w:rPr>
                 <w:rStyle w:val="Hipervnculo"/>
@@ -967,7 +972,7 @@
                 <w:noProof/>
                 <w:webHidden/>
               </w:rPr>
-              <w:instrText xml:space="preserve"> PAGEREF _Toc481061350 \h </w:instrText>
+              <w:instrText xml:space="preserve"> PAGEREF _Toc481061859 \h </w:instrText>
             </w:r>
             <w:r>
               <w:rPr>
@@ -1010,7 +1015,7 @@
               <w:lang w:val="es-ES" w:eastAsia="es-ES"/>
             </w:rPr>
           </w:pPr>
-          <w:hyperlink w:anchor="_Toc481061351" w:history="1">
+          <w:hyperlink w:anchor="_Toc481061860" w:history="1">
             <w:r>
               <w:rPr>
                 <w:rStyle w:val="Hipervnculo"/>
@@ -1037,7 +1042,7 @@
                 <w:noProof/>
                 <w:webHidden/>
               </w:rPr>
-              <w:instrText xml:space="preserve"> PAGEREF _Toc481061351 \h </w:instrText>
+              <w:instrText xml:space="preserve"> PAGEREF _Toc481061860 \h </w:instrText>
             </w:r>
             <w:r>
               <w:rPr>
@@ -1080,7 +1085,7 @@
               <w:lang w:val="es-ES" w:eastAsia="es-ES"/>
             </w:rPr>
           </w:pPr>
-          <w:hyperlink w:anchor="_Toc481061352" w:history="1">
+          <w:hyperlink w:anchor="_Toc481061861" w:history="1">
             <w:r>
               <w:rPr>
                 <w:rStyle w:val="Hipervnculo"/>
@@ -1107,7 +1112,7 @@
                 <w:noProof/>
                 <w:webHidden/>
               </w:rPr>
-              <w:instrText xml:space="preserve"> PAGEREF _Toc481061352 \h </w:instrText>
+              <w:instrText xml:space="preserve"> PAGEREF _Toc481061861 \h </w:instrText>
             </w:r>
             <w:r>
               <w:rPr>
@@ -1150,7 +1155,7 @@
               <w:lang w:val="es-ES" w:eastAsia="es-ES"/>
             </w:rPr>
           </w:pPr>
-          <w:hyperlink w:anchor="_Toc481061353" w:history="1">
+          <w:hyperlink w:anchor="_Toc481061862" w:history="1">
             <w:r>
               <w:rPr>
                 <w:rStyle w:val="Hipervnculo"/>
@@ -1177,7 +1182,7 @@
                 <w:noProof/>
                 <w:webHidden/>
               </w:rPr>
-              <w:instrText xml:space="preserve"> PAGEREF _Toc481061353 \h </w:instrText>
+              <w:instrText xml:space="preserve"> PAGEREF _Toc481061862 \h </w:instrText>
             </w:r>
             <w:r>
               <w:rPr>
@@ -1220,7 +1225,7 @@
               <w:lang w:val="es-ES" w:eastAsia="es-ES"/>
             </w:rPr>
           </w:pPr>
-          <w:hyperlink w:anchor="_Toc481061354" w:history="1">
+          <w:hyperlink w:anchor="_Toc481061863" w:history="1">
             <w:r>
               <w:rPr>
                 <w:rStyle w:val="Hipervnculo"/>
@@ -1247,7 +1252,7 @@
                 <w:noProof/>
                 <w:webHidden/>
               </w:rPr>
-              <w:instrText xml:space="preserve"> PAGEREF _Toc481061354 \h </w:instrText>
+              <w:instrText xml:space="preserve"> PAGEREF _Toc481061863 \h </w:instrText>
             </w:r>
             <w:r>
               <w:rPr>
@@ -1290,7 +1295,7 @@
               <w:lang w:val="es-ES" w:eastAsia="es-ES"/>
             </w:rPr>
           </w:pPr>
-          <w:hyperlink w:anchor="_Toc481061355" w:history="1">
+          <w:hyperlink w:anchor="_Toc481061864" w:history="1">
             <w:r>
               <w:rPr>
                 <w:rStyle w:val="Hipervnculo"/>
@@ -1317,7 +1322,7 @@
                 <w:noProof/>
                 <w:webHidden/>
               </w:rPr>
-              <w:instrText xml:space="preserve"> PAGEREF _Toc481061355 \h </w:instrText>
+              <w:instrText xml:space="preserve"> PAGEREF _Toc481061864 \h </w:instrText>
             </w:r>
             <w:r>
               <w:rPr>
@@ -1360,7 +1365,7 @@
               <w:lang w:val="es-ES" w:eastAsia="es-ES"/>
             </w:rPr>
           </w:pPr>
-          <w:hyperlink w:anchor="_Toc481061356" w:history="1">
+          <w:hyperlink w:anchor="_Toc481061865" w:history="1">
             <w:r>
               <w:rPr>
                 <w:rStyle w:val="Hipervnculo"/>
@@ -1387,7 +1392,7 @@
                 <w:noProof/>
                 <w:webHidden/>
               </w:rPr>
-              <w:instrText xml:space="preserve"> PAGEREF _Toc481061356 \h </w:instrText>
+              <w:instrText xml:space="preserve"> PAGEREF _Toc481061865 \h </w:instrText>
             </w:r>
             <w:r>
               <w:rPr>
@@ -1430,7 +1435,7 @@
               <w:lang w:val="es-ES" w:eastAsia="es-ES"/>
             </w:rPr>
           </w:pPr>
-          <w:hyperlink w:anchor="_Toc481061357" w:history="1">
+          <w:hyperlink w:anchor="_Toc481061866" w:history="1">
             <w:r>
               <w:rPr>
                 <w:rStyle w:val="Hipervnculo"/>
@@ -1457,7 +1462,7 @@
                 <w:noProof/>
                 <w:webHidden/>
               </w:rPr>
-              <w:instrText xml:space="preserve"> PAGEREF _Toc481061357 \h </w:instrText>
+              <w:instrText xml:space="preserve"> PAGEREF _Toc481061866 \h </w:instrText>
             </w:r>
             <w:r>
               <w:rPr>
@@ -1500,7 +1505,7 @@
               <w:lang w:val="es-ES" w:eastAsia="es-ES"/>
             </w:rPr>
           </w:pPr>
-          <w:hyperlink w:anchor="_Toc481061358" w:history="1">
+          <w:hyperlink w:anchor="_Toc481061867" w:history="1">
             <w:r>
               <w:rPr>
                 <w:rStyle w:val="Hipervnculo"/>
@@ -1527,7 +1532,7 @@
                 <w:noProof/>
                 <w:webHidden/>
               </w:rPr>
-              <w:instrText xml:space="preserve"> PAGEREF _Toc481061358 \h </w:instrText>
+              <w:instrText xml:space="preserve"> PAGEREF _Toc481061867 \h </w:instrText>
             </w:r>
             <w:r>
               <w:rPr>
@@ -1570,7 +1575,7 @@
               <w:lang w:val="es-ES" w:eastAsia="es-ES"/>
             </w:rPr>
           </w:pPr>
-          <w:hyperlink w:anchor="_Toc481061359" w:history="1">
+          <w:hyperlink w:anchor="_Toc481061868" w:history="1">
             <w:r>
               <w:rPr>
                 <w:rStyle w:val="Hipervnculo"/>
@@ -1597,7 +1602,7 @@
                 <w:noProof/>
                 <w:webHidden/>
               </w:rPr>
-              <w:instrText xml:space="preserve"> PAGEREF _Toc481061359 \h </w:instrText>
+              <w:instrText xml:space="preserve"> PAGEREF _Toc481061868 \h </w:instrText>
             </w:r>
             <w:r>
               <w:rPr>
@@ -1640,7 +1645,7 @@
               <w:lang w:val="es-ES" w:eastAsia="es-ES"/>
             </w:rPr>
           </w:pPr>
-          <w:hyperlink w:anchor="_Toc481061360" w:history="1">
+          <w:hyperlink w:anchor="_Toc481061869" w:history="1">
             <w:r>
               <w:rPr>
                 <w:rStyle w:val="Hipervnculo"/>
@@ -1667,7 +1672,7 @@
                 <w:noProof/>
                 <w:webHidden/>
               </w:rPr>
-              <w:instrText xml:space="preserve"> PAGEREF _Toc481061360 \h </w:instrText>
+              <w:instrText xml:space="preserve"> PAGEREF _Toc481061869 \h </w:instrText>
             </w:r>
             <w:r>
               <w:rPr>
@@ -1710,7 +1715,7 @@
               <w:lang w:val="es-ES" w:eastAsia="es-ES"/>
             </w:rPr>
           </w:pPr>
-          <w:hyperlink w:anchor="_Toc481061361" w:history="1">
+          <w:hyperlink w:anchor="_Toc481061870" w:history="1">
             <w:r>
               <w:rPr>
                 <w:rStyle w:val="Hipervnculo"/>
@@ -1737,7 +1742,7 @@
                 <w:noProof/>
                 <w:webHidden/>
               </w:rPr>
-              <w:instrText xml:space="preserve"> PAGEREF _Toc481061361 \h </w:instrText>
+              <w:instrText xml:space="preserve"> PAGEREF _Toc481061870 \h </w:instrText>
             </w:r>
             <w:r>
               <w:rPr>
@@ -1780,7 +1785,7 @@
               <w:lang w:val="es-ES" w:eastAsia="es-ES"/>
             </w:rPr>
           </w:pPr>
-          <w:hyperlink w:anchor="_Toc481061362" w:history="1">
+          <w:hyperlink w:anchor="_Toc481061871" w:history="1">
             <w:r>
               <w:rPr>
                 <w:rStyle w:val="Hipervnculo"/>
@@ -1807,7 +1812,7 @@
                 <w:noProof/>
                 <w:webHidden/>
               </w:rPr>
-              <w:instrText xml:space="preserve"> PAGEREF _Toc481061362 \h </w:instrText>
+              <w:instrText xml:space="preserve"> PAGEREF _Toc481061871 \h </w:instrText>
             </w:r>
             <w:r>
               <w:rPr>
@@ -1850,7 +1855,7 @@
               <w:lang w:val="es-ES" w:eastAsia="es-ES"/>
             </w:rPr>
           </w:pPr>
-          <w:hyperlink w:anchor="_Toc481061363" w:history="1">
+          <w:hyperlink w:anchor="_Toc481061872" w:history="1">
             <w:r>
               <w:rPr>
                 <w:rStyle w:val="Hipervnculo"/>
@@ -1877,7 +1882,7 @@
                 <w:noProof/>
                 <w:webHidden/>
               </w:rPr>
-              <w:instrText xml:space="preserve"> PAGEREF _Toc481061363 \h </w:instrText>
+              <w:instrText xml:space="preserve"> PAGEREF _Toc481061872 \h </w:instrText>
             </w:r>
             <w:r>
               <w:rPr>
@@ -1920,7 +1925,7 @@
               <w:lang w:val="es-ES" w:eastAsia="es-ES"/>
             </w:rPr>
           </w:pPr>
-          <w:hyperlink w:anchor="_Toc481061364" w:history="1">
+          <w:hyperlink w:anchor="_Toc481061873" w:history="1">
             <w:r>
               <w:rPr>
                 <w:rStyle w:val="Hipervnculo"/>
@@ -1947,7 +1952,7 @@
                 <w:noProof/>
                 <w:webHidden/>
               </w:rPr>
-              <w:instrText xml:space="preserve"> PAGEREF _Toc481061364 \h </w:instrText>
+              <w:instrText xml:space="preserve"> PAGEREF _Toc481061873 \h </w:instrText>
             </w:r>
             <w:r>
               <w:rPr>
@@ -1990,7 +1995,7 @@
               <w:lang w:val="es-ES" w:eastAsia="es-ES"/>
             </w:rPr>
           </w:pPr>
-          <w:hyperlink w:anchor="_Toc481061365" w:history="1">
+          <w:hyperlink w:anchor="_Toc481061874" w:history="1">
             <w:r>
               <w:rPr>
                 <w:rStyle w:val="Hipervnculo"/>
@@ -2017,7 +2022,7 @@
                 <w:noProof/>
                 <w:webHidden/>
               </w:rPr>
-              <w:instrText xml:space="preserve"> PAGEREF _Toc481061365 \h </w:instrText>
+              <w:instrText xml:space="preserve"> PAGEREF _Toc481061874 \h </w:instrText>
             </w:r>
             <w:r>
               <w:rPr>
@@ -2060,7 +2065,7 @@
               <w:lang w:val="es-ES" w:eastAsia="es-ES"/>
             </w:rPr>
           </w:pPr>
-          <w:hyperlink w:anchor="_Toc481061366" w:history="1">
+          <w:hyperlink w:anchor="_Toc481061875" w:history="1">
             <w:r>
               <w:rPr>
                 <w:rStyle w:val="Hipervnculo"/>
@@ -2087,7 +2092,7 @@
                 <w:noProof/>
                 <w:webHidden/>
               </w:rPr>
-              <w:instrText xml:space="preserve"> PAGEREF _Toc481061366 \h </w:instrText>
+              <w:instrText xml:space="preserve"> PAGEREF _Toc481061875 \h </w:instrText>
             </w:r>
             <w:r>
               <w:rPr>
@@ -2151,9 +2156,7 @@
       <w:pPr>
         <w:pStyle w:val="Ttulo1"/>
       </w:pPr>
-      <w:bookmarkStart w:id="1" w:name="_Toc481061346"/>
-      <w:bookmarkStart w:id="2" w:name="_GoBack"/>
-      <w:bookmarkEnd w:id="2"/>
+      <w:bookmarkStart w:id="2" w:name="_Toc481061855"/>
       <w:r>
         <w:lastRenderedPageBreak/>
         <w:t xml:space="preserve">Use case </w:t>
@@ -2167,7 +2170,7 @@
       <w:r>
         <w:t>nternalization</w:t>
       </w:r>
-      <w:bookmarkEnd w:id="1"/>
+      <w:bookmarkEnd w:id="2"/>
     </w:p>
     <w:p>
       <w:pPr>
@@ -2524,7 +2527,7 @@
       <w:pPr>
         <w:pStyle w:val="Ttulo1"/>
       </w:pPr>
-      <w:bookmarkStart w:id="3" w:name="_Toc481061347"/>
+      <w:bookmarkStart w:id="3" w:name="_Toc481061856"/>
       <w:r>
         <w:t>Use case</w:t>
       </w:r>
@@ -2872,7 +2875,7 @@
       <w:pPr>
         <w:pStyle w:val="Ttulo1"/>
       </w:pPr>
-      <w:bookmarkStart w:id="4" w:name="_Toc481061348"/>
+      <w:bookmarkStart w:id="4" w:name="_Toc481061857"/>
       <w:r>
         <w:lastRenderedPageBreak/>
         <w:t xml:space="preserve">Use case </w:t>
@@ -3438,7 +3441,7 @@
       <w:pPr>
         <w:pStyle w:val="Ttulo1"/>
       </w:pPr>
-      <w:bookmarkStart w:id="5" w:name="_Toc481061349"/>
+      <w:bookmarkStart w:id="5" w:name="_Toc481061858"/>
       <w:r>
         <w:t xml:space="preserve">Use case </w:t>
       </w:r>
@@ -4273,7 +4276,7 @@
       <w:pPr>
         <w:pStyle w:val="Ttulo1"/>
       </w:pPr>
-      <w:bookmarkStart w:id="6" w:name="_Toc481061350"/>
+      <w:bookmarkStart w:id="6" w:name="_Toc481061859"/>
       <w:r>
         <w:t xml:space="preserve">Use case </w:t>
       </w:r>
@@ -4602,7 +4605,7 @@
       <w:pPr>
         <w:pStyle w:val="Ttulo1"/>
       </w:pPr>
-      <w:bookmarkStart w:id="7" w:name="_Toc481061351"/>
+      <w:bookmarkStart w:id="7" w:name="_Toc481061860"/>
       <w:r>
         <w:t xml:space="preserve">Use case </w:t>
       </w:r>
@@ -5183,7 +5186,7 @@
       <w:pPr>
         <w:pStyle w:val="Ttulo1"/>
       </w:pPr>
-      <w:bookmarkStart w:id="8" w:name="_Toc481061352"/>
+      <w:bookmarkStart w:id="8" w:name="_Toc481061861"/>
       <w:r>
         <w:t xml:space="preserve">Use case </w:t>
       </w:r>
@@ -6068,7 +6071,7 @@
       <w:pPr>
         <w:pStyle w:val="Ttulo1"/>
       </w:pPr>
-      <w:bookmarkStart w:id="9" w:name="_Toc481061353"/>
+      <w:bookmarkStart w:id="9" w:name="_Toc481061862"/>
       <w:r>
         <w:lastRenderedPageBreak/>
         <w:t xml:space="preserve">Use case </w:t>
@@ -6665,7 +6668,7 @@
       <w:pPr>
         <w:pStyle w:val="Ttulo1"/>
       </w:pPr>
-      <w:bookmarkStart w:id="10" w:name="_Toc481061354"/>
+      <w:bookmarkStart w:id="10" w:name="_Toc481061863"/>
       <w:r>
         <w:lastRenderedPageBreak/>
         <w:t xml:space="preserve">Use case </w:t>
@@ -7985,7 +7988,7 @@
       <w:pPr>
         <w:pStyle w:val="Ttulo1"/>
       </w:pPr>
-      <w:bookmarkStart w:id="11" w:name="_Toc481061355"/>
+      <w:bookmarkStart w:id="11" w:name="_Toc481061864"/>
       <w:r>
         <w:lastRenderedPageBreak/>
         <w:t xml:space="preserve">Use case </w:t>
@@ -8583,7 +8586,7 @@
       <w:pPr>
         <w:pStyle w:val="Ttulo1"/>
       </w:pPr>
-      <w:bookmarkStart w:id="12" w:name="_Toc481061356"/>
+      <w:bookmarkStart w:id="12" w:name="_Toc481061865"/>
       <w:r>
         <w:t xml:space="preserve">Use case </w:t>
       </w:r>
@@ -10210,7 +10213,7 @@
       <w:pPr>
         <w:pStyle w:val="Ttulo1"/>
       </w:pPr>
-      <w:bookmarkStart w:id="13" w:name="_Toc481061357"/>
+      <w:bookmarkStart w:id="13" w:name="_Toc481061866"/>
       <w:r>
         <w:lastRenderedPageBreak/>
         <w:t xml:space="preserve">Use case </w:t>
@@ -10433,7 +10436,10 @@
               <w:cnfStyle w:val="000000000000" w:firstRow="0" w:lastRow="0" w:firstColumn="0" w:lastColumn="0" w:oddVBand="0" w:evenVBand="0" w:oddHBand="0" w:evenHBand="0" w:firstRowFirstColumn="0" w:firstRowLastColumn="0" w:lastRowFirstColumn="0" w:lastRowLastColumn="0"/>
             </w:pPr>
             <w:r>
-              <w:t>An event list with only event6.</w:t>
+              <w:t>An event list with only events</w:t>
+            </w:r>
+            <w:r>
+              <w:t>.</w:t>
             </w:r>
           </w:p>
         </w:tc>
@@ -10529,7 +10535,7 @@
       <w:pPr>
         <w:pStyle w:val="Ttulo1"/>
       </w:pPr>
-      <w:bookmarkStart w:id="14" w:name="_Toc481061358"/>
+      <w:bookmarkStart w:id="14" w:name="_Toc481061867"/>
       <w:r>
         <w:t xml:space="preserve">Use case </w:t>
       </w:r>
@@ -10748,7 +10754,10 @@
               <w:t>Green: close events, G</w:t>
             </w:r>
             <w:r>
-              <w:t>ray</w:t>
+              <w:t>re</w:t>
+            </w:r>
+            <w:r>
+              <w:t>y</w:t>
             </w:r>
             <w:r>
               <w:t>: past events.</w:t>
@@ -11108,7 +11117,7 @@
       <w:pPr>
         <w:pStyle w:val="Ttulo1"/>
       </w:pPr>
-      <w:bookmarkStart w:id="15" w:name="_Toc481061359"/>
+      <w:bookmarkStart w:id="15" w:name="_Toc481061868"/>
       <w:r>
         <w:lastRenderedPageBreak/>
         <w:t xml:space="preserve">Use case </w:t>
@@ -12434,7 +12443,7 @@
       <w:pPr>
         <w:pStyle w:val="Ttulo1"/>
       </w:pPr>
-      <w:bookmarkStart w:id="16" w:name="_Toc481061360"/>
+      <w:bookmarkStart w:id="16" w:name="_Toc481061869"/>
       <w:r>
         <w:t xml:space="preserve">Use case </w:t>
       </w:r>
@@ -12743,7 +12752,7 @@
       <w:pPr>
         <w:pStyle w:val="Ttulo1"/>
       </w:pPr>
-      <w:bookmarkStart w:id="17" w:name="_Toc481061361"/>
+      <w:bookmarkStart w:id="17" w:name="_Toc481061870"/>
       <w:r>
         <w:t xml:space="preserve">Use case </w:t>
       </w:r>
@@ -13124,7 +13133,7 @@
       <w:pPr>
         <w:pStyle w:val="Ttulo1"/>
       </w:pPr>
-      <w:bookmarkStart w:id="18" w:name="_Toc481061362"/>
+      <w:bookmarkStart w:id="18" w:name="_Toc481061871"/>
       <w:r>
         <w:lastRenderedPageBreak/>
         <w:t xml:space="preserve">Use case </w:t>
@@ -13493,7 +13502,7 @@
       <w:pPr>
         <w:pStyle w:val="Ttulo1"/>
       </w:pPr>
-      <w:bookmarkStart w:id="19" w:name="_Toc481061363"/>
+      <w:bookmarkStart w:id="19" w:name="_Toc481061872"/>
       <w:r>
         <w:t xml:space="preserve">Use case </w:t>
       </w:r>
@@ -13818,7 +13827,7 @@
       <w:pPr>
         <w:pStyle w:val="Ttulo1"/>
       </w:pPr>
-      <w:bookmarkStart w:id="20" w:name="_Toc481061364"/>
+      <w:bookmarkStart w:id="20" w:name="_Toc481061873"/>
       <w:r>
         <w:lastRenderedPageBreak/>
         <w:t xml:space="preserve">Use case </w:t>
@@ -14369,7 +14378,7 @@
       <w:pPr>
         <w:pStyle w:val="Ttulo1"/>
       </w:pPr>
-      <w:bookmarkStart w:id="21" w:name="_Toc481061365"/>
+      <w:bookmarkStart w:id="21" w:name="_Toc481061874"/>
       <w:r>
         <w:t xml:space="preserve">Use case </w:t>
       </w:r>
@@ -14995,7 +15004,7 @@
       <w:pPr>
         <w:pStyle w:val="Ttulo1"/>
       </w:pPr>
-      <w:bookmarkStart w:id="22" w:name="_Toc481061366"/>
+      <w:bookmarkStart w:id="22" w:name="_Toc481061875"/>
       <w:r>
         <w:t>Use case 21 Manage credit card</w:t>
       </w:r>
@@ -15494,7 +15503,13 @@
               <w:t xml:space="preserve">Modify </w:t>
             </w:r>
             <w:r>
-              <w:t>a credit card with valid information, clicking in the button  at the bottom of your credit card information</w:t>
+              <w:t xml:space="preserve">a credit card with valid information, clicking in the </w:t>
+            </w:r>
+            <w:r>
+              <w:t>button at</w:t>
+            </w:r>
+            <w:r>
+              <w:t xml:space="preserve"> the bottom of your credit card information</w:t>
             </w:r>
           </w:p>
         </w:tc>
@@ -16118,7 +16133,6 @@
         </w:tc>
       </w:tr>
     </w:tbl>
-    <w:p/>
     <w:p/>
     <w:sectPr>
       <w:pgSz w:w="11906" w:h="16838"/>
@@ -18328,7 +18342,7 @@
 </file>
 
 <file path=customXml/itemProps1.xml><?xml version="1.0" encoding="utf-8"?>
-<ds:datastoreItem xmlns:ds="http://schemas.openxmlformats.org/officeDocument/2006/customXml" ds:itemID="{EB4D2C6B-4A08-4B66-A0D5-439D3B807B86}">
+<ds:datastoreItem xmlns:ds="http://schemas.openxmlformats.org/officeDocument/2006/customXml" ds:itemID="{0D49C46E-121D-4ACC-A3FD-56A2BFC76745}">
   <ds:schemaRefs>
     <ds:schemaRef ds:uri="http://schemas.openxmlformats.org/officeDocument/2006/bibliography"/>
   </ds:schemaRefs>

</xml_diff>

<commit_message>
arreglado fallo del acceptance test y actualizado todo indicando en que test de aceptacion esta cada bug intencional
</commit_message>
<xml_diff>
--- a/Item 6/Acceptance test.docx
+++ b/Item 6/Acceptance test.docx
@@ -1,6 +1,6 @@
 
 <file path=word/document.xml><?xml version="1.0" encoding="utf-8"?>
-<w:document xmlns:wpc="http://schemas.microsoft.com/office/word/2010/wordprocessingCanvas" xmlns:cx="http://schemas.microsoft.com/office/drawing/2014/chartex" xmlns:cx1="http://schemas.microsoft.com/office/drawing/2015/9/8/chartex" xmlns:cx2="http://schemas.microsoft.com/office/drawing/2015/10/21/chartex" xmlns:cx3="http://schemas.microsoft.com/office/drawing/2016/5/9/chartex" xmlns:cx4="http://schemas.microsoft.com/office/drawing/2016/5/10/chartex" xmlns:cx5="http://schemas.microsoft.com/office/drawing/2016/5/11/chartex" xmlns:cx6="http://schemas.microsoft.com/office/drawing/2016/5/12/chartex" xmlns:cx7="http://schemas.microsoft.com/office/drawing/2016/5/13/chartex" xmlns:cx8="http://schemas.microsoft.com/office/drawing/2016/5/14/chartex" xmlns:mc="http://schemas.openxmlformats.org/markup-compatibility/2006" xmlns:o="urn:schemas-microsoft-com:office:office" xmlns:r="http://schemas.openxmlformats.org/officeDocument/2006/relationships" xmlns:m="http://schemas.openxmlformats.org/officeDocument/2006/math" xmlns:v="urn:schemas-microsoft-com:vml" xmlns:wp14="http://schemas.microsoft.com/office/word/2010/wordprocessingDrawing" xmlns:wp="http://schemas.openxmlformats.org/drawingml/2006/wordprocessingDrawing" xmlns:w10="urn:schemas-microsoft-com:office:word" xmlns:w="http://schemas.openxmlformats.org/wordprocessingml/2006/main" xmlns:w14="http://schemas.microsoft.com/office/word/2010/wordml" xmlns:w15="http://schemas.microsoft.com/office/word/2012/wordml" xmlns:w16se="http://schemas.microsoft.com/office/word/2015/wordml/symex" xmlns:wpg="http://schemas.microsoft.com/office/word/2010/wordprocessingGroup" xmlns:wpi="http://schemas.microsoft.com/office/word/2010/wordprocessingInk" xmlns:wne="http://schemas.microsoft.com/office/word/2006/wordml" xmlns:wps="http://schemas.microsoft.com/office/word/2010/wordprocessingShape" mc:Ignorable="w14 w15 w16se wp14">
+<w:document xmlns:wpc="http://schemas.microsoft.com/office/word/2010/wordprocessingCanvas" xmlns:mc="http://schemas.openxmlformats.org/markup-compatibility/2006" xmlns:o="urn:schemas-microsoft-com:office:office" xmlns:r="http://schemas.openxmlformats.org/officeDocument/2006/relationships" xmlns:m="http://schemas.openxmlformats.org/officeDocument/2006/math" xmlns:v="urn:schemas-microsoft-com:vml" xmlns:wp14="http://schemas.microsoft.com/office/word/2010/wordprocessingDrawing" xmlns:wp="http://schemas.openxmlformats.org/drawingml/2006/wordprocessingDrawing" xmlns:w10="urn:schemas-microsoft-com:office:word" xmlns:w="http://schemas.openxmlformats.org/wordprocessingml/2006/main" xmlns:w14="http://schemas.microsoft.com/office/word/2010/wordml" xmlns:wpg="http://schemas.microsoft.com/office/word/2010/wordprocessingGroup" xmlns:wpi="http://schemas.microsoft.com/office/word/2010/wordprocessingInk" xmlns:wne="http://schemas.microsoft.com/office/word/2006/wordml" xmlns:wps="http://schemas.microsoft.com/office/word/2010/wordprocessingShape" mc:Ignorable="w14 wp14">
   <w:body>
     <w:p>
       <w:pPr>
@@ -13,7 +13,15 @@
         <w:br/>
       </w:r>
       <w:r>
-        <w:t>Acme Chorbies 2.0</w:t>
+        <w:t xml:space="preserve">Acme </w:t>
+      </w:r>
+      <w:proofErr w:type="spellStart"/>
+      <w:r>
+        <w:t>Chorbies</w:t>
+      </w:r>
+      <w:proofErr w:type="spellEnd"/>
+      <w:r>
+        <w:t xml:space="preserve"> 2.0</w:t>
       </w:r>
     </w:p>
     <w:p>
@@ -148,14 +156,34 @@
             <w:pPr>
               <w:pStyle w:val="Notes"/>
               <w:cnfStyle w:val="000000000000" w:firstRow="0" w:lastRow="0" w:firstColumn="0" w:lastColumn="0" w:oddVBand="0" w:evenVBand="0" w:oddHBand="0" w:evenHBand="0" w:firstRowFirstColumn="0" w:firstRowLastColumn="0" w:lastRowFirstColumn="0" w:lastRowLastColumn="0"/>
-            </w:pPr>
-            <w:r>
-              <w:t>Acha Burgos,</w:t>
-            </w:r>
-            <w:r>
+              <w:rPr>
+                <w:lang w:val="es-ES"/>
+              </w:rPr>
+            </w:pPr>
+            <w:proofErr w:type="spellStart"/>
+            <w:r>
+              <w:rPr>
+                <w:lang w:val="es-ES"/>
+              </w:rPr>
+              <w:t>Acha</w:t>
+            </w:r>
+            <w:proofErr w:type="spellEnd"/>
+            <w:r>
+              <w:rPr>
+                <w:lang w:val="es-ES"/>
+              </w:rPr>
+              <w:t xml:space="preserve"> Burgos,</w:t>
+            </w:r>
+            <w:r>
+              <w:rPr>
+                <w:lang w:val="es-ES"/>
+              </w:rPr>
               <w:t xml:space="preserve"> </w:t>
             </w:r>
             <w:r>
+              <w:rPr>
+                <w:lang w:val="es-ES"/>
+              </w:rPr>
               <w:t>Álvaro</w:t>
             </w:r>
           </w:p>
@@ -163,14 +191,26 @@
             <w:pPr>
               <w:pStyle w:val="Notes"/>
               <w:cnfStyle w:val="000000000000" w:firstRow="0" w:lastRow="0" w:firstColumn="0" w:lastColumn="0" w:oddVBand="0" w:evenVBand="0" w:oddHBand="0" w:evenHBand="0" w:firstRowFirstColumn="0" w:firstRowLastColumn="0" w:lastRowFirstColumn="0" w:lastRowLastColumn="0"/>
-            </w:pPr>
-            <w:r>
+              <w:rPr>
+                <w:lang w:val="es-ES"/>
+              </w:rPr>
+            </w:pPr>
+            <w:r>
+              <w:rPr>
+                <w:lang w:val="es-ES"/>
+              </w:rPr>
               <w:t>Iglesias Pérez,</w:t>
             </w:r>
             <w:r>
+              <w:rPr>
+                <w:lang w:val="es-ES"/>
+              </w:rPr>
               <w:t xml:space="preserve"> </w:t>
             </w:r>
             <w:r>
+              <w:rPr>
+                <w:lang w:val="es-ES"/>
+              </w:rPr>
               <w:t>Daniel</w:t>
             </w:r>
           </w:p>
@@ -178,26 +218,60 @@
             <w:pPr>
               <w:pStyle w:val="Notes"/>
               <w:cnfStyle w:val="000000000000" w:firstRow="0" w:lastRow="0" w:firstColumn="0" w:lastColumn="0" w:oddVBand="0" w:evenVBand="0" w:oddHBand="0" w:evenHBand="0" w:firstRowFirstColumn="0" w:firstRowLastColumn="0" w:lastRowFirstColumn="0" w:lastRowLastColumn="0"/>
-            </w:pPr>
-            <w:r>
-              <w:t>Gavira González, José Manuel</w:t>
+              <w:rPr>
+                <w:lang w:val="es-ES"/>
+              </w:rPr>
+            </w:pPr>
+            <w:proofErr w:type="spellStart"/>
+            <w:r>
+              <w:rPr>
+                <w:lang w:val="es-ES"/>
+              </w:rPr>
+              <w:t>Gavira</w:t>
+            </w:r>
+            <w:proofErr w:type="spellEnd"/>
+            <w:r>
+              <w:rPr>
+                <w:lang w:val="es-ES"/>
+              </w:rPr>
+              <w:t xml:space="preserve"> González, José Manuel</w:t>
             </w:r>
           </w:p>
           <w:p>
             <w:pPr>
               <w:pStyle w:val="Notes"/>
               <w:cnfStyle w:val="000000000000" w:firstRow="0" w:lastRow="0" w:firstColumn="0" w:lastColumn="0" w:oddVBand="0" w:evenVBand="0" w:oddHBand="0" w:evenHBand="0" w:firstRowFirstColumn="0" w:firstRowLastColumn="0" w:lastRowFirstColumn="0" w:lastRowLastColumn="0"/>
-            </w:pPr>
-            <w:r>
-              <w:t>Rodrígez Martín, Javier</w:t>
+              <w:rPr>
+                <w:lang w:val="es-ES"/>
+              </w:rPr>
+            </w:pPr>
+            <w:proofErr w:type="spellStart"/>
+            <w:r>
+              <w:rPr>
+                <w:lang w:val="es-ES"/>
+              </w:rPr>
+              <w:t>Rodrígez</w:t>
+            </w:r>
+            <w:proofErr w:type="spellEnd"/>
+            <w:r>
+              <w:rPr>
+                <w:lang w:val="es-ES"/>
+              </w:rPr>
+              <w:t xml:space="preserve"> Martín, Javier</w:t>
             </w:r>
           </w:p>
           <w:p>
             <w:pPr>
               <w:pStyle w:val="Notes"/>
               <w:cnfStyle w:val="000000000000" w:firstRow="0" w:lastRow="0" w:firstColumn="0" w:lastColumn="0" w:oddVBand="0" w:evenVBand="0" w:oddHBand="0" w:evenHBand="0" w:firstRowFirstColumn="0" w:firstRowLastColumn="0" w:lastRowFirstColumn="0" w:lastRowLastColumn="0"/>
-            </w:pPr>
-            <w:r>
+              <w:rPr>
+                <w:lang w:val="es-ES"/>
+              </w:rPr>
+            </w:pPr>
+            <w:r>
+              <w:rPr>
+                <w:lang w:val="es-ES"/>
+              </w:rPr>
               <w:t>Roldán Sánchez, Pablo</w:t>
             </w:r>
           </w:p>
@@ -205,8 +279,14 @@
             <w:pPr>
               <w:pStyle w:val="Notes"/>
               <w:cnfStyle w:val="000000000000" w:firstRow="0" w:lastRow="0" w:firstColumn="0" w:lastColumn="0" w:oddVBand="0" w:evenVBand="0" w:oddHBand="0" w:evenHBand="0" w:firstRowFirstColumn="0" w:firstRowLastColumn="0" w:lastRowFirstColumn="0" w:lastRowLastColumn="0"/>
-            </w:pPr>
-            <w:r>
+              <w:rPr>
+                <w:lang w:val="es-ES"/>
+              </w:rPr>
+            </w:pPr>
+            <w:r>
+              <w:rPr>
+                <w:lang w:val="es-ES"/>
+              </w:rPr>
               <w:t>Ronda Lucena, Arturo</w:t>
             </w:r>
           </w:p>
@@ -333,17 +413,37 @@
             <w:pPr>
               <w:pStyle w:val="Notes"/>
               <w:cnfStyle w:val="000000100000" w:firstRow="0" w:lastRow="0" w:firstColumn="0" w:lastColumn="0" w:oddVBand="0" w:evenVBand="0" w:oddHBand="1" w:evenHBand="0" w:firstRowFirstColumn="0" w:firstRowLastColumn="0" w:lastRowFirstColumn="0" w:lastRowLastColumn="0"/>
-            </w:pPr>
-            <w:r>
-              <w:t>Bujalance Muñoz, Alberto</w:t>
+              <w:rPr>
+                <w:lang w:val="es-ES"/>
+              </w:rPr>
+            </w:pPr>
+            <w:proofErr w:type="spellStart"/>
+            <w:r>
+              <w:rPr>
+                <w:lang w:val="es-ES"/>
+              </w:rPr>
+              <w:t>Bujalance</w:t>
+            </w:r>
+            <w:proofErr w:type="spellEnd"/>
+            <w:r>
+              <w:rPr>
+                <w:lang w:val="es-ES"/>
+              </w:rPr>
+              <w:t xml:space="preserve"> Muñoz, Alberto</w:t>
             </w:r>
           </w:p>
           <w:p>
             <w:pPr>
               <w:pStyle w:val="Notes"/>
               <w:cnfStyle w:val="000000100000" w:firstRow="0" w:lastRow="0" w:firstColumn="0" w:lastColumn="0" w:oddVBand="0" w:evenVBand="0" w:oddHBand="1" w:evenHBand="0" w:firstRowFirstColumn="0" w:firstRowLastColumn="0" w:lastRowFirstColumn="0" w:lastRowLastColumn="0"/>
-            </w:pPr>
-            <w:r>
+              <w:rPr>
+                <w:lang w:val="es-ES"/>
+              </w:rPr>
+            </w:pPr>
+            <w:r>
+              <w:rPr>
+                <w:lang w:val="es-ES"/>
+              </w:rPr>
               <w:t>Gamero Monge, Alejandro</w:t>
             </w:r>
           </w:p>
@@ -351,8 +451,14 @@
             <w:pPr>
               <w:pStyle w:val="Notes"/>
               <w:cnfStyle w:val="000000100000" w:firstRow="0" w:lastRow="0" w:firstColumn="0" w:lastColumn="0" w:oddVBand="0" w:evenVBand="0" w:oddHBand="1" w:evenHBand="0" w:firstRowFirstColumn="0" w:firstRowLastColumn="0" w:lastRowFirstColumn="0" w:lastRowLastColumn="0"/>
-            </w:pPr>
-            <w:r>
+              <w:rPr>
+                <w:lang w:val="es-ES"/>
+              </w:rPr>
+            </w:pPr>
+            <w:r>
+              <w:rPr>
+                <w:lang w:val="es-ES"/>
+              </w:rPr>
               <w:t>Martín Gordillo, Álvaro</w:t>
             </w:r>
           </w:p>
@@ -360,8 +466,14 @@
             <w:pPr>
               <w:pStyle w:val="Notes"/>
               <w:cnfStyle w:val="000000100000" w:firstRow="0" w:lastRow="0" w:firstColumn="0" w:lastColumn="0" w:oddVBand="0" w:evenVBand="0" w:oddHBand="1" w:evenHBand="0" w:firstRowFirstColumn="0" w:firstRowLastColumn="0" w:lastRowFirstColumn="0" w:lastRowLastColumn="0"/>
-            </w:pPr>
-            <w:r>
+              <w:rPr>
+                <w:lang w:val="es-ES"/>
+              </w:rPr>
+            </w:pPr>
+            <w:r>
+              <w:rPr>
+                <w:lang w:val="es-ES"/>
+              </w:rPr>
               <w:t>Troncoso Correa, Julio</w:t>
             </w:r>
           </w:p>
@@ -369,8 +481,14 @@
             <w:pPr>
               <w:pStyle w:val="Notes"/>
               <w:cnfStyle w:val="000000100000" w:firstRow="0" w:lastRow="0" w:firstColumn="0" w:lastColumn="0" w:oddVBand="0" w:evenVBand="0" w:oddHBand="1" w:evenHBand="0" w:firstRowFirstColumn="0" w:firstRowLastColumn="0" w:lastRowFirstColumn="0" w:lastRowLastColumn="0"/>
-            </w:pPr>
-            <w:r>
+              <w:rPr>
+                <w:lang w:val="es-ES"/>
+              </w:rPr>
+            </w:pPr>
+            <w:r>
+              <w:rPr>
+                <w:lang w:val="es-ES"/>
+              </w:rPr>
               <w:t>Vázquez Zambrano, Pablo</w:t>
             </w:r>
           </w:p>
@@ -378,9 +496,29 @@
             <w:pPr>
               <w:pStyle w:val="Notes"/>
               <w:cnfStyle w:val="000000100000" w:firstRow="0" w:lastRow="0" w:firstColumn="0" w:lastColumn="0" w:oddVBand="0" w:evenVBand="0" w:oddHBand="1" w:evenHBand="0" w:firstRowFirstColumn="0" w:firstRowLastColumn="0" w:lastRowFirstColumn="0" w:lastRowLastColumn="0"/>
-            </w:pPr>
-            <w:r>
-              <w:t>Villanueva Orgaz, Andrés</w:t>
+              <w:rPr>
+                <w:lang w:val="es-ES"/>
+              </w:rPr>
+            </w:pPr>
+            <w:r>
+              <w:rPr>
+                <w:lang w:val="es-ES"/>
+              </w:rPr>
+              <w:t xml:space="preserve">Villanueva </w:t>
+            </w:r>
+            <w:proofErr w:type="spellStart"/>
+            <w:r>
+              <w:rPr>
+                <w:lang w:val="es-ES"/>
+              </w:rPr>
+              <w:t>Orgaz</w:t>
+            </w:r>
+            <w:proofErr w:type="spellEnd"/>
+            <w:r>
+              <w:rPr>
+                <w:lang w:val="es-ES"/>
+              </w:rPr>
+              <w:t>, Andrés</w:t>
             </w:r>
           </w:p>
         </w:tc>
@@ -466,17 +604,37 @@
             <w:pPr>
               <w:pStyle w:val="Notes"/>
               <w:cnfStyle w:val="000000100000" w:firstRow="0" w:lastRow="0" w:firstColumn="0" w:lastColumn="0" w:oddVBand="0" w:evenVBand="0" w:oddHBand="1" w:evenHBand="0" w:firstRowFirstColumn="0" w:firstRowLastColumn="0" w:lastRowFirstColumn="0" w:lastRowLastColumn="0"/>
-            </w:pPr>
-            <w:r>
-              <w:t>Acha Burgos, Álvaro</w:t>
+              <w:rPr>
+                <w:lang w:val="es-ES"/>
+              </w:rPr>
+            </w:pPr>
+            <w:proofErr w:type="spellStart"/>
+            <w:r>
+              <w:rPr>
+                <w:lang w:val="es-ES"/>
+              </w:rPr>
+              <w:t>Acha</w:t>
+            </w:r>
+            <w:proofErr w:type="spellEnd"/>
+            <w:r>
+              <w:rPr>
+                <w:lang w:val="es-ES"/>
+              </w:rPr>
+              <w:t xml:space="preserve"> Burgos, Álvaro</w:t>
             </w:r>
           </w:p>
           <w:p>
             <w:pPr>
               <w:pStyle w:val="Notes"/>
               <w:cnfStyle w:val="000000100000" w:firstRow="0" w:lastRow="0" w:firstColumn="0" w:lastColumn="0" w:oddVBand="0" w:evenVBand="0" w:oddHBand="1" w:evenHBand="0" w:firstRowFirstColumn="0" w:firstRowLastColumn="0" w:lastRowFirstColumn="0" w:lastRowLastColumn="0"/>
-            </w:pPr>
-            <w:r>
+              <w:rPr>
+                <w:lang w:val="es-ES"/>
+              </w:rPr>
+            </w:pPr>
+            <w:r>
+              <w:rPr>
+                <w:lang w:val="es-ES"/>
+              </w:rPr>
               <w:t>Ronda Lucena, Arturo</w:t>
             </w:r>
           </w:p>
@@ -601,11 +759,10 @@
           <w:docPartUnique/>
         </w:docPartObj>
       </w:sdtPr>
-      <w:sdtEndPr/>
       <w:sdtContent>
         <w:p>
           <w:pPr>
-            <w:pStyle w:val="TtuloTDC"/>
+            <w:pStyle w:val="TtulodeTDC"/>
             <w:rPr>
               <w:rFonts w:asciiTheme="minorHAnsi" w:eastAsiaTheme="minorHAnsi" w:hAnsiTheme="minorHAnsi" w:cstheme="minorBidi"/>
               <w:b w:val="0"/>
@@ -632,16 +789,11 @@
         </w:p>
         <w:p>
           <w:pPr>
-            <w:pStyle w:val="TtuloTDC"/>
+            <w:pStyle w:val="TtulodeTDC"/>
           </w:pPr>
           <w:r>
             <w:lastRenderedPageBreak/>
-            <w:t>Table of conten</w:t>
-          </w:r>
-          <w:bookmarkStart w:id="1" w:name="_GoBack"/>
-          <w:bookmarkEnd w:id="1"/>
-          <w:r>
-            <w:t>ts</w:t>
+            <w:t>Table of contents</w:t>
           </w:r>
         </w:p>
         <w:p>
@@ -1091,7 +1243,21 @@
                 <w:rStyle w:val="Hipervnculo"/>
                 <w:noProof/>
               </w:rPr>
-              <w:t>Use case 7 Search Template</w:t>
+              <w:t>Use case 7 Sea</w:t>
+            </w:r>
+            <w:r>
+              <w:rPr>
+                <w:rStyle w:val="Hipervnculo"/>
+                <w:noProof/>
+              </w:rPr>
+              <w:t>r</w:t>
+            </w:r>
+            <w:r>
+              <w:rPr>
+                <w:rStyle w:val="Hipervnculo"/>
+                <w:noProof/>
+              </w:rPr>
+              <w:t>ch Template</w:t>
             </w:r>
             <w:r>
               <w:rPr>
@@ -1441,7 +1607,21 @@
                 <w:rStyle w:val="Hipervnculo"/>
                 <w:noProof/>
               </w:rPr>
-              <w:t>Use case 12 Events in less than 1 month</w:t>
+              <w:t>Use case 12 Eve</w:t>
+            </w:r>
+            <w:r>
+              <w:rPr>
+                <w:rStyle w:val="Hipervnculo"/>
+                <w:noProof/>
+              </w:rPr>
+              <w:t>n</w:t>
+            </w:r>
+            <w:r>
+              <w:rPr>
+                <w:rStyle w:val="Hipervnculo"/>
+                <w:noProof/>
+              </w:rPr>
+              <w:t>ts in less than 1 month</w:t>
             </w:r>
             <w:r>
               <w:rPr>
@@ -1791,7 +1971,21 @@
                 <w:rStyle w:val="Hipervnculo"/>
                 <w:noProof/>
               </w:rPr>
-              <w:t>Use case 17 Your events.</w:t>
+              <w:t>Use case 17 Your</w:t>
+            </w:r>
+            <w:r>
+              <w:rPr>
+                <w:rStyle w:val="Hipervnculo"/>
+                <w:noProof/>
+              </w:rPr>
+              <w:t xml:space="preserve"> </w:t>
+            </w:r>
+            <w:r>
+              <w:rPr>
+                <w:rStyle w:val="Hipervnculo"/>
+                <w:noProof/>
+              </w:rPr>
+              <w:t>events.</w:t>
             </w:r>
             <w:r>
               <w:rPr>
@@ -2156,7 +2350,7 @@
       <w:pPr>
         <w:pStyle w:val="Ttulo1"/>
       </w:pPr>
-      <w:bookmarkStart w:id="2" w:name="_Toc481061855"/>
+      <w:bookmarkStart w:id="1" w:name="_Toc481061855"/>
       <w:r>
         <w:lastRenderedPageBreak/>
         <w:t xml:space="preserve">Use case </w:t>
@@ -2170,7 +2364,7 @@
       <w:r>
         <w:t>nternalization</w:t>
       </w:r>
-      <w:bookmarkEnd w:id="2"/>
+      <w:bookmarkEnd w:id="1"/>
     </w:p>
     <w:p>
       <w:pPr>
@@ -2217,7 +2411,15 @@
         <w:pStyle w:val="Notes"/>
       </w:pPr>
       <w:r>
-        <w:t>Press en or es button</w:t>
+        <w:t xml:space="preserve">Press en or </w:t>
+      </w:r>
+      <w:proofErr w:type="spellStart"/>
+      <w:r>
+        <w:t>es</w:t>
+      </w:r>
+      <w:proofErr w:type="spellEnd"/>
+      <w:r>
+        <w:t xml:space="preserve"> button</w:t>
       </w:r>
       <w:r>
         <w:rPr>
@@ -2248,7 +2450,7 @@
                     <pic:cNvPicPr/>
                   </pic:nvPicPr>
                   <pic:blipFill>
-                    <a:blip r:embed="rId7">
+                    <a:blip r:embed="rId8">
                       <a:extLst>
                         <a:ext uri="{28A0092B-C50C-407E-A947-70E740481C1C}">
                           <a14:useLocalDpi xmlns:a14="http://schemas.microsoft.com/office/drawing/2010/main" val="0"/>
@@ -2387,7 +2589,15 @@
               <w:cnfStyle w:val="000000100000" w:firstRow="0" w:lastRow="0" w:firstColumn="0" w:lastColumn="0" w:oddVBand="0" w:evenVBand="0" w:oddHBand="1" w:evenHBand="0" w:firstRowFirstColumn="0" w:firstRowLastColumn="0" w:lastRowFirstColumn="0" w:lastRowLastColumn="0"/>
             </w:pPr>
             <w:r>
-              <w:t>Check that all cases are available in both language.</w:t>
+              <w:t xml:space="preserve">Check that all cases are available in both </w:t>
+            </w:r>
+            <w:proofErr w:type="gramStart"/>
+            <w:r>
+              <w:t>language</w:t>
+            </w:r>
+            <w:proofErr w:type="gramEnd"/>
+            <w:r>
+              <w:t>.</w:t>
             </w:r>
           </w:p>
         </w:tc>
@@ -2527,7 +2737,7 @@
       <w:pPr>
         <w:pStyle w:val="Ttulo1"/>
       </w:pPr>
-      <w:bookmarkStart w:id="3" w:name="_Toc481061856"/>
+      <w:bookmarkStart w:id="2" w:name="_Toc481061856"/>
       <w:r>
         <w:t>Use case</w:t>
       </w:r>
@@ -2544,7 +2754,7 @@
       <w:r>
         <w:t>Welcome Page</w:t>
       </w:r>
-      <w:bookmarkEnd w:id="3"/>
+      <w:bookmarkEnd w:id="2"/>
     </w:p>
     <w:p>
       <w:pPr>
@@ -2575,7 +2785,55 @@
           <w:sz w:val="20"/>
           <w:szCs w:val="22"/>
         </w:rPr>
-        <w:t>See a welcome page with a banner that advertises Acme projects, including Acme Pad-Thai, Acme BnB, and Acme Car’n go! The ba</w:t>
+        <w:t xml:space="preserve">See a welcome page with a banner that advertises Acme projects, including Acme Pad-Thai, Acme </w:t>
+      </w:r>
+      <w:proofErr w:type="spellStart"/>
+      <w:r>
+        <w:rPr>
+          <w:rFonts w:ascii="Comic Sans MS" w:eastAsiaTheme="minorHAnsi" w:hAnsi="Comic Sans MS" w:cstheme="minorBidi"/>
+          <w:iCs w:val="0"/>
+          <w:color w:val="4A442A" w:themeColor="background2" w:themeShade="40"/>
+          <w:spacing w:val="0"/>
+          <w:sz w:val="20"/>
+          <w:szCs w:val="22"/>
+        </w:rPr>
+        <w:t>BnB</w:t>
+      </w:r>
+      <w:proofErr w:type="spellEnd"/>
+      <w:r>
+        <w:rPr>
+          <w:rFonts w:ascii="Comic Sans MS" w:eastAsiaTheme="minorHAnsi" w:hAnsi="Comic Sans MS" w:cstheme="minorBidi"/>
+          <w:iCs w:val="0"/>
+          <w:color w:val="4A442A" w:themeColor="background2" w:themeShade="40"/>
+          <w:spacing w:val="0"/>
+          <w:sz w:val="20"/>
+          <w:szCs w:val="22"/>
+        </w:rPr>
+        <w:t xml:space="preserve">, and Acme </w:t>
+      </w:r>
+      <w:proofErr w:type="spellStart"/>
+      <w:r>
+        <w:rPr>
+          <w:rFonts w:ascii="Comic Sans MS" w:eastAsiaTheme="minorHAnsi" w:hAnsi="Comic Sans MS" w:cstheme="minorBidi"/>
+          <w:iCs w:val="0"/>
+          <w:color w:val="4A442A" w:themeColor="background2" w:themeShade="40"/>
+          <w:spacing w:val="0"/>
+          <w:sz w:val="20"/>
+          <w:szCs w:val="22"/>
+        </w:rPr>
+        <w:t>Car’n</w:t>
+      </w:r>
+      <w:proofErr w:type="spellEnd"/>
+      <w:r>
+        <w:rPr>
+          <w:rFonts w:ascii="Comic Sans MS" w:eastAsiaTheme="minorHAnsi" w:hAnsi="Comic Sans MS" w:cstheme="minorBidi"/>
+          <w:iCs w:val="0"/>
+          <w:color w:val="4A442A" w:themeColor="background2" w:themeShade="40"/>
+          <w:spacing w:val="0"/>
+          <w:sz w:val="20"/>
+          <w:szCs w:val="22"/>
+        </w:rPr>
+        <w:t xml:space="preserve"> go! The ba</w:t>
       </w:r>
       <w:r>
         <w:rPr>
@@ -2875,7 +3133,7 @@
       <w:pPr>
         <w:pStyle w:val="Ttulo1"/>
       </w:pPr>
-      <w:bookmarkStart w:id="4" w:name="_Toc481061857"/>
+      <w:bookmarkStart w:id="3" w:name="_Toc481061857"/>
       <w:r>
         <w:lastRenderedPageBreak/>
         <w:t xml:space="preserve">Use case </w:t>
@@ -2886,7 +3144,7 @@
       <w:r>
         <w:t xml:space="preserve"> Login</w:t>
       </w:r>
-      <w:bookmarkEnd w:id="4"/>
+      <w:bookmarkEnd w:id="3"/>
     </w:p>
     <w:p>
       <w:pPr>
@@ -2908,6 +3166,7 @@
           <w:szCs w:val="22"/>
         </w:rPr>
       </w:pPr>
+      <w:proofErr w:type="gramStart"/>
       <w:r>
         <w:rPr>
           <w:rFonts w:ascii="Comic Sans MS" w:eastAsiaTheme="minorHAnsi" w:hAnsi="Comic Sans MS" w:cstheme="minorBidi"/>
@@ -2919,6 +3178,7 @@
         </w:rPr>
         <w:t>Login to the system using his or her credentials.</w:t>
       </w:r>
+      <w:proofErr w:type="gramEnd"/>
     </w:p>
     <w:p>
       <w:pPr>
@@ -3441,7 +3701,7 @@
       <w:pPr>
         <w:pStyle w:val="Ttulo1"/>
       </w:pPr>
-      <w:bookmarkStart w:id="5" w:name="_Toc481061858"/>
+      <w:bookmarkStart w:id="4" w:name="_Toc481061858"/>
       <w:r>
         <w:t xml:space="preserve">Use case </w:t>
       </w:r>
@@ -3454,7 +3714,7 @@
       <w:r>
         <w:t>Register</w:t>
       </w:r>
-      <w:bookmarkEnd w:id="5"/>
+      <w:bookmarkEnd w:id="4"/>
     </w:p>
     <w:p>
       <w:pPr>
@@ -3485,8 +3745,9 @@
           <w:sz w:val="20"/>
           <w:szCs w:val="22"/>
         </w:rPr>
-        <w:t xml:space="preserve">Register to the system as a chorbi. As of the time of </w:t>
-      </w:r>
+        <w:t xml:space="preserve">Register to the system as a </w:t>
+      </w:r>
+      <w:proofErr w:type="spellStart"/>
       <w:r>
         <w:rPr>
           <w:rFonts w:ascii="Comic Sans MS" w:eastAsiaTheme="minorHAnsi" w:hAnsi="Comic Sans MS" w:cstheme="minorBidi"/>
@@ -3496,7 +3757,54 @@
           <w:sz w:val="20"/>
           <w:szCs w:val="22"/>
         </w:rPr>
-        <w:t>registering, a chorbi is not re</w:t>
+        <w:t>chorbi</w:t>
+      </w:r>
+      <w:proofErr w:type="spellEnd"/>
+      <w:r>
+        <w:rPr>
+          <w:rFonts w:ascii="Comic Sans MS" w:eastAsiaTheme="minorHAnsi" w:hAnsi="Comic Sans MS" w:cstheme="minorBidi"/>
+          <w:iCs w:val="0"/>
+          <w:color w:val="4A442A" w:themeColor="background2" w:themeShade="40"/>
+          <w:spacing w:val="0"/>
+          <w:sz w:val="20"/>
+          <w:szCs w:val="22"/>
+        </w:rPr>
+        <w:t xml:space="preserve">. As of the time of </w:t>
+      </w:r>
+      <w:r>
+        <w:rPr>
+          <w:rFonts w:ascii="Comic Sans MS" w:eastAsiaTheme="minorHAnsi" w:hAnsi="Comic Sans MS" w:cstheme="minorBidi"/>
+          <w:iCs w:val="0"/>
+          <w:color w:val="4A442A" w:themeColor="background2" w:themeShade="40"/>
+          <w:spacing w:val="0"/>
+          <w:sz w:val="20"/>
+          <w:szCs w:val="22"/>
+        </w:rPr>
+        <w:t xml:space="preserve">registering, a </w:t>
+      </w:r>
+      <w:proofErr w:type="spellStart"/>
+      <w:r>
+        <w:rPr>
+          <w:rFonts w:ascii="Comic Sans MS" w:eastAsiaTheme="minorHAnsi" w:hAnsi="Comic Sans MS" w:cstheme="minorBidi"/>
+          <w:iCs w:val="0"/>
+          <w:color w:val="4A442A" w:themeColor="background2" w:themeShade="40"/>
+          <w:spacing w:val="0"/>
+          <w:sz w:val="20"/>
+          <w:szCs w:val="22"/>
+        </w:rPr>
+        <w:t>chorbi</w:t>
+      </w:r>
+      <w:proofErr w:type="spellEnd"/>
+      <w:r>
+        <w:rPr>
+          <w:rFonts w:ascii="Comic Sans MS" w:eastAsiaTheme="minorHAnsi" w:hAnsi="Comic Sans MS" w:cstheme="minorBidi"/>
+          <w:iCs w:val="0"/>
+          <w:color w:val="4A442A" w:themeColor="background2" w:themeShade="40"/>
+          <w:spacing w:val="0"/>
+          <w:sz w:val="20"/>
+          <w:szCs w:val="22"/>
+        </w:rPr>
+        <w:t xml:space="preserve"> is not re</w:t>
       </w:r>
       <w:r>
         <w:rPr>
@@ -3543,6 +3851,7 @@
     <w:p>
       <w:pPr>
         <w:pStyle w:val="Notes"/>
+        <w:ind w:left="708" w:hanging="708"/>
       </w:pPr>
       <w:r>
         <w:t>Select register option in the menu bar.</w:t>
@@ -4276,7 +4585,7 @@
       <w:pPr>
         <w:pStyle w:val="Ttulo1"/>
       </w:pPr>
-      <w:bookmarkStart w:id="6" w:name="_Toc481061859"/>
+      <w:bookmarkStart w:id="5" w:name="_Toc481061859"/>
       <w:r>
         <w:t xml:space="preserve">Use case </w:t>
       </w:r>
@@ -4284,9 +4593,14 @@
         <w:t>5</w:t>
       </w:r>
       <w:r>
-        <w:t xml:space="preserve"> List of Chorbies</w:t>
-      </w:r>
-      <w:bookmarkEnd w:id="6"/>
+        <w:t xml:space="preserve"> List of </w:t>
+      </w:r>
+      <w:proofErr w:type="spellStart"/>
+      <w:r>
+        <w:t>Chorbies</w:t>
+      </w:r>
+      <w:bookmarkEnd w:id="5"/>
+      <w:proofErr w:type="spellEnd"/>
     </w:p>
     <w:p>
       <w:pPr>
@@ -4317,7 +4631,31 @@
           <w:sz w:val="20"/>
           <w:szCs w:val="22"/>
         </w:rPr>
-        <w:t>Browse the list of chorbies who have registered to the system</w:t>
+        <w:t xml:space="preserve">Browse the list of </w:t>
+      </w:r>
+      <w:proofErr w:type="spellStart"/>
+      <w:r>
+        <w:rPr>
+          <w:rFonts w:ascii="Comic Sans MS" w:eastAsiaTheme="minorHAnsi" w:hAnsi="Comic Sans MS" w:cstheme="minorBidi"/>
+          <w:iCs w:val="0"/>
+          <w:color w:val="4A442A" w:themeColor="background2" w:themeShade="40"/>
+          <w:spacing w:val="0"/>
+          <w:sz w:val="20"/>
+          <w:szCs w:val="22"/>
+        </w:rPr>
+        <w:t>chorbies</w:t>
+      </w:r>
+      <w:proofErr w:type="spellEnd"/>
+      <w:r>
+        <w:rPr>
+          <w:rFonts w:ascii="Comic Sans MS" w:eastAsiaTheme="minorHAnsi" w:hAnsi="Comic Sans MS" w:cstheme="minorBidi"/>
+          <w:iCs w:val="0"/>
+          <w:color w:val="4A442A" w:themeColor="background2" w:themeShade="40"/>
+          <w:spacing w:val="0"/>
+          <w:sz w:val="20"/>
+          <w:szCs w:val="22"/>
+        </w:rPr>
+        <w:t xml:space="preserve"> who have registered to the system</w:t>
       </w:r>
       <w:r>
         <w:rPr>
@@ -4344,7 +4682,15 @@
         <w:pStyle w:val="Notes"/>
       </w:pPr>
       <w:r>
-        <w:t>Login the application and select list chorbies in the menu bar</w:t>
+        <w:t xml:space="preserve">Login the application and select list </w:t>
+      </w:r>
+      <w:proofErr w:type="spellStart"/>
+      <w:r>
+        <w:t>chorbies</w:t>
+      </w:r>
+      <w:proofErr w:type="spellEnd"/>
+      <w:r>
+        <w:t xml:space="preserve"> in the menu bar</w:t>
       </w:r>
       <w:r>
         <w:t>.</w:t>
@@ -4459,7 +4805,15 @@
               <w:cnfStyle w:val="000000100000" w:firstRow="0" w:lastRow="0" w:firstColumn="0" w:lastColumn="0" w:oddVBand="0" w:evenVBand="0" w:oddHBand="1" w:evenHBand="0" w:firstRowFirstColumn="0" w:firstRowLastColumn="0" w:lastRowFirstColumn="0" w:lastRowLastColumn="0"/>
             </w:pPr>
             <w:r>
-              <w:t>Check that the list of chorbies is displayed correctly</w:t>
+              <w:t xml:space="preserve">Check that the list of </w:t>
+            </w:r>
+            <w:proofErr w:type="spellStart"/>
+            <w:r>
+              <w:t>chorbies</w:t>
+            </w:r>
+            <w:proofErr w:type="spellEnd"/>
+            <w:r>
+              <w:t xml:space="preserve"> is displayed correctly</w:t>
             </w:r>
             <w:r>
               <w:t>.</w:t>
@@ -4506,7 +4860,15 @@
               <w:cnfStyle w:val="000000000000" w:firstRow="0" w:lastRow="0" w:firstColumn="0" w:lastColumn="0" w:oddVBand="0" w:evenVBand="0" w:oddHBand="0" w:evenHBand="0" w:firstRowFirstColumn="0" w:firstRowLastColumn="0" w:lastRowFirstColumn="0" w:lastRowLastColumn="0"/>
             </w:pPr>
             <w:r>
-              <w:t>A list of chorbies who have registered to the system</w:t>
+              <w:t xml:space="preserve">A list of </w:t>
+            </w:r>
+            <w:proofErr w:type="spellStart"/>
+            <w:r>
+              <w:t>chorbies</w:t>
+            </w:r>
+            <w:proofErr w:type="spellEnd"/>
+            <w:r>
+              <w:t xml:space="preserve"> who have registered to the system</w:t>
             </w:r>
             <w:r>
               <w:t>.</w:t>
@@ -4605,7 +4967,7 @@
       <w:pPr>
         <w:pStyle w:val="Ttulo1"/>
       </w:pPr>
-      <w:bookmarkStart w:id="7" w:name="_Toc481061860"/>
+      <w:bookmarkStart w:id="6" w:name="_Toc481061860"/>
       <w:r>
         <w:t xml:space="preserve">Use case </w:t>
       </w:r>
@@ -4615,7 +4977,7 @@
       <w:r>
         <w:t xml:space="preserve"> Profile</w:t>
       </w:r>
-      <w:bookmarkEnd w:id="7"/>
+      <w:bookmarkEnd w:id="6"/>
     </w:p>
     <w:p>
       <w:pPr>
@@ -5186,7 +5548,7 @@
       <w:pPr>
         <w:pStyle w:val="Ttulo1"/>
       </w:pPr>
-      <w:bookmarkStart w:id="8" w:name="_Toc481061861"/>
+      <w:bookmarkStart w:id="7" w:name="_Toc481061861"/>
       <w:r>
         <w:t xml:space="preserve">Use case </w:t>
       </w:r>
@@ -5199,7 +5561,7 @@
       <w:r>
         <w:t>emplate</w:t>
       </w:r>
-      <w:bookmarkEnd w:id="8"/>
+      <w:bookmarkEnd w:id="7"/>
     </w:p>
     <w:p>
       <w:pPr>
@@ -5474,7 +5836,15 @@
               <w:cnfStyle w:val="000000000000" w:firstRow="0" w:lastRow="0" w:firstColumn="0" w:lastColumn="0" w:oddVBand="0" w:evenVBand="0" w:oddHBand="0" w:evenHBand="0" w:firstRowFirstColumn="0" w:firstRowLastColumn="0" w:lastRowFirstColumn="0" w:lastRowLastColumn="0"/>
             </w:pPr>
             <w:r>
-              <w:t>A list of chorbies that match with your search template</w:t>
+              <w:t xml:space="preserve">A list of </w:t>
+            </w:r>
+            <w:proofErr w:type="spellStart"/>
+            <w:r>
+              <w:t>chorbies</w:t>
+            </w:r>
+            <w:proofErr w:type="spellEnd"/>
+            <w:r>
+              <w:t xml:space="preserve"> that match with your search template</w:t>
             </w:r>
             <w:r>
               <w:t>.</w:t>
@@ -5671,7 +6041,15 @@
               <w:cnfStyle w:val="000000100000" w:firstRow="0" w:lastRow="0" w:firstColumn="0" w:lastColumn="0" w:oddVBand="0" w:evenVBand="0" w:oddHBand="1" w:evenHBand="0" w:firstRowFirstColumn="0" w:firstRowLastColumn="0" w:lastRowFirstColumn="0" w:lastRowLastColumn="0"/>
             </w:pPr>
             <w:r>
-              <w:t>Modify another user profile matching with your search template and search again without modify your search template.</w:t>
+              <w:t xml:space="preserve">Modify another user profile matching with your search template and </w:t>
+            </w:r>
+            <w:proofErr w:type="gramStart"/>
+            <w:r>
+              <w:t>search again without modify</w:t>
+            </w:r>
+            <w:proofErr w:type="gramEnd"/>
+            <w:r>
+              <w:t xml:space="preserve"> your search template.</w:t>
             </w:r>
           </w:p>
         </w:tc>
@@ -5715,7 +6093,15 @@
               <w:cnfStyle w:val="000000000000" w:firstRow="0" w:lastRow="0" w:firstColumn="0" w:lastColumn="0" w:oddVBand="0" w:evenVBand="0" w:oddHBand="0" w:evenHBand="0" w:firstRowFirstColumn="0" w:firstRowLastColumn="0" w:lastRowFirstColumn="0" w:lastRowLastColumn="0"/>
             </w:pPr>
             <w:r>
-              <w:t>The same list of chorbies that appear in test 1.</w:t>
+              <w:t xml:space="preserve">The same list of </w:t>
+            </w:r>
+            <w:proofErr w:type="spellStart"/>
+            <w:r>
+              <w:t>chorbies</w:t>
+            </w:r>
+            <w:proofErr w:type="spellEnd"/>
+            <w:r>
+              <w:t xml:space="preserve"> that appear in test 1.</w:t>
             </w:r>
           </w:p>
         </w:tc>
@@ -5909,7 +6295,15 @@
               <w:cnfStyle w:val="000000100000" w:firstRow="0" w:lastRow="0" w:firstColumn="0" w:lastColumn="0" w:oddVBand="0" w:evenVBand="0" w:oddHBand="1" w:evenHBand="0" w:firstRowFirstColumn="0" w:firstRowLastColumn="0" w:lastRowFirstColumn="0" w:lastRowLastColumn="0"/>
             </w:pPr>
             <w:r>
-              <w:t>Login with a chorbi without credit card and use the search template.</w:t>
+              <w:t xml:space="preserve">Login with a </w:t>
+            </w:r>
+            <w:proofErr w:type="spellStart"/>
+            <w:r>
+              <w:t>chorbi</w:t>
+            </w:r>
+            <w:proofErr w:type="spellEnd"/>
+            <w:r>
+              <w:t xml:space="preserve"> without credit card and use the search template.</w:t>
             </w:r>
           </w:p>
         </w:tc>
@@ -6071,7 +6465,7 @@
       <w:pPr>
         <w:pStyle w:val="Ttulo1"/>
       </w:pPr>
-      <w:bookmarkStart w:id="9" w:name="_Toc481061862"/>
+      <w:bookmarkStart w:id="8" w:name="_Toc481061862"/>
       <w:r>
         <w:lastRenderedPageBreak/>
         <w:t xml:space="preserve">Use case </w:t>
@@ -6080,9 +6474,14 @@
         <w:t>8</w:t>
       </w:r>
       <w:r>
-        <w:t xml:space="preserve"> Ban/Unban a chorbi</w:t>
-      </w:r>
-      <w:bookmarkEnd w:id="9"/>
+        <w:t xml:space="preserve"> Ban/Unban a </w:t>
+      </w:r>
+      <w:proofErr w:type="spellStart"/>
+      <w:r>
+        <w:t>chorbi</w:t>
+      </w:r>
+      <w:bookmarkEnd w:id="8"/>
+      <w:proofErr w:type="spellEnd"/>
     </w:p>
     <w:p>
       <w:pPr>
@@ -6113,7 +6512,31 @@
           <w:sz w:val="20"/>
           <w:szCs w:val="22"/>
         </w:rPr>
-        <w:t>Ban a chorbi, that is,</w:t>
+        <w:t xml:space="preserve">Ban a </w:t>
+      </w:r>
+      <w:proofErr w:type="spellStart"/>
+      <w:r>
+        <w:rPr>
+          <w:rFonts w:ascii="Comic Sans MS" w:eastAsiaTheme="minorHAnsi" w:hAnsi="Comic Sans MS" w:cstheme="minorBidi"/>
+          <w:iCs w:val="0"/>
+          <w:color w:val="4A442A" w:themeColor="background2" w:themeShade="40"/>
+          <w:spacing w:val="0"/>
+          <w:sz w:val="20"/>
+          <w:szCs w:val="22"/>
+        </w:rPr>
+        <w:t>chorbi</w:t>
+      </w:r>
+      <w:proofErr w:type="spellEnd"/>
+      <w:r>
+        <w:rPr>
+          <w:rFonts w:ascii="Comic Sans MS" w:eastAsiaTheme="minorHAnsi" w:hAnsi="Comic Sans MS" w:cstheme="minorBidi"/>
+          <w:iCs w:val="0"/>
+          <w:color w:val="4A442A" w:themeColor="background2" w:themeShade="40"/>
+          <w:spacing w:val="0"/>
+          <w:sz w:val="20"/>
+          <w:szCs w:val="22"/>
+        </w:rPr>
+        <w:t>, that is,</w:t>
       </w:r>
       <w:r>
         <w:rPr>
@@ -6135,7 +6558,31 @@
           <w:sz w:val="20"/>
           <w:szCs w:val="22"/>
         </w:rPr>
-        <w:t>nban a chorbi, which means that his or her account is re-enabled.</w:t>
+        <w:t xml:space="preserve">nban a </w:t>
+      </w:r>
+      <w:proofErr w:type="spellStart"/>
+      <w:r>
+        <w:rPr>
+          <w:rFonts w:ascii="Comic Sans MS" w:eastAsiaTheme="minorHAnsi" w:hAnsi="Comic Sans MS" w:cstheme="minorBidi"/>
+          <w:iCs w:val="0"/>
+          <w:color w:val="4A442A" w:themeColor="background2" w:themeShade="40"/>
+          <w:spacing w:val="0"/>
+          <w:sz w:val="20"/>
+          <w:szCs w:val="22"/>
+        </w:rPr>
+        <w:t>chorbi</w:t>
+      </w:r>
+      <w:proofErr w:type="spellEnd"/>
+      <w:r>
+        <w:rPr>
+          <w:rFonts w:ascii="Comic Sans MS" w:eastAsiaTheme="minorHAnsi" w:hAnsi="Comic Sans MS" w:cstheme="minorBidi"/>
+          <w:iCs w:val="0"/>
+          <w:color w:val="4A442A" w:themeColor="background2" w:themeShade="40"/>
+          <w:spacing w:val="0"/>
+          <w:sz w:val="20"/>
+          <w:szCs w:val="22"/>
+        </w:rPr>
+        <w:t>, which means that his or her account is re-enabled.</w:t>
       </w:r>
     </w:p>
     <w:p>
@@ -6154,7 +6601,23 @@
         <w:t xml:space="preserve">Login as administrator </w:t>
       </w:r>
       <w:r>
-        <w:t>and select manage chorbies in menu bar, banned chorbies have unban button others ban button.</w:t>
+        <w:t xml:space="preserve">and select manage </w:t>
+      </w:r>
+      <w:proofErr w:type="spellStart"/>
+      <w:r>
+        <w:t>chorbies</w:t>
+      </w:r>
+      <w:proofErr w:type="spellEnd"/>
+      <w:r>
+        <w:t xml:space="preserve"> in menu bar, banned </w:t>
+      </w:r>
+      <w:proofErr w:type="spellStart"/>
+      <w:r>
+        <w:t>chorbies</w:t>
+      </w:r>
+      <w:proofErr w:type="spellEnd"/>
+      <w:r>
+        <w:t xml:space="preserve"> have unban button others ban button.</w:t>
       </w:r>
     </w:p>
     <w:p>
@@ -6266,8 +6729,21 @@
               <w:cnfStyle w:val="000000100000" w:firstRow="0" w:lastRow="0" w:firstColumn="0" w:lastColumn="0" w:oddVBand="0" w:evenVBand="0" w:oddHBand="1" w:evenHBand="0" w:firstRowFirstColumn="0" w:firstRowLastColumn="0" w:lastRowFirstColumn="0" w:lastRowLastColumn="0"/>
             </w:pPr>
             <w:r>
-              <w:t>Login as administrator, ban a chorbi and login as banned chorbi</w:t>
-            </w:r>
+              <w:t xml:space="preserve">Login as administrator, ban a </w:t>
+            </w:r>
+            <w:proofErr w:type="spellStart"/>
+            <w:r>
+              <w:t>chorbi</w:t>
+            </w:r>
+            <w:proofErr w:type="spellEnd"/>
+            <w:r>
+              <w:t xml:space="preserve"> and login as banned </w:t>
+            </w:r>
+            <w:proofErr w:type="spellStart"/>
+            <w:r>
+              <w:t>chorbi</w:t>
+            </w:r>
+            <w:proofErr w:type="spellEnd"/>
             <w:r>
               <w:t>.</w:t>
             </w:r>
@@ -6313,8 +6789,13 @@
               <w:cnfStyle w:val="000000000000" w:firstRow="0" w:lastRow="0" w:firstColumn="0" w:lastColumn="0" w:oddVBand="0" w:evenVBand="0" w:oddHBand="0" w:evenHBand="0" w:firstRowFirstColumn="0" w:firstRowLastColumn="0" w:lastRowFirstColumn="0" w:lastRowLastColumn="0"/>
             </w:pPr>
             <w:r>
-              <w:t>You can’t login with that chorbi</w:t>
-            </w:r>
+              <w:t xml:space="preserve">You can’t login with that </w:t>
+            </w:r>
+            <w:proofErr w:type="spellStart"/>
+            <w:r>
+              <w:t>chorbi</w:t>
+            </w:r>
+            <w:proofErr w:type="spellEnd"/>
             <w:r>
               <w:t>.</w:t>
             </w:r>
@@ -6510,7 +6991,15 @@
               <w:cnfStyle w:val="000000100000" w:firstRow="0" w:lastRow="0" w:firstColumn="0" w:lastColumn="0" w:oddVBand="0" w:evenVBand="0" w:oddHBand="1" w:evenHBand="0" w:firstRowFirstColumn="0" w:firstRowLastColumn="0" w:lastRowFirstColumn="0" w:lastRowLastColumn="0"/>
             </w:pPr>
             <w:r>
-              <w:t>Login as administrator, unban last chorbi and login again.</w:t>
+              <w:t xml:space="preserve">Login as administrator, unban last </w:t>
+            </w:r>
+            <w:proofErr w:type="spellStart"/>
+            <w:r>
+              <w:t>chorbi</w:t>
+            </w:r>
+            <w:proofErr w:type="spellEnd"/>
+            <w:r>
+              <w:t xml:space="preserve"> and login again.</w:t>
             </w:r>
           </w:p>
         </w:tc>
@@ -6554,7 +7043,15 @@
               <w:cnfStyle w:val="000000000000" w:firstRow="0" w:lastRow="0" w:firstColumn="0" w:lastColumn="0" w:oddVBand="0" w:evenVBand="0" w:oddHBand="0" w:evenHBand="0" w:firstRowFirstColumn="0" w:firstRowLastColumn="0" w:lastRowFirstColumn="0" w:lastRowLastColumn="0"/>
             </w:pPr>
             <w:r>
-              <w:t>Now you can login with that chorbi.</w:t>
+              <w:t xml:space="preserve">Now you can login with that </w:t>
+            </w:r>
+            <w:proofErr w:type="spellStart"/>
+            <w:r>
+              <w:t>chorbi</w:t>
+            </w:r>
+            <w:proofErr w:type="spellEnd"/>
+            <w:r>
+              <w:t>.</w:t>
             </w:r>
           </w:p>
         </w:tc>
@@ -6668,7 +7165,7 @@
       <w:pPr>
         <w:pStyle w:val="Ttulo1"/>
       </w:pPr>
-      <w:bookmarkStart w:id="10" w:name="_Toc481061863"/>
+      <w:bookmarkStart w:id="9" w:name="_Toc481061863"/>
       <w:r>
         <w:lastRenderedPageBreak/>
         <w:t xml:space="preserve">Use case </w:t>
@@ -6679,7 +7176,7 @@
       <w:r>
         <w:t xml:space="preserve"> Configurations</w:t>
       </w:r>
-      <w:bookmarkEnd w:id="10"/>
+      <w:bookmarkEnd w:id="9"/>
     </w:p>
     <w:p>
       <w:pPr>
@@ -6732,7 +7229,31 @@
           <w:sz w:val="20"/>
           <w:szCs w:val="22"/>
         </w:rPr>
-        <w:t>hange the fee that is charged to managers and chorbies.</w:t>
+        <w:t xml:space="preserve">hange the fee that is charged to managers and </w:t>
+      </w:r>
+      <w:proofErr w:type="spellStart"/>
+      <w:r>
+        <w:rPr>
+          <w:rFonts w:ascii="Comic Sans MS" w:eastAsiaTheme="minorHAnsi" w:hAnsi="Comic Sans MS" w:cstheme="minorBidi"/>
+          <w:iCs w:val="0"/>
+          <w:color w:val="4A442A" w:themeColor="background2" w:themeShade="40"/>
+          <w:spacing w:val="0"/>
+          <w:sz w:val="20"/>
+          <w:szCs w:val="22"/>
+        </w:rPr>
+        <w:t>chorbies</w:t>
+      </w:r>
+      <w:proofErr w:type="spellEnd"/>
+      <w:r>
+        <w:rPr>
+          <w:rFonts w:ascii="Comic Sans MS" w:eastAsiaTheme="minorHAnsi" w:hAnsi="Comic Sans MS" w:cstheme="minorBidi"/>
+          <w:iCs w:val="0"/>
+          <w:color w:val="4A442A" w:themeColor="background2" w:themeShade="40"/>
+          <w:spacing w:val="0"/>
+          <w:sz w:val="20"/>
+          <w:szCs w:val="22"/>
+        </w:rPr>
+        <w:t>.</w:t>
       </w:r>
     </w:p>
     <w:p>
@@ -7988,7 +8509,7 @@
       <w:pPr>
         <w:pStyle w:val="Ttulo1"/>
       </w:pPr>
-      <w:bookmarkStart w:id="11" w:name="_Toc481061864"/>
+      <w:bookmarkStart w:id="10" w:name="_Toc481061864"/>
       <w:r>
         <w:lastRenderedPageBreak/>
         <w:t xml:space="preserve">Use case </w:t>
@@ -7999,10 +8520,12 @@
       <w:r>
         <w:t xml:space="preserve"> </w:t>
       </w:r>
+      <w:proofErr w:type="gramStart"/>
       <w:r>
         <w:t>Like</w:t>
       </w:r>
-      <w:bookmarkEnd w:id="11"/>
+      <w:bookmarkEnd w:id="10"/>
+      <w:proofErr w:type="gramEnd"/>
     </w:p>
     <w:p>
       <w:pPr>
@@ -8033,8 +8556,21 @@
           <w:sz w:val="20"/>
           <w:szCs w:val="22"/>
         </w:rPr>
-        <w:t>Like another chorbi</w:t>
-      </w:r>
+        <w:t xml:space="preserve">Like another </w:t>
+      </w:r>
+      <w:proofErr w:type="spellStart"/>
+      <w:r>
+        <w:rPr>
+          <w:rFonts w:ascii="Comic Sans MS" w:eastAsiaTheme="minorHAnsi" w:hAnsi="Comic Sans MS" w:cstheme="minorBidi"/>
+          <w:iCs w:val="0"/>
+          <w:color w:val="4A442A" w:themeColor="background2" w:themeShade="40"/>
+          <w:spacing w:val="0"/>
+          <w:sz w:val="20"/>
+          <w:szCs w:val="22"/>
+        </w:rPr>
+        <w:t>chorbi</w:t>
+      </w:r>
+      <w:proofErr w:type="spellEnd"/>
       <w:r>
         <w:rPr>
           <w:rFonts w:ascii="Comic Sans MS" w:eastAsiaTheme="minorHAnsi" w:hAnsi="Comic Sans MS" w:cstheme="minorBidi"/>
@@ -8071,7 +8607,23 @@
         <w:pStyle w:val="Notes"/>
       </w:pPr>
       <w:r>
-        <w:t xml:space="preserve">Find another chorbi using the list of chorbies or search template and select </w:t>
+        <w:t xml:space="preserve">Find another </w:t>
+      </w:r>
+      <w:proofErr w:type="spellStart"/>
+      <w:r>
+        <w:t>chorbi</w:t>
+      </w:r>
+      <w:proofErr w:type="spellEnd"/>
+      <w:r>
+        <w:t xml:space="preserve"> using the list of </w:t>
+      </w:r>
+      <w:proofErr w:type="spellStart"/>
+      <w:r>
+        <w:t>chorbies</w:t>
+      </w:r>
+      <w:proofErr w:type="spellEnd"/>
+      <w:r>
+        <w:t xml:space="preserve"> or search template and select </w:t>
       </w:r>
       <w:r>
         <w:t>“</w:t>
@@ -8080,7 +8632,15 @@
         <w:t xml:space="preserve">like </w:t>
       </w:r>
       <w:r>
-        <w:t xml:space="preserve">this chorbi” </w:t>
+        <w:t xml:space="preserve">this </w:t>
+      </w:r>
+      <w:proofErr w:type="spellStart"/>
+      <w:r>
+        <w:t>chorbi</w:t>
+      </w:r>
+      <w:proofErr w:type="spellEnd"/>
+      <w:r>
+        <w:t xml:space="preserve">” </w:t>
       </w:r>
       <w:r>
         <w:t>button at the bottom page</w:t>
@@ -8198,8 +8758,13 @@
               <w:cnfStyle w:val="000000100000" w:firstRow="0" w:lastRow="0" w:firstColumn="0" w:lastColumn="0" w:oddVBand="0" w:evenVBand="0" w:oddHBand="1" w:evenHBand="0" w:firstRowFirstColumn="0" w:firstRowLastColumn="0" w:lastRowFirstColumn="0" w:lastRowLastColumn="0"/>
             </w:pPr>
             <w:r>
-              <w:t>Write a like to another chorbi</w:t>
-            </w:r>
+              <w:t xml:space="preserve">Write a like to another </w:t>
+            </w:r>
+            <w:proofErr w:type="spellStart"/>
+            <w:r>
+              <w:t>chorbi</w:t>
+            </w:r>
+            <w:proofErr w:type="spellEnd"/>
             <w:r>
               <w:t>.</w:t>
             </w:r>
@@ -8439,7 +9004,15 @@
               <w:cnfStyle w:val="000000100000" w:firstRow="0" w:lastRow="0" w:firstColumn="0" w:lastColumn="0" w:oddVBand="0" w:evenVBand="0" w:oddHBand="1" w:evenHBand="0" w:firstRowFirstColumn="0" w:firstRowLastColumn="0" w:lastRowFirstColumn="0" w:lastRowLastColumn="0"/>
             </w:pPr>
             <w:r>
-              <w:t>Delete a like to another chorbi from your like list.</w:t>
+              <w:t xml:space="preserve">Delete a like to another </w:t>
+            </w:r>
+            <w:proofErr w:type="spellStart"/>
+            <w:r>
+              <w:t>chorbi</w:t>
+            </w:r>
+            <w:proofErr w:type="spellEnd"/>
+            <w:r>
+              <w:t xml:space="preserve"> from your like list.</w:t>
             </w:r>
           </w:p>
         </w:tc>
@@ -8586,7 +9159,7 @@
       <w:pPr>
         <w:pStyle w:val="Ttulo1"/>
       </w:pPr>
-      <w:bookmarkStart w:id="12" w:name="_Toc481061865"/>
+      <w:bookmarkStart w:id="11" w:name="_Toc481061865"/>
       <w:r>
         <w:t xml:space="preserve">Use case </w:t>
       </w:r>
@@ -8596,7 +9169,7 @@
       <w:r>
         <w:t xml:space="preserve"> Chirp</w:t>
       </w:r>
-      <w:bookmarkEnd w:id="12"/>
+      <w:bookmarkEnd w:id="11"/>
     </w:p>
     <w:p>
       <w:pPr>
@@ -8621,6 +9194,7 @@
         </w:rPr>
         <w:t xml:space="preserve">Chirp to another </w:t>
       </w:r>
+      <w:proofErr w:type="spellStart"/>
       <w:r>
         <w:rPr>
           <w:rFonts w:ascii="Comic Sans MS" w:eastAsiaTheme="minorHAnsi" w:hAnsi="Comic Sans MS" w:cstheme="minorBidi"/>
@@ -8630,7 +9204,19 @@
           <w:sz w:val="20"/>
           <w:szCs w:val="22"/>
         </w:rPr>
-        <w:t>chorbi.</w:t>
+        <w:t>chorbi</w:t>
+      </w:r>
+      <w:proofErr w:type="spellEnd"/>
+      <w:r>
+        <w:rPr>
+          <w:rFonts w:ascii="Comic Sans MS" w:eastAsiaTheme="minorHAnsi" w:hAnsi="Comic Sans MS" w:cstheme="minorBidi"/>
+          <w:iCs w:val="0"/>
+          <w:color w:val="4A442A" w:themeColor="background2" w:themeShade="40"/>
+          <w:spacing w:val="0"/>
+          <w:sz w:val="20"/>
+          <w:szCs w:val="22"/>
+        </w:rPr>
+        <w:t>.</w:t>
       </w:r>
       <w:r>
         <w:t xml:space="preserve"> </w:t>
@@ -9103,7 +9689,15 @@
               <w:cnfStyle w:val="000000100000" w:firstRow="0" w:lastRow="0" w:firstColumn="0" w:lastColumn="0" w:oddVBand="0" w:evenVBand="0" w:oddHBand="1" w:evenHBand="0" w:firstRowFirstColumn="0" w:firstRowLastColumn="0" w:lastRowFirstColumn="0" w:lastRowLastColumn="0"/>
             </w:pPr>
             <w:r>
-              <w:t>Write a chirp to another chorbi.</w:t>
+              <w:t xml:space="preserve">Write a chirp to another </w:t>
+            </w:r>
+            <w:proofErr w:type="spellStart"/>
+            <w:r>
+              <w:t>chorbi</w:t>
+            </w:r>
+            <w:proofErr w:type="spellEnd"/>
+            <w:r>
+              <w:t>.</w:t>
             </w:r>
           </w:p>
         </w:tc>
@@ -9147,7 +9741,15 @@
               <w:cnfStyle w:val="000000000000" w:firstRow="0" w:lastRow="0" w:firstColumn="0" w:lastColumn="0" w:oddVBand="0" w:evenVBand="0" w:oddHBand="0" w:evenHBand="0" w:firstRowFirstColumn="0" w:firstRowLastColumn="0" w:lastRowFirstColumn="0" w:lastRowLastColumn="0"/>
             </w:pPr>
             <w:r>
-              <w:t>You must have been redirected to sent chirps, and chirp is into his received chirps list</w:t>
+              <w:t xml:space="preserve">You must have been redirected to </w:t>
+            </w:r>
+            <w:proofErr w:type="spellStart"/>
+            <w:r>
+              <w:t>sent</w:t>
+            </w:r>
+            <w:proofErr w:type="spellEnd"/>
+            <w:r>
+              <w:t xml:space="preserve"> chirps, and chirp is into his received chirps list</w:t>
             </w:r>
           </w:p>
         </w:tc>
@@ -9341,7 +9943,15 @@
               <w:cnfStyle w:val="000000100000" w:firstRow="0" w:lastRow="0" w:firstColumn="0" w:lastColumn="0" w:oddVBand="0" w:evenVBand="0" w:oddHBand="1" w:evenHBand="0" w:firstRowFirstColumn="0" w:firstRowLastColumn="0" w:lastRowFirstColumn="0" w:lastRowLastColumn="0"/>
             </w:pPr>
             <w:r>
-              <w:t>Write a chirp to another chorbi with all fields blank.</w:t>
+              <w:t xml:space="preserve">Write a chirp to another </w:t>
+            </w:r>
+            <w:proofErr w:type="spellStart"/>
+            <w:r>
+              <w:t>chorbi</w:t>
+            </w:r>
+            <w:proofErr w:type="spellEnd"/>
+            <w:r>
+              <w:t xml:space="preserve"> with all fields blank.</w:t>
             </w:r>
           </w:p>
         </w:tc>
@@ -9623,7 +10233,15 @@
               <w:cnfStyle w:val="000000000000" w:firstRow="0" w:lastRow="0" w:firstColumn="0" w:lastColumn="0" w:oddVBand="0" w:evenVBand="0" w:oddHBand="0" w:evenHBand="0" w:firstRowFirstColumn="0" w:firstRowLastColumn="0" w:lastRowFirstColumn="0" w:lastRowLastColumn="0"/>
             </w:pPr>
             <w:r>
-              <w:t>New chirp has been sent correctly and the other chorbi received it.</w:t>
+              <w:t xml:space="preserve">New chirp has been sent correctly and the other </w:t>
+            </w:r>
+            <w:proofErr w:type="spellStart"/>
+            <w:r>
+              <w:t>chorbi</w:t>
+            </w:r>
+            <w:proofErr w:type="spellEnd"/>
+            <w:r>
+              <w:t xml:space="preserve"> received it.</w:t>
             </w:r>
           </w:p>
         </w:tc>
@@ -9861,7 +10479,15 @@
               <w:cnfStyle w:val="000000000000" w:firstRow="0" w:lastRow="0" w:firstColumn="0" w:lastColumn="0" w:oddVBand="0" w:evenVBand="0" w:oddHBand="0" w:evenHBand="0" w:firstRowFirstColumn="0" w:firstRowLastColumn="0" w:lastRowFirstColumn="0" w:lastRowLastColumn="0"/>
             </w:pPr>
             <w:r>
-              <w:t>New chirp has been sent correctly and the other chorbi received it.</w:t>
+              <w:t xml:space="preserve">New chirp has been sent correctly and the other </w:t>
+            </w:r>
+            <w:proofErr w:type="spellStart"/>
+            <w:r>
+              <w:t>chorbi</w:t>
+            </w:r>
+            <w:proofErr w:type="spellEnd"/>
+            <w:r>
+              <w:t xml:space="preserve"> received it.</w:t>
             </w:r>
           </w:p>
         </w:tc>
@@ -10213,7 +10839,7 @@
       <w:pPr>
         <w:pStyle w:val="Ttulo1"/>
       </w:pPr>
-      <w:bookmarkStart w:id="13" w:name="_Toc481061866"/>
+      <w:bookmarkStart w:id="12" w:name="_Toc481061866"/>
       <w:r>
         <w:lastRenderedPageBreak/>
         <w:t xml:space="preserve">Use case </w:t>
@@ -10224,7 +10850,7 @@
       <w:r>
         <w:t xml:space="preserve"> Events in less than 1 month</w:t>
       </w:r>
-      <w:bookmarkEnd w:id="13"/>
+      <w:bookmarkEnd w:id="12"/>
     </w:p>
     <w:p>
       <w:pPr>
@@ -10388,11 +11014,16 @@
             <w:r>
               <w:t xml:space="preserve">Check </w:t>
             </w:r>
+            <w:proofErr w:type="gramStart"/>
             <w:r>
               <w:t>that</w:t>
             </w:r>
             <w:r>
-              <w:t xml:space="preserve"> include only events that are going to be organised in less than one month.</w:t>
+              <w:t xml:space="preserve"> include</w:t>
+            </w:r>
+            <w:proofErr w:type="gramEnd"/>
+            <w:r>
+              <w:t xml:space="preserve"> only events that are going to be organised in less than one month.</w:t>
             </w:r>
           </w:p>
         </w:tc>
@@ -10535,7 +11166,7 @@
       <w:pPr>
         <w:pStyle w:val="Ttulo1"/>
       </w:pPr>
-      <w:bookmarkStart w:id="14" w:name="_Toc481061867"/>
+      <w:bookmarkStart w:id="13" w:name="_Toc481061867"/>
       <w:r>
         <w:t xml:space="preserve">Use case </w:t>
       </w:r>
@@ -10543,9 +11174,17 @@
         <w:t>13</w:t>
       </w:r>
       <w:r>
-        <w:t xml:space="preserve"> All events</w:t>
-      </w:r>
-      <w:bookmarkEnd w:id="14"/>
+        <w:t xml:space="preserve"> </w:t>
+      </w:r>
+      <w:proofErr w:type="gramStart"/>
+      <w:r>
+        <w:t>All</w:t>
+      </w:r>
+      <w:proofErr w:type="gramEnd"/>
+      <w:r>
+        <w:t xml:space="preserve"> events</w:t>
+      </w:r>
+      <w:bookmarkEnd w:id="13"/>
     </w:p>
     <w:p>
       <w:pPr>
@@ -10576,7 +11215,31 @@
           <w:sz w:val="20"/>
           <w:szCs w:val="22"/>
         </w:rPr>
-        <w:t>Browse a listing that includes every event that was registered in the system. Past events must be greyed out; events that are going to be organised in less than one month and have seats available must also be somewhat highlighted; the rest of events must be displayed normally.</w:t>
+        <w:t xml:space="preserve">Browse a listing that includes every event that was registered in the system. Past events must </w:t>
+      </w:r>
+      <w:bookmarkStart w:id="14" w:name="_GoBack"/>
+      <w:r>
+        <w:rPr>
+          <w:rFonts w:ascii="Comic Sans MS" w:eastAsiaTheme="minorHAnsi" w:hAnsi="Comic Sans MS" w:cstheme="minorBidi"/>
+          <w:iCs w:val="0"/>
+          <w:color w:val="4A442A" w:themeColor="background2" w:themeShade="40"/>
+          <w:spacing w:val="0"/>
+          <w:sz w:val="20"/>
+          <w:szCs w:val="22"/>
+        </w:rPr>
+        <w:t xml:space="preserve">be greyed out; events that are going to be organised in less than one month and have seats </w:t>
+      </w:r>
+      <w:bookmarkEnd w:id="14"/>
+      <w:r>
+        <w:rPr>
+          <w:rFonts w:ascii="Comic Sans MS" w:eastAsiaTheme="minorHAnsi" w:hAnsi="Comic Sans MS" w:cstheme="minorBidi"/>
+          <w:iCs w:val="0"/>
+          <w:color w:val="4A442A" w:themeColor="background2" w:themeShade="40"/>
+          <w:spacing w:val="0"/>
+          <w:sz w:val="20"/>
+          <w:szCs w:val="22"/>
+        </w:rPr>
+        <w:t>available must also be somewhat highlighted; the rest of events must be displayed normally.</w:t>
       </w:r>
     </w:p>
     <w:p>
@@ -10707,7 +11370,15 @@
               <w:cnfStyle w:val="000000100000" w:firstRow="0" w:lastRow="0" w:firstColumn="0" w:lastColumn="0" w:oddVBand="0" w:evenVBand="0" w:oddHBand="1" w:evenHBand="0" w:firstRowFirstColumn="0" w:firstRowLastColumn="0" w:lastRowFirstColumn="0" w:lastRowLastColumn="0"/>
             </w:pPr>
             <w:r>
-              <w:t>Check that have been displayed correctly.</w:t>
+              <w:t xml:space="preserve">Check </w:t>
+            </w:r>
+            <w:proofErr w:type="gramStart"/>
+            <w:r>
+              <w:t>that have</w:t>
+            </w:r>
+            <w:proofErr w:type="gramEnd"/>
+            <w:r>
+              <w:t xml:space="preserve"> been displayed correctly.</w:t>
             </w:r>
           </w:p>
         </w:tc>
@@ -11159,8 +11830,9 @@
           <w:sz w:val="20"/>
           <w:szCs w:val="22"/>
         </w:rPr>
-        <w:t>Manage the events that he or she organises, which inc</w:t>
-      </w:r>
+        <w:t xml:space="preserve">Manage the </w:t>
+      </w:r>
+      <w:proofErr w:type="gramStart"/>
       <w:r>
         <w:rPr>
           <w:rFonts w:ascii="Comic Sans MS" w:eastAsiaTheme="minorHAnsi" w:hAnsi="Comic Sans MS" w:cstheme="minorBidi"/>
@@ -11170,7 +11842,30 @@
           <w:sz w:val="20"/>
           <w:szCs w:val="22"/>
         </w:rPr>
-        <w:t>ludes listing, registering, mod</w:t>
+        <w:t>events that he or she organises, which inc</w:t>
+      </w:r>
+      <w:r>
+        <w:rPr>
+          <w:rFonts w:ascii="Comic Sans MS" w:eastAsiaTheme="minorHAnsi" w:hAnsi="Comic Sans MS" w:cstheme="minorBidi"/>
+          <w:iCs w:val="0"/>
+          <w:color w:val="4A442A" w:themeColor="background2" w:themeShade="40"/>
+          <w:spacing w:val="0"/>
+          <w:sz w:val="20"/>
+          <w:szCs w:val="22"/>
+        </w:rPr>
+        <w:t>ludes</w:t>
+      </w:r>
+      <w:proofErr w:type="gramEnd"/>
+      <w:r>
+        <w:rPr>
+          <w:rFonts w:ascii="Comic Sans MS" w:eastAsiaTheme="minorHAnsi" w:hAnsi="Comic Sans MS" w:cstheme="minorBidi"/>
+          <w:iCs w:val="0"/>
+          <w:color w:val="4A442A" w:themeColor="background2" w:themeShade="40"/>
+          <w:spacing w:val="0"/>
+          <w:sz w:val="20"/>
+          <w:szCs w:val="22"/>
+        </w:rPr>
+        <w:t xml:space="preserve"> listing, registering, mod</w:t>
       </w:r>
       <w:r>
         <w:rPr>
@@ -11320,7 +12015,15 @@
               <w:cnfStyle w:val="000000100000" w:firstRow="0" w:lastRow="0" w:firstColumn="0" w:lastColumn="0" w:oddVBand="0" w:evenVBand="0" w:oddHBand="1" w:evenHBand="0" w:firstRowFirstColumn="0" w:firstRowLastColumn="0" w:lastRowFirstColumn="0" w:lastRowLastColumn="0"/>
             </w:pPr>
             <w:r>
-              <w:t>Check that have been displayed correctly.</w:t>
+              <w:t xml:space="preserve">Check </w:t>
+            </w:r>
+            <w:proofErr w:type="gramStart"/>
+            <w:r>
+              <w:t>that have</w:t>
+            </w:r>
+            <w:proofErr w:type="gramEnd"/>
+            <w:r>
+              <w:t xml:space="preserve"> been displayed correctly.</w:t>
             </w:r>
           </w:p>
         </w:tc>
@@ -12328,7 +13031,15 @@
               <w:t>An error with this text “</w:t>
             </w:r>
             <w:r>
-              <w:t>You do not have a credit card. You need one to search chorbies, see who likes you or create events. You card won´t be charged.</w:t>
+              <w:t xml:space="preserve">You do not have a credit card. You need one to search </w:t>
+            </w:r>
+            <w:proofErr w:type="spellStart"/>
+            <w:r>
+              <w:t>chorbies</w:t>
+            </w:r>
+            <w:proofErr w:type="spellEnd"/>
+            <w:r>
+              <w:t>, see who likes you or create events. You card won´t be charged.</w:t>
             </w:r>
             <w:r>
               <w:t>”</w:t>
@@ -12500,7 +13211,15 @@
         <w:pStyle w:val="Notes"/>
       </w:pPr>
       <w:r>
-        <w:t>Login as chorbi and select one of events list option in menu bar, view one and register button at the bottom page.</w:t>
+        <w:t xml:space="preserve">Login as </w:t>
+      </w:r>
+      <w:proofErr w:type="spellStart"/>
+      <w:r>
+        <w:t>chorbi</w:t>
+      </w:r>
+      <w:proofErr w:type="spellEnd"/>
+      <w:r>
+        <w:t xml:space="preserve"> and select one of events list option in menu bar, view one and register button at the bottom page.</w:t>
       </w:r>
     </w:p>
     <w:p>
@@ -12784,6 +13503,7 @@
           <w:szCs w:val="22"/>
         </w:rPr>
       </w:pPr>
+      <w:proofErr w:type="gramStart"/>
       <w:r>
         <w:rPr>
           <w:rFonts w:ascii="Comic Sans MS" w:eastAsiaTheme="minorHAnsi" w:hAnsi="Comic Sans MS" w:cstheme="minorBidi"/>
@@ -12828,6 +13548,7 @@
         </w:rPr>
         <w:t>.</w:t>
       </w:r>
+      <w:proofErr w:type="gramEnd"/>
     </w:p>
     <w:p>
       <w:pPr>
@@ -12842,10 +13563,26 @@
         <w:pStyle w:val="Notes"/>
       </w:pPr>
       <w:r>
-        <w:t xml:space="preserve">Login as chorbi and select one </w:t>
-      </w:r>
-      <w:r>
-        <w:t xml:space="preserve">of My </w:t>
+        <w:t xml:space="preserve">Login as </w:t>
+      </w:r>
+      <w:proofErr w:type="spellStart"/>
+      <w:r>
+        <w:t>chorbi</w:t>
+      </w:r>
+      <w:proofErr w:type="spellEnd"/>
+      <w:r>
+        <w:t xml:space="preserve"> and select one </w:t>
+      </w:r>
+      <w:r>
+        <w:t xml:space="preserve">of </w:t>
+      </w:r>
+      <w:proofErr w:type="gramStart"/>
+      <w:r>
+        <w:t>My</w:t>
+      </w:r>
+      <w:proofErr w:type="gramEnd"/>
+      <w:r>
+        <w:t xml:space="preserve"> </w:t>
       </w:r>
       <w:r>
         <w:t xml:space="preserve">events list option in menu bar, view one and </w:t>
@@ -13132,6 +13869,7 @@
     <w:p>
       <w:pPr>
         <w:pStyle w:val="Ttulo1"/>
+        <w:ind w:left="708" w:hanging="708"/>
       </w:pPr>
       <w:bookmarkStart w:id="18" w:name="_Toc481061871"/>
       <w:r>
@@ -13144,8 +13882,13 @@
       <w:r>
         <w:t xml:space="preserve"> </w:t>
       </w:r>
-      <w:r>
-        <w:t>Your events.</w:t>
+      <w:proofErr w:type="gramStart"/>
+      <w:r>
+        <w:t>Your</w:t>
+      </w:r>
+      <w:proofErr w:type="gramEnd"/>
+      <w:r>
+        <w:t xml:space="preserve"> events.</w:t>
       </w:r>
       <w:bookmarkEnd w:id="18"/>
     </w:p>
@@ -13238,7 +13981,23 @@
         <w:pStyle w:val="Notes"/>
       </w:pPr>
       <w:r>
-        <w:t>Login as chorbi and select My events list option in menu bar, view that he or she´s registered in those events.</w:t>
+        <w:t xml:space="preserve">Login as </w:t>
+      </w:r>
+      <w:proofErr w:type="spellStart"/>
+      <w:r>
+        <w:t>chorbi</w:t>
+      </w:r>
+      <w:proofErr w:type="spellEnd"/>
+      <w:r>
+        <w:t xml:space="preserve"> and select </w:t>
+      </w:r>
+      <w:proofErr w:type="gramStart"/>
+      <w:r>
+        <w:t>My</w:t>
+      </w:r>
+      <w:proofErr w:type="gramEnd"/>
+      <w:r>
+        <w:t xml:space="preserve"> events list option in menu bar, view that he or she´s registered in those events.</w:t>
       </w:r>
     </w:p>
     <w:p>
@@ -13543,7 +14302,31 @@
           <w:sz w:val="20"/>
           <w:szCs w:val="22"/>
         </w:rPr>
-        <w:t>Run a process to update the total monthly fees that chorbies would have to pay.</w:t>
+        <w:t xml:space="preserve">Run a process to update the total monthly fees that </w:t>
+      </w:r>
+      <w:proofErr w:type="spellStart"/>
+      <w:r>
+        <w:rPr>
+          <w:rFonts w:ascii="Comic Sans MS" w:eastAsiaTheme="minorHAnsi" w:hAnsi="Comic Sans MS" w:cstheme="minorBidi"/>
+          <w:iCs w:val="0"/>
+          <w:color w:val="4A442A" w:themeColor="background2" w:themeShade="40"/>
+          <w:spacing w:val="0"/>
+          <w:sz w:val="20"/>
+          <w:szCs w:val="22"/>
+        </w:rPr>
+        <w:t>chorbies</w:t>
+      </w:r>
+      <w:proofErr w:type="spellEnd"/>
+      <w:r>
+        <w:rPr>
+          <w:rFonts w:ascii="Comic Sans MS" w:eastAsiaTheme="minorHAnsi" w:hAnsi="Comic Sans MS" w:cstheme="minorBidi"/>
+          <w:iCs w:val="0"/>
+          <w:color w:val="4A442A" w:themeColor="background2" w:themeShade="40"/>
+          <w:spacing w:val="0"/>
+          <w:sz w:val="20"/>
+          <w:szCs w:val="22"/>
+        </w:rPr>
+        <w:t xml:space="preserve"> would have to pay.</w:t>
       </w:r>
     </w:p>
     <w:p>
@@ -13558,9 +14341,19 @@
       <w:pPr>
         <w:pStyle w:val="Notes"/>
       </w:pPr>
-      <w:r>
-        <w:t>Login as administrator and select update chorbies fees in menu bar.</w:t>
-      </w:r>
+      <w:proofErr w:type="gramStart"/>
+      <w:r>
+        <w:t xml:space="preserve">Login as administrator and select update </w:t>
+      </w:r>
+      <w:proofErr w:type="spellStart"/>
+      <w:r>
+        <w:t>chorbies</w:t>
+      </w:r>
+      <w:proofErr w:type="spellEnd"/>
+      <w:r>
+        <w:t xml:space="preserve"> fees in menu bar.</w:t>
+      </w:r>
+      <w:proofErr w:type="gramEnd"/>
     </w:p>
     <w:p>
       <w:pPr>
@@ -13715,8 +14508,13 @@
               <w:cnfStyle w:val="000000000000" w:firstRow="0" w:lastRow="0" w:firstColumn="0" w:lastColumn="0" w:oddVBand="0" w:evenVBand="0" w:oddHBand="0" w:evenHBand="0" w:firstRowFirstColumn="0" w:firstRowLastColumn="0" w:lastRowFirstColumn="0" w:lastRowLastColumn="0"/>
             </w:pPr>
             <w:r>
-              <w:t>The fee has been added to the corresponding chorbies</w:t>
-            </w:r>
+              <w:t xml:space="preserve">The fee has been added to the corresponding </w:t>
+            </w:r>
+            <w:proofErr w:type="spellStart"/>
+            <w:r>
+              <w:t>chorbies</w:t>
+            </w:r>
+            <w:proofErr w:type="spellEnd"/>
           </w:p>
         </w:tc>
       </w:tr>
@@ -13869,7 +14667,31 @@
           <w:sz w:val="20"/>
           <w:szCs w:val="22"/>
         </w:rPr>
-        <w:t>Broadcast a chirp to the chorbies who have registered to any of the events that he or she manages</w:t>
+        <w:t xml:space="preserve">Broadcast a chirp to the </w:t>
+      </w:r>
+      <w:proofErr w:type="spellStart"/>
+      <w:r>
+        <w:rPr>
+          <w:rFonts w:ascii="Comic Sans MS" w:eastAsiaTheme="minorHAnsi" w:hAnsi="Comic Sans MS" w:cstheme="minorBidi"/>
+          <w:iCs w:val="0"/>
+          <w:color w:val="4A442A" w:themeColor="background2" w:themeShade="40"/>
+          <w:spacing w:val="0"/>
+          <w:sz w:val="20"/>
+          <w:szCs w:val="22"/>
+        </w:rPr>
+        <w:t>chorbies</w:t>
+      </w:r>
+      <w:proofErr w:type="spellEnd"/>
+      <w:r>
+        <w:rPr>
+          <w:rFonts w:ascii="Comic Sans MS" w:eastAsiaTheme="minorHAnsi" w:hAnsi="Comic Sans MS" w:cstheme="minorBidi"/>
+          <w:iCs w:val="0"/>
+          <w:color w:val="4A442A" w:themeColor="background2" w:themeShade="40"/>
+          <w:spacing w:val="0"/>
+          <w:sz w:val="20"/>
+          <w:szCs w:val="22"/>
+        </w:rPr>
+        <w:t xml:space="preserve"> who have registered to any of the events that he or she manages</w:t>
       </w:r>
     </w:p>
     <w:p>
@@ -13997,7 +14819,15 @@
               <w:cnfStyle w:val="000000100000" w:firstRow="0" w:lastRow="0" w:firstColumn="0" w:lastColumn="0" w:oddVBand="0" w:evenVBand="0" w:oddHBand="1" w:evenHBand="0" w:firstRowFirstColumn="0" w:firstRowLastColumn="0" w:lastRowFirstColumn="0" w:lastRowLastColumn="0"/>
             </w:pPr>
             <w:r>
-              <w:t>Broadcast chirps to the chorbies of any of the events that he or she manages</w:t>
+              <w:t xml:space="preserve">Broadcast chirps to the </w:t>
+            </w:r>
+            <w:proofErr w:type="spellStart"/>
+            <w:r>
+              <w:t>chorbies</w:t>
+            </w:r>
+            <w:proofErr w:type="spellEnd"/>
+            <w:r>
+              <w:t xml:space="preserve"> of any of the events that he or she manages</w:t>
             </w:r>
           </w:p>
         </w:tc>
@@ -14041,7 +14871,15 @@
               <w:cnfStyle w:val="000000000000" w:firstRow="0" w:lastRow="0" w:firstColumn="0" w:lastColumn="0" w:oddVBand="0" w:evenVBand="0" w:oddHBand="0" w:evenHBand="0" w:firstRowFirstColumn="0" w:firstRowLastColumn="0" w:lastRowFirstColumn="0" w:lastRowLastColumn="0"/>
             </w:pPr>
             <w:r>
-              <w:t>The chirps has been sent to the chorbies who are registered in the event</w:t>
+              <w:t xml:space="preserve">The chirps has been sent to the </w:t>
+            </w:r>
+            <w:proofErr w:type="spellStart"/>
+            <w:r>
+              <w:t>chorbies</w:t>
+            </w:r>
+            <w:proofErr w:type="spellEnd"/>
+            <w:r>
+              <w:t xml:space="preserve"> who are registered in the event</w:t>
             </w:r>
           </w:p>
         </w:tc>
@@ -14386,7 +15224,15 @@
         <w:t>20</w:t>
       </w:r>
       <w:r>
-        <w:t xml:space="preserve"> List of Chorbies who have liked him or her</w:t>
+        <w:t xml:space="preserve"> List of </w:t>
+      </w:r>
+      <w:proofErr w:type="spellStart"/>
+      <w:r>
+        <w:t>Chorbies</w:t>
+      </w:r>
+      <w:proofErr w:type="spellEnd"/>
+      <w:r>
+        <w:t xml:space="preserve"> who have liked him or her</w:t>
       </w:r>
       <w:bookmarkEnd w:id="21"/>
     </w:p>
@@ -14419,7 +15265,31 @@
           <w:sz w:val="20"/>
           <w:szCs w:val="22"/>
         </w:rPr>
-        <w:t xml:space="preserve">Browse the list of chorbies who have </w:t>
+        <w:t xml:space="preserve">Browse the list of </w:t>
+      </w:r>
+      <w:proofErr w:type="spellStart"/>
+      <w:r>
+        <w:rPr>
+          <w:rFonts w:ascii="Comic Sans MS" w:eastAsiaTheme="minorHAnsi" w:hAnsi="Comic Sans MS" w:cstheme="minorBidi"/>
+          <w:iCs w:val="0"/>
+          <w:color w:val="4A442A" w:themeColor="background2" w:themeShade="40"/>
+          <w:spacing w:val="0"/>
+          <w:sz w:val="20"/>
+          <w:szCs w:val="22"/>
+        </w:rPr>
+        <w:t>chorbies</w:t>
+      </w:r>
+      <w:proofErr w:type="spellEnd"/>
+      <w:r>
+        <w:rPr>
+          <w:rFonts w:ascii="Comic Sans MS" w:eastAsiaTheme="minorHAnsi" w:hAnsi="Comic Sans MS" w:cstheme="minorBidi"/>
+          <w:iCs w:val="0"/>
+          <w:color w:val="4A442A" w:themeColor="background2" w:themeShade="40"/>
+          <w:spacing w:val="0"/>
+          <w:sz w:val="20"/>
+          <w:szCs w:val="22"/>
+        </w:rPr>
+        <w:t xml:space="preserve"> who have </w:t>
       </w:r>
       <w:r>
         <w:rPr>
@@ -14572,8 +15442,9 @@
                 <w:sz w:val="20"/>
                 <w:szCs w:val="22"/>
               </w:rPr>
-              <w:t xml:space="preserve">Browse the list of chorbies who have </w:t>
-            </w:r>
+              <w:t xml:space="preserve">Browse the list of </w:t>
+            </w:r>
+            <w:proofErr w:type="spellStart"/>
             <w:r>
               <w:rPr>
                 <w:rFonts w:ascii="Comic Sans MS" w:eastAsiaTheme="minorHAnsi" w:hAnsi="Comic Sans MS" w:cstheme="minorBidi"/>
@@ -14583,14 +15454,9 @@
                 <w:sz w:val="20"/>
                 <w:szCs w:val="22"/>
               </w:rPr>
-              <w:t>liked him</w:t>
-            </w:r>
-            <w:r>
-              <w:rPr>
-                <w:iCs w:val="0"/>
-              </w:rPr>
-              <w:t xml:space="preserve"> </w:t>
-            </w:r>
+              <w:t>chorbies</w:t>
+            </w:r>
+            <w:proofErr w:type="spellEnd"/>
             <w:r>
               <w:rPr>
                 <w:rFonts w:ascii="Comic Sans MS" w:eastAsiaTheme="minorHAnsi" w:hAnsi="Comic Sans MS" w:cstheme="minorBidi"/>
@@ -14600,6 +15466,34 @@
                 <w:sz w:val="20"/>
                 <w:szCs w:val="22"/>
               </w:rPr>
+              <w:t xml:space="preserve"> who have </w:t>
+            </w:r>
+            <w:r>
+              <w:rPr>
+                <w:rFonts w:ascii="Comic Sans MS" w:eastAsiaTheme="minorHAnsi" w:hAnsi="Comic Sans MS" w:cstheme="minorBidi"/>
+                <w:iCs w:val="0"/>
+                <w:color w:val="4A442A" w:themeColor="background2" w:themeShade="40"/>
+                <w:spacing w:val="0"/>
+                <w:sz w:val="20"/>
+                <w:szCs w:val="22"/>
+              </w:rPr>
+              <w:t>liked him</w:t>
+            </w:r>
+            <w:r>
+              <w:rPr>
+                <w:iCs w:val="0"/>
+              </w:rPr>
+              <w:t xml:space="preserve"> </w:t>
+            </w:r>
+            <w:r>
+              <w:rPr>
+                <w:rFonts w:ascii="Comic Sans MS" w:eastAsiaTheme="minorHAnsi" w:hAnsi="Comic Sans MS" w:cstheme="minorBidi"/>
+                <w:iCs w:val="0"/>
+                <w:color w:val="4A442A" w:themeColor="background2" w:themeShade="40"/>
+                <w:spacing w:val="0"/>
+                <w:sz w:val="20"/>
+                <w:szCs w:val="22"/>
+              </w:rPr>
               <w:t>as long as he or she has registered a valid credit card</w:t>
             </w:r>
           </w:p>
@@ -14644,7 +15538,15 @@
               <w:cnfStyle w:val="000000000000" w:firstRow="0" w:lastRow="0" w:firstColumn="0" w:lastColumn="0" w:oddVBand="0" w:evenVBand="0" w:oddHBand="0" w:evenHBand="0" w:firstRowFirstColumn="0" w:firstRowLastColumn="0" w:lastRowFirstColumn="0" w:lastRowLastColumn="0"/>
             </w:pPr>
             <w:r>
-              <w:t>A list of chorbies who have registered liked him or her.</w:t>
+              <w:t xml:space="preserve">A list of </w:t>
+            </w:r>
+            <w:proofErr w:type="spellStart"/>
+            <w:r>
+              <w:t>chorbies</w:t>
+            </w:r>
+            <w:proofErr w:type="spellEnd"/>
+            <w:r>
+              <w:t xml:space="preserve"> who have registered liked him or her.</w:t>
             </w:r>
           </w:p>
         </w:tc>
@@ -14846,8 +15748,9 @@
                 <w:sz w:val="20"/>
                 <w:szCs w:val="22"/>
               </w:rPr>
-              <w:t xml:space="preserve">Browse the list of chorbies who have </w:t>
-            </w:r>
+              <w:t xml:space="preserve">Browse the list of </w:t>
+            </w:r>
+            <w:proofErr w:type="spellStart"/>
             <w:r>
               <w:rPr>
                 <w:rFonts w:ascii="Comic Sans MS" w:eastAsiaTheme="minorHAnsi" w:hAnsi="Comic Sans MS" w:cstheme="minorBidi"/>
@@ -14857,6 +15760,29 @@
                 <w:sz w:val="20"/>
                 <w:szCs w:val="22"/>
               </w:rPr>
+              <w:t>chorbies</w:t>
+            </w:r>
+            <w:proofErr w:type="spellEnd"/>
+            <w:r>
+              <w:rPr>
+                <w:rFonts w:ascii="Comic Sans MS" w:eastAsiaTheme="minorHAnsi" w:hAnsi="Comic Sans MS" w:cstheme="minorBidi"/>
+                <w:iCs w:val="0"/>
+                <w:color w:val="4A442A" w:themeColor="background2" w:themeShade="40"/>
+                <w:spacing w:val="0"/>
+                <w:sz w:val="20"/>
+                <w:szCs w:val="22"/>
+              </w:rPr>
+              <w:t xml:space="preserve"> who have </w:t>
+            </w:r>
+            <w:r>
+              <w:rPr>
+                <w:rFonts w:ascii="Comic Sans MS" w:eastAsiaTheme="minorHAnsi" w:hAnsi="Comic Sans MS" w:cstheme="minorBidi"/>
+                <w:iCs w:val="0"/>
+                <w:color w:val="4A442A" w:themeColor="background2" w:themeShade="40"/>
+                <w:spacing w:val="0"/>
+                <w:sz w:val="20"/>
+                <w:szCs w:val="22"/>
+              </w:rPr>
               <w:t>liked without a valid credit card</w:t>
             </w:r>
           </w:p>
@@ -14904,7 +15830,15 @@
               <w:t>“</w:t>
             </w:r>
             <w:r>
-              <w:t>You do not have a credit card. You need one to search chorbies, see who likes you or create events. You card won´t be charged.</w:t>
+              <w:t xml:space="preserve">You do not have a credit card. You need one to search </w:t>
+            </w:r>
+            <w:proofErr w:type="spellStart"/>
+            <w:r>
+              <w:t>chorbies</w:t>
+            </w:r>
+            <w:proofErr w:type="spellEnd"/>
+            <w:r>
+              <w:t>, see who likes you or create events. You card won´t be charged.</w:t>
             </w:r>
             <w:r>
               <w:t>”</w:t>
@@ -15135,8 +16069,13 @@
         <w:t>Login as manager</w:t>
       </w:r>
       <w:r>
-        <w:t xml:space="preserve"> or chorbie</w:t>
-      </w:r>
+        <w:t xml:space="preserve"> or </w:t>
+      </w:r>
+      <w:proofErr w:type="spellStart"/>
+      <w:r>
+        <w:t>chorbie</w:t>
+      </w:r>
+      <w:proofErr w:type="spellEnd"/>
       <w:r>
         <w:t xml:space="preserve"> and select my </w:t>
       </w:r>
@@ -15997,7 +16936,10 @@
               <w:cnfStyle w:val="000000100000" w:firstRow="0" w:lastRow="0" w:firstColumn="0" w:lastColumn="0" w:oddVBand="0" w:evenVBand="0" w:oddHBand="1" w:evenHBand="0" w:firstRowFirstColumn="0" w:firstRowLastColumn="0" w:lastRowFirstColumn="0" w:lastRowLastColumn="0"/>
             </w:pPr>
             <w:r>
-              <w:t>Register a new credit card with some fields wrong</w:t>
+              <w:t xml:space="preserve">Register a new credit card with </w:t>
+            </w:r>
+            <w:r>
+              <w:t>blank fields</w:t>
             </w:r>
           </w:p>
         </w:tc>
@@ -16145,7 +17087,7 @@
 </file>
 
 <file path=word/endnotes.xml><?xml version="1.0" encoding="utf-8"?>
-<w:endnotes xmlns:wpc="http://schemas.microsoft.com/office/word/2010/wordprocessingCanvas" xmlns:cx="http://schemas.microsoft.com/office/drawing/2014/chartex" xmlns:cx1="http://schemas.microsoft.com/office/drawing/2015/9/8/chartex" xmlns:cx2="http://schemas.microsoft.com/office/drawing/2015/10/21/chartex" xmlns:cx3="http://schemas.microsoft.com/office/drawing/2016/5/9/chartex" xmlns:cx4="http://schemas.microsoft.com/office/drawing/2016/5/10/chartex" xmlns:cx5="http://schemas.microsoft.com/office/drawing/2016/5/11/chartex" xmlns:cx6="http://schemas.microsoft.com/office/drawing/2016/5/12/chartex" xmlns:cx7="http://schemas.microsoft.com/office/drawing/2016/5/13/chartex" xmlns:cx8="http://schemas.microsoft.com/office/drawing/2016/5/14/chartex" xmlns:mc="http://schemas.openxmlformats.org/markup-compatibility/2006" xmlns:o="urn:schemas-microsoft-com:office:office" xmlns:r="http://schemas.openxmlformats.org/officeDocument/2006/relationships" xmlns:m="http://schemas.openxmlformats.org/officeDocument/2006/math" xmlns:v="urn:schemas-microsoft-com:vml" xmlns:wp14="http://schemas.microsoft.com/office/word/2010/wordprocessingDrawing" xmlns:wp="http://schemas.openxmlformats.org/drawingml/2006/wordprocessingDrawing" xmlns:w10="urn:schemas-microsoft-com:office:word" xmlns:w="http://schemas.openxmlformats.org/wordprocessingml/2006/main" xmlns:w14="http://schemas.microsoft.com/office/word/2010/wordml" xmlns:w15="http://schemas.microsoft.com/office/word/2012/wordml" xmlns:w16se="http://schemas.microsoft.com/office/word/2015/wordml/symex" xmlns:wpg="http://schemas.microsoft.com/office/word/2010/wordprocessingGroup" xmlns:wpi="http://schemas.microsoft.com/office/word/2010/wordprocessingInk" xmlns:wne="http://schemas.microsoft.com/office/word/2006/wordml" xmlns:wps="http://schemas.microsoft.com/office/word/2010/wordprocessingShape" mc:Ignorable="w14 w15 w16se wp14">
+<w:endnotes xmlns:wpc="http://schemas.microsoft.com/office/word/2010/wordprocessingCanvas" xmlns:mc="http://schemas.openxmlformats.org/markup-compatibility/2006" xmlns:o="urn:schemas-microsoft-com:office:office" xmlns:r="http://schemas.openxmlformats.org/officeDocument/2006/relationships" xmlns:m="http://schemas.openxmlformats.org/officeDocument/2006/math" xmlns:v="urn:schemas-microsoft-com:vml" xmlns:wp14="http://schemas.microsoft.com/office/word/2010/wordprocessingDrawing" xmlns:wp="http://schemas.openxmlformats.org/drawingml/2006/wordprocessingDrawing" xmlns:w10="urn:schemas-microsoft-com:office:word" xmlns:w="http://schemas.openxmlformats.org/wordprocessingml/2006/main" xmlns:w14="http://schemas.microsoft.com/office/word/2010/wordml" xmlns:wpg="http://schemas.microsoft.com/office/word/2010/wordprocessingGroup" xmlns:wpi="http://schemas.microsoft.com/office/word/2010/wordprocessingInk" xmlns:wne="http://schemas.microsoft.com/office/word/2006/wordml" xmlns:wps="http://schemas.microsoft.com/office/word/2010/wordprocessingShape" mc:Ignorable="w14 wp14">
   <w:endnote w:type="separator" w:id="-1">
     <w:p>
       <w:pPr>
@@ -16170,7 +17112,7 @@
 </file>
 
 <file path=word/footnotes.xml><?xml version="1.0" encoding="utf-8"?>
-<w:footnotes xmlns:wpc="http://schemas.microsoft.com/office/word/2010/wordprocessingCanvas" xmlns:cx="http://schemas.microsoft.com/office/drawing/2014/chartex" xmlns:cx1="http://schemas.microsoft.com/office/drawing/2015/9/8/chartex" xmlns:cx2="http://schemas.microsoft.com/office/drawing/2015/10/21/chartex" xmlns:cx3="http://schemas.microsoft.com/office/drawing/2016/5/9/chartex" xmlns:cx4="http://schemas.microsoft.com/office/drawing/2016/5/10/chartex" xmlns:cx5="http://schemas.microsoft.com/office/drawing/2016/5/11/chartex" xmlns:cx6="http://schemas.microsoft.com/office/drawing/2016/5/12/chartex" xmlns:cx7="http://schemas.microsoft.com/office/drawing/2016/5/13/chartex" xmlns:cx8="http://schemas.microsoft.com/office/drawing/2016/5/14/chartex" xmlns:mc="http://schemas.openxmlformats.org/markup-compatibility/2006" xmlns:o="urn:schemas-microsoft-com:office:office" xmlns:r="http://schemas.openxmlformats.org/officeDocument/2006/relationships" xmlns:m="http://schemas.openxmlformats.org/officeDocument/2006/math" xmlns:v="urn:schemas-microsoft-com:vml" xmlns:wp14="http://schemas.microsoft.com/office/word/2010/wordprocessingDrawing" xmlns:wp="http://schemas.openxmlformats.org/drawingml/2006/wordprocessingDrawing" xmlns:w10="urn:schemas-microsoft-com:office:word" xmlns:w="http://schemas.openxmlformats.org/wordprocessingml/2006/main" xmlns:w14="http://schemas.microsoft.com/office/word/2010/wordml" xmlns:w15="http://schemas.microsoft.com/office/word/2012/wordml" xmlns:w16se="http://schemas.microsoft.com/office/word/2015/wordml/symex" xmlns:wpg="http://schemas.microsoft.com/office/word/2010/wordprocessingGroup" xmlns:wpi="http://schemas.microsoft.com/office/word/2010/wordprocessingInk" xmlns:wne="http://schemas.microsoft.com/office/word/2006/wordml" xmlns:wps="http://schemas.microsoft.com/office/word/2010/wordprocessingShape" mc:Ignorable="w14 w15 w16se wp14">
+<w:footnotes xmlns:wpc="http://schemas.microsoft.com/office/word/2010/wordprocessingCanvas" xmlns:mc="http://schemas.openxmlformats.org/markup-compatibility/2006" xmlns:o="urn:schemas-microsoft-com:office:office" xmlns:r="http://schemas.openxmlformats.org/officeDocument/2006/relationships" xmlns:m="http://schemas.openxmlformats.org/officeDocument/2006/math" xmlns:v="urn:schemas-microsoft-com:vml" xmlns:wp14="http://schemas.microsoft.com/office/word/2010/wordprocessingDrawing" xmlns:wp="http://schemas.openxmlformats.org/drawingml/2006/wordprocessingDrawing" xmlns:w10="urn:schemas-microsoft-com:office:word" xmlns:w="http://schemas.openxmlformats.org/wordprocessingml/2006/main" xmlns:w14="http://schemas.microsoft.com/office/word/2010/wordml" xmlns:wpg="http://schemas.microsoft.com/office/word/2010/wordprocessingGroup" xmlns:wpi="http://schemas.microsoft.com/office/word/2010/wordprocessingInk" xmlns:wne="http://schemas.microsoft.com/office/word/2006/wordml" xmlns:wps="http://schemas.microsoft.com/office/word/2010/wordprocessingShape" mc:Ignorable="w14 wp14">
   <w:footnote w:type="separator" w:id="-1">
     <w:p>
       <w:pPr>
@@ -16195,7 +17137,7 @@
 </file>
 
 <file path=word/styles.xml><?xml version="1.0" encoding="utf-8"?>
-<w:styles xmlns:mc="http://schemas.openxmlformats.org/markup-compatibility/2006" xmlns:r="http://schemas.openxmlformats.org/officeDocument/2006/relationships" xmlns:w="http://schemas.openxmlformats.org/wordprocessingml/2006/main" xmlns:w14="http://schemas.microsoft.com/office/word/2010/wordml" xmlns:w15="http://schemas.microsoft.com/office/word/2012/wordml" xmlns:w16se="http://schemas.microsoft.com/office/word/2015/wordml/symex" mc:Ignorable="w14 w15 w16se">
+<w:styles xmlns:mc="http://schemas.openxmlformats.org/markup-compatibility/2006" xmlns:r="http://schemas.openxmlformats.org/officeDocument/2006/relationships" xmlns:w="http://schemas.openxmlformats.org/wordprocessingml/2006/main" xmlns:w14="http://schemas.microsoft.com/office/word/2010/wordml" mc:Ignorable="w14">
   <w:docDefaults>
     <w:rPrDefault>
       <w:rPr>
@@ -16211,381 +17153,144 @@
       </w:pPr>
     </w:pPrDefault>
   </w:docDefaults>
-  <w:latentStyles w:defLockedState="0" w:defUIPriority="99" w:defSemiHidden="0" w:defUnhideWhenUsed="0" w:defQFormat="0" w:count="374">
-    <w:lsdException w:name="Normal" w:uiPriority="0" w:qFormat="1"/>
-    <w:lsdException w:name="heading 1" w:uiPriority="9" w:qFormat="1"/>
-    <w:lsdException w:name="heading 2" w:semiHidden="1" w:uiPriority="9" w:unhideWhenUsed="1" w:qFormat="1"/>
-    <w:lsdException w:name="heading 3" w:semiHidden="1" w:uiPriority="9" w:unhideWhenUsed="1" w:qFormat="1"/>
-    <w:lsdException w:name="heading 4" w:semiHidden="1" w:uiPriority="9" w:unhideWhenUsed="1" w:qFormat="1"/>
-    <w:lsdException w:name="heading 5" w:semiHidden="1" w:uiPriority="9" w:unhideWhenUsed="1" w:qFormat="1"/>
-    <w:lsdException w:name="heading 6" w:semiHidden="1" w:uiPriority="9" w:unhideWhenUsed="1" w:qFormat="1"/>
-    <w:lsdException w:name="heading 7" w:semiHidden="1" w:uiPriority="9" w:unhideWhenUsed="1" w:qFormat="1"/>
-    <w:lsdException w:name="heading 8" w:semiHidden="1" w:uiPriority="9" w:unhideWhenUsed="1" w:qFormat="1"/>
-    <w:lsdException w:name="heading 9" w:semiHidden="1" w:uiPriority="9" w:unhideWhenUsed="1" w:qFormat="1"/>
-    <w:lsdException w:name="index 1" w:semiHidden="1" w:unhideWhenUsed="1"/>
-    <w:lsdException w:name="index 2" w:semiHidden="1" w:unhideWhenUsed="1"/>
-    <w:lsdException w:name="index 3" w:semiHidden="1" w:unhideWhenUsed="1"/>
-    <w:lsdException w:name="index 4" w:semiHidden="1" w:unhideWhenUsed="1"/>
-    <w:lsdException w:name="index 5" w:semiHidden="1" w:unhideWhenUsed="1"/>
-    <w:lsdException w:name="index 6" w:semiHidden="1" w:unhideWhenUsed="1"/>
-    <w:lsdException w:name="index 7" w:semiHidden="1" w:unhideWhenUsed="1"/>
-    <w:lsdException w:name="index 8" w:semiHidden="1" w:unhideWhenUsed="1"/>
-    <w:lsdException w:name="index 9" w:semiHidden="1" w:unhideWhenUsed="1"/>
-    <w:lsdException w:name="toc 1" w:semiHidden="1" w:uiPriority="39" w:unhideWhenUsed="1"/>
-    <w:lsdException w:name="toc 2" w:semiHidden="1" w:uiPriority="39" w:unhideWhenUsed="1"/>
-    <w:lsdException w:name="toc 3" w:semiHidden="1" w:uiPriority="39" w:unhideWhenUsed="1"/>
-    <w:lsdException w:name="toc 4" w:semiHidden="1" w:uiPriority="39" w:unhideWhenUsed="1"/>
-    <w:lsdException w:name="toc 5" w:semiHidden="1" w:uiPriority="39" w:unhideWhenUsed="1"/>
-    <w:lsdException w:name="toc 6" w:semiHidden="1" w:uiPriority="39" w:unhideWhenUsed="1"/>
-    <w:lsdException w:name="toc 7" w:semiHidden="1" w:uiPriority="39" w:unhideWhenUsed="1"/>
-    <w:lsdException w:name="toc 8" w:semiHidden="1" w:uiPriority="39" w:unhideWhenUsed="1"/>
-    <w:lsdException w:name="toc 9" w:semiHidden="1" w:uiPriority="39" w:unhideWhenUsed="1"/>
-    <w:lsdException w:name="Normal Indent" w:semiHidden="1" w:unhideWhenUsed="1"/>
-    <w:lsdException w:name="footnote text" w:semiHidden="1" w:unhideWhenUsed="1"/>
-    <w:lsdException w:name="annotation text" w:semiHidden="1" w:unhideWhenUsed="1"/>
-    <w:lsdException w:name="header" w:semiHidden="1" w:unhideWhenUsed="1"/>
-    <w:lsdException w:name="footer" w:semiHidden="1" w:unhideWhenUsed="1"/>
-    <w:lsdException w:name="index heading" w:semiHidden="1" w:unhideWhenUsed="1"/>
-    <w:lsdException w:name="caption" w:semiHidden="1" w:uiPriority="35" w:unhideWhenUsed="1" w:qFormat="1"/>
-    <w:lsdException w:name="table of figures" w:semiHidden="1" w:unhideWhenUsed="1"/>
-    <w:lsdException w:name="envelope address" w:semiHidden="1" w:unhideWhenUsed="1"/>
-    <w:lsdException w:name="envelope return" w:semiHidden="1" w:unhideWhenUsed="1"/>
-    <w:lsdException w:name="footnote reference" w:semiHidden="1" w:unhideWhenUsed="1"/>
-    <w:lsdException w:name="annotation reference" w:semiHidden="1" w:unhideWhenUsed="1"/>
-    <w:lsdException w:name="line number" w:semiHidden="1" w:unhideWhenUsed="1"/>
-    <w:lsdException w:name="page number" w:semiHidden="1" w:unhideWhenUsed="1"/>
-    <w:lsdException w:name="endnote reference" w:semiHidden="1" w:unhideWhenUsed="1"/>
-    <w:lsdException w:name="endnote text" w:semiHidden="1" w:unhideWhenUsed="1"/>
-    <w:lsdException w:name="table of authorities" w:semiHidden="1" w:unhideWhenUsed="1"/>
-    <w:lsdException w:name="macro" w:semiHidden="1" w:unhideWhenUsed="1"/>
-    <w:lsdException w:name="toa heading" w:semiHidden="1" w:unhideWhenUsed="1"/>
-    <w:lsdException w:name="List" w:semiHidden="1" w:unhideWhenUsed="1"/>
-    <w:lsdException w:name="List Bullet" w:semiHidden="1" w:unhideWhenUsed="1"/>
-    <w:lsdException w:name="List Number" w:semiHidden="1" w:unhideWhenUsed="1"/>
-    <w:lsdException w:name="List 2" w:semiHidden="1" w:unhideWhenUsed="1"/>
-    <w:lsdException w:name="List 3" w:semiHidden="1" w:unhideWhenUsed="1"/>
-    <w:lsdException w:name="List 4" w:semiHidden="1" w:unhideWhenUsed="1"/>
-    <w:lsdException w:name="List 5" w:semiHidden="1" w:unhideWhenUsed="1"/>
-    <w:lsdException w:name="List Bullet 2" w:semiHidden="1" w:unhideWhenUsed="1"/>
-    <w:lsdException w:name="List Bullet 3" w:semiHidden="1" w:unhideWhenUsed="1"/>
-    <w:lsdException w:name="List Bullet 4" w:semiHidden="1" w:unhideWhenUsed="1"/>
-    <w:lsdException w:name="List Bullet 5" w:semiHidden="1" w:unhideWhenUsed="1"/>
-    <w:lsdException w:name="List Number 2" w:semiHidden="1" w:unhideWhenUsed="1"/>
-    <w:lsdException w:name="List Number 3" w:semiHidden="1" w:unhideWhenUsed="1"/>
-    <w:lsdException w:name="List Number 4" w:semiHidden="1" w:unhideWhenUsed="1"/>
-    <w:lsdException w:name="List Number 5" w:semiHidden="1" w:unhideWhenUsed="1"/>
-    <w:lsdException w:name="Title" w:uiPriority="10" w:qFormat="1"/>
-    <w:lsdException w:name="Closing" w:semiHidden="1" w:unhideWhenUsed="1"/>
-    <w:lsdException w:name="Signature" w:semiHidden="1" w:unhideWhenUsed="1"/>
-    <w:lsdException w:name="Default Paragraph Font" w:semiHidden="1" w:uiPriority="1" w:unhideWhenUsed="1"/>
-    <w:lsdException w:name="Body Text" w:semiHidden="1" w:unhideWhenUsed="1"/>
-    <w:lsdException w:name="Body Text Indent" w:semiHidden="1" w:unhideWhenUsed="1"/>
-    <w:lsdException w:name="List Continue" w:semiHidden="1" w:unhideWhenUsed="1"/>
-    <w:lsdException w:name="List Continue 2" w:semiHidden="1" w:unhideWhenUsed="1"/>
-    <w:lsdException w:name="List Continue 3" w:semiHidden="1" w:unhideWhenUsed="1"/>
-    <w:lsdException w:name="List Continue 4" w:semiHidden="1" w:unhideWhenUsed="1"/>
-    <w:lsdException w:name="List Continue 5" w:semiHidden="1" w:unhideWhenUsed="1"/>
-    <w:lsdException w:name="Message Header" w:semiHidden="1" w:unhideWhenUsed="1"/>
-    <w:lsdException w:name="Subtitle" w:uiPriority="11" w:qFormat="1"/>
-    <w:lsdException w:name="Salutation" w:semiHidden="1" w:unhideWhenUsed="1"/>
-    <w:lsdException w:name="Date" w:semiHidden="1" w:unhideWhenUsed="1"/>
-    <w:lsdException w:name="Body Text First Indent" w:semiHidden="1" w:unhideWhenUsed="1"/>
-    <w:lsdException w:name="Body Text First Indent 2" w:semiHidden="1" w:unhideWhenUsed="1"/>
-    <w:lsdException w:name="Note Heading" w:semiHidden="1" w:unhideWhenUsed="1"/>
-    <w:lsdException w:name="Body Text 2" w:semiHidden="1" w:unhideWhenUsed="1"/>
-    <w:lsdException w:name="Body Text 3" w:semiHidden="1" w:unhideWhenUsed="1"/>
-    <w:lsdException w:name="Body Text Indent 2" w:semiHidden="1" w:unhideWhenUsed="1"/>
-    <w:lsdException w:name="Body Text Indent 3" w:semiHidden="1" w:unhideWhenUsed="1"/>
-    <w:lsdException w:name="Block Text" w:semiHidden="1" w:unhideWhenUsed="1"/>
-    <w:lsdException w:name="Hyperlink" w:semiHidden="1" w:unhideWhenUsed="1"/>
-    <w:lsdException w:name="FollowedHyperlink" w:semiHidden="1" w:unhideWhenUsed="1"/>
-    <w:lsdException w:name="Strong" w:uiPriority="22" w:qFormat="1"/>
-    <w:lsdException w:name="Emphasis" w:uiPriority="20" w:qFormat="1"/>
-    <w:lsdException w:name="Document Map" w:semiHidden="1" w:unhideWhenUsed="1"/>
-    <w:lsdException w:name="Plain Text" w:semiHidden="1" w:unhideWhenUsed="1"/>
-    <w:lsdException w:name="E-mail Signature" w:semiHidden="1" w:unhideWhenUsed="1"/>
-    <w:lsdException w:name="HTML Top of Form" w:semiHidden="1" w:unhideWhenUsed="1"/>
-    <w:lsdException w:name="HTML Bottom of Form" w:semiHidden="1" w:unhideWhenUsed="1"/>
-    <w:lsdException w:name="Normal (Web)" w:semiHidden="1" w:unhideWhenUsed="1"/>
-    <w:lsdException w:name="HTML Acronym" w:semiHidden="1" w:unhideWhenUsed="1"/>
-    <w:lsdException w:name="HTML Address" w:semiHidden="1" w:unhideWhenUsed="1"/>
-    <w:lsdException w:name="HTML Cite" w:semiHidden="1" w:unhideWhenUsed="1"/>
-    <w:lsdException w:name="HTML Code" w:semiHidden="1" w:unhideWhenUsed="1"/>
-    <w:lsdException w:name="HTML Definition" w:semiHidden="1" w:unhideWhenUsed="1"/>
-    <w:lsdException w:name="HTML Keyboard" w:semiHidden="1" w:unhideWhenUsed="1"/>
-    <w:lsdException w:name="HTML Preformatted" w:semiHidden="1" w:unhideWhenUsed="1"/>
-    <w:lsdException w:name="HTML Sample" w:semiHidden="1" w:unhideWhenUsed="1"/>
-    <w:lsdException w:name="HTML Typewriter" w:semiHidden="1" w:unhideWhenUsed="1"/>
-    <w:lsdException w:name="HTML Variable" w:semiHidden="1" w:unhideWhenUsed="1"/>
-    <w:lsdException w:name="Normal Table" w:semiHidden="1" w:unhideWhenUsed="1"/>
-    <w:lsdException w:name="annotation subject" w:semiHidden="1" w:unhideWhenUsed="1"/>
-    <w:lsdException w:name="No List" w:semiHidden="1" w:unhideWhenUsed="1"/>
-    <w:lsdException w:name="Outline List 1" w:semiHidden="1" w:unhideWhenUsed="1"/>
-    <w:lsdException w:name="Outline List 2" w:semiHidden="1" w:unhideWhenUsed="1"/>
-    <w:lsdException w:name="Outline List 3" w:semiHidden="1" w:unhideWhenUsed="1"/>
-    <w:lsdException w:name="Table Simple 1" w:semiHidden="1" w:unhideWhenUsed="1"/>
-    <w:lsdException w:name="Table Simple 2" w:semiHidden="1" w:unhideWhenUsed="1"/>
-    <w:lsdException w:name="Table Simple 3" w:semiHidden="1" w:unhideWhenUsed="1"/>
-    <w:lsdException w:name="Table Classic 1" w:semiHidden="1" w:unhideWhenUsed="1"/>
-    <w:lsdException w:name="Table Classic 2" w:semiHidden="1" w:unhideWhenUsed="1"/>
-    <w:lsdException w:name="Table Classic 3" w:semiHidden="1" w:unhideWhenUsed="1"/>
-    <w:lsdException w:name="Table Classic 4" w:semiHidden="1" w:unhideWhenUsed="1"/>
-    <w:lsdException w:name="Table Colorful 1" w:semiHidden="1" w:unhideWhenUsed="1"/>
-    <w:lsdException w:name="Table Colorful 2" w:semiHidden="1" w:unhideWhenUsed="1"/>
-    <w:lsdException w:name="Table Colorful 3" w:semiHidden="1" w:unhideWhenUsed="1"/>
-    <w:lsdException w:name="Table Columns 1" w:semiHidden="1" w:unhideWhenUsed="1"/>
-    <w:lsdException w:name="Table Columns 2" w:semiHidden="1" w:unhideWhenUsed="1"/>
-    <w:lsdException w:name="Table Columns 3" w:semiHidden="1" w:unhideWhenUsed="1"/>
-    <w:lsdException w:name="Table Columns 4" w:semiHidden="1" w:unhideWhenUsed="1"/>
-    <w:lsdException w:name="Table Columns 5" w:semiHidden="1" w:unhideWhenUsed="1"/>
-    <w:lsdException w:name="Table Grid 1" w:semiHidden="1" w:unhideWhenUsed="1"/>
-    <w:lsdException w:name="Table Grid 2" w:semiHidden="1" w:unhideWhenUsed="1"/>
-    <w:lsdException w:name="Table Grid 3" w:semiHidden="1" w:unhideWhenUsed="1"/>
-    <w:lsdException w:name="Table Grid 4" w:semiHidden="1" w:unhideWhenUsed="1"/>
-    <w:lsdException w:name="Table Grid 5" w:semiHidden="1" w:unhideWhenUsed="1"/>
-    <w:lsdException w:name="Table Grid 6" w:semiHidden="1" w:unhideWhenUsed="1"/>
-    <w:lsdException w:name="Table Grid 7" w:semiHidden="1" w:unhideWhenUsed="1"/>
-    <w:lsdException w:name="Table Grid 8" w:semiHidden="1" w:unhideWhenUsed="1"/>
-    <w:lsdException w:name="Table List 1" w:semiHidden="1" w:unhideWhenUsed="1"/>
-    <w:lsdException w:name="Table List 2" w:semiHidden="1" w:unhideWhenUsed="1"/>
-    <w:lsdException w:name="Table List 3" w:semiHidden="1" w:unhideWhenUsed="1"/>
-    <w:lsdException w:name="Table List 4" w:semiHidden="1" w:unhideWhenUsed="1"/>
-    <w:lsdException w:name="Table List 5" w:semiHidden="1" w:unhideWhenUsed="1"/>
-    <w:lsdException w:name="Table List 6" w:semiHidden="1" w:unhideWhenUsed="1"/>
-    <w:lsdException w:name="Table List 7" w:semiHidden="1" w:unhideWhenUsed="1"/>
-    <w:lsdException w:name="Table List 8" w:semiHidden="1" w:unhideWhenUsed="1"/>
-    <w:lsdException w:name="Table 3D effects 1" w:semiHidden="1" w:unhideWhenUsed="1"/>
-    <w:lsdException w:name="Table 3D effects 2" w:semiHidden="1" w:unhideWhenUsed="1"/>
-    <w:lsdException w:name="Table 3D effects 3" w:semiHidden="1" w:unhideWhenUsed="1"/>
-    <w:lsdException w:name="Table Contemporary" w:semiHidden="1" w:unhideWhenUsed="1"/>
-    <w:lsdException w:name="Table Elegant" w:semiHidden="1" w:unhideWhenUsed="1"/>
-    <w:lsdException w:name="Table Professional" w:semiHidden="1" w:unhideWhenUsed="1"/>
-    <w:lsdException w:name="Table Subtle 1" w:semiHidden="1" w:unhideWhenUsed="1"/>
-    <w:lsdException w:name="Table Subtle 2" w:semiHidden="1" w:unhideWhenUsed="1"/>
-    <w:lsdException w:name="Table Web 1" w:semiHidden="1" w:unhideWhenUsed="1"/>
-    <w:lsdException w:name="Table Web 2" w:semiHidden="1" w:unhideWhenUsed="1"/>
-    <w:lsdException w:name="Table Web 3" w:semiHidden="1" w:unhideWhenUsed="1"/>
-    <w:lsdException w:name="Balloon Text" w:semiHidden="1" w:unhideWhenUsed="1"/>
-    <w:lsdException w:name="Table Grid" w:uiPriority="59"/>
-    <w:lsdException w:name="Table Theme" w:semiHidden="1" w:unhideWhenUsed="1"/>
-    <w:lsdException w:name="Placeholder Text" w:semiHidden="1"/>
-    <w:lsdException w:name="No Spacing" w:uiPriority="1" w:qFormat="1"/>
-    <w:lsdException w:name="Light Shading" w:uiPriority="60"/>
-    <w:lsdException w:name="Light List" w:uiPriority="61"/>
-    <w:lsdException w:name="Light Grid" w:uiPriority="62"/>
-    <w:lsdException w:name="Medium Shading 1" w:uiPriority="63"/>
-    <w:lsdException w:name="Medium Shading 2" w:uiPriority="64"/>
-    <w:lsdException w:name="Medium List 1" w:uiPriority="65"/>
-    <w:lsdException w:name="Medium List 2" w:uiPriority="66"/>
-    <w:lsdException w:name="Medium Grid 1" w:uiPriority="67"/>
-    <w:lsdException w:name="Medium Grid 2" w:uiPriority="68"/>
-    <w:lsdException w:name="Medium Grid 3" w:uiPriority="69"/>
-    <w:lsdException w:name="Dark List" w:uiPriority="70"/>
-    <w:lsdException w:name="Colorful Shading" w:uiPriority="71"/>
-    <w:lsdException w:name="Colorful List" w:uiPriority="72"/>
-    <w:lsdException w:name="Colorful Grid" w:uiPriority="73"/>
-    <w:lsdException w:name="Light Shading Accent 1" w:uiPriority="60"/>
-    <w:lsdException w:name="Light List Accent 1" w:uiPriority="61"/>
-    <w:lsdException w:name="Light Grid Accent 1" w:uiPriority="62"/>
-    <w:lsdException w:name="Medium Shading 1 Accent 1" w:uiPriority="63"/>
-    <w:lsdException w:name="Medium Shading 2 Accent 1" w:uiPriority="64"/>
-    <w:lsdException w:name="Medium List 1 Accent 1" w:uiPriority="65"/>
-    <w:lsdException w:name="Revision" w:semiHidden="1"/>
-    <w:lsdException w:name="List Paragraph" w:uiPriority="34" w:qFormat="1"/>
-    <w:lsdException w:name="Quote" w:uiPriority="29" w:qFormat="1"/>
-    <w:lsdException w:name="Intense Quote" w:uiPriority="30" w:qFormat="1"/>
-    <w:lsdException w:name="Medium List 2 Accent 1" w:uiPriority="66"/>
-    <w:lsdException w:name="Medium Grid 1 Accent 1" w:uiPriority="67"/>
-    <w:lsdException w:name="Medium Grid 2 Accent 1" w:uiPriority="68"/>
-    <w:lsdException w:name="Medium Grid 3 Accent 1" w:uiPriority="69"/>
-    <w:lsdException w:name="Dark List Accent 1" w:uiPriority="70"/>
-    <w:lsdException w:name="Colorful Shading Accent 1" w:uiPriority="71"/>
-    <w:lsdException w:name="Colorful List Accent 1" w:uiPriority="72"/>
-    <w:lsdException w:name="Colorful Grid Accent 1" w:uiPriority="73"/>
-    <w:lsdException w:name="Light Shading Accent 2" w:uiPriority="60"/>
-    <w:lsdException w:name="Light List Accent 2" w:uiPriority="61"/>
-    <w:lsdException w:name="Light Grid Accent 2" w:uiPriority="62"/>
-    <w:lsdException w:name="Medium Shading 1 Accent 2" w:uiPriority="63"/>
-    <w:lsdException w:name="Medium Shading 2 Accent 2" w:uiPriority="64"/>
-    <w:lsdException w:name="Medium List 1 Accent 2" w:uiPriority="65"/>
-    <w:lsdException w:name="Medium List 2 Accent 2" w:uiPriority="66"/>
-    <w:lsdException w:name="Medium Grid 1 Accent 2" w:uiPriority="67"/>
-    <w:lsdException w:name="Medium Grid 2 Accent 2" w:uiPriority="68"/>
-    <w:lsdException w:name="Medium Grid 3 Accent 2" w:uiPriority="69"/>
-    <w:lsdException w:name="Dark List Accent 2" w:uiPriority="70"/>
-    <w:lsdException w:name="Colorful Shading Accent 2" w:uiPriority="71"/>
-    <w:lsdException w:name="Colorful List Accent 2" w:uiPriority="72"/>
-    <w:lsdException w:name="Colorful Grid Accent 2" w:uiPriority="73"/>
-    <w:lsdException w:name="Light Shading Accent 3" w:uiPriority="60"/>
-    <w:lsdException w:name="Light List Accent 3" w:uiPriority="61"/>
-    <w:lsdException w:name="Light Grid Accent 3" w:uiPriority="62"/>
-    <w:lsdException w:name="Medium Shading 1 Accent 3" w:uiPriority="63"/>
-    <w:lsdException w:name="Medium Shading 2 Accent 3" w:uiPriority="64"/>
-    <w:lsdException w:name="Medium List 1 Accent 3" w:uiPriority="65"/>
-    <w:lsdException w:name="Medium List 2 Accent 3" w:uiPriority="66"/>
-    <w:lsdException w:name="Medium Grid 1 Accent 3" w:uiPriority="67"/>
-    <w:lsdException w:name="Medium Grid 2 Accent 3" w:uiPriority="68"/>
-    <w:lsdException w:name="Medium Grid 3 Accent 3" w:uiPriority="69"/>
-    <w:lsdException w:name="Dark List Accent 3" w:uiPriority="70"/>
-    <w:lsdException w:name="Colorful Shading Accent 3" w:uiPriority="71"/>
-    <w:lsdException w:name="Colorful List Accent 3" w:uiPriority="72"/>
-    <w:lsdException w:name="Colorful Grid Accent 3" w:uiPriority="73"/>
-    <w:lsdException w:name="Light Shading Accent 4" w:uiPriority="60"/>
-    <w:lsdException w:name="Light List Accent 4" w:uiPriority="61"/>
-    <w:lsdException w:name="Light Grid Accent 4" w:uiPriority="62"/>
-    <w:lsdException w:name="Medium Shading 1 Accent 4" w:uiPriority="63"/>
-    <w:lsdException w:name="Medium Shading 2 Accent 4" w:uiPriority="64"/>
-    <w:lsdException w:name="Medium List 1 Accent 4" w:uiPriority="65"/>
-    <w:lsdException w:name="Medium List 2 Accent 4" w:uiPriority="66"/>
-    <w:lsdException w:name="Medium Grid 1 Accent 4" w:uiPriority="67"/>
-    <w:lsdException w:name="Medium Grid 2 Accent 4" w:uiPriority="68"/>
-    <w:lsdException w:name="Medium Grid 3 Accent 4" w:uiPriority="69"/>
-    <w:lsdException w:name="Dark List Accent 4" w:uiPriority="70"/>
-    <w:lsdException w:name="Colorful Shading Accent 4" w:uiPriority="71"/>
-    <w:lsdException w:name="Colorful List Accent 4" w:uiPriority="72"/>
-    <w:lsdException w:name="Colorful Grid Accent 4" w:uiPriority="73"/>
-    <w:lsdException w:name="Light Shading Accent 5" w:uiPriority="60"/>
-    <w:lsdException w:name="Light List Accent 5" w:uiPriority="61"/>
-    <w:lsdException w:name="Light Grid Accent 5" w:uiPriority="62"/>
-    <w:lsdException w:name="Medium Shading 1 Accent 5" w:uiPriority="63"/>
-    <w:lsdException w:name="Medium Shading 2 Accent 5" w:uiPriority="64"/>
-    <w:lsdException w:name="Medium List 1 Accent 5" w:uiPriority="65"/>
-    <w:lsdException w:name="Medium List 2 Accent 5" w:uiPriority="66"/>
-    <w:lsdException w:name="Medium Grid 1 Accent 5" w:uiPriority="67"/>
-    <w:lsdException w:name="Medium Grid 2 Accent 5" w:uiPriority="68"/>
-    <w:lsdException w:name="Medium Grid 3 Accent 5" w:uiPriority="69"/>
-    <w:lsdException w:name="Dark List Accent 5" w:uiPriority="70"/>
-    <w:lsdException w:name="Colorful Shading Accent 5" w:uiPriority="71"/>
-    <w:lsdException w:name="Colorful List Accent 5" w:uiPriority="72"/>
-    <w:lsdException w:name="Colorful Grid Accent 5" w:uiPriority="73"/>
-    <w:lsdException w:name="Light Shading Accent 6" w:uiPriority="60"/>
-    <w:lsdException w:name="Light List Accent 6" w:uiPriority="61"/>
-    <w:lsdException w:name="Light Grid Accent 6" w:uiPriority="62"/>
-    <w:lsdException w:name="Medium Shading 1 Accent 6" w:uiPriority="63"/>
-    <w:lsdException w:name="Medium Shading 2 Accent 6" w:uiPriority="64"/>
-    <w:lsdException w:name="Medium List 1 Accent 6" w:uiPriority="65"/>
-    <w:lsdException w:name="Medium List 2 Accent 6" w:uiPriority="66"/>
-    <w:lsdException w:name="Medium Grid 1 Accent 6" w:uiPriority="67"/>
-    <w:lsdException w:name="Medium Grid 2 Accent 6" w:uiPriority="68"/>
-    <w:lsdException w:name="Medium Grid 3 Accent 6" w:uiPriority="69"/>
-    <w:lsdException w:name="Dark List Accent 6" w:uiPriority="70"/>
-    <w:lsdException w:name="Colorful Shading Accent 6" w:uiPriority="71"/>
-    <w:lsdException w:name="Colorful List Accent 6" w:uiPriority="72"/>
-    <w:lsdException w:name="Colorful Grid Accent 6" w:uiPriority="73"/>
-    <w:lsdException w:name="Subtle Emphasis" w:uiPriority="19" w:qFormat="1"/>
-    <w:lsdException w:name="Intense Emphasis" w:uiPriority="21" w:qFormat="1"/>
-    <w:lsdException w:name="Subtle Reference" w:uiPriority="31" w:qFormat="1"/>
-    <w:lsdException w:name="Intense Reference" w:uiPriority="32" w:qFormat="1"/>
-    <w:lsdException w:name="Book Title" w:uiPriority="33" w:qFormat="1"/>
-    <w:lsdException w:name="Bibliography" w:semiHidden="1" w:uiPriority="37" w:unhideWhenUsed="1"/>
-    <w:lsdException w:name="TOC Heading" w:semiHidden="1" w:uiPriority="39" w:unhideWhenUsed="1" w:qFormat="1"/>
-    <w:lsdException w:name="Plain Table 1" w:uiPriority="41"/>
-    <w:lsdException w:name="Plain Table 2" w:uiPriority="42"/>
-    <w:lsdException w:name="Plain Table 3" w:uiPriority="43"/>
-    <w:lsdException w:name="Plain Table 4" w:uiPriority="44"/>
-    <w:lsdException w:name="Plain Table 5" w:uiPriority="45"/>
-    <w:lsdException w:name="Grid Table Light" w:uiPriority="40"/>
-    <w:lsdException w:name="Grid Table 1 Light" w:uiPriority="46"/>
-    <w:lsdException w:name="Grid Table 2" w:uiPriority="47"/>
-    <w:lsdException w:name="Grid Table 3" w:uiPriority="48"/>
-    <w:lsdException w:name="Grid Table 4" w:uiPriority="49"/>
-    <w:lsdException w:name="Grid Table 5 Dark" w:uiPriority="50"/>
-    <w:lsdException w:name="Grid Table 6 Colorful" w:uiPriority="51"/>
-    <w:lsdException w:name="Grid Table 7 Colorful" w:uiPriority="52"/>
-    <w:lsdException w:name="Grid Table 1 Light Accent 1" w:uiPriority="46"/>
-    <w:lsdException w:name="Grid Table 2 Accent 1" w:uiPriority="47"/>
-    <w:lsdException w:name="Grid Table 3 Accent 1" w:uiPriority="48"/>
-    <w:lsdException w:name="Grid Table 4 Accent 1" w:uiPriority="49"/>
-    <w:lsdException w:name="Grid Table 5 Dark Accent 1" w:uiPriority="50"/>
-    <w:lsdException w:name="Grid Table 6 Colorful Accent 1" w:uiPriority="51"/>
-    <w:lsdException w:name="Grid Table 7 Colorful Accent 1" w:uiPriority="52"/>
-    <w:lsdException w:name="Grid Table 1 Light Accent 2" w:uiPriority="46"/>
-    <w:lsdException w:name="Grid Table 2 Accent 2" w:uiPriority="47"/>
-    <w:lsdException w:name="Grid Table 3 Accent 2" w:uiPriority="48"/>
-    <w:lsdException w:name="Grid Table 4 Accent 2" w:uiPriority="49"/>
-    <w:lsdException w:name="Grid Table 5 Dark Accent 2" w:uiPriority="50"/>
-    <w:lsdException w:name="Grid Table 6 Colorful Accent 2" w:uiPriority="51"/>
-    <w:lsdException w:name="Grid Table 7 Colorful Accent 2" w:uiPriority="52"/>
-    <w:lsdException w:name="Grid Table 1 Light Accent 3" w:uiPriority="46"/>
-    <w:lsdException w:name="Grid Table 2 Accent 3" w:uiPriority="47"/>
-    <w:lsdException w:name="Grid Table 3 Accent 3" w:uiPriority="48"/>
-    <w:lsdException w:name="Grid Table 4 Accent 3" w:uiPriority="49"/>
-    <w:lsdException w:name="Grid Table 5 Dark Accent 3" w:uiPriority="50"/>
-    <w:lsdException w:name="Grid Table 6 Colorful Accent 3" w:uiPriority="51"/>
-    <w:lsdException w:name="Grid Table 7 Colorful Accent 3" w:uiPriority="52"/>
-    <w:lsdException w:name="Grid Table 1 Light Accent 4" w:uiPriority="46"/>
-    <w:lsdException w:name="Grid Table 2 Accent 4" w:uiPriority="47"/>
-    <w:lsdException w:name="Grid Table 3 Accent 4" w:uiPriority="48"/>
-    <w:lsdException w:name="Grid Table 4 Accent 4" w:uiPriority="49"/>
-    <w:lsdException w:name="Grid Table 5 Dark Accent 4" w:uiPriority="50"/>
-    <w:lsdException w:name="Grid Table 6 Colorful Accent 4" w:uiPriority="51"/>
-    <w:lsdException w:name="Grid Table 7 Colorful Accent 4" w:uiPriority="52"/>
-    <w:lsdException w:name="Grid Table 1 Light Accent 5" w:uiPriority="46"/>
-    <w:lsdException w:name="Grid Table 2 Accent 5" w:uiPriority="47"/>
-    <w:lsdException w:name="Grid Table 3 Accent 5" w:uiPriority="48"/>
-    <w:lsdException w:name="Grid Table 4 Accent 5" w:uiPriority="49"/>
-    <w:lsdException w:name="Grid Table 5 Dark Accent 5" w:uiPriority="50"/>
-    <w:lsdException w:name="Grid Table 6 Colorful Accent 5" w:uiPriority="51"/>
-    <w:lsdException w:name="Grid Table 7 Colorful Accent 5" w:uiPriority="52"/>
-    <w:lsdException w:name="Grid Table 1 Light Accent 6" w:uiPriority="46"/>
-    <w:lsdException w:name="Grid Table 2 Accent 6" w:uiPriority="47"/>
-    <w:lsdException w:name="Grid Table 3 Accent 6" w:uiPriority="48"/>
-    <w:lsdException w:name="Grid Table 4 Accent 6" w:uiPriority="49"/>
-    <w:lsdException w:name="Grid Table 5 Dark Accent 6" w:uiPriority="50"/>
-    <w:lsdException w:name="Grid Table 6 Colorful Accent 6" w:uiPriority="51"/>
-    <w:lsdException w:name="Grid Table 7 Colorful Accent 6" w:uiPriority="52"/>
-    <w:lsdException w:name="List Table 1 Light" w:uiPriority="46"/>
-    <w:lsdException w:name="List Table 2" w:uiPriority="47"/>
-    <w:lsdException w:name="List Table 3" w:uiPriority="48"/>
-    <w:lsdException w:name="List Table 4" w:uiPriority="49"/>
-    <w:lsdException w:name="List Table 5 Dark" w:uiPriority="50"/>
-    <w:lsdException w:name="List Table 6 Colorful" w:uiPriority="51"/>
-    <w:lsdException w:name="List Table 7 Colorful" w:uiPriority="52"/>
-    <w:lsdException w:name="List Table 1 Light Accent 1" w:uiPriority="46"/>
-    <w:lsdException w:name="List Table 2 Accent 1" w:uiPriority="47"/>
-    <w:lsdException w:name="List Table 3 Accent 1" w:uiPriority="48"/>
-    <w:lsdException w:name="List Table 4 Accent 1" w:uiPriority="49"/>
-    <w:lsdException w:name="List Table 5 Dark Accent 1" w:uiPriority="50"/>
-    <w:lsdException w:name="List Table 6 Colorful Accent 1" w:uiPriority="51"/>
-    <w:lsdException w:name="List Table 7 Colorful Accent 1" w:uiPriority="52"/>
-    <w:lsdException w:name="List Table 1 Light Accent 2" w:uiPriority="46"/>
-    <w:lsdException w:name="List Table 2 Accent 2" w:uiPriority="47"/>
-    <w:lsdException w:name="List Table 3 Accent 2" w:uiPriority="48"/>
-    <w:lsdException w:name="List Table 4 Accent 2" w:uiPriority="49"/>
-    <w:lsdException w:name="List Table 5 Dark Accent 2" w:uiPriority="50"/>
-    <w:lsdException w:name="List Table 6 Colorful Accent 2" w:uiPriority="51"/>
-    <w:lsdException w:name="List Table 7 Colorful Accent 2" w:uiPriority="52"/>
-    <w:lsdException w:name="List Table 1 Light Accent 3" w:uiPriority="46"/>
-    <w:lsdException w:name="List Table 2 Accent 3" w:uiPriority="47"/>
-    <w:lsdException w:name="List Table 3 Accent 3" w:uiPriority="48"/>
-    <w:lsdException w:name="List Table 4 Accent 3" w:uiPriority="49"/>
-    <w:lsdException w:name="List Table 5 Dark Accent 3" w:uiPriority="50"/>
-    <w:lsdException w:name="List Table 6 Colorful Accent 3" w:uiPriority="51"/>
-    <w:lsdException w:name="List Table 7 Colorful Accent 3" w:uiPriority="52"/>
-    <w:lsdException w:name="List Table 1 Light Accent 4" w:uiPriority="46"/>
-    <w:lsdException w:name="List Table 2 Accent 4" w:uiPriority="47"/>
-    <w:lsdException w:name="List Table 3 Accent 4" w:uiPriority="48"/>
-    <w:lsdException w:name="List Table 4 Accent 4" w:uiPriority="49"/>
-    <w:lsdException w:name="List Table 5 Dark Accent 4" w:uiPriority="50"/>
-    <w:lsdException w:name="List Table 6 Colorful Accent 4" w:uiPriority="51"/>
-    <w:lsdException w:name="List Table 7 Colorful Accent 4" w:uiPriority="52"/>
-    <w:lsdException w:name="List Table 1 Light Accent 5" w:uiPriority="46"/>
-    <w:lsdException w:name="List Table 2 Accent 5" w:uiPriority="47"/>
-    <w:lsdException w:name="List Table 3 Accent 5" w:uiPriority="48"/>
-    <w:lsdException w:name="List Table 4 Accent 5" w:uiPriority="49"/>
-    <w:lsdException w:name="List Table 5 Dark Accent 5" w:uiPriority="50"/>
-    <w:lsdException w:name="List Table 6 Colorful Accent 5" w:uiPriority="51"/>
-    <w:lsdException w:name="List Table 7 Colorful Accent 5" w:uiPriority="52"/>
-    <w:lsdException w:name="List Table 1 Light Accent 6" w:uiPriority="46"/>
-    <w:lsdException w:name="List Table 2 Accent 6" w:uiPriority="47"/>
-    <w:lsdException w:name="List Table 3 Accent 6" w:uiPriority="48"/>
-    <w:lsdException w:name="List Table 4 Accent 6" w:uiPriority="49"/>
-    <w:lsdException w:name="List Table 5 Dark Accent 6" w:uiPriority="50"/>
-    <w:lsdException w:name="List Table 6 Colorful Accent 6" w:uiPriority="51"/>
-    <w:lsdException w:name="List Table 7 Colorful Accent 6" w:uiPriority="52"/>
-    <w:lsdException w:name="Mention" w:semiHidden="1" w:unhideWhenUsed="1"/>
-    <w:lsdException w:name="Smart Hyperlink" w:semiHidden="1" w:unhideWhenUsed="1"/>
-    <w:lsdException w:name="Hashtag" w:semiHidden="1" w:unhideWhenUsed="1"/>
+  <w:latentStyles w:defLockedState="0" w:defUIPriority="99" w:defSemiHidden="1" w:defUnhideWhenUsed="1" w:defQFormat="0" w:count="267">
+    <w:lsdException w:name="Normal" w:semiHidden="0" w:uiPriority="0" w:unhideWhenUsed="0" w:qFormat="1"/>
+    <w:lsdException w:name="heading 1" w:semiHidden="0" w:uiPriority="9" w:unhideWhenUsed="0" w:qFormat="1"/>
+    <w:lsdException w:name="heading 2" w:uiPriority="9" w:qFormat="1"/>
+    <w:lsdException w:name="heading 3" w:uiPriority="9" w:qFormat="1"/>
+    <w:lsdException w:name="heading 4" w:uiPriority="9" w:qFormat="1"/>
+    <w:lsdException w:name="heading 5" w:uiPriority="9" w:qFormat="1"/>
+    <w:lsdException w:name="heading 6" w:uiPriority="9" w:qFormat="1"/>
+    <w:lsdException w:name="heading 7" w:uiPriority="9" w:qFormat="1"/>
+    <w:lsdException w:name="heading 8" w:uiPriority="9" w:qFormat="1"/>
+    <w:lsdException w:name="heading 9" w:uiPriority="9" w:qFormat="1"/>
+    <w:lsdException w:name="toc 1" w:uiPriority="39"/>
+    <w:lsdException w:name="toc 2" w:uiPriority="39"/>
+    <w:lsdException w:name="toc 3" w:uiPriority="39"/>
+    <w:lsdException w:name="toc 4" w:uiPriority="39"/>
+    <w:lsdException w:name="toc 5" w:uiPriority="39"/>
+    <w:lsdException w:name="toc 6" w:uiPriority="39"/>
+    <w:lsdException w:name="toc 7" w:uiPriority="39"/>
+    <w:lsdException w:name="toc 8" w:uiPriority="39"/>
+    <w:lsdException w:name="toc 9" w:uiPriority="39"/>
+    <w:lsdException w:name="caption" w:uiPriority="35" w:qFormat="1"/>
+    <w:lsdException w:name="Title" w:semiHidden="0" w:uiPriority="10" w:unhideWhenUsed="0" w:qFormat="1"/>
+    <w:lsdException w:name="Default Paragraph Font" w:uiPriority="1"/>
+    <w:lsdException w:name="Subtitle" w:semiHidden="0" w:uiPriority="11" w:unhideWhenUsed="0" w:qFormat="1"/>
+    <w:lsdException w:name="Strong" w:semiHidden="0" w:uiPriority="22" w:unhideWhenUsed="0" w:qFormat="1"/>
+    <w:lsdException w:name="Emphasis" w:semiHidden="0" w:uiPriority="20" w:unhideWhenUsed="0" w:qFormat="1"/>
+    <w:lsdException w:name="Table Grid" w:semiHidden="0" w:uiPriority="59" w:unhideWhenUsed="0"/>
+    <w:lsdException w:name="Placeholder Text" w:unhideWhenUsed="0"/>
+    <w:lsdException w:name="No Spacing" w:semiHidden="0" w:uiPriority="1" w:unhideWhenUsed="0" w:qFormat="1"/>
+    <w:lsdException w:name="Light Shading" w:semiHidden="0" w:uiPriority="60" w:unhideWhenUsed="0"/>
+    <w:lsdException w:name="Light List" w:semiHidden="0" w:uiPriority="61" w:unhideWhenUsed="0"/>
+    <w:lsdException w:name="Light Grid" w:semiHidden="0" w:uiPriority="62" w:unhideWhenUsed="0"/>
+    <w:lsdException w:name="Medium Shading 1" w:semiHidden="0" w:uiPriority="63" w:unhideWhenUsed="0"/>
+    <w:lsdException w:name="Medium Shading 2" w:semiHidden="0" w:uiPriority="64" w:unhideWhenUsed="0"/>
+    <w:lsdException w:name="Medium List 1" w:semiHidden="0" w:uiPriority="65" w:unhideWhenUsed="0"/>
+    <w:lsdException w:name="Medium List 2" w:semiHidden="0" w:uiPriority="66" w:unhideWhenUsed="0"/>
+    <w:lsdException w:name="Medium Grid 1" w:semiHidden="0" w:uiPriority="67" w:unhideWhenUsed="0"/>
+    <w:lsdException w:name="Medium Grid 2" w:semiHidden="0" w:uiPriority="68" w:unhideWhenUsed="0"/>
+    <w:lsdException w:name="Medium Grid 3" w:semiHidden="0" w:uiPriority="69" w:unhideWhenUsed="0"/>
+    <w:lsdException w:name="Dark List" w:semiHidden="0" w:uiPriority="70" w:unhideWhenUsed="0"/>
+    <w:lsdException w:name="Colorful Shading" w:semiHidden="0" w:uiPriority="71" w:unhideWhenUsed="0"/>
+    <w:lsdException w:name="Colorful List" w:semiHidden="0" w:uiPriority="72" w:unhideWhenUsed="0"/>
+    <w:lsdException w:name="Colorful Grid" w:semiHidden="0" w:uiPriority="73" w:unhideWhenUsed="0"/>
+    <w:lsdException w:name="Light Shading Accent 1" w:semiHidden="0" w:uiPriority="60" w:unhideWhenUsed="0"/>
+    <w:lsdException w:name="Light List Accent 1" w:semiHidden="0" w:uiPriority="61" w:unhideWhenUsed="0"/>
+    <w:lsdException w:name="Light Grid Accent 1" w:semiHidden="0" w:uiPriority="62" w:unhideWhenUsed="0"/>
+    <w:lsdException w:name="Medium Shading 1 Accent 1" w:semiHidden="0" w:uiPriority="63" w:unhideWhenUsed="0"/>
+    <w:lsdException w:name="Medium Shading 2 Accent 1" w:semiHidden="0" w:uiPriority="64" w:unhideWhenUsed="0"/>
+    <w:lsdException w:name="Medium List 1 Accent 1" w:semiHidden="0" w:uiPriority="65" w:unhideWhenUsed="0"/>
+    <w:lsdException w:name="Revision" w:unhideWhenUsed="0"/>
+    <w:lsdException w:name="List Paragraph" w:semiHidden="0" w:uiPriority="34" w:unhideWhenUsed="0" w:qFormat="1"/>
+    <w:lsdException w:name="Quote" w:semiHidden="0" w:uiPriority="29" w:unhideWhenUsed="0" w:qFormat="1"/>
+    <w:lsdException w:name="Intense Quote" w:semiHidden="0" w:uiPriority="30" w:unhideWhenUsed="0" w:qFormat="1"/>
+    <w:lsdException w:name="Medium List 2 Accent 1" w:semiHidden="0" w:uiPriority="66" w:unhideWhenUsed="0"/>
+    <w:lsdException w:name="Medium Grid 1 Accent 1" w:semiHidden="0" w:uiPriority="67" w:unhideWhenUsed="0"/>
+    <w:lsdException w:name="Medium Grid 2 Accent 1" w:semiHidden="0" w:uiPriority="68" w:unhideWhenUsed="0"/>
+    <w:lsdException w:name="Medium Grid 3 Accent 1" w:semiHidden="0" w:uiPriority="69" w:unhideWhenUsed="0"/>
+    <w:lsdException w:name="Dark List Accent 1" w:semiHidden="0" w:uiPriority="70" w:unhideWhenUsed="0"/>
+    <w:lsdException w:name="Colorful Shading Accent 1" w:semiHidden="0" w:uiPriority="71" w:unhideWhenUsed="0"/>
+    <w:lsdException w:name="Colorful List Accent 1" w:semiHidden="0" w:uiPriority="72" w:unhideWhenUsed="0"/>
+    <w:lsdException w:name="Colorful Grid Accent 1" w:semiHidden="0" w:uiPriority="73" w:unhideWhenUsed="0"/>
+    <w:lsdException w:name="Light Shading Accent 2" w:semiHidden="0" w:uiPriority="60" w:unhideWhenUsed="0"/>
+    <w:lsdException w:name="Light List Accent 2" w:semiHidden="0" w:uiPriority="61" w:unhideWhenUsed="0"/>
+    <w:lsdException w:name="Light Grid Accent 2" w:semiHidden="0" w:uiPriority="62" w:unhideWhenUsed="0"/>
+    <w:lsdException w:name="Medium Shading 1 Accent 2" w:semiHidden="0" w:uiPriority="63" w:unhideWhenUsed="0"/>
+    <w:lsdException w:name="Medium Shading 2 Accent 2" w:semiHidden="0" w:uiPriority="64" w:unhideWhenUsed="0"/>
+    <w:lsdException w:name="Medium List 1 Accent 2" w:semiHidden="0" w:uiPriority="65" w:unhideWhenUsed="0"/>
+    <w:lsdException w:name="Medium List 2 Accent 2" w:semiHidden="0" w:uiPriority="66" w:unhideWhenUsed="0"/>
+    <w:lsdException w:name="Medium Grid 1 Accent 2" w:semiHidden="0" w:uiPriority="67" w:unhideWhenUsed="0"/>
+    <w:lsdException w:name="Medium Grid 2 Accent 2" w:semiHidden="0" w:uiPriority="68" w:unhideWhenUsed="0"/>
+    <w:lsdException w:name="Medium Grid 3 Accent 2" w:semiHidden="0" w:uiPriority="69" w:unhideWhenUsed="0"/>
+    <w:lsdException w:name="Dark List Accent 2" w:semiHidden="0" w:uiPriority="70" w:unhideWhenUsed="0"/>
+    <w:lsdException w:name="Colorful Shading Accent 2" w:semiHidden="0" w:uiPriority="71" w:unhideWhenUsed="0"/>
+    <w:lsdException w:name="Colorful List Accent 2" w:semiHidden="0" w:uiPriority="72" w:unhideWhenUsed="0"/>
+    <w:lsdException w:name="Colorful Grid Accent 2" w:semiHidden="0" w:uiPriority="73" w:unhideWhenUsed="0"/>
+    <w:lsdException w:name="Light Shading Accent 3" w:semiHidden="0" w:uiPriority="60" w:unhideWhenUsed="0"/>
+    <w:lsdException w:name="Light List Accent 3" w:semiHidden="0" w:uiPriority="61" w:unhideWhenUsed="0"/>
+    <w:lsdException w:name="Light Grid Accent 3" w:semiHidden="0" w:uiPriority="62" w:unhideWhenUsed="0"/>
+    <w:lsdException w:name="Medium Shading 1 Accent 3" w:semiHidden="0" w:uiPriority="63" w:unhideWhenUsed="0"/>
+    <w:lsdException w:name="Medium Shading 2 Accent 3" w:semiHidden="0" w:uiPriority="64" w:unhideWhenUsed="0"/>
+    <w:lsdException w:name="Medium List 1 Accent 3" w:semiHidden="0" w:uiPriority="65" w:unhideWhenUsed="0"/>
+    <w:lsdException w:name="Medium List 2 Accent 3" w:semiHidden="0" w:uiPriority="66" w:unhideWhenUsed="0"/>
+    <w:lsdException w:name="Medium Grid 1 Accent 3" w:semiHidden="0" w:uiPriority="67" w:unhideWhenUsed="0"/>
+    <w:lsdException w:name="Medium Grid 2 Accent 3" w:semiHidden="0" w:uiPriority="68" w:unhideWhenUsed="0"/>
+    <w:lsdException w:name="Medium Grid 3 Accent 3" w:semiHidden="0" w:uiPriority="69" w:unhideWhenUsed="0"/>
+    <w:lsdException w:name="Dark List Accent 3" w:semiHidden="0" w:uiPriority="70" w:unhideWhenUsed="0"/>
+    <w:lsdException w:name="Colorful Shading Accent 3" w:semiHidden="0" w:uiPriority="71" w:unhideWhenUsed="0"/>
+    <w:lsdException w:name="Colorful List Accent 3" w:semiHidden="0" w:uiPriority="72" w:unhideWhenUsed="0"/>
+    <w:lsdException w:name="Colorful Grid Accent 3" w:semiHidden="0" w:uiPriority="73" w:unhideWhenUsed="0"/>
+    <w:lsdException w:name="Light Shading Accent 4" w:semiHidden="0" w:uiPriority="60" w:unhideWhenUsed="0"/>
+    <w:lsdException w:name="Light List Accent 4" w:semiHidden="0" w:uiPriority="61" w:unhideWhenUsed="0"/>
+    <w:lsdException w:name="Light Grid Accent 4" w:semiHidden="0" w:uiPriority="62" w:unhideWhenUsed="0"/>
+    <w:lsdException w:name="Medium Shading 1 Accent 4" w:semiHidden="0" w:uiPriority="63" w:unhideWhenUsed="0"/>
+    <w:lsdException w:name="Medium Shading 2 Accent 4" w:semiHidden="0" w:uiPriority="64" w:unhideWhenUsed="0"/>
+    <w:lsdException w:name="Medium List 1 Accent 4" w:semiHidden="0" w:uiPriority="65" w:unhideWhenUsed="0"/>
+    <w:lsdException w:name="Medium List 2 Accent 4" w:semiHidden="0" w:uiPriority="66" w:unhideWhenUsed="0"/>
+    <w:lsdException w:name="Medium Grid 1 Accent 4" w:semiHidden="0" w:uiPriority="67" w:unhideWhenUsed="0"/>
+    <w:lsdException w:name="Medium Grid 2 Accent 4" w:semiHidden="0" w:uiPriority="68" w:unhideWhenUsed="0"/>
+    <w:lsdException w:name="Medium Grid 3 Accent 4" w:semiHidden="0" w:uiPriority="69" w:unhideWhenUsed="0"/>
+    <w:lsdException w:name="Dark List Accent 4" w:semiHidden="0" w:uiPriority="70" w:unhideWhenUsed="0"/>
+    <w:lsdException w:name="Colorful Shading Accent 4" w:semiHidden="0" w:uiPriority="71" w:unhideWhenUsed="0"/>
+    <w:lsdException w:name="Colorful List Accent 4" w:semiHidden="0" w:uiPriority="72" w:unhideWhenUsed="0"/>
+    <w:lsdException w:name="Colorful Grid Accent 4" w:semiHidden="0" w:uiPriority="73" w:unhideWhenUsed="0"/>
+    <w:lsdException w:name="Light Shading Accent 5" w:semiHidden="0" w:uiPriority="60" w:unhideWhenUsed="0"/>
+    <w:lsdException w:name="Light List Accent 5" w:semiHidden="0" w:uiPriority="61" w:unhideWhenUsed="0"/>
+    <w:lsdException w:name="Light Grid Accent 5" w:semiHidden="0" w:uiPriority="62" w:unhideWhenUsed="0"/>
+    <w:lsdException w:name="Medium Shading 1 Accent 5" w:semiHidden="0" w:uiPriority="63" w:unhideWhenUsed="0"/>
+    <w:lsdException w:name="Medium Shading 2 Accent 5" w:semiHidden="0" w:uiPriority="64" w:unhideWhenUsed="0"/>
+    <w:lsdException w:name="Medium List 1 Accent 5" w:semiHidden="0" w:uiPriority="65" w:unhideWhenUsed="0"/>
+    <w:lsdException w:name="Medium List 2 Accent 5" w:semiHidden="0" w:uiPriority="66" w:unhideWhenUsed="0"/>
+    <w:lsdException w:name="Medium Grid 1 Accent 5" w:semiHidden="0" w:uiPriority="67" w:unhideWhenUsed="0"/>
+    <w:lsdException w:name="Medium Grid 2 Accent 5" w:semiHidden="0" w:uiPriority="68" w:unhideWhenUsed="0"/>
+    <w:lsdException w:name="Medium Grid 3 Accent 5" w:semiHidden="0" w:uiPriority="69" w:unhideWhenUsed="0"/>
+    <w:lsdException w:name="Dark List Accent 5" w:semiHidden="0" w:uiPriority="70" w:unhideWhenUsed="0"/>
+    <w:lsdException w:name="Colorful Shading Accent 5" w:semiHidden="0" w:uiPriority="71" w:unhideWhenUsed="0"/>
+    <w:lsdException w:name="Colorful List Accent 5" w:semiHidden="0" w:uiPriority="72" w:unhideWhenUsed="0"/>
+    <w:lsdException w:name="Colorful Grid Accent 5" w:semiHidden="0" w:uiPriority="73" w:unhideWhenUsed="0"/>
+    <w:lsdException w:name="Light Shading Accent 6" w:semiHidden="0" w:uiPriority="60" w:unhideWhenUsed="0"/>
+    <w:lsdException w:name="Light List Accent 6" w:semiHidden="0" w:uiPriority="61" w:unhideWhenUsed="0"/>
+    <w:lsdException w:name="Light Grid Accent 6" w:semiHidden="0" w:uiPriority="62" w:unhideWhenUsed="0"/>
+    <w:lsdException w:name="Medium Shading 1 Accent 6" w:semiHidden="0" w:uiPriority="63" w:unhideWhenUsed="0"/>
+    <w:lsdException w:name="Medium Shading 2 Accent 6" w:semiHidden="0" w:uiPriority="64" w:unhideWhenUsed="0"/>
+    <w:lsdException w:name="Medium List 1 Accent 6" w:semiHidden="0" w:uiPriority="65" w:unhideWhenUsed="0"/>
+    <w:lsdException w:name="Medium List 2 Accent 6" w:semiHidden="0" w:uiPriority="66" w:unhideWhenUsed="0"/>
+    <w:lsdException w:name="Medium Grid 1 Accent 6" w:semiHidden="0" w:uiPriority="67" w:unhideWhenUsed="0"/>
+    <w:lsdException w:name="Medium Grid 2 Accent 6" w:semiHidden="0" w:uiPriority="68" w:unhideWhenUsed="0"/>
+    <w:lsdException w:name="Medium Grid 3 Accent 6" w:semiHidden="0" w:uiPriority="69" w:unhideWhenUsed="0"/>
+    <w:lsdException w:name="Dark List Accent 6" w:semiHidden="0" w:uiPriority="70" w:unhideWhenUsed="0"/>
+    <w:lsdException w:name="Colorful Shading Accent 6" w:semiHidden="0" w:uiPriority="71" w:unhideWhenUsed="0"/>
+    <w:lsdException w:name="Colorful List Accent 6" w:semiHidden="0" w:uiPriority="72" w:unhideWhenUsed="0"/>
+    <w:lsdException w:name="Colorful Grid Accent 6" w:semiHidden="0" w:uiPriority="73" w:unhideWhenUsed="0"/>
+    <w:lsdException w:name="Subtle Emphasis" w:semiHidden="0" w:uiPriority="19" w:unhideWhenUsed="0" w:qFormat="1"/>
+    <w:lsdException w:name="Intense Emphasis" w:semiHidden="0" w:uiPriority="21" w:unhideWhenUsed="0" w:qFormat="1"/>
+    <w:lsdException w:name="Subtle Reference" w:semiHidden="0" w:uiPriority="31" w:unhideWhenUsed="0" w:qFormat="1"/>
+    <w:lsdException w:name="Intense Reference" w:semiHidden="0" w:uiPriority="32" w:unhideWhenUsed="0" w:qFormat="1"/>
+    <w:lsdException w:name="Book Title" w:semiHidden="0" w:uiPriority="33" w:unhideWhenUsed="0" w:qFormat="1"/>
+    <w:lsdException w:name="Bibliography" w:uiPriority="37"/>
+    <w:lsdException w:name="TOC Heading" w:uiPriority="39" w:qFormat="1"/>
   </w:latentStyles>
   <w:style w:type="paragraph" w:default="1" w:styleId="Normal">
     <w:name w:val="Normal"/>
@@ -16739,6 +17444,7 @@
       <w:spacing w:after="0" w:line="240" w:lineRule="auto"/>
     </w:pPr>
     <w:tblPr>
+      <w:tblInd w:w="0" w:type="dxa"/>
       <w:tblBorders>
         <w:top w:val="single" w:sz="4" w:space="0" w:color="auto"/>
         <w:left w:val="single" w:sz="4" w:space="0" w:color="auto"/>
@@ -16747,6 +17453,12 @@
         <w:insideH w:val="single" w:sz="4" w:space="0" w:color="auto"/>
         <w:insideV w:val="single" w:sz="4" w:space="0" w:color="auto"/>
       </w:tblBorders>
+      <w:tblCellMar>
+        <w:top w:w="0" w:type="dxa"/>
+        <w:left w:w="108" w:type="dxa"/>
+        <w:bottom w:w="0" w:type="dxa"/>
+        <w:right w:w="108" w:type="dxa"/>
+      </w:tblCellMar>
     </w:tblPr>
   </w:style>
   <w:style w:type="table" w:styleId="Cuadrculavistosa-nfasis1">
@@ -16763,9 +17475,16 @@
     <w:tblPr>
       <w:tblStyleRowBandSize w:val="1"/>
       <w:tblStyleColBandSize w:val="1"/>
+      <w:tblInd w:w="0" w:type="dxa"/>
       <w:tblBorders>
         <w:insideH w:val="single" w:sz="4" w:space="0" w:color="FFFFFF" w:themeColor="background1"/>
       </w:tblBorders>
+      <w:tblCellMar>
+        <w:top w:w="0" w:type="dxa"/>
+        <w:left w:w="108" w:type="dxa"/>
+        <w:bottom w:w="0" w:type="dxa"/>
+        <w:right w:w="108" w:type="dxa"/>
+      </w:tblCellMar>
     </w:tblPr>
     <w:tcPr>
       <w:shd w:val="clear" w:color="auto" w:fill="DBE5F1" w:themeFill="accent1" w:themeFillTint="33"/>
@@ -16836,6 +17555,7 @@
     <w:tblPr>
       <w:tblStyleRowBandSize w:val="1"/>
       <w:tblStyleColBandSize w:val="1"/>
+      <w:tblInd w:w="0" w:type="dxa"/>
       <w:tblBorders>
         <w:top w:val="single" w:sz="24" w:space="0" w:color="4BACC6" w:themeColor="accent5"/>
         <w:left w:val="single" w:sz="4" w:space="0" w:color="F79646" w:themeColor="accent6"/>
@@ -16844,6 +17564,12 @@
         <w:insideH w:val="single" w:sz="4" w:space="0" w:color="FFFFFF" w:themeColor="background1"/>
         <w:insideV w:val="single" w:sz="4" w:space="0" w:color="FFFFFF" w:themeColor="background1"/>
       </w:tblBorders>
+      <w:tblCellMar>
+        <w:top w:w="0" w:type="dxa"/>
+        <w:left w:w="108" w:type="dxa"/>
+        <w:bottom w:w="0" w:type="dxa"/>
+        <w:right w:w="108" w:type="dxa"/>
+      </w:tblCellMar>
     </w:tblPr>
     <w:tcPr>
       <w:shd w:val="clear" w:color="auto" w:fill="FEF4EC" w:themeFill="accent6" w:themeFillTint="19"/>
@@ -16951,6 +17677,13 @@
     <w:tblPr>
       <w:tblStyleRowBandSize w:val="1"/>
       <w:tblStyleColBandSize w:val="1"/>
+      <w:tblInd w:w="0" w:type="dxa"/>
+      <w:tblCellMar>
+        <w:top w:w="0" w:type="dxa"/>
+        <w:left w:w="108" w:type="dxa"/>
+        <w:bottom w:w="0" w:type="dxa"/>
+        <w:right w:w="108" w:type="dxa"/>
+      </w:tblCellMar>
     </w:tblPr>
     <w:tcPr>
       <w:shd w:val="clear" w:color="auto" w:fill="F8EDED" w:themeFill="accent2" w:themeFillTint="19"/>
@@ -17027,10 +17760,17 @@
     <w:tblPr>
       <w:tblStyleRowBandSize w:val="1"/>
       <w:tblStyleColBandSize w:val="1"/>
+      <w:tblInd w:w="0" w:type="dxa"/>
       <w:tblBorders>
         <w:top w:val="single" w:sz="18" w:space="0" w:color="auto"/>
         <w:bottom w:val="single" w:sz="18" w:space="0" w:color="auto"/>
       </w:tblBorders>
+      <w:tblCellMar>
+        <w:top w:w="0" w:type="dxa"/>
+        <w:left w:w="108" w:type="dxa"/>
+        <w:bottom w:w="0" w:type="dxa"/>
+        <w:right w:w="108" w:type="dxa"/>
+      </w:tblCellMar>
     </w:tblPr>
     <w:tblStylePr w:type="firstRow">
       <w:pPr>
@@ -17169,10 +17909,17 @@
     <w:tblPr>
       <w:tblStyleRowBandSize w:val="1"/>
       <w:tblStyleColBandSize w:val="1"/>
+      <w:tblInd w:w="0" w:type="dxa"/>
       <w:tblBorders>
         <w:top w:val="single" w:sz="18" w:space="0" w:color="auto"/>
         <w:bottom w:val="single" w:sz="18" w:space="0" w:color="auto"/>
       </w:tblBorders>
+      <w:tblCellMar>
+        <w:top w:w="0" w:type="dxa"/>
+        <w:left w:w="108" w:type="dxa"/>
+        <w:bottom w:w="0" w:type="dxa"/>
+        <w:right w:w="108" w:type="dxa"/>
+      </w:tblCellMar>
     </w:tblPr>
     <w:tblStylePr w:type="firstRow">
       <w:pPr>
@@ -17311,6 +18058,7 @@
     <w:tblPr>
       <w:tblStyleRowBandSize w:val="1"/>
       <w:tblStyleColBandSize w:val="1"/>
+      <w:tblInd w:w="0" w:type="dxa"/>
       <w:tblBorders>
         <w:top w:val="single" w:sz="8" w:space="0" w:color="7BA0CD" w:themeColor="accent1" w:themeTint="BF"/>
         <w:left w:val="single" w:sz="8" w:space="0" w:color="7BA0CD" w:themeColor="accent1" w:themeTint="BF"/>
@@ -17318,6 +18066,12 @@
         <w:right w:val="single" w:sz="8" w:space="0" w:color="7BA0CD" w:themeColor="accent1" w:themeTint="BF"/>
         <w:insideH w:val="single" w:sz="8" w:space="0" w:color="7BA0CD" w:themeColor="accent1" w:themeTint="BF"/>
       </w:tblBorders>
+      <w:tblCellMar>
+        <w:top w:w="0" w:type="dxa"/>
+        <w:left w:w="108" w:type="dxa"/>
+        <w:bottom w:w="0" w:type="dxa"/>
+        <w:right w:w="108" w:type="dxa"/>
+      </w:tblCellMar>
     </w:tblPr>
     <w:tblStylePr w:type="firstRow">
       <w:pPr>
@@ -17423,12 +18177,19 @@
     <w:tblPr>
       <w:tblStyleRowBandSize w:val="1"/>
       <w:tblStyleColBandSize w:val="1"/>
+      <w:tblInd w:w="0" w:type="dxa"/>
       <w:tblBorders>
         <w:top w:val="single" w:sz="8" w:space="0" w:color="4F81BD" w:themeColor="accent1"/>
         <w:left w:val="single" w:sz="8" w:space="0" w:color="4F81BD" w:themeColor="accent1"/>
         <w:bottom w:val="single" w:sz="8" w:space="0" w:color="4F81BD" w:themeColor="accent1"/>
         <w:right w:val="single" w:sz="8" w:space="0" w:color="4F81BD" w:themeColor="accent1"/>
       </w:tblBorders>
+      <w:tblCellMar>
+        <w:top w:w="0" w:type="dxa"/>
+        <w:left w:w="108" w:type="dxa"/>
+        <w:bottom w:w="0" w:type="dxa"/>
+        <w:right w:w="108" w:type="dxa"/>
+      </w:tblCellMar>
     </w:tblPr>
     <w:tblStylePr w:type="firstRow">
       <w:pPr>
@@ -17693,6 +18454,7 @@
     <w:tblPr>
       <w:tblStyleRowBandSize w:val="1"/>
       <w:tblStyleColBandSize w:val="1"/>
+      <w:tblInd w:w="0" w:type="dxa"/>
       <w:tblBorders>
         <w:top w:val="single" w:sz="8" w:space="0" w:color="4F81BD" w:themeColor="accent1"/>
         <w:left w:val="single" w:sz="8" w:space="0" w:color="4F81BD" w:themeColor="accent1"/>
@@ -17701,6 +18463,12 @@
         <w:insideH w:val="single" w:sz="8" w:space="0" w:color="4F81BD" w:themeColor="accent1"/>
         <w:insideV w:val="single" w:sz="8" w:space="0" w:color="4F81BD" w:themeColor="accent1"/>
       </w:tblBorders>
+      <w:tblCellMar>
+        <w:top w:w="0" w:type="dxa"/>
+        <w:left w:w="108" w:type="dxa"/>
+        <w:bottom w:w="0" w:type="dxa"/>
+        <w:right w:w="108" w:type="dxa"/>
+      </w:tblCellMar>
     </w:tblPr>
     <w:tcPr>
       <w:shd w:val="clear" w:color="auto" w:fill="D3DFEE" w:themeFill="accent1" w:themeFillTint="3F"/>
@@ -17807,6 +18575,7 @@
     <w:tblPr>
       <w:tblStyleRowBandSize w:val="1"/>
       <w:tblStyleColBandSize w:val="1"/>
+      <w:tblInd w:w="0" w:type="dxa"/>
       <w:tblBorders>
         <w:top w:val="single" w:sz="8" w:space="0" w:color="4F81BD" w:themeColor="accent1"/>
         <w:left w:val="single" w:sz="8" w:space="0" w:color="4F81BD" w:themeColor="accent1"/>
@@ -17815,6 +18584,12 @@
         <w:insideH w:val="single" w:sz="8" w:space="0" w:color="4F81BD" w:themeColor="accent1"/>
         <w:insideV w:val="single" w:sz="8" w:space="0" w:color="4F81BD" w:themeColor="accent1"/>
       </w:tblBorders>
+      <w:tblCellMar>
+        <w:top w:w="0" w:type="dxa"/>
+        <w:left w:w="108" w:type="dxa"/>
+        <w:bottom w:w="0" w:type="dxa"/>
+        <w:right w:w="108" w:type="dxa"/>
+      </w:tblCellMar>
     </w:tblPr>
     <w:tblStylePr w:type="firstRow">
       <w:pPr>
@@ -17935,7 +18710,1698 @@
       <w:lang w:val="en-GB"/>
     </w:rPr>
   </w:style>
-  <w:style w:type="paragraph" w:styleId="TtuloTDC">
+  <w:style w:type="paragraph" w:styleId="TtulodeTDC">
+    <w:name w:val="TOC Heading"/>
+    <w:basedOn w:val="Ttulo1"/>
+    <w:next w:val="Normal"/>
+    <w:uiPriority w:val="39"/>
+    <w:semiHidden/>
+    <w:unhideWhenUsed/>
+    <w:qFormat/>
+    <w:rsid w:val="00B37160"/>
+    <w:pPr>
+      <w:outlineLvl w:val="9"/>
+    </w:pPr>
+    <w:rPr>
+      <w:lang w:eastAsia="en-GB"/>
+    </w:rPr>
+  </w:style>
+  <w:style w:type="paragraph" w:styleId="TDC1">
+    <w:name w:val="toc 1"/>
+    <w:basedOn w:val="Normal"/>
+    <w:next w:val="Normal"/>
+    <w:autoRedefine/>
+    <w:uiPriority w:val="39"/>
+    <w:unhideWhenUsed/>
+    <w:rsid w:val="00B37160"/>
+    <w:pPr>
+      <w:spacing w:after="100"/>
+    </w:pPr>
+  </w:style>
+  <w:style w:type="character" w:styleId="Hipervnculo">
+    <w:name w:val="Hyperlink"/>
+    <w:basedOn w:val="Fuentedeprrafopredeter"/>
+    <w:uiPriority w:val="99"/>
+    <w:unhideWhenUsed/>
+    <w:rsid w:val="00B37160"/>
+    <w:rPr>
+      <w:color w:val="0000FF" w:themeColor="hyperlink"/>
+      <w:u w:val="single"/>
+    </w:rPr>
+  </w:style>
+  <w:style w:type="character" w:customStyle="1" w:styleId="Ttulo3Car">
+    <w:name w:val="Título 3 Car"/>
+    <w:basedOn w:val="Fuentedeprrafopredeter"/>
+    <w:link w:val="Ttulo3"/>
+    <w:uiPriority w:val="9"/>
+    <w:rsid w:val="00B37160"/>
+    <w:rPr>
+      <w:rFonts w:asciiTheme="majorHAnsi" w:eastAsiaTheme="majorEastAsia" w:hAnsiTheme="majorHAnsi" w:cstheme="majorBidi"/>
+      <w:b/>
+      <w:bCs/>
+      <w:color w:val="4F81BD" w:themeColor="accent1"/>
+      <w:lang w:val="en-GB"/>
+    </w:rPr>
+  </w:style>
+  <w:style w:type="character" w:styleId="Textoennegrita">
+    <w:name w:val="Strong"/>
+    <w:basedOn w:val="Fuentedeprrafopredeter"/>
+    <w:uiPriority w:val="22"/>
+    <w:qFormat/>
+    <w:rsid w:val="00977428"/>
+    <w:rPr>
+      <w:b/>
+      <w:bCs/>
+    </w:rPr>
+  </w:style>
+  <w:style w:type="paragraph" w:styleId="Encabezado">
+    <w:name w:val="header"/>
+    <w:basedOn w:val="Normal"/>
+    <w:link w:val="EncabezadoCar"/>
+    <w:uiPriority w:val="99"/>
+    <w:unhideWhenUsed/>
+    <w:rsid w:val="00E15752"/>
+    <w:pPr>
+      <w:tabs>
+        <w:tab w:val="center" w:pos="4252"/>
+        <w:tab w:val="right" w:pos="8504"/>
+      </w:tabs>
+      <w:spacing w:after="0" w:line="240" w:lineRule="auto"/>
+    </w:pPr>
+  </w:style>
+  <w:style w:type="character" w:customStyle="1" w:styleId="EncabezadoCar">
+    <w:name w:val="Encabezado Car"/>
+    <w:basedOn w:val="Fuentedeprrafopredeter"/>
+    <w:link w:val="Encabezado"/>
+    <w:uiPriority w:val="99"/>
+    <w:rsid w:val="00E15752"/>
+    <w:rPr>
+      <w:lang w:val="en-GB"/>
+    </w:rPr>
+  </w:style>
+  <w:style w:type="paragraph" w:styleId="Piedepgina">
+    <w:name w:val="footer"/>
+    <w:basedOn w:val="Normal"/>
+    <w:link w:val="PiedepginaCar"/>
+    <w:uiPriority w:val="99"/>
+    <w:unhideWhenUsed/>
+    <w:rsid w:val="00E15752"/>
+    <w:pPr>
+      <w:tabs>
+        <w:tab w:val="center" w:pos="4252"/>
+        <w:tab w:val="right" w:pos="8504"/>
+      </w:tabs>
+      <w:spacing w:after="0" w:line="240" w:lineRule="auto"/>
+    </w:pPr>
+  </w:style>
+  <w:style w:type="character" w:customStyle="1" w:styleId="PiedepginaCar">
+    <w:name w:val="Pie de página Car"/>
+    <w:basedOn w:val="Fuentedeprrafopredeter"/>
+    <w:link w:val="Piedepgina"/>
+    <w:uiPriority w:val="99"/>
+    <w:rsid w:val="00E15752"/>
+    <w:rPr>
+      <w:lang w:val="en-GB"/>
+    </w:rPr>
+  </w:style>
+</w:styles>
+</file>
+
+<file path=word/stylesWithEffects.xml><?xml version="1.0" encoding="utf-8"?>
+<w:styles xmlns:wpc="http://schemas.microsoft.com/office/word/2010/wordprocessingCanvas" xmlns:mc="http://schemas.openxmlformats.org/markup-compatibility/2006" xmlns:o="urn:schemas-microsoft-com:office:office" xmlns:r="http://schemas.openxmlformats.org/officeDocument/2006/relationships" xmlns:m="http://schemas.openxmlformats.org/officeDocument/2006/math" xmlns:v="urn:schemas-microsoft-com:vml" xmlns:wp14="http://schemas.microsoft.com/office/word/2010/wordprocessingDrawing" xmlns:wp="http://schemas.openxmlformats.org/drawingml/2006/wordprocessingDrawing" xmlns:w10="urn:schemas-microsoft-com:office:word" xmlns:w="http://schemas.openxmlformats.org/wordprocessingml/2006/main" xmlns:w14="http://schemas.microsoft.com/office/word/2010/wordml" xmlns:wpg="http://schemas.microsoft.com/office/word/2010/wordprocessingGroup" xmlns:wpi="http://schemas.microsoft.com/office/word/2010/wordprocessingInk" xmlns:wne="http://schemas.microsoft.com/office/word/2006/wordml" xmlns:wps="http://schemas.microsoft.com/office/word/2010/wordprocessingShape" mc:Ignorable="w14 wp14">
+  <w:docDefaults>
+    <w:rPrDefault>
+      <w:rPr>
+        <w:rFonts w:asciiTheme="minorHAnsi" w:eastAsiaTheme="minorHAnsi" w:hAnsiTheme="minorHAnsi" w:cstheme="minorBidi"/>
+        <w:sz w:val="22"/>
+        <w:szCs w:val="22"/>
+        <w:lang w:val="es-ES" w:eastAsia="en-US" w:bidi="ar-SA"/>
+      </w:rPr>
+    </w:rPrDefault>
+    <w:pPrDefault>
+      <w:pPr>
+        <w:spacing w:after="200" w:line="276" w:lineRule="auto"/>
+      </w:pPr>
+    </w:pPrDefault>
+  </w:docDefaults>
+  <w:latentStyles w:defLockedState="0" w:defUIPriority="99" w:defSemiHidden="1" w:defUnhideWhenUsed="1" w:defQFormat="0" w:count="267">
+    <w:lsdException w:name="Normal" w:semiHidden="0" w:uiPriority="0" w:unhideWhenUsed="0" w:qFormat="1"/>
+    <w:lsdException w:name="heading 1" w:semiHidden="0" w:uiPriority="9" w:unhideWhenUsed="0" w:qFormat="1"/>
+    <w:lsdException w:name="heading 2" w:uiPriority="9" w:qFormat="1"/>
+    <w:lsdException w:name="heading 3" w:uiPriority="9" w:qFormat="1"/>
+    <w:lsdException w:name="heading 4" w:uiPriority="9" w:qFormat="1"/>
+    <w:lsdException w:name="heading 5" w:uiPriority="9" w:qFormat="1"/>
+    <w:lsdException w:name="heading 6" w:uiPriority="9" w:qFormat="1"/>
+    <w:lsdException w:name="heading 7" w:uiPriority="9" w:qFormat="1"/>
+    <w:lsdException w:name="heading 8" w:uiPriority="9" w:qFormat="1"/>
+    <w:lsdException w:name="heading 9" w:uiPriority="9" w:qFormat="1"/>
+    <w:lsdException w:name="toc 1" w:uiPriority="39"/>
+    <w:lsdException w:name="toc 2" w:uiPriority="39"/>
+    <w:lsdException w:name="toc 3" w:uiPriority="39"/>
+    <w:lsdException w:name="toc 4" w:uiPriority="39"/>
+    <w:lsdException w:name="toc 5" w:uiPriority="39"/>
+    <w:lsdException w:name="toc 6" w:uiPriority="39"/>
+    <w:lsdException w:name="toc 7" w:uiPriority="39"/>
+    <w:lsdException w:name="toc 8" w:uiPriority="39"/>
+    <w:lsdException w:name="toc 9" w:uiPriority="39"/>
+    <w:lsdException w:name="caption" w:uiPriority="35" w:qFormat="1"/>
+    <w:lsdException w:name="Title" w:semiHidden="0" w:uiPriority="10" w:unhideWhenUsed="0" w:qFormat="1"/>
+    <w:lsdException w:name="Default Paragraph Font" w:uiPriority="1"/>
+    <w:lsdException w:name="Subtitle" w:semiHidden="0" w:uiPriority="11" w:unhideWhenUsed="0" w:qFormat="1"/>
+    <w:lsdException w:name="Strong" w:semiHidden="0" w:uiPriority="22" w:unhideWhenUsed="0" w:qFormat="1"/>
+    <w:lsdException w:name="Emphasis" w:semiHidden="0" w:uiPriority="20" w:unhideWhenUsed="0" w:qFormat="1"/>
+    <w:lsdException w:name="Table Grid" w:semiHidden="0" w:uiPriority="59" w:unhideWhenUsed="0"/>
+    <w:lsdException w:name="Placeholder Text" w:unhideWhenUsed="0"/>
+    <w:lsdException w:name="No Spacing" w:semiHidden="0" w:uiPriority="1" w:unhideWhenUsed="0" w:qFormat="1"/>
+    <w:lsdException w:name="Light Shading" w:semiHidden="0" w:uiPriority="60" w:unhideWhenUsed="0"/>
+    <w:lsdException w:name="Light List" w:semiHidden="0" w:uiPriority="61" w:unhideWhenUsed="0"/>
+    <w:lsdException w:name="Light Grid" w:semiHidden="0" w:uiPriority="62" w:unhideWhenUsed="0"/>
+    <w:lsdException w:name="Medium Shading 1" w:semiHidden="0" w:uiPriority="63" w:unhideWhenUsed="0"/>
+    <w:lsdException w:name="Medium Shading 2" w:semiHidden="0" w:uiPriority="64" w:unhideWhenUsed="0"/>
+    <w:lsdException w:name="Medium List 1" w:semiHidden="0" w:uiPriority="65" w:unhideWhenUsed="0"/>
+    <w:lsdException w:name="Medium List 2" w:semiHidden="0" w:uiPriority="66" w:unhideWhenUsed="0"/>
+    <w:lsdException w:name="Medium Grid 1" w:semiHidden="0" w:uiPriority="67" w:unhideWhenUsed="0"/>
+    <w:lsdException w:name="Medium Grid 2" w:semiHidden="0" w:uiPriority="68" w:unhideWhenUsed="0"/>
+    <w:lsdException w:name="Medium Grid 3" w:semiHidden="0" w:uiPriority="69" w:unhideWhenUsed="0"/>
+    <w:lsdException w:name="Dark List" w:semiHidden="0" w:uiPriority="70" w:unhideWhenUsed="0"/>
+    <w:lsdException w:name="Colorful Shading" w:semiHidden="0" w:uiPriority="71" w:unhideWhenUsed="0"/>
+    <w:lsdException w:name="Colorful List" w:semiHidden="0" w:uiPriority="72" w:unhideWhenUsed="0"/>
+    <w:lsdException w:name="Colorful Grid" w:semiHidden="0" w:uiPriority="73" w:unhideWhenUsed="0"/>
+    <w:lsdException w:name="Light Shading Accent 1" w:semiHidden="0" w:uiPriority="60" w:unhideWhenUsed="0"/>
+    <w:lsdException w:name="Light List Accent 1" w:semiHidden="0" w:uiPriority="61" w:unhideWhenUsed="0"/>
+    <w:lsdException w:name="Light Grid Accent 1" w:semiHidden="0" w:uiPriority="62" w:unhideWhenUsed="0"/>
+    <w:lsdException w:name="Medium Shading 1 Accent 1" w:semiHidden="0" w:uiPriority="63" w:unhideWhenUsed="0"/>
+    <w:lsdException w:name="Medium Shading 2 Accent 1" w:semiHidden="0" w:uiPriority="64" w:unhideWhenUsed="0"/>
+    <w:lsdException w:name="Medium List 1 Accent 1" w:semiHidden="0" w:uiPriority="65" w:unhideWhenUsed="0"/>
+    <w:lsdException w:name="Revision" w:unhideWhenUsed="0"/>
+    <w:lsdException w:name="List Paragraph" w:semiHidden="0" w:uiPriority="34" w:unhideWhenUsed="0" w:qFormat="1"/>
+    <w:lsdException w:name="Quote" w:semiHidden="0" w:uiPriority="29" w:unhideWhenUsed="0" w:qFormat="1"/>
+    <w:lsdException w:name="Intense Quote" w:semiHidden="0" w:uiPriority="30" w:unhideWhenUsed="0" w:qFormat="1"/>
+    <w:lsdException w:name="Medium List 2 Accent 1" w:semiHidden="0" w:uiPriority="66" w:unhideWhenUsed="0"/>
+    <w:lsdException w:name="Medium Grid 1 Accent 1" w:semiHidden="0" w:uiPriority="67" w:unhideWhenUsed="0"/>
+    <w:lsdException w:name="Medium Grid 2 Accent 1" w:semiHidden="0" w:uiPriority="68" w:unhideWhenUsed="0"/>
+    <w:lsdException w:name="Medium Grid 3 Accent 1" w:semiHidden="0" w:uiPriority="69" w:unhideWhenUsed="0"/>
+    <w:lsdException w:name="Dark List Accent 1" w:semiHidden="0" w:uiPriority="70" w:unhideWhenUsed="0"/>
+    <w:lsdException w:name="Colorful Shading Accent 1" w:semiHidden="0" w:uiPriority="71" w:unhideWhenUsed="0"/>
+    <w:lsdException w:name="Colorful List Accent 1" w:semiHidden="0" w:uiPriority="72" w:unhideWhenUsed="0"/>
+    <w:lsdException w:name="Colorful Grid Accent 1" w:semiHidden="0" w:uiPriority="73" w:unhideWhenUsed="0"/>
+    <w:lsdException w:name="Light Shading Accent 2" w:semiHidden="0" w:uiPriority="60" w:unhideWhenUsed="0"/>
+    <w:lsdException w:name="Light List Accent 2" w:semiHidden="0" w:uiPriority="61" w:unhideWhenUsed="0"/>
+    <w:lsdException w:name="Light Grid Accent 2" w:semiHidden="0" w:uiPriority="62" w:unhideWhenUsed="0"/>
+    <w:lsdException w:name="Medium Shading 1 Accent 2" w:semiHidden="0" w:uiPriority="63" w:unhideWhenUsed="0"/>
+    <w:lsdException w:name="Medium Shading 2 Accent 2" w:semiHidden="0" w:uiPriority="64" w:unhideWhenUsed="0"/>
+    <w:lsdException w:name="Medium List 1 Accent 2" w:semiHidden="0" w:uiPriority="65" w:unhideWhenUsed="0"/>
+    <w:lsdException w:name="Medium List 2 Accent 2" w:semiHidden="0" w:uiPriority="66" w:unhideWhenUsed="0"/>
+    <w:lsdException w:name="Medium Grid 1 Accent 2" w:semiHidden="0" w:uiPriority="67" w:unhideWhenUsed="0"/>
+    <w:lsdException w:name="Medium Grid 2 Accent 2" w:semiHidden="0" w:uiPriority="68" w:unhideWhenUsed="0"/>
+    <w:lsdException w:name="Medium Grid 3 Accent 2" w:semiHidden="0" w:uiPriority="69" w:unhideWhenUsed="0"/>
+    <w:lsdException w:name="Dark List Accent 2" w:semiHidden="0" w:uiPriority="70" w:unhideWhenUsed="0"/>
+    <w:lsdException w:name="Colorful Shading Accent 2" w:semiHidden="0" w:uiPriority="71" w:unhideWhenUsed="0"/>
+    <w:lsdException w:name="Colorful List Accent 2" w:semiHidden="0" w:uiPriority="72" w:unhideWhenUsed="0"/>
+    <w:lsdException w:name="Colorful Grid Accent 2" w:semiHidden="0" w:uiPriority="73" w:unhideWhenUsed="0"/>
+    <w:lsdException w:name="Light Shading Accent 3" w:semiHidden="0" w:uiPriority="60" w:unhideWhenUsed="0"/>
+    <w:lsdException w:name="Light List Accent 3" w:semiHidden="0" w:uiPriority="61" w:unhideWhenUsed="0"/>
+    <w:lsdException w:name="Light Grid Accent 3" w:semiHidden="0" w:uiPriority="62" w:unhideWhenUsed="0"/>
+    <w:lsdException w:name="Medium Shading 1 Accent 3" w:semiHidden="0" w:uiPriority="63" w:unhideWhenUsed="0"/>
+    <w:lsdException w:name="Medium Shading 2 Accent 3" w:semiHidden="0" w:uiPriority="64" w:unhideWhenUsed="0"/>
+    <w:lsdException w:name="Medium List 1 Accent 3" w:semiHidden="0" w:uiPriority="65" w:unhideWhenUsed="0"/>
+    <w:lsdException w:name="Medium List 2 Accent 3" w:semiHidden="0" w:uiPriority="66" w:unhideWhenUsed="0"/>
+    <w:lsdException w:name="Medium Grid 1 Accent 3" w:semiHidden="0" w:uiPriority="67" w:unhideWhenUsed="0"/>
+    <w:lsdException w:name="Medium Grid 2 Accent 3" w:semiHidden="0" w:uiPriority="68" w:unhideWhenUsed="0"/>
+    <w:lsdException w:name="Medium Grid 3 Accent 3" w:semiHidden="0" w:uiPriority="69" w:unhideWhenUsed="0"/>
+    <w:lsdException w:name="Dark List Accent 3" w:semiHidden="0" w:uiPriority="70" w:unhideWhenUsed="0"/>
+    <w:lsdException w:name="Colorful Shading Accent 3" w:semiHidden="0" w:uiPriority="71" w:unhideWhenUsed="0"/>
+    <w:lsdException w:name="Colorful List Accent 3" w:semiHidden="0" w:uiPriority="72" w:unhideWhenUsed="0"/>
+    <w:lsdException w:name="Colorful Grid Accent 3" w:semiHidden="0" w:uiPriority="73" w:unhideWhenUsed="0"/>
+    <w:lsdException w:name="Light Shading Accent 4" w:semiHidden="0" w:uiPriority="60" w:unhideWhenUsed="0"/>
+    <w:lsdException w:name="Light List Accent 4" w:semiHidden="0" w:uiPriority="61" w:unhideWhenUsed="0"/>
+    <w:lsdException w:name="Light Grid Accent 4" w:semiHidden="0" w:uiPriority="62" w:unhideWhenUsed="0"/>
+    <w:lsdException w:name="Medium Shading 1 Accent 4" w:semiHidden="0" w:uiPriority="63" w:unhideWhenUsed="0"/>
+    <w:lsdException w:name="Medium Shading 2 Accent 4" w:semiHidden="0" w:uiPriority="64" w:unhideWhenUsed="0"/>
+    <w:lsdException w:name="Medium List 1 Accent 4" w:semiHidden="0" w:uiPriority="65" w:unhideWhenUsed="0"/>
+    <w:lsdException w:name="Medium List 2 Accent 4" w:semiHidden="0" w:uiPriority="66" w:unhideWhenUsed="0"/>
+    <w:lsdException w:name="Medium Grid 1 Accent 4" w:semiHidden="0" w:uiPriority="67" w:unhideWhenUsed="0"/>
+    <w:lsdException w:name="Medium Grid 2 Accent 4" w:semiHidden="0" w:uiPriority="68" w:unhideWhenUsed="0"/>
+    <w:lsdException w:name="Medium Grid 3 Accent 4" w:semiHidden="0" w:uiPriority="69" w:unhideWhenUsed="0"/>
+    <w:lsdException w:name="Dark List Accent 4" w:semiHidden="0" w:uiPriority="70" w:unhideWhenUsed="0"/>
+    <w:lsdException w:name="Colorful Shading Accent 4" w:semiHidden="0" w:uiPriority="71" w:unhideWhenUsed="0"/>
+    <w:lsdException w:name="Colorful List Accent 4" w:semiHidden="0" w:uiPriority="72" w:unhideWhenUsed="0"/>
+    <w:lsdException w:name="Colorful Grid Accent 4" w:semiHidden="0" w:uiPriority="73" w:unhideWhenUsed="0"/>
+    <w:lsdException w:name="Light Shading Accent 5" w:semiHidden="0" w:uiPriority="60" w:unhideWhenUsed="0"/>
+    <w:lsdException w:name="Light List Accent 5" w:semiHidden="0" w:uiPriority="61" w:unhideWhenUsed="0"/>
+    <w:lsdException w:name="Light Grid Accent 5" w:semiHidden="0" w:uiPriority="62" w:unhideWhenUsed="0"/>
+    <w:lsdException w:name="Medium Shading 1 Accent 5" w:semiHidden="0" w:uiPriority="63" w:unhideWhenUsed="0"/>
+    <w:lsdException w:name="Medium Shading 2 Accent 5" w:semiHidden="0" w:uiPriority="64" w:unhideWhenUsed="0"/>
+    <w:lsdException w:name="Medium List 1 Accent 5" w:semiHidden="0" w:uiPriority="65" w:unhideWhenUsed="0"/>
+    <w:lsdException w:name="Medium List 2 Accent 5" w:semiHidden="0" w:uiPriority="66" w:unhideWhenUsed="0"/>
+    <w:lsdException w:name="Medium Grid 1 Accent 5" w:semiHidden="0" w:uiPriority="67" w:unhideWhenUsed="0"/>
+    <w:lsdException w:name="Medium Grid 2 Accent 5" w:semiHidden="0" w:uiPriority="68" w:unhideWhenUsed="0"/>
+    <w:lsdException w:name="Medium Grid 3 Accent 5" w:semiHidden="0" w:uiPriority="69" w:unhideWhenUsed="0"/>
+    <w:lsdException w:name="Dark List Accent 5" w:semiHidden="0" w:uiPriority="70" w:unhideWhenUsed="0"/>
+    <w:lsdException w:name="Colorful Shading Accent 5" w:semiHidden="0" w:uiPriority="71" w:unhideWhenUsed="0"/>
+    <w:lsdException w:name="Colorful List Accent 5" w:semiHidden="0" w:uiPriority="72" w:unhideWhenUsed="0"/>
+    <w:lsdException w:name="Colorful Grid Accent 5" w:semiHidden="0" w:uiPriority="73" w:unhideWhenUsed="0"/>
+    <w:lsdException w:name="Light Shading Accent 6" w:semiHidden="0" w:uiPriority="60" w:unhideWhenUsed="0"/>
+    <w:lsdException w:name="Light List Accent 6" w:semiHidden="0" w:uiPriority="61" w:unhideWhenUsed="0"/>
+    <w:lsdException w:name="Light Grid Accent 6" w:semiHidden="0" w:uiPriority="62" w:unhideWhenUsed="0"/>
+    <w:lsdException w:name="Medium Shading 1 Accent 6" w:semiHidden="0" w:uiPriority="63" w:unhideWhenUsed="0"/>
+    <w:lsdException w:name="Medium Shading 2 Accent 6" w:semiHidden="0" w:uiPriority="64" w:unhideWhenUsed="0"/>
+    <w:lsdException w:name="Medium List 1 Accent 6" w:semiHidden="0" w:uiPriority="65" w:unhideWhenUsed="0"/>
+    <w:lsdException w:name="Medium List 2 Accent 6" w:semiHidden="0" w:uiPriority="66" w:unhideWhenUsed="0"/>
+    <w:lsdException w:name="Medium Grid 1 Accent 6" w:semiHidden="0" w:uiPriority="67" w:unhideWhenUsed="0"/>
+    <w:lsdException w:name="Medium Grid 2 Accent 6" w:semiHidden="0" w:uiPriority="68" w:unhideWhenUsed="0"/>
+    <w:lsdException w:name="Medium Grid 3 Accent 6" w:semiHidden="0" w:uiPriority="69" w:unhideWhenUsed="0"/>
+    <w:lsdException w:name="Dark List Accent 6" w:semiHidden="0" w:uiPriority="70" w:unhideWhenUsed="0"/>
+    <w:lsdException w:name="Colorful Shading Accent 6" w:semiHidden="0" w:uiPriority="71" w:unhideWhenUsed="0"/>
+    <w:lsdException w:name="Colorful List Accent 6" w:semiHidden="0" w:uiPriority="72" w:unhideWhenUsed="0"/>
+    <w:lsdException w:name="Colorful Grid Accent 6" w:semiHidden="0" w:uiPriority="73" w:unhideWhenUsed="0"/>
+    <w:lsdException w:name="Subtle Emphasis" w:semiHidden="0" w:uiPriority="19" w:unhideWhenUsed="0" w:qFormat="1"/>
+    <w:lsdException w:name="Intense Emphasis" w:semiHidden="0" w:uiPriority="21" w:unhideWhenUsed="0" w:qFormat="1"/>
+    <w:lsdException w:name="Subtle Reference" w:semiHidden="0" w:uiPriority="31" w:unhideWhenUsed="0" w:qFormat="1"/>
+    <w:lsdException w:name="Intense Reference" w:semiHidden="0" w:uiPriority="32" w:unhideWhenUsed="0" w:qFormat="1"/>
+    <w:lsdException w:name="Book Title" w:semiHidden="0" w:uiPriority="33" w:unhideWhenUsed="0" w:qFormat="1"/>
+    <w:lsdException w:name="Bibliography" w:uiPriority="37"/>
+    <w:lsdException w:name="TOC Heading" w:uiPriority="39" w:qFormat="1"/>
+  </w:latentStyles>
+  <w:style w:type="paragraph" w:default="1" w:styleId="Normal">
+    <w:name w:val="Normal"/>
+    <w:qFormat/>
+    <w:rsid w:val="000331D4"/>
+    <w:rPr>
+      <w:lang w:val="en-GB"/>
+    </w:rPr>
+  </w:style>
+  <w:style w:type="paragraph" w:styleId="Ttulo1">
+    <w:name w:val="heading 1"/>
+    <w:basedOn w:val="Normal"/>
+    <w:next w:val="Normal"/>
+    <w:link w:val="Ttulo1Car"/>
+    <w:uiPriority w:val="9"/>
+    <w:qFormat/>
+    <w:rsid w:val="00104095"/>
+    <w:pPr>
+      <w:keepNext/>
+      <w:keepLines/>
+      <w:spacing w:before="480" w:after="0"/>
+      <w:outlineLvl w:val="0"/>
+    </w:pPr>
+    <w:rPr>
+      <w:rFonts w:asciiTheme="majorHAnsi" w:eastAsiaTheme="majorEastAsia" w:hAnsiTheme="majorHAnsi" w:cstheme="majorBidi"/>
+      <w:b/>
+      <w:bCs/>
+      <w:color w:val="365F91" w:themeColor="accent1" w:themeShade="BF"/>
+      <w:sz w:val="28"/>
+      <w:szCs w:val="28"/>
+    </w:rPr>
+  </w:style>
+  <w:style w:type="paragraph" w:styleId="Ttulo2">
+    <w:name w:val="heading 2"/>
+    <w:basedOn w:val="Normal"/>
+    <w:next w:val="Normal"/>
+    <w:link w:val="Ttulo2Car"/>
+    <w:uiPriority w:val="9"/>
+    <w:unhideWhenUsed/>
+    <w:qFormat/>
+    <w:rsid w:val="00B37160"/>
+    <w:pPr>
+      <w:keepNext/>
+      <w:keepLines/>
+      <w:spacing w:before="200" w:after="0"/>
+      <w:outlineLvl w:val="1"/>
+    </w:pPr>
+    <w:rPr>
+      <w:rFonts w:asciiTheme="majorHAnsi" w:eastAsiaTheme="majorEastAsia" w:hAnsiTheme="majorHAnsi" w:cstheme="majorBidi"/>
+      <w:b/>
+      <w:bCs/>
+      <w:color w:val="4F81BD" w:themeColor="accent1"/>
+      <w:sz w:val="26"/>
+      <w:szCs w:val="26"/>
+    </w:rPr>
+  </w:style>
+  <w:style w:type="paragraph" w:styleId="Ttulo3">
+    <w:name w:val="heading 3"/>
+    <w:basedOn w:val="Normal"/>
+    <w:next w:val="Normal"/>
+    <w:link w:val="Ttulo3Car"/>
+    <w:uiPriority w:val="9"/>
+    <w:unhideWhenUsed/>
+    <w:qFormat/>
+    <w:rsid w:val="00B37160"/>
+    <w:pPr>
+      <w:keepNext/>
+      <w:keepLines/>
+      <w:spacing w:before="200" w:after="0"/>
+      <w:outlineLvl w:val="2"/>
+    </w:pPr>
+    <w:rPr>
+      <w:rFonts w:asciiTheme="majorHAnsi" w:eastAsiaTheme="majorEastAsia" w:hAnsiTheme="majorHAnsi" w:cstheme="majorBidi"/>
+      <w:b/>
+      <w:bCs/>
+      <w:color w:val="4F81BD" w:themeColor="accent1"/>
+    </w:rPr>
+  </w:style>
+  <w:style w:type="character" w:default="1" w:styleId="Fuentedeprrafopredeter">
+    <w:name w:val="Default Paragraph Font"/>
+    <w:uiPriority w:val="1"/>
+    <w:semiHidden/>
+    <w:unhideWhenUsed/>
+  </w:style>
+  <w:style w:type="table" w:default="1" w:styleId="Tablanormal">
+    <w:name w:val="Normal Table"/>
+    <w:uiPriority w:val="99"/>
+    <w:semiHidden/>
+    <w:unhideWhenUsed/>
+    <w:tblPr>
+      <w:tblInd w:w="0" w:type="dxa"/>
+      <w:tblCellMar>
+        <w:top w:w="0" w:type="dxa"/>
+        <w:left w:w="108" w:type="dxa"/>
+        <w:bottom w:w="0" w:type="dxa"/>
+        <w:right w:w="108" w:type="dxa"/>
+      </w:tblCellMar>
+    </w:tblPr>
+  </w:style>
+  <w:style w:type="numbering" w:default="1" w:styleId="Sinlista">
+    <w:name w:val="No List"/>
+    <w:uiPriority w:val="99"/>
+    <w:semiHidden/>
+    <w:unhideWhenUsed/>
+  </w:style>
+  <w:style w:type="paragraph" w:styleId="Ttulo">
+    <w:name w:val="Title"/>
+    <w:basedOn w:val="Normal"/>
+    <w:next w:val="Normal"/>
+    <w:link w:val="TtuloCar"/>
+    <w:uiPriority w:val="10"/>
+    <w:qFormat/>
+    <w:rsid w:val="00104095"/>
+    <w:pPr>
+      <w:pBdr>
+        <w:bottom w:val="single" w:sz="8" w:space="4" w:color="4F81BD" w:themeColor="accent1"/>
+      </w:pBdr>
+      <w:spacing w:after="300" w:line="240" w:lineRule="auto"/>
+      <w:contextualSpacing/>
+    </w:pPr>
+    <w:rPr>
+      <w:rFonts w:asciiTheme="majorHAnsi" w:eastAsiaTheme="majorEastAsia" w:hAnsiTheme="majorHAnsi" w:cstheme="majorBidi"/>
+      <w:color w:val="17365D" w:themeColor="text2" w:themeShade="BF"/>
+      <w:spacing w:val="5"/>
+      <w:kern w:val="28"/>
+      <w:sz w:val="52"/>
+      <w:szCs w:val="52"/>
+    </w:rPr>
+  </w:style>
+  <w:style w:type="character" w:customStyle="1" w:styleId="TtuloCar">
+    <w:name w:val="Título Car"/>
+    <w:basedOn w:val="Fuentedeprrafopredeter"/>
+    <w:link w:val="Ttulo"/>
+    <w:uiPriority w:val="10"/>
+    <w:rsid w:val="00104095"/>
+    <w:rPr>
+      <w:rFonts w:asciiTheme="majorHAnsi" w:eastAsiaTheme="majorEastAsia" w:hAnsiTheme="majorHAnsi" w:cstheme="majorBidi"/>
+      <w:color w:val="17365D" w:themeColor="text2" w:themeShade="BF"/>
+      <w:spacing w:val="5"/>
+      <w:kern w:val="28"/>
+      <w:sz w:val="52"/>
+      <w:szCs w:val="52"/>
+    </w:rPr>
+  </w:style>
+  <w:style w:type="table" w:styleId="Tablaconcuadrcula">
+    <w:name w:val="Table Grid"/>
+    <w:basedOn w:val="Tablanormal"/>
+    <w:uiPriority w:val="59"/>
+    <w:rsid w:val="00104095"/>
+    <w:pPr>
+      <w:spacing w:after="0" w:line="240" w:lineRule="auto"/>
+    </w:pPr>
+    <w:tblPr>
+      <w:tblInd w:w="0" w:type="dxa"/>
+      <w:tblBorders>
+        <w:top w:val="single" w:sz="4" w:space="0" w:color="auto"/>
+        <w:left w:val="single" w:sz="4" w:space="0" w:color="auto"/>
+        <w:bottom w:val="single" w:sz="4" w:space="0" w:color="auto"/>
+        <w:right w:val="single" w:sz="4" w:space="0" w:color="auto"/>
+        <w:insideH w:val="single" w:sz="4" w:space="0" w:color="auto"/>
+        <w:insideV w:val="single" w:sz="4" w:space="0" w:color="auto"/>
+      </w:tblBorders>
+      <w:tblCellMar>
+        <w:top w:w="0" w:type="dxa"/>
+        <w:left w:w="108" w:type="dxa"/>
+        <w:bottom w:w="0" w:type="dxa"/>
+        <w:right w:w="108" w:type="dxa"/>
+      </w:tblCellMar>
+    </w:tblPr>
+  </w:style>
+  <w:style w:type="table" w:styleId="Cuadrculavistosa-nfasis1">
+    <w:name w:val="Colorful Grid Accent 1"/>
+    <w:basedOn w:val="Tablanormal"/>
+    <w:uiPriority w:val="73"/>
+    <w:rsid w:val="00104095"/>
+    <w:pPr>
+      <w:spacing w:after="0" w:line="240" w:lineRule="auto"/>
+    </w:pPr>
+    <w:rPr>
+      <w:color w:val="000000" w:themeColor="text1"/>
+    </w:rPr>
+    <w:tblPr>
+      <w:tblStyleRowBandSize w:val="1"/>
+      <w:tblStyleColBandSize w:val="1"/>
+      <w:tblInd w:w="0" w:type="dxa"/>
+      <w:tblBorders>
+        <w:insideH w:val="single" w:sz="4" w:space="0" w:color="FFFFFF" w:themeColor="background1"/>
+      </w:tblBorders>
+      <w:tblCellMar>
+        <w:top w:w="0" w:type="dxa"/>
+        <w:left w:w="108" w:type="dxa"/>
+        <w:bottom w:w="0" w:type="dxa"/>
+        <w:right w:w="108" w:type="dxa"/>
+      </w:tblCellMar>
+    </w:tblPr>
+    <w:tcPr>
+      <w:shd w:val="clear" w:color="auto" w:fill="DBE5F1" w:themeFill="accent1" w:themeFillTint="33"/>
+    </w:tcPr>
+    <w:tblStylePr w:type="firstRow">
+      <w:rPr>
+        <w:b/>
+        <w:bCs/>
+      </w:rPr>
+      <w:tblPr/>
+      <w:tcPr>
+        <w:shd w:val="clear" w:color="auto" w:fill="B8CCE4" w:themeFill="accent1" w:themeFillTint="66"/>
+      </w:tcPr>
+    </w:tblStylePr>
+    <w:tblStylePr w:type="lastRow">
+      <w:rPr>
+        <w:b/>
+        <w:bCs/>
+        <w:color w:val="000000" w:themeColor="text1"/>
+      </w:rPr>
+      <w:tblPr/>
+      <w:tcPr>
+        <w:shd w:val="clear" w:color="auto" w:fill="B8CCE4" w:themeFill="accent1" w:themeFillTint="66"/>
+      </w:tcPr>
+    </w:tblStylePr>
+    <w:tblStylePr w:type="firstCol">
+      <w:rPr>
+        <w:color w:val="FFFFFF" w:themeColor="background1"/>
+      </w:rPr>
+      <w:tblPr/>
+      <w:tcPr>
+        <w:shd w:val="clear" w:color="auto" w:fill="365F91" w:themeFill="accent1" w:themeFillShade="BF"/>
+      </w:tcPr>
+    </w:tblStylePr>
+    <w:tblStylePr w:type="lastCol">
+      <w:rPr>
+        <w:color w:val="FFFFFF" w:themeColor="background1"/>
+      </w:rPr>
+      <w:tblPr/>
+      <w:tcPr>
+        <w:shd w:val="clear" w:color="auto" w:fill="365F91" w:themeFill="accent1" w:themeFillShade="BF"/>
+      </w:tcPr>
+    </w:tblStylePr>
+    <w:tblStylePr w:type="band1Vert">
+      <w:tblPr/>
+      <w:tcPr>
+        <w:shd w:val="clear" w:color="auto" w:fill="A7BFDE" w:themeFill="accent1" w:themeFillTint="7F"/>
+      </w:tcPr>
+    </w:tblStylePr>
+    <w:tblStylePr w:type="band1Horz">
+      <w:tblPr/>
+      <w:tcPr>
+        <w:shd w:val="clear" w:color="auto" w:fill="A7BFDE" w:themeFill="accent1" w:themeFillTint="7F"/>
+      </w:tcPr>
+    </w:tblStylePr>
+  </w:style>
+  <w:style w:type="table" w:styleId="Sombreadovistoso-nfasis6">
+    <w:name w:val="Colorful Shading Accent 6"/>
+    <w:basedOn w:val="Tablanormal"/>
+    <w:uiPriority w:val="71"/>
+    <w:rsid w:val="00104095"/>
+    <w:pPr>
+      <w:spacing w:after="0" w:line="240" w:lineRule="auto"/>
+    </w:pPr>
+    <w:rPr>
+      <w:color w:val="000000" w:themeColor="text1"/>
+    </w:rPr>
+    <w:tblPr>
+      <w:tblStyleRowBandSize w:val="1"/>
+      <w:tblStyleColBandSize w:val="1"/>
+      <w:tblInd w:w="0" w:type="dxa"/>
+      <w:tblBorders>
+        <w:top w:val="single" w:sz="24" w:space="0" w:color="4BACC6" w:themeColor="accent5"/>
+        <w:left w:val="single" w:sz="4" w:space="0" w:color="F79646" w:themeColor="accent6"/>
+        <w:bottom w:val="single" w:sz="4" w:space="0" w:color="F79646" w:themeColor="accent6"/>
+        <w:right w:val="single" w:sz="4" w:space="0" w:color="F79646" w:themeColor="accent6"/>
+        <w:insideH w:val="single" w:sz="4" w:space="0" w:color="FFFFFF" w:themeColor="background1"/>
+        <w:insideV w:val="single" w:sz="4" w:space="0" w:color="FFFFFF" w:themeColor="background1"/>
+      </w:tblBorders>
+      <w:tblCellMar>
+        <w:top w:w="0" w:type="dxa"/>
+        <w:left w:w="108" w:type="dxa"/>
+        <w:bottom w:w="0" w:type="dxa"/>
+        <w:right w:w="108" w:type="dxa"/>
+      </w:tblCellMar>
+    </w:tblPr>
+    <w:tcPr>
+      <w:shd w:val="clear" w:color="auto" w:fill="FEF4EC" w:themeFill="accent6" w:themeFillTint="19"/>
+    </w:tcPr>
+    <w:tblStylePr w:type="firstRow">
+      <w:rPr>
+        <w:b/>
+        <w:bCs/>
+      </w:rPr>
+      <w:tblPr/>
+      <w:tcPr>
+        <w:tcBorders>
+          <w:top w:val="nil"/>
+          <w:left w:val="nil"/>
+          <w:bottom w:val="single" w:sz="24" w:space="0" w:color="4BACC6" w:themeColor="accent5"/>
+          <w:right w:val="nil"/>
+          <w:insideH w:val="nil"/>
+          <w:insideV w:val="nil"/>
+        </w:tcBorders>
+        <w:shd w:val="clear" w:color="auto" w:fill="FFFFFF" w:themeFill="background1"/>
+      </w:tcPr>
+    </w:tblStylePr>
+    <w:tblStylePr w:type="lastRow">
+      <w:rPr>
+        <w:b/>
+        <w:bCs/>
+        <w:color w:val="FFFFFF" w:themeColor="background1"/>
+      </w:rPr>
+      <w:tblPr/>
+      <w:tcPr>
+        <w:tcBorders>
+          <w:top w:val="single" w:sz="6" w:space="0" w:color="FFFFFF" w:themeColor="background1"/>
+        </w:tcBorders>
+        <w:shd w:val="clear" w:color="auto" w:fill="B65608" w:themeFill="accent6" w:themeFillShade="99"/>
+      </w:tcPr>
+    </w:tblStylePr>
+    <w:tblStylePr w:type="firstCol">
+      <w:rPr>
+        <w:color w:val="FFFFFF" w:themeColor="background1"/>
+      </w:rPr>
+      <w:tblPr/>
+      <w:tcPr>
+        <w:tcBorders>
+          <w:top w:val="nil"/>
+          <w:left w:val="nil"/>
+          <w:bottom w:val="nil"/>
+          <w:right w:val="nil"/>
+          <w:insideH w:val="single" w:sz="4" w:space="0" w:color="B65608" w:themeColor="accent6" w:themeShade="99"/>
+          <w:insideV w:val="nil"/>
+        </w:tcBorders>
+        <w:shd w:val="clear" w:color="auto" w:fill="B65608" w:themeFill="accent6" w:themeFillShade="99"/>
+      </w:tcPr>
+    </w:tblStylePr>
+    <w:tblStylePr w:type="lastCol">
+      <w:rPr>
+        <w:color w:val="FFFFFF" w:themeColor="background1"/>
+      </w:rPr>
+      <w:tblPr/>
+      <w:tcPr>
+        <w:tcBorders>
+          <w:top w:val="nil"/>
+          <w:left w:val="nil"/>
+          <w:bottom w:val="nil"/>
+          <w:right w:val="nil"/>
+          <w:insideH w:val="nil"/>
+          <w:insideV w:val="nil"/>
+        </w:tcBorders>
+        <w:shd w:val="clear" w:color="auto" w:fill="B65608" w:themeFill="accent6" w:themeFillShade="99"/>
+      </w:tcPr>
+    </w:tblStylePr>
+    <w:tblStylePr w:type="band1Vert">
+      <w:tblPr/>
+      <w:tcPr>
+        <w:shd w:val="clear" w:color="auto" w:fill="FBD4B4" w:themeFill="accent6" w:themeFillTint="66"/>
+      </w:tcPr>
+    </w:tblStylePr>
+    <w:tblStylePr w:type="band1Horz">
+      <w:tblPr/>
+      <w:tcPr>
+        <w:shd w:val="clear" w:color="auto" w:fill="FBCAA2" w:themeFill="accent6" w:themeFillTint="7F"/>
+      </w:tcPr>
+    </w:tblStylePr>
+    <w:tblStylePr w:type="neCell">
+      <w:rPr>
+        <w:color w:val="000000" w:themeColor="text1"/>
+      </w:rPr>
+    </w:tblStylePr>
+    <w:tblStylePr w:type="nwCell">
+      <w:rPr>
+        <w:color w:val="000000" w:themeColor="text1"/>
+      </w:rPr>
+    </w:tblStylePr>
+  </w:style>
+  <w:style w:type="table" w:styleId="Listavistosa-nfasis2">
+    <w:name w:val="Colorful List Accent 2"/>
+    <w:basedOn w:val="Tablanormal"/>
+    <w:uiPriority w:val="72"/>
+    <w:rsid w:val="00104095"/>
+    <w:pPr>
+      <w:spacing w:after="0" w:line="240" w:lineRule="auto"/>
+    </w:pPr>
+    <w:rPr>
+      <w:color w:val="000000" w:themeColor="text1"/>
+    </w:rPr>
+    <w:tblPr>
+      <w:tblStyleRowBandSize w:val="1"/>
+      <w:tblStyleColBandSize w:val="1"/>
+      <w:tblInd w:w="0" w:type="dxa"/>
+      <w:tblCellMar>
+        <w:top w:w="0" w:type="dxa"/>
+        <w:left w:w="108" w:type="dxa"/>
+        <w:bottom w:w="0" w:type="dxa"/>
+        <w:right w:w="108" w:type="dxa"/>
+      </w:tblCellMar>
+    </w:tblPr>
+    <w:tcPr>
+      <w:shd w:val="clear" w:color="auto" w:fill="F8EDED" w:themeFill="accent2" w:themeFillTint="19"/>
+    </w:tcPr>
+    <w:tblStylePr w:type="firstRow">
+      <w:rPr>
+        <w:b/>
+        <w:bCs/>
+        <w:color w:val="FFFFFF" w:themeColor="background1"/>
+      </w:rPr>
+      <w:tblPr/>
+      <w:tcPr>
+        <w:tcBorders>
+          <w:bottom w:val="single" w:sz="12" w:space="0" w:color="FFFFFF" w:themeColor="background1"/>
+        </w:tcBorders>
+        <w:shd w:val="clear" w:color="auto" w:fill="9E3A38" w:themeFill="accent2" w:themeFillShade="CC"/>
+      </w:tcPr>
+    </w:tblStylePr>
+    <w:tblStylePr w:type="lastRow">
+      <w:rPr>
+        <w:b/>
+        <w:bCs/>
+        <w:color w:val="9E3A38" w:themeColor="accent2" w:themeShade="CC"/>
+      </w:rPr>
+      <w:tblPr/>
+      <w:tcPr>
+        <w:tcBorders>
+          <w:top w:val="single" w:sz="12" w:space="0" w:color="000000" w:themeColor="text1"/>
+        </w:tcBorders>
+        <w:shd w:val="clear" w:color="auto" w:fill="FFFFFF" w:themeFill="background1"/>
+      </w:tcPr>
+    </w:tblStylePr>
+    <w:tblStylePr w:type="firstCol">
+      <w:rPr>
+        <w:b/>
+        <w:bCs/>
+      </w:rPr>
+    </w:tblStylePr>
+    <w:tblStylePr w:type="lastCol">
+      <w:rPr>
+        <w:b/>
+        <w:bCs/>
+      </w:rPr>
+    </w:tblStylePr>
+    <w:tblStylePr w:type="band1Vert">
+      <w:tblPr/>
+      <w:tcPr>
+        <w:tcBorders>
+          <w:top w:val="nil"/>
+          <w:left w:val="nil"/>
+          <w:bottom w:val="nil"/>
+          <w:right w:val="nil"/>
+          <w:insideH w:val="nil"/>
+          <w:insideV w:val="nil"/>
+        </w:tcBorders>
+        <w:shd w:val="clear" w:color="auto" w:fill="EFD3D2" w:themeFill="accent2" w:themeFillTint="3F"/>
+      </w:tcPr>
+    </w:tblStylePr>
+    <w:tblStylePr w:type="band1Horz">
+      <w:tblPr/>
+      <w:tcPr>
+        <w:shd w:val="clear" w:color="auto" w:fill="F2DBDB" w:themeFill="accent2" w:themeFillTint="33"/>
+      </w:tcPr>
+    </w:tblStylePr>
+  </w:style>
+  <w:style w:type="table" w:styleId="Sombreadomedio2-nfasis2">
+    <w:name w:val="Medium Shading 2 Accent 2"/>
+    <w:basedOn w:val="Tablanormal"/>
+    <w:uiPriority w:val="64"/>
+    <w:rsid w:val="00104095"/>
+    <w:pPr>
+      <w:spacing w:after="0" w:line="240" w:lineRule="auto"/>
+    </w:pPr>
+    <w:tblPr>
+      <w:tblStyleRowBandSize w:val="1"/>
+      <w:tblStyleColBandSize w:val="1"/>
+      <w:tblInd w:w="0" w:type="dxa"/>
+      <w:tblBorders>
+        <w:top w:val="single" w:sz="18" w:space="0" w:color="auto"/>
+        <w:bottom w:val="single" w:sz="18" w:space="0" w:color="auto"/>
+      </w:tblBorders>
+      <w:tblCellMar>
+        <w:top w:w="0" w:type="dxa"/>
+        <w:left w:w="108" w:type="dxa"/>
+        <w:bottom w:w="0" w:type="dxa"/>
+        <w:right w:w="108" w:type="dxa"/>
+      </w:tblCellMar>
+    </w:tblPr>
+    <w:tblStylePr w:type="firstRow">
+      <w:pPr>
+        <w:spacing w:before="0" w:after="0" w:line="240" w:lineRule="auto"/>
+      </w:pPr>
+      <w:rPr>
+        <w:b/>
+        <w:bCs/>
+        <w:color w:val="FFFFFF" w:themeColor="background1"/>
+      </w:rPr>
+      <w:tblPr/>
+      <w:tcPr>
+        <w:tcBorders>
+          <w:top w:val="single" w:sz="18" w:space="0" w:color="auto"/>
+          <w:left w:val="nil"/>
+          <w:bottom w:val="single" w:sz="18" w:space="0" w:color="auto"/>
+          <w:right w:val="nil"/>
+          <w:insideH w:val="nil"/>
+          <w:insideV w:val="nil"/>
+        </w:tcBorders>
+        <w:shd w:val="clear" w:color="auto" w:fill="C0504D" w:themeFill="accent2"/>
+      </w:tcPr>
+    </w:tblStylePr>
+    <w:tblStylePr w:type="lastRow">
+      <w:pPr>
+        <w:spacing w:before="0" w:after="0" w:line="240" w:lineRule="auto"/>
+      </w:pPr>
+      <w:rPr>
+        <w:color w:val="auto"/>
+      </w:rPr>
+      <w:tblPr/>
+      <w:tcPr>
+        <w:tcBorders>
+          <w:top w:val="double" w:sz="6" w:space="0" w:color="auto"/>
+          <w:left w:val="nil"/>
+          <w:bottom w:val="single" w:sz="18" w:space="0" w:color="auto"/>
+          <w:right w:val="nil"/>
+          <w:insideH w:val="nil"/>
+          <w:insideV w:val="nil"/>
+        </w:tcBorders>
+        <w:shd w:val="clear" w:color="auto" w:fill="FFFFFF" w:themeFill="background1"/>
+      </w:tcPr>
+    </w:tblStylePr>
+    <w:tblStylePr w:type="firstCol">
+      <w:rPr>
+        <w:b/>
+        <w:bCs/>
+        <w:color w:val="FFFFFF" w:themeColor="background1"/>
+      </w:rPr>
+      <w:tblPr/>
+      <w:tcPr>
+        <w:tcBorders>
+          <w:top w:val="nil"/>
+          <w:left w:val="nil"/>
+          <w:bottom w:val="single" w:sz="18" w:space="0" w:color="auto"/>
+          <w:right w:val="nil"/>
+          <w:insideH w:val="nil"/>
+          <w:insideV w:val="nil"/>
+        </w:tcBorders>
+        <w:shd w:val="clear" w:color="auto" w:fill="C0504D" w:themeFill="accent2"/>
+      </w:tcPr>
+    </w:tblStylePr>
+    <w:tblStylePr w:type="lastCol">
+      <w:rPr>
+        <w:b/>
+        <w:bCs/>
+        <w:color w:val="FFFFFF" w:themeColor="background1"/>
+      </w:rPr>
+      <w:tblPr/>
+      <w:tcPr>
+        <w:tcBorders>
+          <w:left w:val="nil"/>
+          <w:right w:val="nil"/>
+          <w:insideH w:val="nil"/>
+          <w:insideV w:val="nil"/>
+        </w:tcBorders>
+        <w:shd w:val="clear" w:color="auto" w:fill="C0504D" w:themeFill="accent2"/>
+      </w:tcPr>
+    </w:tblStylePr>
+    <w:tblStylePr w:type="band1Vert">
+      <w:tblPr/>
+      <w:tcPr>
+        <w:tcBorders>
+          <w:left w:val="nil"/>
+          <w:right w:val="nil"/>
+          <w:insideH w:val="nil"/>
+          <w:insideV w:val="nil"/>
+        </w:tcBorders>
+        <w:shd w:val="clear" w:color="auto" w:fill="D8D8D8" w:themeFill="background1" w:themeFillShade="D8"/>
+      </w:tcPr>
+    </w:tblStylePr>
+    <w:tblStylePr w:type="band1Horz">
+      <w:tblPr/>
+      <w:tcPr>
+        <w:shd w:val="clear" w:color="auto" w:fill="D8D8D8" w:themeFill="background1" w:themeFillShade="D8"/>
+      </w:tcPr>
+    </w:tblStylePr>
+    <w:tblStylePr w:type="neCell">
+      <w:tblPr/>
+      <w:tcPr>
+        <w:tcBorders>
+          <w:top w:val="single" w:sz="18" w:space="0" w:color="auto"/>
+          <w:left w:val="nil"/>
+          <w:bottom w:val="single" w:sz="18" w:space="0" w:color="auto"/>
+          <w:right w:val="nil"/>
+          <w:insideH w:val="nil"/>
+          <w:insideV w:val="nil"/>
+        </w:tcBorders>
+      </w:tcPr>
+    </w:tblStylePr>
+    <w:tblStylePr w:type="nwCell">
+      <w:rPr>
+        <w:color w:val="FFFFFF" w:themeColor="background1"/>
+      </w:rPr>
+      <w:tblPr/>
+      <w:tcPr>
+        <w:tcBorders>
+          <w:top w:val="single" w:sz="18" w:space="0" w:color="auto"/>
+          <w:left w:val="nil"/>
+          <w:bottom w:val="single" w:sz="18" w:space="0" w:color="auto"/>
+          <w:right w:val="nil"/>
+          <w:insideH w:val="nil"/>
+          <w:insideV w:val="nil"/>
+        </w:tcBorders>
+      </w:tcPr>
+    </w:tblStylePr>
+  </w:style>
+  <w:style w:type="table" w:styleId="Sombreadomedio2-nfasis5">
+    <w:name w:val="Medium Shading 2 Accent 5"/>
+    <w:basedOn w:val="Tablanormal"/>
+    <w:uiPriority w:val="64"/>
+    <w:rsid w:val="00104095"/>
+    <w:pPr>
+      <w:spacing w:after="0" w:line="240" w:lineRule="auto"/>
+    </w:pPr>
+    <w:tblPr>
+      <w:tblStyleRowBandSize w:val="1"/>
+      <w:tblStyleColBandSize w:val="1"/>
+      <w:tblInd w:w="0" w:type="dxa"/>
+      <w:tblBorders>
+        <w:top w:val="single" w:sz="18" w:space="0" w:color="auto"/>
+        <w:bottom w:val="single" w:sz="18" w:space="0" w:color="auto"/>
+      </w:tblBorders>
+      <w:tblCellMar>
+        <w:top w:w="0" w:type="dxa"/>
+        <w:left w:w="108" w:type="dxa"/>
+        <w:bottom w:w="0" w:type="dxa"/>
+        <w:right w:w="108" w:type="dxa"/>
+      </w:tblCellMar>
+    </w:tblPr>
+    <w:tblStylePr w:type="firstRow">
+      <w:pPr>
+        <w:spacing w:before="0" w:after="0" w:line="240" w:lineRule="auto"/>
+      </w:pPr>
+      <w:rPr>
+        <w:b/>
+        <w:bCs/>
+        <w:color w:val="FFFFFF" w:themeColor="background1"/>
+      </w:rPr>
+      <w:tblPr/>
+      <w:tcPr>
+        <w:tcBorders>
+          <w:top w:val="single" w:sz="18" w:space="0" w:color="auto"/>
+          <w:left w:val="nil"/>
+          <w:bottom w:val="single" w:sz="18" w:space="0" w:color="auto"/>
+          <w:right w:val="nil"/>
+          <w:insideH w:val="nil"/>
+          <w:insideV w:val="nil"/>
+        </w:tcBorders>
+        <w:shd w:val="clear" w:color="auto" w:fill="4BACC6" w:themeFill="accent5"/>
+      </w:tcPr>
+    </w:tblStylePr>
+    <w:tblStylePr w:type="lastRow">
+      <w:pPr>
+        <w:spacing w:before="0" w:after="0" w:line="240" w:lineRule="auto"/>
+      </w:pPr>
+      <w:rPr>
+        <w:color w:val="auto"/>
+      </w:rPr>
+      <w:tblPr/>
+      <w:tcPr>
+        <w:tcBorders>
+          <w:top w:val="double" w:sz="6" w:space="0" w:color="auto"/>
+          <w:left w:val="nil"/>
+          <w:bottom w:val="single" w:sz="18" w:space="0" w:color="auto"/>
+          <w:right w:val="nil"/>
+          <w:insideH w:val="nil"/>
+          <w:insideV w:val="nil"/>
+        </w:tcBorders>
+        <w:shd w:val="clear" w:color="auto" w:fill="FFFFFF" w:themeFill="background1"/>
+      </w:tcPr>
+    </w:tblStylePr>
+    <w:tblStylePr w:type="firstCol">
+      <w:rPr>
+        <w:b/>
+        <w:bCs/>
+        <w:color w:val="FFFFFF" w:themeColor="background1"/>
+      </w:rPr>
+      <w:tblPr/>
+      <w:tcPr>
+        <w:tcBorders>
+          <w:top w:val="nil"/>
+          <w:left w:val="nil"/>
+          <w:bottom w:val="single" w:sz="18" w:space="0" w:color="auto"/>
+          <w:right w:val="nil"/>
+          <w:insideH w:val="nil"/>
+          <w:insideV w:val="nil"/>
+        </w:tcBorders>
+        <w:shd w:val="clear" w:color="auto" w:fill="4BACC6" w:themeFill="accent5"/>
+      </w:tcPr>
+    </w:tblStylePr>
+    <w:tblStylePr w:type="lastCol">
+      <w:rPr>
+        <w:b/>
+        <w:bCs/>
+        <w:color w:val="FFFFFF" w:themeColor="background1"/>
+      </w:rPr>
+      <w:tblPr/>
+      <w:tcPr>
+        <w:tcBorders>
+          <w:left w:val="nil"/>
+          <w:right w:val="nil"/>
+          <w:insideH w:val="nil"/>
+          <w:insideV w:val="nil"/>
+        </w:tcBorders>
+        <w:shd w:val="clear" w:color="auto" w:fill="4BACC6" w:themeFill="accent5"/>
+      </w:tcPr>
+    </w:tblStylePr>
+    <w:tblStylePr w:type="band1Vert">
+      <w:tblPr/>
+      <w:tcPr>
+        <w:tcBorders>
+          <w:left w:val="nil"/>
+          <w:right w:val="nil"/>
+          <w:insideH w:val="nil"/>
+          <w:insideV w:val="nil"/>
+        </w:tcBorders>
+        <w:shd w:val="clear" w:color="auto" w:fill="D8D8D8" w:themeFill="background1" w:themeFillShade="D8"/>
+      </w:tcPr>
+    </w:tblStylePr>
+    <w:tblStylePr w:type="band1Horz">
+      <w:tblPr/>
+      <w:tcPr>
+        <w:shd w:val="clear" w:color="auto" w:fill="D8D8D8" w:themeFill="background1" w:themeFillShade="D8"/>
+      </w:tcPr>
+    </w:tblStylePr>
+    <w:tblStylePr w:type="neCell">
+      <w:tblPr/>
+      <w:tcPr>
+        <w:tcBorders>
+          <w:top w:val="single" w:sz="18" w:space="0" w:color="auto"/>
+          <w:left w:val="nil"/>
+          <w:bottom w:val="single" w:sz="18" w:space="0" w:color="auto"/>
+          <w:right w:val="nil"/>
+          <w:insideH w:val="nil"/>
+          <w:insideV w:val="nil"/>
+        </w:tcBorders>
+      </w:tcPr>
+    </w:tblStylePr>
+    <w:tblStylePr w:type="nwCell">
+      <w:rPr>
+        <w:color w:val="FFFFFF" w:themeColor="background1"/>
+      </w:rPr>
+      <w:tblPr/>
+      <w:tcPr>
+        <w:tcBorders>
+          <w:top w:val="single" w:sz="18" w:space="0" w:color="auto"/>
+          <w:left w:val="nil"/>
+          <w:bottom w:val="single" w:sz="18" w:space="0" w:color="auto"/>
+          <w:right w:val="nil"/>
+          <w:insideH w:val="nil"/>
+          <w:insideV w:val="nil"/>
+        </w:tcBorders>
+      </w:tcPr>
+    </w:tblStylePr>
+  </w:style>
+  <w:style w:type="table" w:styleId="Sombreadomedio1-nfasis1">
+    <w:name w:val="Medium Shading 1 Accent 1"/>
+    <w:basedOn w:val="Tablanormal"/>
+    <w:uiPriority w:val="63"/>
+    <w:rsid w:val="00104095"/>
+    <w:pPr>
+      <w:spacing w:after="0" w:line="240" w:lineRule="auto"/>
+    </w:pPr>
+    <w:tblPr>
+      <w:tblStyleRowBandSize w:val="1"/>
+      <w:tblStyleColBandSize w:val="1"/>
+      <w:tblInd w:w="0" w:type="dxa"/>
+      <w:tblBorders>
+        <w:top w:val="single" w:sz="8" w:space="0" w:color="7BA0CD" w:themeColor="accent1" w:themeTint="BF"/>
+        <w:left w:val="single" w:sz="8" w:space="0" w:color="7BA0CD" w:themeColor="accent1" w:themeTint="BF"/>
+        <w:bottom w:val="single" w:sz="8" w:space="0" w:color="7BA0CD" w:themeColor="accent1" w:themeTint="BF"/>
+        <w:right w:val="single" w:sz="8" w:space="0" w:color="7BA0CD" w:themeColor="accent1" w:themeTint="BF"/>
+        <w:insideH w:val="single" w:sz="8" w:space="0" w:color="7BA0CD" w:themeColor="accent1" w:themeTint="BF"/>
+      </w:tblBorders>
+      <w:tblCellMar>
+        <w:top w:w="0" w:type="dxa"/>
+        <w:left w:w="108" w:type="dxa"/>
+        <w:bottom w:w="0" w:type="dxa"/>
+        <w:right w:w="108" w:type="dxa"/>
+      </w:tblCellMar>
+    </w:tblPr>
+    <w:tblStylePr w:type="firstRow">
+      <w:pPr>
+        <w:spacing w:before="0" w:after="0" w:line="240" w:lineRule="auto"/>
+      </w:pPr>
+      <w:rPr>
+        <w:b/>
+        <w:bCs/>
+        <w:color w:val="FFFFFF" w:themeColor="background1"/>
+      </w:rPr>
+      <w:tblPr/>
+      <w:tcPr>
+        <w:tcBorders>
+          <w:top w:val="single" w:sz="8" w:space="0" w:color="7BA0CD" w:themeColor="accent1" w:themeTint="BF"/>
+          <w:left w:val="single" w:sz="8" w:space="0" w:color="7BA0CD" w:themeColor="accent1" w:themeTint="BF"/>
+          <w:bottom w:val="single" w:sz="8" w:space="0" w:color="7BA0CD" w:themeColor="accent1" w:themeTint="BF"/>
+          <w:right w:val="single" w:sz="8" w:space="0" w:color="7BA0CD" w:themeColor="accent1" w:themeTint="BF"/>
+          <w:insideH w:val="nil"/>
+          <w:insideV w:val="nil"/>
+        </w:tcBorders>
+        <w:shd w:val="clear" w:color="auto" w:fill="4F81BD" w:themeFill="accent1"/>
+      </w:tcPr>
+    </w:tblStylePr>
+    <w:tblStylePr w:type="lastRow">
+      <w:pPr>
+        <w:spacing w:before="0" w:after="0" w:line="240" w:lineRule="auto"/>
+      </w:pPr>
+      <w:rPr>
+        <w:b/>
+        <w:bCs/>
+      </w:rPr>
+      <w:tblPr/>
+      <w:tcPr>
+        <w:tcBorders>
+          <w:top w:val="double" w:sz="6" w:space="0" w:color="7BA0CD" w:themeColor="accent1" w:themeTint="BF"/>
+          <w:left w:val="single" w:sz="8" w:space="0" w:color="7BA0CD" w:themeColor="accent1" w:themeTint="BF"/>
+          <w:bottom w:val="single" w:sz="8" w:space="0" w:color="7BA0CD" w:themeColor="accent1" w:themeTint="BF"/>
+          <w:right w:val="single" w:sz="8" w:space="0" w:color="7BA0CD" w:themeColor="accent1" w:themeTint="BF"/>
+          <w:insideH w:val="nil"/>
+          <w:insideV w:val="nil"/>
+        </w:tcBorders>
+      </w:tcPr>
+    </w:tblStylePr>
+    <w:tblStylePr w:type="firstCol">
+      <w:rPr>
+        <w:b/>
+        <w:bCs/>
+      </w:rPr>
+    </w:tblStylePr>
+    <w:tblStylePr w:type="lastCol">
+      <w:rPr>
+        <w:b/>
+        <w:bCs/>
+      </w:rPr>
+    </w:tblStylePr>
+    <w:tblStylePr w:type="band1Vert">
+      <w:tblPr/>
+      <w:tcPr>
+        <w:shd w:val="clear" w:color="auto" w:fill="D3DFEE" w:themeFill="accent1" w:themeFillTint="3F"/>
+      </w:tcPr>
+    </w:tblStylePr>
+    <w:tblStylePr w:type="band1Horz">
+      <w:tblPr/>
+      <w:tcPr>
+        <w:tcBorders>
+          <w:insideH w:val="nil"/>
+          <w:insideV w:val="nil"/>
+        </w:tcBorders>
+        <w:shd w:val="clear" w:color="auto" w:fill="D3DFEE" w:themeFill="accent1" w:themeFillTint="3F"/>
+      </w:tcPr>
+    </w:tblStylePr>
+    <w:tblStylePr w:type="band2Horz">
+      <w:tblPr/>
+      <w:tcPr>
+        <w:tcBorders>
+          <w:insideH w:val="nil"/>
+          <w:insideV w:val="nil"/>
+        </w:tcBorders>
+      </w:tcPr>
+    </w:tblStylePr>
+  </w:style>
+  <w:style w:type="paragraph" w:customStyle="1" w:styleId="TableText">
+    <w:name w:val="Table Text"/>
+    <w:basedOn w:val="Normal"/>
+    <w:rsid w:val="00104095"/>
+    <w:pPr>
+      <w:spacing w:before="40" w:after="40" w:line="240" w:lineRule="auto"/>
+    </w:pPr>
+    <w:rPr>
+      <w:rFonts w:ascii="Times New Roman" w:eastAsia="Times New Roman" w:hAnsi="Times New Roman" w:cs="Times New Roman"/>
+      <w:szCs w:val="20"/>
+      <w:lang w:val="en-US"/>
+    </w:rPr>
+  </w:style>
+  <w:style w:type="table" w:styleId="Listaclara-nfasis1">
+    <w:name w:val="Light List Accent 1"/>
+    <w:basedOn w:val="Tablanormal"/>
+    <w:uiPriority w:val="61"/>
+    <w:rsid w:val="00104095"/>
+    <w:pPr>
+      <w:spacing w:after="0" w:line="240" w:lineRule="auto"/>
+    </w:pPr>
+    <w:tblPr>
+      <w:tblStyleRowBandSize w:val="1"/>
+      <w:tblStyleColBandSize w:val="1"/>
+      <w:tblInd w:w="0" w:type="dxa"/>
+      <w:tblBorders>
+        <w:top w:val="single" w:sz="8" w:space="0" w:color="4F81BD" w:themeColor="accent1"/>
+        <w:left w:val="single" w:sz="8" w:space="0" w:color="4F81BD" w:themeColor="accent1"/>
+        <w:bottom w:val="single" w:sz="8" w:space="0" w:color="4F81BD" w:themeColor="accent1"/>
+        <w:right w:val="single" w:sz="8" w:space="0" w:color="4F81BD" w:themeColor="accent1"/>
+      </w:tblBorders>
+      <w:tblCellMar>
+        <w:top w:w="0" w:type="dxa"/>
+        <w:left w:w="108" w:type="dxa"/>
+        <w:bottom w:w="0" w:type="dxa"/>
+        <w:right w:w="108" w:type="dxa"/>
+      </w:tblCellMar>
+    </w:tblPr>
+    <w:tblStylePr w:type="firstRow">
+      <w:pPr>
+        <w:spacing w:before="0" w:after="0" w:line="240" w:lineRule="auto"/>
+      </w:pPr>
+      <w:rPr>
+        <w:b/>
+        <w:bCs/>
+        <w:color w:val="FFFFFF" w:themeColor="background1"/>
+      </w:rPr>
+      <w:tblPr/>
+      <w:tcPr>
+        <w:shd w:val="clear" w:color="auto" w:fill="4F81BD" w:themeFill="accent1"/>
+      </w:tcPr>
+    </w:tblStylePr>
+    <w:tblStylePr w:type="lastRow">
+      <w:pPr>
+        <w:spacing w:before="0" w:after="0" w:line="240" w:lineRule="auto"/>
+      </w:pPr>
+      <w:rPr>
+        <w:b/>
+        <w:bCs/>
+      </w:rPr>
+      <w:tblPr/>
+      <w:tcPr>
+        <w:tcBorders>
+          <w:top w:val="double" w:sz="6" w:space="0" w:color="4F81BD" w:themeColor="accent1"/>
+          <w:left w:val="single" w:sz="8" w:space="0" w:color="4F81BD" w:themeColor="accent1"/>
+          <w:bottom w:val="single" w:sz="8" w:space="0" w:color="4F81BD" w:themeColor="accent1"/>
+          <w:right w:val="single" w:sz="8" w:space="0" w:color="4F81BD" w:themeColor="accent1"/>
+        </w:tcBorders>
+      </w:tcPr>
+    </w:tblStylePr>
+    <w:tblStylePr w:type="firstCol">
+      <w:rPr>
+        <w:b/>
+        <w:bCs/>
+      </w:rPr>
+    </w:tblStylePr>
+    <w:tblStylePr w:type="lastCol">
+      <w:rPr>
+        <w:b/>
+        <w:bCs/>
+      </w:rPr>
+    </w:tblStylePr>
+    <w:tblStylePr w:type="band1Vert">
+      <w:tblPr/>
+      <w:tcPr>
+        <w:tcBorders>
+          <w:top w:val="single" w:sz="8" w:space="0" w:color="4F81BD" w:themeColor="accent1"/>
+          <w:left w:val="single" w:sz="8" w:space="0" w:color="4F81BD" w:themeColor="accent1"/>
+          <w:bottom w:val="single" w:sz="8" w:space="0" w:color="4F81BD" w:themeColor="accent1"/>
+          <w:right w:val="single" w:sz="8" w:space="0" w:color="4F81BD" w:themeColor="accent1"/>
+        </w:tcBorders>
+      </w:tcPr>
+    </w:tblStylePr>
+    <w:tblStylePr w:type="band1Horz">
+      <w:tblPr/>
+      <w:tcPr>
+        <w:tcBorders>
+          <w:top w:val="single" w:sz="8" w:space="0" w:color="4F81BD" w:themeColor="accent1"/>
+          <w:left w:val="single" w:sz="8" w:space="0" w:color="4F81BD" w:themeColor="accent1"/>
+          <w:bottom w:val="single" w:sz="8" w:space="0" w:color="4F81BD" w:themeColor="accent1"/>
+          <w:right w:val="single" w:sz="8" w:space="0" w:color="4F81BD" w:themeColor="accent1"/>
+        </w:tcBorders>
+      </w:tcPr>
+    </w:tblStylePr>
+  </w:style>
+  <w:style w:type="character" w:styleId="nfasissutil">
+    <w:name w:val="Subtle Emphasis"/>
+    <w:basedOn w:val="Fuentedeprrafopredeter"/>
+    <w:uiPriority w:val="19"/>
+    <w:qFormat/>
+    <w:rsid w:val="00104095"/>
+    <w:rPr>
+      <w:i/>
+      <w:iCs/>
+      <w:color w:val="808080" w:themeColor="text1" w:themeTint="7F"/>
+    </w:rPr>
+  </w:style>
+  <w:style w:type="paragraph" w:customStyle="1" w:styleId="Notes">
+    <w:name w:val="Notes"/>
+    <w:basedOn w:val="Normal"/>
+    <w:qFormat/>
+    <w:rsid w:val="00977428"/>
+    <w:rPr>
+      <w:rFonts w:ascii="Comic Sans MS" w:hAnsi="Comic Sans MS"/>
+      <w:i/>
+      <w:color w:val="4A442A" w:themeColor="background2" w:themeShade="40"/>
+      <w:sz w:val="20"/>
+    </w:rPr>
+  </w:style>
+  <w:style w:type="paragraph" w:styleId="Subttulo">
+    <w:name w:val="Subtitle"/>
+    <w:basedOn w:val="Normal"/>
+    <w:next w:val="Normal"/>
+    <w:link w:val="SubttuloCar"/>
+    <w:uiPriority w:val="11"/>
+    <w:qFormat/>
+    <w:rsid w:val="00104095"/>
+    <w:pPr>
+      <w:numPr>
+        <w:ilvl w:val="1"/>
+      </w:numPr>
+    </w:pPr>
+    <w:rPr>
+      <w:rFonts w:asciiTheme="majorHAnsi" w:eastAsiaTheme="majorEastAsia" w:hAnsiTheme="majorHAnsi" w:cstheme="majorBidi"/>
+      <w:i/>
+      <w:iCs/>
+      <w:color w:val="4F81BD" w:themeColor="accent1"/>
+      <w:spacing w:val="15"/>
+      <w:sz w:val="24"/>
+      <w:szCs w:val="24"/>
+    </w:rPr>
+  </w:style>
+  <w:style w:type="character" w:customStyle="1" w:styleId="SubttuloCar">
+    <w:name w:val="Subtítulo Car"/>
+    <w:basedOn w:val="Fuentedeprrafopredeter"/>
+    <w:link w:val="Subttulo"/>
+    <w:uiPriority w:val="11"/>
+    <w:rsid w:val="00104095"/>
+    <w:rPr>
+      <w:rFonts w:asciiTheme="majorHAnsi" w:eastAsiaTheme="majorEastAsia" w:hAnsiTheme="majorHAnsi" w:cstheme="majorBidi"/>
+      <w:i/>
+      <w:iCs/>
+      <w:color w:val="4F81BD" w:themeColor="accent1"/>
+      <w:spacing w:val="15"/>
+      <w:sz w:val="24"/>
+      <w:szCs w:val="24"/>
+      <w:lang w:val="en-GB"/>
+    </w:rPr>
+  </w:style>
+  <w:style w:type="character" w:customStyle="1" w:styleId="Ttulo1Car">
+    <w:name w:val="Título 1 Car"/>
+    <w:basedOn w:val="Fuentedeprrafopredeter"/>
+    <w:link w:val="Ttulo1"/>
+    <w:uiPriority w:val="9"/>
+    <w:rsid w:val="00104095"/>
+    <w:rPr>
+      <w:rFonts w:asciiTheme="majorHAnsi" w:eastAsiaTheme="majorEastAsia" w:hAnsiTheme="majorHAnsi" w:cstheme="majorBidi"/>
+      <w:b/>
+      <w:bCs/>
+      <w:color w:val="365F91" w:themeColor="accent1" w:themeShade="BF"/>
+      <w:sz w:val="28"/>
+      <w:szCs w:val="28"/>
+      <w:lang w:val="en-GB"/>
+    </w:rPr>
+  </w:style>
+  <w:style w:type="character" w:styleId="Refdecomentario">
+    <w:name w:val="annotation reference"/>
+    <w:basedOn w:val="Fuentedeprrafopredeter"/>
+    <w:uiPriority w:val="99"/>
+    <w:semiHidden/>
+    <w:unhideWhenUsed/>
+    <w:rsid w:val="00104095"/>
+    <w:rPr>
+      <w:sz w:val="16"/>
+      <w:szCs w:val="16"/>
+    </w:rPr>
+  </w:style>
+  <w:style w:type="paragraph" w:styleId="Textocomentario">
+    <w:name w:val="annotation text"/>
+    <w:basedOn w:val="Normal"/>
+    <w:link w:val="TextocomentarioCar"/>
+    <w:uiPriority w:val="99"/>
+    <w:semiHidden/>
+    <w:unhideWhenUsed/>
+    <w:rsid w:val="00104095"/>
+    <w:pPr>
+      <w:spacing w:line="240" w:lineRule="auto"/>
+    </w:pPr>
+    <w:rPr>
+      <w:sz w:val="20"/>
+      <w:szCs w:val="20"/>
+    </w:rPr>
+  </w:style>
+  <w:style w:type="character" w:customStyle="1" w:styleId="TextocomentarioCar">
+    <w:name w:val="Texto comentario Car"/>
+    <w:basedOn w:val="Fuentedeprrafopredeter"/>
+    <w:link w:val="Textocomentario"/>
+    <w:uiPriority w:val="99"/>
+    <w:semiHidden/>
+    <w:rsid w:val="00104095"/>
+    <w:rPr>
+      <w:sz w:val="20"/>
+      <w:szCs w:val="20"/>
+      <w:lang w:val="en-GB"/>
+    </w:rPr>
+  </w:style>
+  <w:style w:type="paragraph" w:styleId="Asuntodelcomentario">
+    <w:name w:val="annotation subject"/>
+    <w:basedOn w:val="Textocomentario"/>
+    <w:next w:val="Textocomentario"/>
+    <w:link w:val="AsuntodelcomentarioCar"/>
+    <w:uiPriority w:val="99"/>
+    <w:semiHidden/>
+    <w:unhideWhenUsed/>
+    <w:rsid w:val="00104095"/>
+    <w:rPr>
+      <w:b/>
+      <w:bCs/>
+    </w:rPr>
+  </w:style>
+  <w:style w:type="character" w:customStyle="1" w:styleId="AsuntodelcomentarioCar">
+    <w:name w:val="Asunto del comentario Car"/>
+    <w:basedOn w:val="TextocomentarioCar"/>
+    <w:link w:val="Asuntodelcomentario"/>
+    <w:uiPriority w:val="99"/>
+    <w:semiHidden/>
+    <w:rsid w:val="00104095"/>
+    <w:rPr>
+      <w:b/>
+      <w:bCs/>
+      <w:sz w:val="20"/>
+      <w:szCs w:val="20"/>
+      <w:lang w:val="en-GB"/>
+    </w:rPr>
+  </w:style>
+  <w:style w:type="paragraph" w:styleId="Textodeglobo">
+    <w:name w:val="Balloon Text"/>
+    <w:basedOn w:val="Normal"/>
+    <w:link w:val="TextodegloboCar"/>
+    <w:uiPriority w:val="99"/>
+    <w:semiHidden/>
+    <w:unhideWhenUsed/>
+    <w:rsid w:val="00104095"/>
+    <w:pPr>
+      <w:spacing w:after="0" w:line="240" w:lineRule="auto"/>
+    </w:pPr>
+    <w:rPr>
+      <w:rFonts w:ascii="Tahoma" w:hAnsi="Tahoma" w:cs="Tahoma"/>
+      <w:sz w:val="16"/>
+      <w:szCs w:val="16"/>
+    </w:rPr>
+  </w:style>
+  <w:style w:type="character" w:customStyle="1" w:styleId="TextodegloboCar">
+    <w:name w:val="Texto de globo Car"/>
+    <w:basedOn w:val="Fuentedeprrafopredeter"/>
+    <w:link w:val="Textodeglobo"/>
+    <w:uiPriority w:val="99"/>
+    <w:semiHidden/>
+    <w:rsid w:val="00104095"/>
+    <w:rPr>
+      <w:rFonts w:ascii="Tahoma" w:hAnsi="Tahoma" w:cs="Tahoma"/>
+      <w:sz w:val="16"/>
+      <w:szCs w:val="16"/>
+      <w:lang w:val="en-GB"/>
+    </w:rPr>
+  </w:style>
+  <w:style w:type="table" w:styleId="Cuadrculamedia2-nfasis1">
+    <w:name w:val="Medium Grid 2 Accent 1"/>
+    <w:basedOn w:val="Tablanormal"/>
+    <w:uiPriority w:val="68"/>
+    <w:rsid w:val="00B37160"/>
+    <w:pPr>
+      <w:spacing w:after="0" w:line="240" w:lineRule="auto"/>
+    </w:pPr>
+    <w:rPr>
+      <w:rFonts w:asciiTheme="majorHAnsi" w:eastAsiaTheme="majorEastAsia" w:hAnsiTheme="majorHAnsi" w:cstheme="majorBidi"/>
+      <w:color w:val="000000" w:themeColor="text1"/>
+    </w:rPr>
+    <w:tblPr>
+      <w:tblStyleRowBandSize w:val="1"/>
+      <w:tblStyleColBandSize w:val="1"/>
+      <w:tblInd w:w="0" w:type="dxa"/>
+      <w:tblBorders>
+        <w:top w:val="single" w:sz="8" w:space="0" w:color="4F81BD" w:themeColor="accent1"/>
+        <w:left w:val="single" w:sz="8" w:space="0" w:color="4F81BD" w:themeColor="accent1"/>
+        <w:bottom w:val="single" w:sz="8" w:space="0" w:color="4F81BD" w:themeColor="accent1"/>
+        <w:right w:val="single" w:sz="8" w:space="0" w:color="4F81BD" w:themeColor="accent1"/>
+        <w:insideH w:val="single" w:sz="8" w:space="0" w:color="4F81BD" w:themeColor="accent1"/>
+        <w:insideV w:val="single" w:sz="8" w:space="0" w:color="4F81BD" w:themeColor="accent1"/>
+      </w:tblBorders>
+      <w:tblCellMar>
+        <w:top w:w="0" w:type="dxa"/>
+        <w:left w:w="108" w:type="dxa"/>
+        <w:bottom w:w="0" w:type="dxa"/>
+        <w:right w:w="108" w:type="dxa"/>
+      </w:tblCellMar>
+    </w:tblPr>
+    <w:tcPr>
+      <w:shd w:val="clear" w:color="auto" w:fill="D3DFEE" w:themeFill="accent1" w:themeFillTint="3F"/>
+    </w:tcPr>
+    <w:tblStylePr w:type="firstRow">
+      <w:rPr>
+        <w:b/>
+        <w:bCs/>
+        <w:color w:val="000000" w:themeColor="text1"/>
+      </w:rPr>
+      <w:tblPr/>
+      <w:tcPr>
+        <w:shd w:val="clear" w:color="auto" w:fill="EDF2F8" w:themeFill="accent1" w:themeFillTint="19"/>
+      </w:tcPr>
+    </w:tblStylePr>
+    <w:tblStylePr w:type="lastRow">
+      <w:rPr>
+        <w:b/>
+        <w:bCs/>
+        <w:color w:val="000000" w:themeColor="text1"/>
+      </w:rPr>
+      <w:tblPr/>
+      <w:tcPr>
+        <w:tcBorders>
+          <w:top w:val="single" w:sz="12" w:space="0" w:color="000000" w:themeColor="text1"/>
+          <w:left w:val="nil"/>
+          <w:bottom w:val="nil"/>
+          <w:right w:val="nil"/>
+          <w:insideH w:val="nil"/>
+          <w:insideV w:val="nil"/>
+        </w:tcBorders>
+        <w:shd w:val="clear" w:color="auto" w:fill="FFFFFF" w:themeFill="background1"/>
+      </w:tcPr>
+    </w:tblStylePr>
+    <w:tblStylePr w:type="firstCol">
+      <w:rPr>
+        <w:b/>
+        <w:bCs/>
+        <w:color w:val="000000" w:themeColor="text1"/>
+      </w:rPr>
+      <w:tblPr/>
+      <w:tcPr>
+        <w:tcBorders>
+          <w:top w:val="nil"/>
+          <w:left w:val="nil"/>
+          <w:bottom w:val="nil"/>
+          <w:right w:val="nil"/>
+          <w:insideH w:val="nil"/>
+          <w:insideV w:val="nil"/>
+        </w:tcBorders>
+        <w:shd w:val="clear" w:color="auto" w:fill="FFFFFF" w:themeFill="background1"/>
+      </w:tcPr>
+    </w:tblStylePr>
+    <w:tblStylePr w:type="lastCol">
+      <w:rPr>
+        <w:b w:val="0"/>
+        <w:bCs w:val="0"/>
+        <w:color w:val="000000" w:themeColor="text1"/>
+      </w:rPr>
+      <w:tblPr/>
+      <w:tcPr>
+        <w:tcBorders>
+          <w:top w:val="nil"/>
+          <w:left w:val="nil"/>
+          <w:bottom w:val="nil"/>
+          <w:right w:val="nil"/>
+          <w:insideH w:val="nil"/>
+          <w:insideV w:val="nil"/>
+        </w:tcBorders>
+        <w:shd w:val="clear" w:color="auto" w:fill="DBE5F1" w:themeFill="accent1" w:themeFillTint="33"/>
+      </w:tcPr>
+    </w:tblStylePr>
+    <w:tblStylePr w:type="band1Vert">
+      <w:tblPr/>
+      <w:tcPr>
+        <w:shd w:val="clear" w:color="auto" w:fill="A7BFDE" w:themeFill="accent1" w:themeFillTint="7F"/>
+      </w:tcPr>
+    </w:tblStylePr>
+    <w:tblStylePr w:type="band1Horz">
+      <w:tblPr/>
+      <w:tcPr>
+        <w:tcBorders>
+          <w:insideH w:val="single" w:sz="6" w:space="0" w:color="4F81BD" w:themeColor="accent1"/>
+          <w:insideV w:val="single" w:sz="6" w:space="0" w:color="4F81BD" w:themeColor="accent1"/>
+        </w:tcBorders>
+        <w:shd w:val="clear" w:color="auto" w:fill="A7BFDE" w:themeFill="accent1" w:themeFillTint="7F"/>
+      </w:tcPr>
+    </w:tblStylePr>
+    <w:tblStylePr w:type="nwCell">
+      <w:tblPr/>
+      <w:tcPr>
+        <w:shd w:val="clear" w:color="auto" w:fill="FFFFFF" w:themeFill="background1"/>
+      </w:tcPr>
+    </w:tblStylePr>
+  </w:style>
+  <w:style w:type="table" w:styleId="Cuadrculaclara-nfasis1">
+    <w:name w:val="Light Grid Accent 1"/>
+    <w:basedOn w:val="Tablanormal"/>
+    <w:uiPriority w:val="62"/>
+    <w:rsid w:val="00B37160"/>
+    <w:pPr>
+      <w:spacing w:after="0" w:line="240" w:lineRule="auto"/>
+    </w:pPr>
+    <w:tblPr>
+      <w:tblStyleRowBandSize w:val="1"/>
+      <w:tblStyleColBandSize w:val="1"/>
+      <w:tblInd w:w="0" w:type="dxa"/>
+      <w:tblBorders>
+        <w:top w:val="single" w:sz="8" w:space="0" w:color="4F81BD" w:themeColor="accent1"/>
+        <w:left w:val="single" w:sz="8" w:space="0" w:color="4F81BD" w:themeColor="accent1"/>
+        <w:bottom w:val="single" w:sz="8" w:space="0" w:color="4F81BD" w:themeColor="accent1"/>
+        <w:right w:val="single" w:sz="8" w:space="0" w:color="4F81BD" w:themeColor="accent1"/>
+        <w:insideH w:val="single" w:sz="8" w:space="0" w:color="4F81BD" w:themeColor="accent1"/>
+        <w:insideV w:val="single" w:sz="8" w:space="0" w:color="4F81BD" w:themeColor="accent1"/>
+      </w:tblBorders>
+      <w:tblCellMar>
+        <w:top w:w="0" w:type="dxa"/>
+        <w:left w:w="108" w:type="dxa"/>
+        <w:bottom w:w="0" w:type="dxa"/>
+        <w:right w:w="108" w:type="dxa"/>
+      </w:tblCellMar>
+    </w:tblPr>
+    <w:tblStylePr w:type="firstRow">
+      <w:pPr>
+        <w:spacing w:before="0" w:after="0" w:line="240" w:lineRule="auto"/>
+      </w:pPr>
+      <w:rPr>
+        <w:rFonts w:asciiTheme="majorHAnsi" w:eastAsiaTheme="majorEastAsia" w:hAnsiTheme="majorHAnsi" w:cstheme="majorBidi"/>
+        <w:b/>
+        <w:bCs/>
+      </w:rPr>
+      <w:tblPr/>
+      <w:tcPr>
+        <w:tcBorders>
+          <w:top w:val="single" w:sz="8" w:space="0" w:color="4F81BD" w:themeColor="accent1"/>
+          <w:left w:val="single" w:sz="8" w:space="0" w:color="4F81BD" w:themeColor="accent1"/>
+          <w:bottom w:val="single" w:sz="18" w:space="0" w:color="4F81BD" w:themeColor="accent1"/>
+          <w:right w:val="single" w:sz="8" w:space="0" w:color="4F81BD" w:themeColor="accent1"/>
+          <w:insideH w:val="nil"/>
+          <w:insideV w:val="single" w:sz="8" w:space="0" w:color="4F81BD" w:themeColor="accent1"/>
+        </w:tcBorders>
+      </w:tcPr>
+    </w:tblStylePr>
+    <w:tblStylePr w:type="lastRow">
+      <w:pPr>
+        <w:spacing w:before="0" w:after="0" w:line="240" w:lineRule="auto"/>
+      </w:pPr>
+      <w:rPr>
+        <w:rFonts w:asciiTheme="majorHAnsi" w:eastAsiaTheme="majorEastAsia" w:hAnsiTheme="majorHAnsi" w:cstheme="majorBidi"/>
+        <w:b/>
+        <w:bCs/>
+      </w:rPr>
+      <w:tblPr/>
+      <w:tcPr>
+        <w:tcBorders>
+          <w:top w:val="double" w:sz="6" w:space="0" w:color="4F81BD" w:themeColor="accent1"/>
+          <w:left w:val="single" w:sz="8" w:space="0" w:color="4F81BD" w:themeColor="accent1"/>
+          <w:bottom w:val="single" w:sz="8" w:space="0" w:color="4F81BD" w:themeColor="accent1"/>
+          <w:right w:val="single" w:sz="8" w:space="0" w:color="4F81BD" w:themeColor="accent1"/>
+          <w:insideH w:val="nil"/>
+          <w:insideV w:val="single" w:sz="8" w:space="0" w:color="4F81BD" w:themeColor="accent1"/>
+        </w:tcBorders>
+      </w:tcPr>
+    </w:tblStylePr>
+    <w:tblStylePr w:type="firstCol">
+      <w:rPr>
+        <w:rFonts w:asciiTheme="majorHAnsi" w:eastAsiaTheme="majorEastAsia" w:hAnsiTheme="majorHAnsi" w:cstheme="majorBidi"/>
+        <w:b/>
+        <w:bCs/>
+      </w:rPr>
+    </w:tblStylePr>
+    <w:tblStylePr w:type="lastCol">
+      <w:rPr>
+        <w:rFonts w:asciiTheme="majorHAnsi" w:eastAsiaTheme="majorEastAsia" w:hAnsiTheme="majorHAnsi" w:cstheme="majorBidi"/>
+        <w:b/>
+        <w:bCs/>
+      </w:rPr>
+      <w:tblPr/>
+      <w:tcPr>
+        <w:tcBorders>
+          <w:top w:val="single" w:sz="8" w:space="0" w:color="4F81BD" w:themeColor="accent1"/>
+          <w:left w:val="single" w:sz="8" w:space="0" w:color="4F81BD" w:themeColor="accent1"/>
+          <w:bottom w:val="single" w:sz="8" w:space="0" w:color="4F81BD" w:themeColor="accent1"/>
+          <w:right w:val="single" w:sz="8" w:space="0" w:color="4F81BD" w:themeColor="accent1"/>
+        </w:tcBorders>
+      </w:tcPr>
+    </w:tblStylePr>
+    <w:tblStylePr w:type="band1Vert">
+      <w:tblPr/>
+      <w:tcPr>
+        <w:tcBorders>
+          <w:top w:val="single" w:sz="8" w:space="0" w:color="4F81BD" w:themeColor="accent1"/>
+          <w:left w:val="single" w:sz="8" w:space="0" w:color="4F81BD" w:themeColor="accent1"/>
+          <w:bottom w:val="single" w:sz="8" w:space="0" w:color="4F81BD" w:themeColor="accent1"/>
+          <w:right w:val="single" w:sz="8" w:space="0" w:color="4F81BD" w:themeColor="accent1"/>
+        </w:tcBorders>
+        <w:shd w:val="clear" w:color="auto" w:fill="D3DFEE" w:themeFill="accent1" w:themeFillTint="3F"/>
+      </w:tcPr>
+    </w:tblStylePr>
+    <w:tblStylePr w:type="band1Horz">
+      <w:tblPr/>
+      <w:tcPr>
+        <w:tcBorders>
+          <w:top w:val="single" w:sz="8" w:space="0" w:color="4F81BD" w:themeColor="accent1"/>
+          <w:left w:val="single" w:sz="8" w:space="0" w:color="4F81BD" w:themeColor="accent1"/>
+          <w:bottom w:val="single" w:sz="8" w:space="0" w:color="4F81BD" w:themeColor="accent1"/>
+          <w:right w:val="single" w:sz="8" w:space="0" w:color="4F81BD" w:themeColor="accent1"/>
+          <w:insideV w:val="single" w:sz="8" w:space="0" w:color="4F81BD" w:themeColor="accent1"/>
+        </w:tcBorders>
+        <w:shd w:val="clear" w:color="auto" w:fill="D3DFEE" w:themeFill="accent1" w:themeFillTint="3F"/>
+      </w:tcPr>
+    </w:tblStylePr>
+    <w:tblStylePr w:type="band2Horz">
+      <w:tblPr/>
+      <w:tcPr>
+        <w:tcBorders>
+          <w:top w:val="single" w:sz="8" w:space="0" w:color="4F81BD" w:themeColor="accent1"/>
+          <w:left w:val="single" w:sz="8" w:space="0" w:color="4F81BD" w:themeColor="accent1"/>
+          <w:bottom w:val="single" w:sz="8" w:space="0" w:color="4F81BD" w:themeColor="accent1"/>
+          <w:right w:val="single" w:sz="8" w:space="0" w:color="4F81BD" w:themeColor="accent1"/>
+          <w:insideV w:val="single" w:sz="8" w:space="0" w:color="4F81BD" w:themeColor="accent1"/>
+        </w:tcBorders>
+      </w:tcPr>
+    </w:tblStylePr>
+  </w:style>
+  <w:style w:type="character" w:customStyle="1" w:styleId="Ttulo2Car">
+    <w:name w:val="Título 2 Car"/>
+    <w:basedOn w:val="Fuentedeprrafopredeter"/>
+    <w:link w:val="Ttulo2"/>
+    <w:uiPriority w:val="9"/>
+    <w:rsid w:val="00B37160"/>
+    <w:rPr>
+      <w:rFonts w:asciiTheme="majorHAnsi" w:eastAsiaTheme="majorEastAsia" w:hAnsiTheme="majorHAnsi" w:cstheme="majorBidi"/>
+      <w:b/>
+      <w:bCs/>
+      <w:color w:val="4F81BD" w:themeColor="accent1"/>
+      <w:sz w:val="26"/>
+      <w:szCs w:val="26"/>
+      <w:lang w:val="en-GB"/>
+    </w:rPr>
+  </w:style>
+  <w:style w:type="paragraph" w:styleId="TtulodeTDC">
     <w:name w:val="TOC Heading"/>
     <w:basedOn w:val="Ttulo1"/>
     <w:next w:val="Normal"/>
@@ -18342,7 +20808,7 @@
 </file>
 
 <file path=customXml/itemProps1.xml><?xml version="1.0" encoding="utf-8"?>
-<ds:datastoreItem xmlns:ds="http://schemas.openxmlformats.org/officeDocument/2006/customXml" ds:itemID="{0D49C46E-121D-4ACC-A3FD-56A2BFC76745}">
+<ds:datastoreItem xmlns:ds="http://schemas.openxmlformats.org/officeDocument/2006/customXml" ds:itemID="{75DC20CE-B501-40F7-84A2-5190E5506A79}">
   <ds:schemaRefs>
     <ds:schemaRef ds:uri="http://schemas.openxmlformats.org/officeDocument/2006/bibliography"/>
   </ds:schemaRefs>

</xml_diff>